<commit_message>
Added parameters | Changed wait stim duration to 3/4 refrate
</commit_message>
<xml_diff>
--- a/experiment/RUN_ME/main.docx
+++ b/experiment/RUN_ME/main.docx
@@ -132,9 +132,11 @@
         </w:rPr>
         <w:t xml:space="preserve">זה נובע מהצורה בה </w:t>
       </w:r>
+      <w:proofErr w:type="spellStart"/>
       <w:r>
         <w:t>saveToFile</w:t>
       </w:r>
+      <w:proofErr w:type="spellEnd"/>
       <w:r>
         <w:rPr>
           <w:rFonts w:hint="cs"/>
@@ -443,9 +445,11 @@
         </w:rPr>
         <w:t xml:space="preserve">עדכנו את הרזולוציה בקובץ </w:t>
       </w:r>
+      <w:proofErr w:type="spellStart"/>
       <w:r>
         <w:t>touch_plane_setup.m</w:t>
       </w:r>
+      <w:proofErr w:type="spellEnd"/>
       <w:r>
         <w:rPr>
           <w:rFonts w:hint="cs"/>
@@ -453,6 +457,7 @@
         </w:rPr>
         <w:t xml:space="preserve"> בכל מקום בו מופיע: </w:t>
       </w:r>
+      <w:proofErr w:type="spellStart"/>
       <w:r>
         <w:rPr>
           <w:rFonts w:ascii="Courier New" w:eastAsiaTheme="minorHAnsi" w:hAnsi="Courier New" w:cs="Courier New"/>
@@ -462,7 +467,19 @@
           <w:sz w:val="14"/>
           <w:szCs w:val="14"/>
         </w:rPr>
-        <w:t>defaultanswer=</w:t>
+        <w:t>defaultanswer</w:t>
+      </w:r>
+      <w:proofErr w:type="spellEnd"/>
+      <w:r>
+        <w:rPr>
+          <w:rFonts w:ascii="Courier New" w:eastAsiaTheme="minorHAnsi" w:hAnsi="Courier New" w:cs="Courier New"/>
+          <w:b/>
+          <w:bCs/>
+          <w:color w:val="000000"/>
+          <w:sz w:val="14"/>
+          <w:szCs w:val="14"/>
+        </w:rPr>
+        <w:t>=</w:t>
       </w:r>
       <w:r>
         <w:rPr>
@@ -562,9 +579,11 @@
         </w:rPr>
         <w:t>הוסף מילים רצויות ל-</w:t>
       </w:r>
+      <w:proofErr w:type="spellStart"/>
       <w:r>
         <w:t>word_freq_list</w:t>
       </w:r>
+      <w:proofErr w:type="spellEnd"/>
       <w:r>
         <w:rPr>
           <w:rFonts w:hint="cs"/>
@@ -599,7 +618,23 @@
           <w:rFonts w:hint="cs"/>
           <w:rtl/>
         </w:rPr>
-        <w:t xml:space="preserve"> לפחות 10 למליון.</w:t>
+        <w:t xml:space="preserve"> לפחות 10 </w:t>
+      </w:r>
+      <w:proofErr w:type="spellStart"/>
+      <w:r>
+        <w:rPr>
+          <w:rFonts w:hint="cs"/>
+          <w:rtl/>
+        </w:rPr>
+        <w:t>למליון</w:t>
+      </w:r>
+      <w:proofErr w:type="spellEnd"/>
+      <w:r>
+        <w:rPr>
+          <w:rFonts w:hint="cs"/>
+          <w:rtl/>
+        </w:rPr>
+        <w:t>.</w:t>
       </w:r>
     </w:p>
     <w:p>
@@ -636,9 +671,11 @@
         </w:rPr>
         <w:t xml:space="preserve"> באמצעות </w:t>
       </w:r>
+      <w:proofErr w:type="spellStart"/>
       <w:r>
         <w:t>genWordsLists.m</w:t>
       </w:r>
+      <w:proofErr w:type="spellEnd"/>
       <w:r>
         <w:rPr>
           <w:rFonts w:hint="cs"/>
@@ -679,9 +716,11 @@
         </w:rPr>
         <w:t xml:space="preserve">הרץ את </w:t>
       </w:r>
+      <w:proofErr w:type="spellStart"/>
       <w:r>
         <w:t>genTrialLists</w:t>
       </w:r>
+      <w:proofErr w:type="spellEnd"/>
       <w:r>
         <w:rPr>
           <w:rFonts w:hint="cs"/>
@@ -689,9 +728,11 @@
         </w:rPr>
         <w:t xml:space="preserve"> שב-</w:t>
       </w:r>
+      <w:proofErr w:type="spellStart"/>
       <w:r>
         <w:t>experiment.m</w:t>
       </w:r>
+      <w:proofErr w:type="spellEnd"/>
       <w:r>
         <w:rPr>
           <w:rFonts w:hint="cs"/>
@@ -820,9 +861,11 @@
         </w:rPr>
         <w:t>ב-</w:t>
       </w:r>
+      <w:proofErr w:type="spellStart"/>
       <w:r>
         <w:t>genWordsLists.m</w:t>
       </w:r>
+      <w:proofErr w:type="spellEnd"/>
       <w:r>
         <w:rPr>
           <w:rFonts w:hint="cs"/>
@@ -873,6 +916,7 @@
           <w:szCs w:val="10"/>
         </w:rPr>
       </w:pPr>
+      <w:proofErr w:type="spellStart"/>
       <w:r>
         <w:rPr>
           <w:rFonts w:ascii="Courier New" w:eastAsiaTheme="minorHAnsi" w:hAnsi="Courier New" w:cs="Courier New"/>
@@ -884,6 +928,7 @@
         </w:rPr>
         <w:t>word_freq_list</w:t>
       </w:r>
+      <w:proofErr w:type="spellEnd"/>
     </w:p>
     <w:p>
       <w:pPr>
@@ -896,6 +941,7 @@
           <w:szCs w:val="10"/>
         </w:rPr>
       </w:pPr>
+      <w:proofErr w:type="spellStart"/>
       <w:r>
         <w:rPr>
           <w:rFonts w:ascii="Courier New" w:eastAsiaTheme="minorHAnsi" w:hAnsi="Courier New" w:cs="Courier New"/>
@@ -908,6 +954,7 @@
         <w:lastRenderedPageBreak/>
         <w:t>nat_primes</w:t>
       </w:r>
+      <w:proofErr w:type="spellEnd"/>
     </w:p>
     <w:p>
       <w:pPr>
@@ -920,6 +967,7 @@
           <w:szCs w:val="10"/>
         </w:rPr>
       </w:pPr>
+      <w:proofErr w:type="spellStart"/>
       <w:r>
         <w:rPr>
           <w:rFonts w:ascii="Courier New" w:eastAsiaTheme="minorHAnsi" w:hAnsi="Courier New" w:cs="Courier New"/>
@@ -931,6 +979,7 @@
         </w:rPr>
         <w:t>art_primes</w:t>
       </w:r>
+      <w:proofErr w:type="spellEnd"/>
     </w:p>
     <w:p>
       <w:pPr>
@@ -943,6 +992,7 @@
           <w:szCs w:val="10"/>
         </w:rPr>
       </w:pPr>
+      <w:proofErr w:type="spellStart"/>
       <w:r>
         <w:rPr>
           <w:rFonts w:ascii="Courier New" w:eastAsiaTheme="minorHAnsi" w:hAnsi="Courier New" w:cs="Courier New"/>
@@ -954,6 +1004,7 @@
         </w:rPr>
         <w:t>art_targets</w:t>
       </w:r>
+      <w:proofErr w:type="spellEnd"/>
     </w:p>
     <w:p>
       <w:pPr>
@@ -966,6 +1017,7 @@
           <w:szCs w:val="10"/>
         </w:rPr>
       </w:pPr>
+      <w:proofErr w:type="spellStart"/>
       <w:r>
         <w:rPr>
           <w:rFonts w:ascii="Courier New" w:eastAsiaTheme="minorHAnsi" w:hAnsi="Courier New" w:cs="Courier New"/>
@@ -977,6 +1029,7 @@
         </w:rPr>
         <w:t>nat_targets</w:t>
       </w:r>
+      <w:proofErr w:type="spellEnd"/>
     </w:p>
     <w:p>
       <w:pPr>
@@ -991,9 +1044,11 @@
         </w:rPr>
         <w:t>ב-</w:t>
       </w:r>
+      <w:proofErr w:type="spellStart"/>
       <w:r>
         <w:t>initconstants.m</w:t>
       </w:r>
+      <w:proofErr w:type="spellEnd"/>
       <w:r>
         <w:rPr>
           <w:rFonts w:hint="cs"/>
@@ -1192,9 +1247,11 @@
         </w:rPr>
         <w:t>ב-</w:t>
       </w:r>
+      <w:proofErr w:type="spellStart"/>
       <w:r>
         <w:t>genTrialLists.m</w:t>
       </w:r>
+      <w:proofErr w:type="spellEnd"/>
       <w:r>
         <w:rPr>
           <w:rFonts w:hint="cs"/>
@@ -1248,8 +1305,21 @@
           <w:sz w:val="14"/>
           <w:szCs w:val="14"/>
         </w:rPr>
-        <w:t>/practice_trials</w:t>
-      </w:r>
+        <w:t>/</w:t>
+      </w:r>
+      <w:proofErr w:type="spellStart"/>
+      <w:r>
+        <w:rPr>
+          <w:rFonts w:ascii="Courier New" w:eastAsiaTheme="minorHAnsi" w:hAnsi="Courier New" w:cs="Courier New"/>
+          <w:b/>
+          <w:bCs/>
+          <w:color w:val="A020F0"/>
+          <w:sz w:val="14"/>
+          <w:szCs w:val="14"/>
+        </w:rPr>
+        <w:t>practice_trials</w:t>
+      </w:r>
+      <w:proofErr w:type="spellEnd"/>
       <w:r>
         <w:rPr>
           <w:rFonts w:hint="cs"/>
@@ -1280,8 +1350,13 @@
         </w:rPr>
         <w:t xml:space="preserve">, ושנה את הזימון של פונקציה הבאה כך שתקבל: </w:t>
       </w:r>
-      <w:r>
-        <w:t>newTrials(1,1)</w:t>
+      <w:proofErr w:type="spellStart"/>
+      <w:r>
+        <w:t>newTrials</w:t>
+      </w:r>
+      <w:proofErr w:type="spellEnd"/>
+      <w:r>
+        <w:t>(1,1)</w:t>
       </w:r>
       <w:r>
         <w:rPr>
@@ -1304,9 +1379,11 @@
         </w:rPr>
         <w:t xml:space="preserve">את </w:t>
       </w:r>
+      <w:proofErr w:type="spellStart"/>
       <w:r>
         <w:t>genTrialLists</w:t>
       </w:r>
+      <w:proofErr w:type="spellEnd"/>
       <w:r>
         <w:rPr>
           <w:rFonts w:hint="cs"/>
@@ -1314,9 +1391,11 @@
         </w:rPr>
         <w:t xml:space="preserve"> ב-</w:t>
       </w:r>
+      <w:proofErr w:type="spellStart"/>
       <w:r>
         <w:t>experiment.m</w:t>
       </w:r>
+      <w:proofErr w:type="spellEnd"/>
       <w:r>
         <w:rPr>
           <w:rFonts w:hint="cs"/>
@@ -1324,9 +1403,11 @@
         </w:rPr>
         <w:t xml:space="preserve"> כש-</w:t>
       </w:r>
+      <w:proofErr w:type="spellStart"/>
       <w:r>
         <w:t>num_trial_lists</w:t>
       </w:r>
+      <w:proofErr w:type="spellEnd"/>
       <w:r>
         <w:rPr>
           <w:rFonts w:hint="cs"/>
@@ -1542,6 +1623,7 @@
         </w:rPr>
         <w:t>סדר העמודות צריך להיות לפי סדר השורות ב-</w:t>
       </w:r>
+      <w:proofErr w:type="spellStart"/>
       <w:r>
         <w:t>word_fre</w:t>
       </w:r>
@@ -1551,6 +1633,7 @@
       <w:r>
         <w:t>_list</w:t>
       </w:r>
+      <w:proofErr w:type="spellEnd"/>
       <w:r>
         <w:rPr>
           <w:rFonts w:hint="cs"/>
@@ -1671,9 +1754,11 @@
         </w:rPr>
         <w:t>סדר העמודות צריך להיות לפי סדר השורות ב-</w:t>
       </w:r>
+      <w:proofErr w:type="spellStart"/>
       <w:r>
         <w:t>word_freq_list</w:t>
       </w:r>
+      <w:proofErr w:type="spellEnd"/>
       <w:r>
         <w:rPr>
           <w:rFonts w:hint="cs"/>
@@ -1833,9 +1918,11 @@
         </w:rPr>
         <w:t>סדר העמודות צריך להיות לפי סדר השורות ב-</w:t>
       </w:r>
+      <w:proofErr w:type="spellStart"/>
       <w:r>
         <w:t>word_freq_list</w:t>
       </w:r>
+      <w:proofErr w:type="spellEnd"/>
       <w:r>
         <w:rPr>
           <w:rFonts w:hint="cs"/>
@@ -1946,9 +2033,11 @@
         </w:rPr>
         <w:t>סדר העמודות צריך להיות לפי סדר השורות ב-</w:t>
       </w:r>
+      <w:proofErr w:type="spellStart"/>
       <w:r>
         <w:t>word_freq_list</w:t>
       </w:r>
+      <w:proofErr w:type="spellEnd"/>
       <w:r>
         <w:rPr>
           <w:rFonts w:hint="cs"/>
@@ -2042,7 +2131,27 @@
           <w:szCs w:val="16"/>
           <w:rtl/>
         </w:rPr>
-        <w:t>יש סקריפט של מטלאב שעושה זאת אוטומטית ונועד להחליף קובץ זה.</w:t>
+        <w:t xml:space="preserve">יש סקריפט של </w:t>
+      </w:r>
+      <w:proofErr w:type="spellStart"/>
+      <w:r>
+        <w:rPr>
+          <w:rFonts w:hint="cs"/>
+          <w:sz w:val="16"/>
+          <w:szCs w:val="16"/>
+          <w:rtl/>
+        </w:rPr>
+        <w:t>מטלאב</w:t>
+      </w:r>
+      <w:proofErr w:type="spellEnd"/>
+      <w:r>
+        <w:rPr>
+          <w:rFonts w:hint="cs"/>
+          <w:sz w:val="16"/>
+          <w:szCs w:val="16"/>
+          <w:rtl/>
+        </w:rPr>
+        <w:t xml:space="preserve"> שעושה זאת אוטומטית ונועד להחליף קובץ זה.</w:t>
       </w:r>
     </w:p>
     <w:p>
@@ -2067,9 +2176,11 @@
           <w:rtl/>
         </w:rPr>
       </w:pPr>
+      <w:proofErr w:type="spellStart"/>
       <w:r>
         <w:t>makeMasks</w:t>
       </w:r>
+      <w:proofErr w:type="spellEnd"/>
     </w:p>
     <w:p>
       <w:pPr>
@@ -2177,9 +2288,11 @@
           <w:rtl/>
         </w:rPr>
       </w:pPr>
+      <w:proofErr w:type="spellStart"/>
       <w:r>
         <w:t>newTrials</w:t>
       </w:r>
+      <w:proofErr w:type="spellEnd"/>
     </w:p>
     <w:p>
       <w:pPr>
@@ -2510,9 +2623,11 @@
         </w:rPr>
         <w:t xml:space="preserve"> לא חולק אותיות עם </w:t>
       </w:r>
+      <w:proofErr w:type="spellStart"/>
       <w:r>
         <w:t>dist</w:t>
       </w:r>
+      <w:proofErr w:type="spellEnd"/>
       <w:r>
         <w:rPr>
           <w:rFonts w:hint="cs"/>
@@ -2564,9 +2679,11 @@
           <w:rtl/>
         </w:rPr>
       </w:pPr>
+      <w:proofErr w:type="spellStart"/>
       <w:r>
         <w:t>n_words_to_use</w:t>
       </w:r>
+      <w:proofErr w:type="spellEnd"/>
       <w:r>
         <w:rPr>
           <w:rFonts w:hint="cs"/>
@@ -2782,9 +2899,11 @@
           <w:rtl/>
         </w:rPr>
       </w:pPr>
+      <w:proofErr w:type="spellStart"/>
       <w:r>
         <w:t>showCategor</w:t>
       </w:r>
+      <w:proofErr w:type="spellEnd"/>
     </w:p>
     <w:p>
       <w:pPr>
@@ -2822,9 +2941,11 @@
           <w:rtl/>
         </w:rPr>
       </w:pPr>
+      <w:proofErr w:type="spellStart"/>
       <w:r>
         <w:t>getTraj</w:t>
       </w:r>
+      <w:proofErr w:type="spellEnd"/>
     </w:p>
     <w:p>
       <w:pPr>
@@ -2919,9 +3040,11 @@
           <w:rtl/>
         </w:rPr>
       </w:pPr>
+      <w:proofErr w:type="spellStart"/>
       <w:r>
         <w:t>getAns</w:t>
       </w:r>
+      <w:proofErr w:type="spellEnd"/>
     </w:p>
     <w:p>
       <w:pPr>
@@ -2937,9 +3060,11 @@
         </w:rPr>
         <w:t>מקבל סוג שאלה (</w:t>
       </w:r>
+      <w:proofErr w:type="spellStart"/>
       <w:r>
         <w:t>recog</w:t>
       </w:r>
+      <w:proofErr w:type="spellEnd"/>
       <w:r>
         <w:rPr>
           <w:rFonts w:hint="cs"/>
@@ -2947,9 +3072,11 @@
         </w:rPr>
         <w:t xml:space="preserve">, </w:t>
       </w:r>
+      <w:proofErr w:type="spellStart"/>
       <w:r>
         <w:t>categ</w:t>
       </w:r>
+      <w:proofErr w:type="spellEnd"/>
       <w:r>
         <w:rPr>
           <w:rFonts w:hint="cs"/>
@@ -2996,9 +3123,11 @@
           <w:rtl/>
         </w:rPr>
       </w:pPr>
+      <w:proofErr w:type="spellStart"/>
       <w:r>
         <w:t>saveToFile</w:t>
       </w:r>
+      <w:proofErr w:type="spellEnd"/>
     </w:p>
     <w:p>
       <w:pPr>
@@ -3152,9 +3281,11 @@
         </w:rPr>
         <w:t>ב-</w:t>
       </w:r>
+      <w:proofErr w:type="spellStart"/>
       <w:r>
         <w:t>showFixation</w:t>
       </w:r>
+      <w:proofErr w:type="spellEnd"/>
       <w:r>
         <w:rPr>
           <w:rFonts w:hint="cs"/>
@@ -3347,7 +3478,31 @@
           <w:sz w:val="12"/>
           <w:szCs w:val="12"/>
         </w:rPr>
-        <w:t>trials = getTrials()</w:t>
+        <w:t xml:space="preserve">trials = </w:t>
+      </w:r>
+      <w:proofErr w:type="spellStart"/>
+      <w:r>
+        <w:rPr>
+          <w:rFonts w:ascii="Courier New" w:eastAsiaTheme="minorHAnsi" w:hAnsi="Courier New" w:cs="Courier New"/>
+          <w:b/>
+          <w:bCs/>
+          <w:color w:val="000000"/>
+          <w:sz w:val="12"/>
+          <w:szCs w:val="12"/>
+        </w:rPr>
+        <w:t>getTrials</w:t>
+      </w:r>
+      <w:proofErr w:type="spellEnd"/>
+      <w:r>
+        <w:rPr>
+          <w:rFonts w:ascii="Courier New" w:eastAsiaTheme="minorHAnsi" w:hAnsi="Courier New" w:cs="Courier New"/>
+          <w:b/>
+          <w:bCs/>
+          <w:color w:val="000000"/>
+          <w:sz w:val="12"/>
+          <w:szCs w:val="12"/>
+        </w:rPr>
+        <w:t>()</w:t>
       </w:r>
       <w:r>
         <w:rPr>
@@ -3415,8 +3570,9 @@
           <w:sz w:val="14"/>
           <w:szCs w:val="14"/>
         </w:rPr>
-        <w:t xml:space="preserve">        trials.mask1 = repmat(</w:t>
-      </w:r>
+        <w:t xml:space="preserve">        trials.mask1 = </w:t>
+      </w:r>
+      <w:proofErr w:type="spellStart"/>
       <w:r>
         <w:rPr>
           <w:rFonts w:ascii="Courier New" w:eastAsiaTheme="minorHAnsi" w:hAnsi="Courier New" w:cs="Courier New"/>
@@ -3426,8 +3582,9 @@
           <w:sz w:val="14"/>
           <w:szCs w:val="14"/>
         </w:rPr>
-        <w:t>WHITE</w:t>
-      </w:r>
+        <w:t>repmat</w:t>
+      </w:r>
+      <w:proofErr w:type="spellEnd"/>
       <w:r>
         <w:rPr>
           <w:rFonts w:ascii="Courier New" w:eastAsiaTheme="minorHAnsi" w:hAnsi="Courier New" w:cs="Courier New"/>
@@ -3437,21 +3594,9 @@
           <w:sz w:val="14"/>
           <w:szCs w:val="14"/>
         </w:rPr>
-        <w:t>_SCREEN,height(trials),1);</w:t>
-      </w:r>
-    </w:p>
-    <w:p>
-      <w:pPr>
-        <w:autoSpaceDE w:val="0"/>
-        <w:autoSpaceDN w:val="0"/>
-        <w:adjustRightInd w:val="0"/>
-        <w:ind w:left="720"/>
-        <w:rPr>
-          <w:rFonts w:ascii="Courier New" w:eastAsiaTheme="minorHAnsi" w:hAnsi="Courier New" w:cs="Courier New"/>
-          <w:sz w:val="10"/>
-          <w:szCs w:val="10"/>
-        </w:rPr>
-      </w:pPr>
+        <w:t>(</w:t>
+      </w:r>
+      <w:proofErr w:type="spellStart"/>
       <w:r>
         <w:rPr>
           <w:rFonts w:ascii="Courier New" w:eastAsiaTheme="minorHAnsi" w:hAnsi="Courier New" w:cs="Courier New"/>
@@ -3461,7 +3606,7 @@
           <w:sz w:val="14"/>
           <w:szCs w:val="14"/>
         </w:rPr>
-        <w:t xml:space="preserve">        trials.mask2 = repmat(</w:t>
+        <w:t>WHITE</w:t>
       </w:r>
       <w:r>
         <w:rPr>
@@ -3472,8 +3617,9 @@
           <w:sz w:val="14"/>
           <w:szCs w:val="14"/>
         </w:rPr>
-        <w:t>BLACK</w:t>
-      </w:r>
+        <w:t>_SCREEN,height</w:t>
+      </w:r>
+      <w:proofErr w:type="spellEnd"/>
       <w:r>
         <w:rPr>
           <w:rFonts w:ascii="Courier New" w:eastAsiaTheme="minorHAnsi" w:hAnsi="Courier New" w:cs="Courier New"/>
@@ -3483,7 +3629,7 @@
           <w:sz w:val="14"/>
           <w:szCs w:val="14"/>
         </w:rPr>
-        <w:t>_SCREEN,height(trials),1);</w:t>
+        <w:t>(trials),1);</w:t>
       </w:r>
     </w:p>
     <w:p>
@@ -3507,8 +3653,9 @@
           <w:sz w:val="14"/>
           <w:szCs w:val="14"/>
         </w:rPr>
-        <w:t xml:space="preserve">        trials.mask3 = repmat(</w:t>
-      </w:r>
+        <w:t xml:space="preserve">        trials.mask2 = </w:t>
+      </w:r>
+      <w:proofErr w:type="spellStart"/>
       <w:r>
         <w:rPr>
           <w:rFonts w:ascii="Courier New" w:eastAsiaTheme="minorHAnsi" w:hAnsi="Courier New" w:cs="Courier New"/>
@@ -3518,8 +3665,9 @@
           <w:sz w:val="14"/>
           <w:szCs w:val="14"/>
         </w:rPr>
-        <w:t>BLACK</w:t>
-      </w:r>
+        <w:t>repmat</w:t>
+      </w:r>
+      <w:proofErr w:type="spellEnd"/>
       <w:r>
         <w:rPr>
           <w:rFonts w:ascii="Courier New" w:eastAsiaTheme="minorHAnsi" w:hAnsi="Courier New" w:cs="Courier New"/>
@@ -3529,7 +3677,125 @@
           <w:sz w:val="14"/>
           <w:szCs w:val="14"/>
         </w:rPr>
-        <w:t>_SCREEN,height(trials),1);</w:t>
+        <w:t>(</w:t>
+      </w:r>
+      <w:proofErr w:type="spellStart"/>
+      <w:r>
+        <w:rPr>
+          <w:rFonts w:ascii="Courier New" w:eastAsiaTheme="minorHAnsi" w:hAnsi="Courier New" w:cs="Courier New"/>
+          <w:b/>
+          <w:bCs/>
+          <w:color w:val="000000"/>
+          <w:sz w:val="14"/>
+          <w:szCs w:val="14"/>
+        </w:rPr>
+        <w:t>BLACK</w:t>
+      </w:r>
+      <w:r>
+        <w:rPr>
+          <w:rFonts w:ascii="Courier New" w:eastAsiaTheme="minorHAnsi" w:hAnsi="Courier New" w:cs="Courier New"/>
+          <w:b/>
+          <w:bCs/>
+          <w:color w:val="000000"/>
+          <w:sz w:val="14"/>
+          <w:szCs w:val="14"/>
+        </w:rPr>
+        <w:t>_SCREEN,height</w:t>
+      </w:r>
+      <w:proofErr w:type="spellEnd"/>
+      <w:r>
+        <w:rPr>
+          <w:rFonts w:ascii="Courier New" w:eastAsiaTheme="minorHAnsi" w:hAnsi="Courier New" w:cs="Courier New"/>
+          <w:b/>
+          <w:bCs/>
+          <w:color w:val="000000"/>
+          <w:sz w:val="14"/>
+          <w:szCs w:val="14"/>
+        </w:rPr>
+        <w:t>(trials),1);</w:t>
+      </w:r>
+    </w:p>
+    <w:p>
+      <w:pPr>
+        <w:autoSpaceDE w:val="0"/>
+        <w:autoSpaceDN w:val="0"/>
+        <w:adjustRightInd w:val="0"/>
+        <w:ind w:left="720"/>
+        <w:rPr>
+          <w:rFonts w:ascii="Courier New" w:eastAsiaTheme="minorHAnsi" w:hAnsi="Courier New" w:cs="Courier New"/>
+          <w:sz w:val="10"/>
+          <w:szCs w:val="10"/>
+        </w:rPr>
+      </w:pPr>
+      <w:r>
+        <w:rPr>
+          <w:rFonts w:ascii="Courier New" w:eastAsiaTheme="minorHAnsi" w:hAnsi="Courier New" w:cs="Courier New"/>
+          <w:b/>
+          <w:bCs/>
+          <w:color w:val="000000"/>
+          <w:sz w:val="14"/>
+          <w:szCs w:val="14"/>
+        </w:rPr>
+        <w:t xml:space="preserve">        trials.mask3 = </w:t>
+      </w:r>
+      <w:proofErr w:type="spellStart"/>
+      <w:r>
+        <w:rPr>
+          <w:rFonts w:ascii="Courier New" w:eastAsiaTheme="minorHAnsi" w:hAnsi="Courier New" w:cs="Courier New"/>
+          <w:b/>
+          <w:bCs/>
+          <w:color w:val="000000"/>
+          <w:sz w:val="14"/>
+          <w:szCs w:val="14"/>
+        </w:rPr>
+        <w:t>repmat</w:t>
+      </w:r>
+      <w:proofErr w:type="spellEnd"/>
+      <w:r>
+        <w:rPr>
+          <w:rFonts w:ascii="Courier New" w:eastAsiaTheme="minorHAnsi" w:hAnsi="Courier New" w:cs="Courier New"/>
+          <w:b/>
+          <w:bCs/>
+          <w:color w:val="000000"/>
+          <w:sz w:val="14"/>
+          <w:szCs w:val="14"/>
+        </w:rPr>
+        <w:t>(</w:t>
+      </w:r>
+      <w:proofErr w:type="spellStart"/>
+      <w:r>
+        <w:rPr>
+          <w:rFonts w:ascii="Courier New" w:eastAsiaTheme="minorHAnsi" w:hAnsi="Courier New" w:cs="Courier New"/>
+          <w:b/>
+          <w:bCs/>
+          <w:color w:val="000000"/>
+          <w:sz w:val="14"/>
+          <w:szCs w:val="14"/>
+        </w:rPr>
+        <w:t>BLACK</w:t>
+      </w:r>
+      <w:r>
+        <w:rPr>
+          <w:rFonts w:ascii="Courier New" w:eastAsiaTheme="minorHAnsi" w:hAnsi="Courier New" w:cs="Courier New"/>
+          <w:b/>
+          <w:bCs/>
+          <w:color w:val="000000"/>
+          <w:sz w:val="14"/>
+          <w:szCs w:val="14"/>
+        </w:rPr>
+        <w:t>_SCREEN,height</w:t>
+      </w:r>
+      <w:proofErr w:type="spellEnd"/>
+      <w:r>
+        <w:rPr>
+          <w:rFonts w:ascii="Courier New" w:eastAsiaTheme="minorHAnsi" w:hAnsi="Courier New" w:cs="Courier New"/>
+          <w:b/>
+          <w:bCs/>
+          <w:color w:val="000000"/>
+          <w:sz w:val="14"/>
+          <w:szCs w:val="14"/>
+        </w:rPr>
+        <w:t>(trials),1);</w:t>
       </w:r>
     </w:p>
     <w:p>
@@ -3605,9 +3871,11 @@
         </w:rPr>
         <w:t>ב-</w:t>
       </w:r>
+      <w:proofErr w:type="spellStart"/>
       <w:r>
         <w:t>showWord</w:t>
       </w:r>
+      <w:proofErr w:type="spellEnd"/>
       <w:r>
         <w:rPr>
           <w:rFonts w:hint="cs"/>
@@ -3676,7 +3944,55 @@
           <w:sz w:val="14"/>
           <w:szCs w:val="14"/>
         </w:rPr>
-        <w:t xml:space="preserve"> strcmp(prime_or_target, </w:t>
+        <w:t xml:space="preserve"> </w:t>
+      </w:r>
+      <w:proofErr w:type="spellStart"/>
+      <w:r>
+        <w:rPr>
+          <w:rFonts w:ascii="Courier New" w:eastAsiaTheme="minorHAnsi" w:hAnsi="Courier New" w:cs="Courier New"/>
+          <w:b/>
+          <w:bCs/>
+          <w:color w:val="000000"/>
+          <w:sz w:val="14"/>
+          <w:szCs w:val="14"/>
+        </w:rPr>
+        <w:t>strcmp</w:t>
+      </w:r>
+      <w:proofErr w:type="spellEnd"/>
+      <w:r>
+        <w:rPr>
+          <w:rFonts w:ascii="Courier New" w:eastAsiaTheme="minorHAnsi" w:hAnsi="Courier New" w:cs="Courier New"/>
+          <w:b/>
+          <w:bCs/>
+          <w:color w:val="000000"/>
+          <w:sz w:val="14"/>
+          <w:szCs w:val="14"/>
+        </w:rPr>
+        <w:t>(</w:t>
+      </w:r>
+      <w:proofErr w:type="spellStart"/>
+      <w:r>
+        <w:rPr>
+          <w:rFonts w:ascii="Courier New" w:eastAsiaTheme="minorHAnsi" w:hAnsi="Courier New" w:cs="Courier New"/>
+          <w:b/>
+          <w:bCs/>
+          <w:color w:val="000000"/>
+          <w:sz w:val="14"/>
+          <w:szCs w:val="14"/>
+        </w:rPr>
+        <w:t>prime_or_target</w:t>
+      </w:r>
+      <w:proofErr w:type="spellEnd"/>
+      <w:r>
+        <w:rPr>
+          <w:rFonts w:ascii="Courier New" w:eastAsiaTheme="minorHAnsi" w:hAnsi="Courier New" w:cs="Courier New"/>
+          <w:b/>
+          <w:bCs/>
+          <w:color w:val="000000"/>
+          <w:sz w:val="14"/>
+          <w:szCs w:val="14"/>
+        </w:rPr>
+        <w:t xml:space="preserve">, </w:t>
       </w:r>
       <w:r>
         <w:rPr>
@@ -3748,7 +4064,31 @@
           <w:sz w:val="14"/>
           <w:szCs w:val="14"/>
         </w:rPr>
-        <w:t>'DrawTexture'</w:t>
+        <w:t>'</w:t>
+      </w:r>
+      <w:proofErr w:type="spellStart"/>
+      <w:r>
+        <w:rPr>
+          <w:rFonts w:ascii="Courier New" w:eastAsiaTheme="minorHAnsi" w:hAnsi="Courier New" w:cs="Courier New"/>
+          <w:b/>
+          <w:bCs/>
+          <w:color w:val="A020F0"/>
+          <w:sz w:val="14"/>
+          <w:szCs w:val="14"/>
+        </w:rPr>
+        <w:t>DrawTexture</w:t>
+      </w:r>
+      <w:proofErr w:type="spellEnd"/>
+      <w:r>
+        <w:rPr>
+          <w:rFonts w:ascii="Courier New" w:eastAsiaTheme="minorHAnsi" w:hAnsi="Courier New" w:cs="Courier New"/>
+          <w:b/>
+          <w:bCs/>
+          <w:color w:val="A020F0"/>
+          <w:sz w:val="14"/>
+          <w:szCs w:val="14"/>
+        </w:rPr>
+        <w:t>'</w:t>
       </w:r>
       <w:r>
         <w:rPr>
@@ -3851,9 +4191,11 @@
         </w:rPr>
         <w:t>ב-</w:t>
       </w:r>
+      <w:proofErr w:type="spellStart"/>
       <w:r>
         <w:t>showWord</w:t>
       </w:r>
+      <w:proofErr w:type="spellEnd"/>
       <w:r>
         <w:rPr>
           <w:rFonts w:hint="cs"/>
@@ -4055,12 +4397,14 @@
         </w:rPr>
         <w:t>ב-</w:t>
       </w:r>
+      <w:proofErr w:type="spellStart"/>
       <w:r>
         <w:t>getTraj</w:t>
       </w:r>
       <w:r>
         <w:t>.m</w:t>
       </w:r>
+      <w:proofErr w:type="spellEnd"/>
       <w:r>
         <w:rPr>
           <w:rFonts w:hint="cs"/>
@@ -4162,6 +4506,7 @@
           <w:szCs w:val="16"/>
         </w:rPr>
       </w:pPr>
+      <w:proofErr w:type="spellStart"/>
       <w:r>
         <w:rPr>
           <w:sz w:val="16"/>
@@ -4169,6 +4514,7 @@
         </w:rPr>
         <w:t>Matlab</w:t>
       </w:r>
+      <w:proofErr w:type="spellEnd"/>
       <w:r>
         <w:rPr>
           <w:rFonts w:hint="cs"/>
@@ -4284,7 +4630,27 @@
           <w:szCs w:val="16"/>
           <w:rtl/>
         </w:rPr>
-        <w:t>אותיות גדולות (ל,ך,צ,ץ,ף) נחתכות כי הפונט גדול מדי. ניתן לערוך פונט</w:t>
+        <w:t>אותיות גדולות (</w:t>
+      </w:r>
+      <w:proofErr w:type="spellStart"/>
+      <w:r>
+        <w:rPr>
+          <w:rFonts w:hint="cs"/>
+          <w:sz w:val="16"/>
+          <w:szCs w:val="16"/>
+          <w:rtl/>
+        </w:rPr>
+        <w:t>ל,ך,צ,ץ,ף</w:t>
+      </w:r>
+      <w:proofErr w:type="spellEnd"/>
+      <w:r>
+        <w:rPr>
+          <w:rFonts w:hint="cs"/>
+          <w:sz w:val="16"/>
+          <w:szCs w:val="16"/>
+          <w:rtl/>
+        </w:rPr>
+        <w:t>) נחתכות כי הפונט גדול מדי. ניתן לערוך פונט</w:t>
       </w:r>
       <w:r>
         <w:rPr>
@@ -4331,7 +4697,27 @@
           <w:szCs w:val="16"/>
           <w:rtl/>
         </w:rPr>
-        <w:t xml:space="preserve">(גרסת נסיון) </w:t>
+        <w:t xml:space="preserve">(גרסת </w:t>
+      </w:r>
+      <w:proofErr w:type="spellStart"/>
+      <w:r>
+        <w:rPr>
+          <w:rFonts w:hint="cs"/>
+          <w:sz w:val="16"/>
+          <w:szCs w:val="16"/>
+          <w:rtl/>
+        </w:rPr>
+        <w:t>נסיון</w:t>
+      </w:r>
+      <w:proofErr w:type="spellEnd"/>
+      <w:r>
+        <w:rPr>
+          <w:rFonts w:hint="cs"/>
+          <w:sz w:val="16"/>
+          <w:szCs w:val="16"/>
+          <w:rtl/>
+        </w:rPr>
+        <w:t xml:space="preserve">) </w:t>
       </w:r>
       <w:hyperlink r:id="rId12" w:history="1">
         <w:r>
@@ -4385,6 +4771,7 @@
         </w:rPr>
         <w:t xml:space="preserve"> (לא עוזר), אולי פונט </w:t>
       </w:r>
+      <w:proofErr w:type="spellStart"/>
       <w:r>
         <w:rPr>
           <w:sz w:val="16"/>
@@ -4392,6 +4779,7 @@
         </w:rPr>
         <w:t>Anka</w:t>
       </w:r>
+      <w:proofErr w:type="spellEnd"/>
       <w:r>
         <w:rPr>
           <w:rFonts w:hint="cs"/>
@@ -4417,9 +4805,11 @@
         </w:rPr>
         <w:t>האם לעשות בלוק נפרד ל-</w:t>
       </w:r>
+      <w:proofErr w:type="spellStart"/>
       <w:r>
         <w:t>recog</w:t>
       </w:r>
+      <w:proofErr w:type="spellEnd"/>
       <w:r>
         <w:rPr>
           <w:rFonts w:hint="cs"/>
@@ -4427,9 +4817,11 @@
         </w:rPr>
         <w:t xml:space="preserve"> ונפרד ל-</w:t>
       </w:r>
+      <w:proofErr w:type="spellStart"/>
       <w:r>
         <w:t>categor</w:t>
       </w:r>
+      <w:proofErr w:type="spellEnd"/>
       <w:r>
         <w:rPr>
           <w:rFonts w:hint="cs"/>
@@ -4519,6 +4911,7 @@
           <w:rtl/>
         </w:rPr>
       </w:pPr>
+      <w:proofErr w:type="spellStart"/>
       <w:r>
         <w:rPr>
           <w:rFonts w:hint="cs"/>
@@ -4526,208 +4919,277 @@
           <w:szCs w:val="16"/>
           <w:rtl/>
         </w:rPr>
-        <w:t xml:space="preserve">מטלאב שומר </w:t>
-      </w:r>
-      <w:r>
-        <w:rPr>
+        <w:t>מטלאב</w:t>
+      </w:r>
+      <w:proofErr w:type="spellEnd"/>
+      <w:r>
+        <w:rPr>
+          <w:rFonts w:hint="cs"/>
           <w:sz w:val="16"/>
           <w:szCs w:val="16"/>
-        </w:rPr>
-        <w:t>jpg</w:t>
-      </w:r>
-      <w:r>
-        <w:rPr>
-          <w:rFonts w:hint="cs"/>
+          <w:rtl/>
+        </w:rPr>
+        <w:t xml:space="preserve"> שומר </w:t>
+      </w:r>
+      <w:r>
+        <w:rPr>
           <w:sz w:val="16"/>
           <w:szCs w:val="16"/>
-          <w:rtl/>
-        </w:rPr>
-        <w:t xml:space="preserve"> עם רקע לבן בשביל </w:t>
-      </w:r>
-      <w:r>
-        <w:rPr>
+        </w:rPr>
+        <w:t>jpg</w:t>
+      </w:r>
+      <w:r>
+        <w:rPr>
+          <w:rFonts w:hint="cs"/>
           <w:sz w:val="16"/>
           <w:szCs w:val="16"/>
-        </w:rPr>
-        <w:t>contrast</w:t>
-      </w:r>
-      <w:r>
-        <w:rPr>
-          <w:rFonts w:hint="cs"/>
+          <w:rtl/>
+        </w:rPr>
+        <w:t xml:space="preserve"> עם רקע לבן בשביל </w:t>
+      </w:r>
+      <w:r>
+        <w:rPr>
           <w:sz w:val="16"/>
           <w:szCs w:val="16"/>
-          <w:rtl/>
-        </w:rPr>
-        <w:t xml:space="preserve"> טוב בהדפסות. פתרון:</w:t>
-      </w:r>
-    </w:p>
-    <w:p>
-      <w:pPr>
-        <w:pStyle w:val="NoSpacing"/>
-        <w:ind w:left="720"/>
-        <w:rPr>
+        </w:rPr>
+        <w:t>contrast</w:t>
+      </w:r>
+      <w:r>
+        <w:rPr>
+          <w:rFonts w:hint="cs"/>
           <w:sz w:val="16"/>
           <w:szCs w:val="16"/>
-        </w:rPr>
-      </w:pPr>
-      <w:r>
+          <w:rtl/>
+        </w:rPr>
+        <w:t xml:space="preserve"> טוב בהדפסות. פתרון:</w:t>
+      </w:r>
+    </w:p>
+    <w:p>
+      <w:pPr>
+        <w:pStyle w:val="NoSpacing"/>
+        <w:ind w:left="720"/>
         <w:rPr>
           <w:sz w:val="16"/>
           <w:szCs w:val="16"/>
         </w:rPr>
-        <w:t>set(gcf,'color',[0.5 0.5 0.5]);</w:t>
-      </w:r>
-    </w:p>
-    <w:p>
-      <w:pPr>
-        <w:pStyle w:val="NoSpacing"/>
-        <w:ind w:left="720"/>
+      </w:pPr>
+      <w:r>
         <w:rPr>
           <w:sz w:val="16"/>
           <w:szCs w:val="16"/>
-          <w:rtl/>
-        </w:rPr>
-      </w:pPr>
+        </w:rPr>
+        <w:t>set(</w:t>
+      </w:r>
+      <w:proofErr w:type="spellStart"/>
       <w:r>
         <w:rPr>
           <w:sz w:val="16"/>
           <w:szCs w:val="16"/>
         </w:rPr>
-        <w:t>set(gcf, 'InvertHardcopy', 'off');</w:t>
-      </w:r>
-    </w:p>
-    <w:p>
-      <w:pPr>
-        <w:pStyle w:val="NoSpacing"/>
-        <w:numPr>
-          <w:ilvl w:val="0"/>
-          <w:numId w:val="1"/>
-        </w:numPr>
-      </w:pPr>
-      <w:r>
-        <w:rPr>
-          <w:rFonts w:hint="cs"/>
-          <w:rtl/>
-        </w:rPr>
-        <w:t xml:space="preserve">גודל של ריבוע/מעוין </w:t>
-      </w:r>
-      <w:r>
-        <w:rPr>
-          <w:rFonts w:hint="cs"/>
-          <w:rtl/>
-        </w:rPr>
-        <w:t>לא תואם למילה</w:t>
-      </w:r>
-      <w:r>
-        <w:rPr>
-          <w:rFonts w:hint="cs"/>
-          <w:rtl/>
-        </w:rPr>
-        <w:t xml:space="preserve"> </w:t>
-      </w:r>
-    </w:p>
-    <w:p>
-      <w:pPr>
-        <w:pStyle w:val="NoSpacing"/>
-        <w:ind w:left="720"/>
+        <w:t>gcf</w:t>
+      </w:r>
+      <w:proofErr w:type="spellEnd"/>
+      <w:r>
         <w:rPr>
           <w:sz w:val="16"/>
           <w:szCs w:val="16"/>
-          <w:rtl/>
-        </w:rPr>
-      </w:pPr>
-      <w:r>
-        <w:rPr>
-          <w:rFonts w:hint="cs"/>
+        </w:rPr>
+        <w:t>,'color',[0.5 0.5 0.5]);</w:t>
+      </w:r>
+    </w:p>
+    <w:p>
+      <w:pPr>
+        <w:pStyle w:val="NoSpacing"/>
+        <w:ind w:left="720"/>
+        <w:rPr>
           <w:sz w:val="16"/>
           <w:szCs w:val="16"/>
           <w:rtl/>
         </w:rPr>
-        <w:t xml:space="preserve">חישוב יחס בין גודל </w:t>
-      </w:r>
+      </w:pPr>
       <w:r>
         <w:rPr>
           <w:sz w:val="16"/>
           <w:szCs w:val="16"/>
         </w:rPr>
-        <w:t>font</w:t>
-      </w:r>
-      <w:r>
-        <w:rPr>
-          <w:rFonts w:hint="cs"/>
+        <w:t>set(</w:t>
+      </w:r>
+      <w:proofErr w:type="spellStart"/>
+      <w:r>
+        <w:rPr>
           <w:sz w:val="16"/>
           <w:szCs w:val="16"/>
-          <w:rtl/>
-        </w:rPr>
-        <w:t xml:space="preserve"> לבין </w:t>
-      </w:r>
+        </w:rPr>
+        <w:t>gcf</w:t>
+      </w:r>
+      <w:proofErr w:type="spellEnd"/>
       <w:r>
         <w:rPr>
           <w:sz w:val="16"/>
           <w:szCs w:val="16"/>
         </w:rPr>
-        <w:t>MarkerSize</w:t>
-      </w:r>
-      <w:r>
-        <w:rPr>
-          <w:rFonts w:hint="cs"/>
+        <w:t>, '</w:t>
+      </w:r>
+      <w:proofErr w:type="spellStart"/>
+      <w:r>
+        <w:rPr>
           <w:sz w:val="16"/>
           <w:szCs w:val="16"/>
-          <w:rtl/>
-        </w:rPr>
-        <w:t>.</w:t>
-      </w:r>
-    </w:p>
-    <w:p>
-      <w:pPr>
-        <w:pStyle w:val="NoSpacing"/>
-        <w:ind w:left="720"/>
+        </w:rPr>
+        <w:t>InvertHardcopy</w:t>
+      </w:r>
+      <w:proofErr w:type="spellEnd"/>
+      <w:r>
         <w:rPr>
           <w:sz w:val="16"/>
           <w:szCs w:val="16"/>
         </w:rPr>
-      </w:pPr>
-      <w:r>
-        <w:rPr>
-          <w:rFonts w:hint="cs"/>
+        <w:t>', 'off');</w:t>
+      </w:r>
+    </w:p>
+    <w:p>
+      <w:pPr>
+        <w:pStyle w:val="NoSpacing"/>
+        <w:numPr>
+          <w:ilvl w:val="0"/>
+          <w:numId w:val="1"/>
+        </w:numPr>
+      </w:pPr>
+      <w:r>
+        <w:rPr>
+          <w:rFonts w:hint="cs"/>
+          <w:rtl/>
+        </w:rPr>
+        <w:t xml:space="preserve">גודל של ריבוע/מעוין </w:t>
+      </w:r>
+      <w:r>
+        <w:rPr>
+          <w:rFonts w:hint="cs"/>
+          <w:rtl/>
+        </w:rPr>
+        <w:t>לא תואם למילה</w:t>
+      </w:r>
+      <w:r>
+        <w:rPr>
+          <w:rFonts w:hint="cs"/>
+          <w:rtl/>
+        </w:rPr>
+        <w:t xml:space="preserve"> </w:t>
+      </w:r>
+    </w:p>
+    <w:p>
+      <w:pPr>
+        <w:pStyle w:val="NoSpacing"/>
+        <w:ind w:left="720"/>
+        <w:rPr>
           <w:sz w:val="16"/>
           <w:szCs w:val="16"/>
           <w:rtl/>
         </w:rPr>
-        <w:t>כנ"ל לגבי עובי של אות ושל ריבוע/מעוין.</w:t>
-      </w:r>
-    </w:p>
-    <w:p>
-      <w:pPr>
-        <w:pStyle w:val="NoSpacing"/>
-        <w:numPr>
-          <w:ilvl w:val="0"/>
-          <w:numId w:val="1"/>
-        </w:numPr>
-      </w:pPr>
-      <w:r>
-        <w:rPr>
-          <w:rFonts w:hint="cs"/>
-          <w:rtl/>
-        </w:rPr>
-        <w:t>מטלאב מותח מסכה כשמציג אותה</w:t>
-      </w:r>
-    </w:p>
-    <w:p>
-      <w:pPr>
-        <w:pStyle w:val="NoSpacing"/>
-        <w:ind w:left="720"/>
-        <w:rPr>
+      </w:pPr>
+      <w:r>
+        <w:rPr>
+          <w:rFonts w:hint="cs"/>
           <w:sz w:val="16"/>
           <w:szCs w:val="16"/>
           <w:rtl/>
         </w:rPr>
-      </w:pPr>
-      <w:r>
-        <w:rPr>
-          <w:rFonts w:hint="cs"/>
+        <w:t xml:space="preserve">חישוב יחס בין גודל </w:t>
+      </w:r>
+      <w:r>
+        <w:rPr>
           <w:sz w:val="16"/>
           <w:szCs w:val="16"/>
+        </w:rPr>
+        <w:t>font</w:t>
+      </w:r>
+      <w:r>
+        <w:rPr>
+          <w:rFonts w:hint="cs"/>
+          <w:sz w:val="16"/>
+          <w:szCs w:val="16"/>
+          <w:rtl/>
+        </w:rPr>
+        <w:t xml:space="preserve"> לבין </w:t>
+      </w:r>
+      <w:proofErr w:type="spellStart"/>
+      <w:r>
+        <w:rPr>
+          <w:sz w:val="16"/>
+          <w:szCs w:val="16"/>
+        </w:rPr>
+        <w:t>MarkerSize</w:t>
+      </w:r>
+      <w:proofErr w:type="spellEnd"/>
+      <w:r>
+        <w:rPr>
+          <w:rFonts w:hint="cs"/>
+          <w:sz w:val="16"/>
+          <w:szCs w:val="16"/>
+          <w:rtl/>
+        </w:rPr>
+        <w:t>.</w:t>
+      </w:r>
+    </w:p>
+    <w:p>
+      <w:pPr>
+        <w:pStyle w:val="NoSpacing"/>
+        <w:ind w:left="720"/>
+        <w:rPr>
+          <w:sz w:val="16"/>
+          <w:szCs w:val="16"/>
+        </w:rPr>
+      </w:pPr>
+      <w:r>
+        <w:rPr>
+          <w:rFonts w:hint="cs"/>
+          <w:sz w:val="16"/>
+          <w:szCs w:val="16"/>
+          <w:rtl/>
+        </w:rPr>
+        <w:t>כנ"ל לגבי עובי של אות ושל ריבוע/מעוין.</w:t>
+      </w:r>
+    </w:p>
+    <w:p>
+      <w:pPr>
+        <w:pStyle w:val="NoSpacing"/>
+        <w:numPr>
+          <w:ilvl w:val="0"/>
+          <w:numId w:val="1"/>
+        </w:numPr>
+      </w:pPr>
+      <w:proofErr w:type="spellStart"/>
+      <w:r>
+        <w:rPr>
+          <w:rFonts w:hint="cs"/>
+          <w:rtl/>
+        </w:rPr>
+        <w:t>מטלאב</w:t>
+      </w:r>
+      <w:proofErr w:type="spellEnd"/>
+      <w:r>
+        <w:rPr>
+          <w:rFonts w:hint="cs"/>
+          <w:rtl/>
+        </w:rPr>
+        <w:t xml:space="preserve"> מותח מסכה כשמציג אותה</w:t>
+      </w:r>
+    </w:p>
+    <w:p>
+      <w:pPr>
+        <w:pStyle w:val="NoSpacing"/>
+        <w:ind w:left="720"/>
+        <w:rPr>
+          <w:sz w:val="16"/>
+          <w:szCs w:val="16"/>
+          <w:rtl/>
+        </w:rPr>
+      </w:pPr>
+      <w:r>
+        <w:rPr>
+          <w:rFonts w:hint="cs"/>
+          <w:sz w:val="16"/>
+          <w:szCs w:val="16"/>
           <w:rtl/>
         </w:rPr>
         <w:lastRenderedPageBreak/>
@@ -4764,7 +5226,55 @@
           <w:sz w:val="16"/>
           <w:szCs w:val="16"/>
         </w:rPr>
-        <w:t xml:space="preserve">set(gcf,'WindowState','fullscreen',  </w:t>
+        <w:t>set(</w:t>
+      </w:r>
+      <w:proofErr w:type="spellStart"/>
+      <w:r>
+        <w:rPr>
+          <w:sz w:val="16"/>
+          <w:szCs w:val="16"/>
+        </w:rPr>
+        <w:t>gcf</w:t>
+      </w:r>
+      <w:proofErr w:type="spellEnd"/>
+      <w:r>
+        <w:rPr>
+          <w:sz w:val="16"/>
+          <w:szCs w:val="16"/>
+        </w:rPr>
+        <w:t>,'</w:t>
+      </w:r>
+      <w:proofErr w:type="spellStart"/>
+      <w:r>
+        <w:rPr>
+          <w:sz w:val="16"/>
+          <w:szCs w:val="16"/>
+        </w:rPr>
+        <w:t>WindowState</w:t>
+      </w:r>
+      <w:proofErr w:type="spellEnd"/>
+      <w:r>
+        <w:rPr>
+          <w:sz w:val="16"/>
+          <w:szCs w:val="16"/>
+        </w:rPr>
+        <w:t>','</w:t>
+      </w:r>
+      <w:proofErr w:type="spellStart"/>
+      <w:r>
+        <w:rPr>
+          <w:sz w:val="16"/>
+          <w:szCs w:val="16"/>
+        </w:rPr>
+        <w:t>fullscreen</w:t>
+      </w:r>
+      <w:proofErr w:type="spellEnd"/>
+      <w:r>
+        <w:rPr>
+          <w:sz w:val="16"/>
+          <w:szCs w:val="16"/>
+        </w:rPr>
+        <w:t xml:space="preserve">',  </w:t>
       </w:r>
       <w:r>
         <w:rPr>
@@ -4772,88 +5282,105 @@
           <w:szCs w:val="16"/>
           <w:u w:val="single"/>
         </w:rPr>
-        <w:t>'MenuBar','None'</w:t>
-      </w:r>
+        <w:t>'</w:t>
+      </w:r>
+      <w:proofErr w:type="spellStart"/>
       <w:r>
         <w:rPr>
           <w:sz w:val="16"/>
           <w:szCs w:val="16"/>
-        </w:rPr>
-        <w:t>);</w:t>
-      </w:r>
-    </w:p>
-    <w:p>
-      <w:pPr>
-        <w:pStyle w:val="NoSpacing"/>
-        <w:numPr>
-          <w:ilvl w:val="0"/>
-          <w:numId w:val="1"/>
-        </w:numPr>
-        <w:rPr>
-          <w:color w:val="FF0000"/>
-        </w:rPr>
-      </w:pPr>
-      <w:r>
-        <w:rPr>
-          <w:rFonts w:hint="cs"/>
-          <w:color w:val="FF0000"/>
-          <w:rtl/>
-        </w:rPr>
-        <w:t xml:space="preserve">פיזור </w:t>
-      </w:r>
-      <w:r>
-        <w:rPr>
-          <w:rFonts w:hint="cs"/>
-          <w:color w:val="FF0000"/>
-          <w:rtl/>
-        </w:rPr>
-        <w:t>במסיכה לא אחיד</w:t>
-      </w:r>
-    </w:p>
-    <w:p>
-      <w:pPr>
-        <w:pStyle w:val="NoSpacing"/>
-        <w:numPr>
-          <w:ilvl w:val="0"/>
-          <w:numId w:val="1"/>
-        </w:numPr>
-      </w:pPr>
-      <w:r>
-        <w:t>Sreen('Flip',w,0,1)</w:t>
-      </w:r>
-      <w:r>
-        <w:rPr>
-          <w:rFonts w:hint="cs"/>
-          <w:rtl/>
-        </w:rPr>
-        <w:t xml:space="preserve"> מוחק את המסך</w:t>
-      </w:r>
-    </w:p>
-    <w:p>
-      <w:pPr>
-        <w:pStyle w:val="NoSpacing"/>
-        <w:ind w:left="720"/>
+          <w:u w:val="single"/>
+        </w:rPr>
+        <w:t>MenuBar</w:t>
+      </w:r>
+      <w:proofErr w:type="spellEnd"/>
+      <w:r>
         <w:rPr>
           <w:sz w:val="16"/>
           <w:szCs w:val="16"/>
-        </w:rPr>
-      </w:pPr>
-      <w:r>
-        <w:rPr>
-          <w:rFonts w:hint="cs"/>
+          <w:u w:val="single"/>
+        </w:rPr>
+        <w:t>','None'</w:t>
+      </w:r>
+      <w:r>
+        <w:rPr>
           <w:sz w:val="16"/>
           <w:szCs w:val="16"/>
-          <w:rtl/>
-        </w:rPr>
-        <w:t>אם אתה רוצה להשאיר תמונה על מסך, ה-</w:t>
-      </w:r>
-      <w:r>
+        </w:rPr>
+        <w:t>);</w:t>
+      </w:r>
+    </w:p>
+    <w:p>
+      <w:pPr>
+        <w:pStyle w:val="NoSpacing"/>
+        <w:numPr>
+          <w:ilvl w:val="0"/>
+          <w:numId w:val="1"/>
+        </w:numPr>
+        <w:rPr>
+          <w:color w:val="FF0000"/>
+        </w:rPr>
+      </w:pPr>
+      <w:r>
+        <w:rPr>
+          <w:rFonts w:hint="cs"/>
+          <w:color w:val="FF0000"/>
+          <w:rtl/>
+        </w:rPr>
+        <w:t xml:space="preserve">פיזור </w:t>
+      </w:r>
+      <w:proofErr w:type="spellStart"/>
+      <w:r>
+        <w:rPr>
+          <w:rFonts w:hint="cs"/>
+          <w:color w:val="FF0000"/>
+          <w:rtl/>
+        </w:rPr>
+        <w:t>במסיכה</w:t>
+      </w:r>
+      <w:proofErr w:type="spellEnd"/>
+      <w:r>
+        <w:rPr>
+          <w:rFonts w:hint="cs"/>
+          <w:color w:val="FF0000"/>
+          <w:rtl/>
+        </w:rPr>
+        <w:t xml:space="preserve"> לא אחיד</w:t>
+      </w:r>
+    </w:p>
+    <w:p>
+      <w:pPr>
+        <w:pStyle w:val="NoSpacing"/>
+        <w:numPr>
+          <w:ilvl w:val="0"/>
+          <w:numId w:val="1"/>
+        </w:numPr>
+      </w:pPr>
+      <w:proofErr w:type="spellStart"/>
+      <w:r>
+        <w:t>Sreen</w:t>
+      </w:r>
+      <w:proofErr w:type="spellEnd"/>
+      <w:r>
+        <w:t>('Flip',w,0,1)</w:t>
+      </w:r>
+      <w:r>
+        <w:rPr>
+          <w:rFonts w:hint="cs"/>
+          <w:rtl/>
+        </w:rPr>
+        <w:t xml:space="preserve"> מוחק את המסך</w:t>
+      </w:r>
+    </w:p>
+    <w:p>
+      <w:pPr>
+        <w:pStyle w:val="NoSpacing"/>
+        <w:ind w:left="720"/>
         <w:rPr>
           <w:sz w:val="16"/>
           <w:szCs w:val="16"/>
         </w:rPr>
-        <w:t>flip</w:t>
-      </w:r>
+      </w:pPr>
       <w:r>
         <w:rPr>
           <w:rFonts w:hint="cs"/>
@@ -4861,7 +5388,7 @@
           <w:szCs w:val="16"/>
           <w:rtl/>
         </w:rPr>
-        <w:t xml:space="preserve"> ששומר חייב לבוא מיד אחריה, שלא יהיה עוד </w:t>
+        <w:t>אם אתה רוצה להשאיר תמונה על מסך, ה-</w:t>
       </w:r>
       <w:r>
         <w:rPr>
@@ -4877,6 +5404,22 @@
           <w:szCs w:val="16"/>
           <w:rtl/>
         </w:rPr>
+        <w:t xml:space="preserve"> ששומר חייב לבוא מיד אחריה, שלא יהיה עוד </w:t>
+      </w:r>
+      <w:r>
+        <w:rPr>
+          <w:sz w:val="16"/>
+          <w:szCs w:val="16"/>
+        </w:rPr>
+        <w:t>flip</w:t>
+      </w:r>
+      <w:r>
+        <w:rPr>
+          <w:rFonts w:hint="cs"/>
+          <w:sz w:val="16"/>
+          <w:szCs w:val="16"/>
+          <w:rtl/>
+        </w:rPr>
         <w:t xml:space="preserve"> ביניהם.</w:t>
       </w:r>
     </w:p>
@@ -4941,7 +5484,25 @@
           <w:strike/>
           <w:rtl/>
         </w:rPr>
-        <w:t>אולי עדיף לשמור זמן אבסולוטי ולא יחסי לתחילת הטרייל.</w:t>
+        <w:t xml:space="preserve">אולי עדיף לשמור זמן אבסולוטי ולא יחסי לתחילת </w:t>
+      </w:r>
+      <w:proofErr w:type="spellStart"/>
+      <w:r>
+        <w:rPr>
+          <w:rFonts w:hint="cs"/>
+          <w:strike/>
+          <w:rtl/>
+        </w:rPr>
+        <w:t>הטרייל</w:t>
+      </w:r>
+      <w:proofErr w:type="spellEnd"/>
+      <w:r>
+        <w:rPr>
+          <w:rFonts w:hint="cs"/>
+          <w:strike/>
+          <w:rtl/>
+        </w:rPr>
+        <w:t>.</w:t>
       </w:r>
     </w:p>
     <w:p>
@@ -4961,7 +5522,25 @@
           <w:strike/>
           <w:rtl/>
         </w:rPr>
-        <w:t>להוסיף המתנה חזרה לנקודת התחלה עם האמצבע לפני הצגת שאלות.</w:t>
+        <w:t xml:space="preserve">להוסיף המתנה חזרה לנקודת התחלה עם </w:t>
+      </w:r>
+      <w:proofErr w:type="spellStart"/>
+      <w:r>
+        <w:rPr>
+          <w:rFonts w:hint="cs"/>
+          <w:strike/>
+          <w:rtl/>
+        </w:rPr>
+        <w:t>האמצבע</w:t>
+      </w:r>
+      <w:proofErr w:type="spellEnd"/>
+      <w:r>
+        <w:rPr>
+          <w:rFonts w:hint="cs"/>
+          <w:strike/>
+          <w:rtl/>
+        </w:rPr>
+        <w:t xml:space="preserve"> לפני הצגת שאלות.</w:t>
       </w:r>
     </w:p>
     <w:p>
@@ -4987,8 +5566,16 @@
         <w:rPr>
           <w:strike/>
         </w:rPr>
-        <w:t>get recog</w:t>
-      </w:r>
+        <w:t xml:space="preserve">get </w:t>
+      </w:r>
+      <w:proofErr w:type="spellStart"/>
+      <w:r>
+        <w:rPr>
+          <w:strike/>
+        </w:rPr>
+        <w:t>recog</w:t>
+      </w:r>
+      <w:proofErr w:type="spellEnd"/>
       <w:r>
         <w:rPr>
           <w:rFonts w:hint="cs"/>
@@ -5031,12 +5618,14 @@
         </w:rPr>
         <w:t xml:space="preserve"> שיש ב-</w:t>
       </w:r>
+      <w:proofErr w:type="spellStart"/>
       <w:r>
         <w:rPr>
           <w:strike/>
         </w:rPr>
         <w:t>run_trials</w:t>
       </w:r>
+      <w:proofErr w:type="spellEnd"/>
       <w:r>
         <w:rPr>
           <w:rFonts w:hint="cs"/>
@@ -5159,7 +5748,25 @@
           <w:strike/>
           <w:rtl/>
         </w:rPr>
-        <w:t xml:space="preserve"> בסוף כל טרייל.</w:t>
+        <w:t xml:space="preserve"> בסוף כל </w:t>
+      </w:r>
+      <w:proofErr w:type="spellStart"/>
+      <w:r>
+        <w:rPr>
+          <w:rFonts w:hint="cs"/>
+          <w:strike/>
+          <w:rtl/>
+        </w:rPr>
+        <w:t>טרייל</w:t>
+      </w:r>
+      <w:proofErr w:type="spellEnd"/>
+      <w:r>
+        <w:rPr>
+          <w:rFonts w:hint="cs"/>
+          <w:strike/>
+          <w:rtl/>
+        </w:rPr>
+        <w:t>.</w:t>
       </w:r>
     </w:p>
     <w:p>
@@ -5179,7 +5786,25 @@
           <w:strike/>
           <w:rtl/>
         </w:rPr>
-        <w:t>תהפוך שהלולאה תרוץ על המקום הראשון רק ותמחק את הטרייל האחרון.</w:t>
+        <w:t xml:space="preserve">תהפוך שהלולאה תרוץ על המקום הראשון רק ותמחק את </w:t>
+      </w:r>
+      <w:proofErr w:type="spellStart"/>
+      <w:r>
+        <w:rPr>
+          <w:rFonts w:hint="cs"/>
+          <w:strike/>
+          <w:rtl/>
+        </w:rPr>
+        <w:t>הטרייל</w:t>
+      </w:r>
+      <w:proofErr w:type="spellEnd"/>
+      <w:r>
+        <w:rPr>
+          <w:rFonts w:hint="cs"/>
+          <w:strike/>
+          <w:rtl/>
+        </w:rPr>
+        <w:t xml:space="preserve"> האחרון.</w:t>
       </w:r>
     </w:p>
     <w:p>
@@ -5193,12 +5818,14 @@
           <w:strike/>
         </w:rPr>
       </w:pPr>
+      <w:proofErr w:type="spellStart"/>
       <w:r>
         <w:rPr>
           <w:strike/>
         </w:rPr>
         <w:t>showWord</w:t>
       </w:r>
+      <w:proofErr w:type="spellEnd"/>
       <w:r>
         <w:rPr>
           <w:rFonts w:hint="cs"/>
@@ -5228,12 +5855,14 @@
         </w:rPr>
         <w:t xml:space="preserve">נותן, לעומת זאת </w:t>
       </w:r>
+      <w:proofErr w:type="spellStart"/>
       <w:r>
         <w:rPr>
           <w:strike/>
         </w:rPr>
         <w:t>getAns</w:t>
       </w:r>
+      <w:proofErr w:type="spellEnd"/>
       <w:r>
         <w:rPr>
           <w:rFonts w:hint="cs"/>
@@ -5249,12 +5878,14 @@
         </w:rPr>
         <w:t>מחזיר זמן ש-</w:t>
       </w:r>
+      <w:proofErr w:type="spellStart"/>
       <w:r>
         <w:rPr>
           <w:strike/>
         </w:rPr>
         <w:t>getSecs</w:t>
       </w:r>
+      <w:proofErr w:type="spellEnd"/>
       <w:r>
         <w:rPr>
           <w:rFonts w:hint="cs"/>
@@ -5339,12 +5970,14 @@
         </w:rPr>
         <w:t xml:space="preserve">לבדוק מדוע </w:t>
       </w:r>
+      <w:proofErr w:type="spellStart"/>
       <w:r>
         <w:rPr>
           <w:strike/>
         </w:rPr>
         <w:t>finInStartPoint</w:t>
       </w:r>
+      <w:proofErr w:type="spellEnd"/>
       <w:r>
         <w:rPr>
           <w:rFonts w:hint="cs"/>
@@ -5400,7 +6033,25 @@
           <w:strike/>
           <w:rtl/>
         </w:rPr>
-        <w:t xml:space="preserve"> לא נותן את התשובה שאתה בוחר אלא רק 1 כל הזמן. אולי צריך קליברציה חדשה?</w:t>
+        <w:t xml:space="preserve"> לא נותן את התשובה שאתה בוחר אלא רק 1 כל הזמן. אולי צריך </w:t>
+      </w:r>
+      <w:proofErr w:type="spellStart"/>
+      <w:r>
+        <w:rPr>
+          <w:rFonts w:hint="cs"/>
+          <w:strike/>
+          <w:rtl/>
+        </w:rPr>
+        <w:t>קליברציה</w:t>
+      </w:r>
+      <w:proofErr w:type="spellEnd"/>
+      <w:r>
+        <w:rPr>
+          <w:rFonts w:hint="cs"/>
+          <w:strike/>
+          <w:rtl/>
+        </w:rPr>
+        <w:t xml:space="preserve"> חדשה?</w:t>
       </w:r>
     </w:p>
     <w:p>
@@ -5456,12 +6107,14 @@
         </w:rPr>
         <w:t xml:space="preserve"> לקובץ של ה-</w:t>
       </w:r>
+      <w:proofErr w:type="spellStart"/>
       <w:r>
         <w:rPr>
           <w:strike/>
         </w:rPr>
         <w:t>traj</w:t>
       </w:r>
+      <w:proofErr w:type="spellEnd"/>
     </w:p>
     <w:p>
       <w:pPr>
@@ -5480,7 +6133,25 @@
           <w:strike/>
           <w:rtl/>
         </w:rPr>
-        <w:t>תוודא שהקורדינטות במטרים.</w:t>
+        <w:t xml:space="preserve">תוודא </w:t>
+      </w:r>
+      <w:proofErr w:type="spellStart"/>
+      <w:r>
+        <w:rPr>
+          <w:rFonts w:hint="cs"/>
+          <w:strike/>
+          <w:rtl/>
+        </w:rPr>
+        <w:t>שהקורדינטות</w:t>
+      </w:r>
+      <w:proofErr w:type="spellEnd"/>
+      <w:r>
+        <w:rPr>
+          <w:rFonts w:hint="cs"/>
+          <w:strike/>
+          <w:rtl/>
+        </w:rPr>
+        <w:t xml:space="preserve"> במטרים.</w:t>
       </w:r>
       <w:r>
         <w:rPr>
@@ -5508,7 +6179,25 @@
           <w:strike/>
           <w:rtl/>
         </w:rPr>
-        <w:t>תיקנתי תזמונים של איוונטים ושל הקלטת תנועה.</w:t>
+        <w:t xml:space="preserve">תיקנתי תזמונים של </w:t>
+      </w:r>
+      <w:proofErr w:type="spellStart"/>
+      <w:r>
+        <w:rPr>
+          <w:rFonts w:hint="cs"/>
+          <w:strike/>
+          <w:rtl/>
+        </w:rPr>
+        <w:t>איוונטים</w:t>
+      </w:r>
+      <w:proofErr w:type="spellEnd"/>
+      <w:r>
+        <w:rPr>
+          <w:rFonts w:hint="cs"/>
+          <w:strike/>
+          <w:rtl/>
+        </w:rPr>
+        <w:t xml:space="preserve"> ושל הקלטת תנועה.</w:t>
       </w:r>
     </w:p>
     <w:p>
@@ -5530,12 +6219,14 @@
         </w:rPr>
         <w:t xml:space="preserve">תבדוק אם </w:t>
       </w:r>
+      <w:proofErr w:type="spellStart"/>
       <w:r>
         <w:rPr>
           <w:strike/>
         </w:rPr>
         <w:t>refRate</w:t>
       </w:r>
+      <w:proofErr w:type="spellEnd"/>
       <w:r>
         <w:rPr>
           <w:rFonts w:hint="cs"/>
@@ -5544,12 +6235,14 @@
         </w:rPr>
         <w:t xml:space="preserve"> הוא עגול, אם לא עשוי לעשות בעיות ב-</w:t>
       </w:r>
+      <w:proofErr w:type="spellStart"/>
       <w:r>
         <w:rPr>
           <w:strike/>
         </w:rPr>
         <w:t>getTraj</w:t>
       </w:r>
+      <w:proofErr w:type="spellEnd"/>
       <w:r>
         <w:rPr>
           <w:rFonts w:hint="cs"/>
@@ -5624,7 +6317,25 @@
           <w:strike/>
           <w:rtl/>
         </w:rPr>
-        <w:t>תוודא שמספרי הבלוקים מתחלפים כל 120 טריילים.</w:t>
+        <w:t xml:space="preserve">תוודא שמספרי הבלוקים מתחלפים כל 120 </w:t>
+      </w:r>
+      <w:proofErr w:type="spellStart"/>
+      <w:r>
+        <w:rPr>
+          <w:rFonts w:hint="cs"/>
+          <w:strike/>
+          <w:rtl/>
+        </w:rPr>
+        <w:t>טריילים</w:t>
+      </w:r>
+      <w:proofErr w:type="spellEnd"/>
+      <w:r>
+        <w:rPr>
+          <w:rFonts w:hint="cs"/>
+          <w:strike/>
+          <w:rtl/>
+        </w:rPr>
+        <w:t>.</w:t>
       </w:r>
     </w:p>
     <w:p>
@@ -5666,12 +6377,14 @@
         </w:rPr>
         <w:t xml:space="preserve">תסדר את המילים במטלת </w:t>
       </w:r>
+      <w:proofErr w:type="spellStart"/>
       <w:r>
         <w:rPr>
           <w:strike/>
         </w:rPr>
         <w:t>recog</w:t>
       </w:r>
+      <w:proofErr w:type="spellEnd"/>
       <w:r>
         <w:rPr>
           <w:rFonts w:hint="cs"/>
@@ -5821,14 +6534,34 @@
           <w:strike/>
           <w:rtl/>
         </w:rPr>
-        <w:t xml:space="preserve">תחשוב על מימוש לחלק מהטריילים </w:t>
-      </w:r>
+        <w:t xml:space="preserve">תחשוב על מימוש לחלק </w:t>
+      </w:r>
+      <w:proofErr w:type="spellStart"/>
+      <w:r>
+        <w:rPr>
+          <w:rFonts w:hint="cs"/>
+          <w:strike/>
+          <w:rtl/>
+        </w:rPr>
+        <w:t>מהטריילים</w:t>
+      </w:r>
+      <w:proofErr w:type="spellEnd"/>
+      <w:r>
+        <w:rPr>
+          <w:rFonts w:hint="cs"/>
+          <w:strike/>
+          <w:rtl/>
+        </w:rPr>
+        <w:t xml:space="preserve"> </w:t>
+      </w:r>
+      <w:proofErr w:type="spellStart"/>
       <w:r>
         <w:rPr>
           <w:strike/>
         </w:rPr>
         <w:t>recog</w:t>
       </w:r>
+      <w:proofErr w:type="spellEnd"/>
       <w:r>
         <w:rPr>
           <w:rFonts w:hint="cs"/>
@@ -5909,7 +6642,25 @@
           <w:strike/>
           <w:rtl/>
         </w:rPr>
-        <w:t xml:space="preserve">האם שימוש בפחות טריילים לבלוק (שזה אומר פחות מילים לבלוק, מתוך רשימה שהיא בגודל קבוע) יאפשר לייצר </w:t>
+        <w:t xml:space="preserve">האם שימוש בפחות </w:t>
+      </w:r>
+      <w:proofErr w:type="spellStart"/>
+      <w:r>
+        <w:rPr>
+          <w:rFonts w:hint="cs"/>
+          <w:strike/>
+          <w:rtl/>
+        </w:rPr>
+        <w:t>טריילים</w:t>
+      </w:r>
+      <w:proofErr w:type="spellEnd"/>
+      <w:r>
+        <w:rPr>
+          <w:rFonts w:hint="cs"/>
+          <w:strike/>
+          <w:rtl/>
+        </w:rPr>
+        <w:t xml:space="preserve"> לבלוק (שזה אומר פחות מילים לבלוק, מתוך רשימה שהיא בגודל קבוע) יאפשר לייצר </w:t>
       </w:r>
       <w:r>
         <w:rPr>
@@ -6103,12 +6854,14 @@
         </w:rPr>
         <w:t xml:space="preserve">תשנה את </w:t>
       </w:r>
+      <w:proofErr w:type="spellStart"/>
       <w:r>
         <w:rPr>
           <w:strike/>
         </w:rPr>
         <w:t>block_num</w:t>
       </w:r>
+      <w:proofErr w:type="spellEnd"/>
       <w:r>
         <w:rPr>
           <w:rFonts w:hint="cs"/>
@@ -6117,12 +6870,14 @@
         </w:rPr>
         <w:t xml:space="preserve"> ל-</w:t>
       </w:r>
+      <w:proofErr w:type="spellStart"/>
       <w:r>
         <w:rPr>
           <w:strike/>
         </w:rPr>
         <w:t>nBlock</w:t>
       </w:r>
+      <w:proofErr w:type="spellEnd"/>
       <w:r>
         <w:rPr>
           <w:rFonts w:hint="cs"/>
@@ -6145,12 +6900,14 @@
         </w:rPr>
         <w:t xml:space="preserve"> ל-</w:t>
       </w:r>
+      <w:proofErr w:type="spellStart"/>
       <w:r>
         <w:rPr>
           <w:strike/>
         </w:rPr>
         <w:t>nTrial</w:t>
       </w:r>
+      <w:proofErr w:type="spellEnd"/>
     </w:p>
     <w:p>
       <w:pPr>
@@ -6169,7 +6926,25 @@
           <w:strike/>
           <w:rtl/>
         </w:rPr>
-        <w:t>תוסיף לטבלאת פלט באקסל את המסלול והמסלול בחזרה.</w:t>
+        <w:t xml:space="preserve">תוסיף </w:t>
+      </w:r>
+      <w:proofErr w:type="spellStart"/>
+      <w:r>
+        <w:rPr>
+          <w:rFonts w:hint="cs"/>
+          <w:strike/>
+          <w:rtl/>
+        </w:rPr>
+        <w:t>לטבלאת</w:t>
+      </w:r>
+      <w:proofErr w:type="spellEnd"/>
+      <w:r>
+        <w:rPr>
+          <w:rFonts w:hint="cs"/>
+          <w:strike/>
+          <w:rtl/>
+        </w:rPr>
+        <w:t xml:space="preserve"> פלט באקסל את המסלול והמסלול בחזרה.</w:t>
       </w:r>
     </w:p>
     <w:p>
@@ -6192,12 +6967,14 @@
         <w:lastRenderedPageBreak/>
         <w:t>תוסיף מספר בלוק למידע שנשמר עם ה</w:t>
       </w:r>
+      <w:proofErr w:type="spellStart"/>
       <w:r>
         <w:rPr>
           <w:strike/>
         </w:rPr>
         <w:t>traj</w:t>
       </w:r>
+      <w:proofErr w:type="spellEnd"/>
     </w:p>
     <w:p>
       <w:pPr>
@@ -6218,7 +6995,43 @@
           <w:strike/>
           <w:rtl/>
         </w:rPr>
-        <w:t>תכתוב בסלאק על זה שהווינדוס לא נותן לך לשמור לדרייב כי יש רווח בשם: "</w:t>
+        <w:t xml:space="preserve">תכתוב </w:t>
+      </w:r>
+      <w:proofErr w:type="spellStart"/>
+      <w:r>
+        <w:rPr>
+          <w:rFonts w:hint="cs"/>
+          <w:strike/>
+          <w:rtl/>
+        </w:rPr>
+        <w:t>בסלאק</w:t>
+      </w:r>
+      <w:proofErr w:type="spellEnd"/>
+      <w:r>
+        <w:rPr>
+          <w:rFonts w:hint="cs"/>
+          <w:strike/>
+          <w:rtl/>
+        </w:rPr>
+        <w:t xml:space="preserve"> על זה </w:t>
+      </w:r>
+      <w:proofErr w:type="spellStart"/>
+      <w:r>
+        <w:rPr>
+          <w:rFonts w:hint="cs"/>
+          <w:strike/>
+          <w:rtl/>
+        </w:rPr>
+        <w:t>שהווינדוס</w:t>
+      </w:r>
+      <w:proofErr w:type="spellEnd"/>
+      <w:r>
+        <w:rPr>
+          <w:rFonts w:hint="cs"/>
+          <w:strike/>
+          <w:rtl/>
+        </w:rPr>
+        <w:t xml:space="preserve"> לא נותן לך לשמור לדרייב כי יש רווח בשם: "</w:t>
       </w:r>
       <w:r>
         <w:rPr>
@@ -6266,7 +7079,25 @@
           <w:strike/>
           <w:rtl/>
         </w:rPr>
-        <w:t xml:space="preserve"> לרפוסטורי שלך</w:t>
+        <w:t xml:space="preserve"> </w:t>
+      </w:r>
+      <w:proofErr w:type="spellStart"/>
+      <w:r>
+        <w:rPr>
+          <w:rFonts w:hint="cs"/>
+          <w:strike/>
+          <w:rtl/>
+        </w:rPr>
+        <w:t>לרפוסטורי</w:t>
+      </w:r>
+      <w:proofErr w:type="spellEnd"/>
+      <w:r>
+        <w:rPr>
+          <w:rFonts w:hint="cs"/>
+          <w:strike/>
+          <w:rtl/>
+        </w:rPr>
+        <w:t xml:space="preserve"> שלך</w:t>
       </w:r>
     </w:p>
     <w:p>
@@ -6300,11 +7131,19 @@
           <w:strike/>
         </w:rPr>
       </w:pPr>
-      <w:r>
-        <w:rPr>
-          <w:strike/>
-        </w:rPr>
-        <w:t>Matlab cropped font / text</w:t>
+      <w:proofErr w:type="spellStart"/>
+      <w:r>
+        <w:rPr>
+          <w:strike/>
+        </w:rPr>
+        <w:t>Matlab</w:t>
+      </w:r>
+      <w:proofErr w:type="spellEnd"/>
+      <w:r>
+        <w:rPr>
+          <w:strike/>
+        </w:rPr>
+        <w:t xml:space="preserve"> cropped font / text</w:t>
       </w:r>
     </w:p>
     <w:p>
@@ -6325,7 +7164,25 @@
           <w:strike/>
           <w:rtl/>
         </w:rPr>
-        <w:t>תעלה את מספר הבלוקים כך שיהיו בסה"כ 480 טריילים.</w:t>
+        <w:t xml:space="preserve">תעלה את מספר הבלוקים כך שיהיו בסה"כ 480 </w:t>
+      </w:r>
+      <w:proofErr w:type="spellStart"/>
+      <w:r>
+        <w:rPr>
+          <w:rFonts w:hint="cs"/>
+          <w:strike/>
+          <w:rtl/>
+        </w:rPr>
+        <w:t>טריילים</w:t>
+      </w:r>
+      <w:proofErr w:type="spellEnd"/>
+      <w:r>
+        <w:rPr>
+          <w:rFonts w:hint="cs"/>
+          <w:strike/>
+          <w:rtl/>
+        </w:rPr>
+        <w:t>.</w:t>
       </w:r>
     </w:p>
     <w:p>
@@ -6505,12 +7362,14 @@
         </w:rPr>
         <w:t xml:space="preserve">שינית את החישוב של </w:t>
       </w:r>
+      <w:proofErr w:type="spellStart"/>
       <w:r>
         <w:rPr>
           <w:strike/>
         </w:rPr>
         <w:t>fontSize</w:t>
       </w:r>
+      <w:proofErr w:type="spellEnd"/>
       <w:r>
         <w:rPr>
           <w:rFonts w:hint="cs"/>
@@ -6561,12 +7420,14 @@
         </w:rPr>
         <w:t>לתקן גודל מילים ב-</w:t>
       </w:r>
+      <w:proofErr w:type="spellStart"/>
       <w:r>
         <w:rPr>
           <w:strike/>
         </w:rPr>
         <w:t>recog</w:t>
       </w:r>
+      <w:proofErr w:type="spellEnd"/>
       <w:r>
         <w:rPr>
           <w:rFonts w:hint="cs"/>
@@ -6966,11 +7827,19 @@
           <w:strike/>
         </w:rPr>
       </w:pPr>
-      <w:r>
-        <w:rPr>
-          <w:strike/>
-        </w:rPr>
-        <w:t>Ghez, C. et al. 1997. Discrete and continuous planning of hand movements and isometric force trajectories. Exp. Brain Res. 115: 217–233.</w:t>
+      <w:proofErr w:type="spellStart"/>
+      <w:r>
+        <w:rPr>
+          <w:strike/>
+        </w:rPr>
+        <w:t>Ghez</w:t>
+      </w:r>
+      <w:proofErr w:type="spellEnd"/>
+      <w:r>
+        <w:rPr>
+          <w:strike/>
+        </w:rPr>
+        <w:t>, C. et al. 1997. Discrete and continuous planning of hand movements and isometric force trajectories. Exp. Brain Res. 115: 217–233.</w:t>
       </w:r>
     </w:p>
     <w:p>
@@ -6988,7 +7857,21 @@
         <w:rPr>
           <w:strike/>
         </w:rPr>
-        <w:t>Gallivan, J.P. &amp; C.S. Chapman. 2014. Three-dimensional reach trajectories as a probe of real-time decision-making between multiple competing targets. Front. Neurosci. 8: 215.</w:t>
+        <w:t xml:space="preserve">Gallivan, J.P. &amp; C.S. Chapman. 2014. Three-dimensional reach trajectories as a probe of real-time decision-making between multiple competing targets. Front. </w:t>
+      </w:r>
+      <w:proofErr w:type="spellStart"/>
+      <w:r>
+        <w:rPr>
+          <w:strike/>
+        </w:rPr>
+        <w:t>Neurosci</w:t>
+      </w:r>
+      <w:proofErr w:type="spellEnd"/>
+      <w:r>
+        <w:rPr>
+          <w:strike/>
+        </w:rPr>
+        <w:t>. 8: 215.</w:t>
       </w:r>
     </w:p>
     <w:p>
@@ -7077,12 +7960,14 @@
         </w:rPr>
         <w:t xml:space="preserve"> </w:t>
       </w:r>
+      <w:proofErr w:type="spellStart"/>
       <w:r>
         <w:rPr>
           <w:strike/>
         </w:rPr>
         <w:t>traj</w:t>
       </w:r>
+      <w:proofErr w:type="spellEnd"/>
       <w:r>
         <w:rPr>
           <w:rFonts w:hint="cs"/>
@@ -7160,7 +8045,25 @@
           <w:rtl/>
         </w:rPr>
         <w:lastRenderedPageBreak/>
-        <w:t>תייצר מלא טריילים ותבדוק האם יש מילים דומיננטיות.</w:t>
+        <w:t xml:space="preserve">תייצר מלא </w:t>
+      </w:r>
+      <w:proofErr w:type="spellStart"/>
+      <w:r>
+        <w:rPr>
+          <w:rFonts w:hint="cs"/>
+          <w:strike/>
+          <w:rtl/>
+        </w:rPr>
+        <w:t>טריילים</w:t>
+      </w:r>
+      <w:proofErr w:type="spellEnd"/>
+      <w:r>
+        <w:rPr>
+          <w:rFonts w:hint="cs"/>
+          <w:strike/>
+          <w:rtl/>
+        </w:rPr>
+        <w:t xml:space="preserve"> ותבדוק האם יש מילים דומיננטיות.</w:t>
       </w:r>
     </w:p>
     <w:p>
@@ -7280,8 +8183,18 @@
           <w:strike/>
           <w:rtl/>
         </w:rPr>
-        <w:t>תיצור מודל למסך פרספקס</w:t>
-      </w:r>
+        <w:t xml:space="preserve">תיצור מודל למסך </w:t>
+      </w:r>
+      <w:proofErr w:type="spellStart"/>
+      <w:r>
+        <w:rPr>
+          <w:rFonts w:hint="cs"/>
+          <w:strike/>
+          <w:rtl/>
+        </w:rPr>
+        <w:t>פרספקס</w:t>
+      </w:r>
+      <w:proofErr w:type="spellEnd"/>
     </w:p>
     <w:p>
       <w:pPr>
@@ -7342,12 +8255,14 @@
         </w:rPr>
         <w:t>קרב את המילים ב</w:t>
       </w:r>
+      <w:proofErr w:type="spellStart"/>
       <w:r>
         <w:rPr>
           <w:strike/>
         </w:rPr>
         <w:t>recog</w:t>
       </w:r>
+      <w:proofErr w:type="spellEnd"/>
     </w:p>
     <w:p>
       <w:pPr>
@@ -7556,12 +8471,14 @@
         </w:rPr>
         <w:t xml:space="preserve"> ל-</w:t>
       </w:r>
+      <w:proofErr w:type="spellStart"/>
       <w:r>
         <w:rPr>
           <w:strike/>
         </w:rPr>
         <w:t>traj</w:t>
       </w:r>
+      <w:proofErr w:type="spellEnd"/>
     </w:p>
     <w:p>
       <w:pPr>
@@ -7590,12 +8507,14 @@
         </w:rPr>
         <w:t xml:space="preserve">ערך לשדה </w:t>
       </w:r>
+      <w:proofErr w:type="spellStart"/>
       <w:r>
         <w:rPr>
           <w:strike/>
         </w:rPr>
         <w:t>list_id</w:t>
       </w:r>
+      <w:proofErr w:type="spellEnd"/>
       <w:r>
         <w:rPr>
           <w:rFonts w:hint="cs"/>
@@ -7618,19 +8537,39 @@
         </w:rPr>
         <w:t xml:space="preserve">, </w:t>
       </w:r>
+      <w:proofErr w:type="spellStart"/>
       <w:r>
         <w:rPr>
           <w:strike/>
         </w:rPr>
         <w:t>subnum</w:t>
       </w:r>
-      <w:r>
-        <w:rPr>
-          <w:rFonts w:hint="cs"/>
-          <w:strike/>
-          <w:rtl/>
-        </w:rPr>
-        <w:t xml:space="preserve"> עבור טריילים של </w:t>
+      <w:proofErr w:type="spellEnd"/>
+      <w:r>
+        <w:rPr>
+          <w:rFonts w:hint="cs"/>
+          <w:strike/>
+          <w:rtl/>
+        </w:rPr>
+        <w:t xml:space="preserve"> עבור </w:t>
+      </w:r>
+      <w:proofErr w:type="spellStart"/>
+      <w:r>
+        <w:rPr>
+          <w:rFonts w:hint="cs"/>
+          <w:strike/>
+          <w:rtl/>
+        </w:rPr>
+        <w:t>טריילים</w:t>
+      </w:r>
+      <w:proofErr w:type="spellEnd"/>
+      <w:r>
+        <w:rPr>
+          <w:rFonts w:hint="cs"/>
+          <w:strike/>
+          <w:rtl/>
+        </w:rPr>
+        <w:t xml:space="preserve"> של </w:t>
       </w:r>
       <w:r>
         <w:rPr>
@@ -7666,12 +8605,14 @@
         </w:rPr>
         <w:t xml:space="preserve">תהפוך את </w:t>
       </w:r>
+      <w:proofErr w:type="spellStart"/>
       <w:r>
         <w:rPr>
           <w:strike/>
         </w:rPr>
         <w:t>runPractice</w:t>
       </w:r>
+      <w:proofErr w:type="spellEnd"/>
       <w:r>
         <w:rPr>
           <w:rFonts w:hint="cs"/>
@@ -7680,12 +8621,14 @@
         </w:rPr>
         <w:t xml:space="preserve"> ל-</w:t>
       </w:r>
+      <w:proofErr w:type="spellStart"/>
       <w:r>
         <w:rPr>
           <w:strike/>
         </w:rPr>
         <w:t>runTrials</w:t>
       </w:r>
+      <w:proofErr w:type="spellEnd"/>
       <w:r>
         <w:rPr>
           <w:rFonts w:hint="cs"/>
@@ -7748,12 +8691,14 @@
         </w:rPr>
         <w:t xml:space="preserve">תמחק את </w:t>
       </w:r>
+      <w:proofErr w:type="spellStart"/>
       <w:r>
         <w:rPr>
           <w:strike/>
         </w:rPr>
         <w:t>runPractice</w:t>
       </w:r>
+      <w:proofErr w:type="spellEnd"/>
     </w:p>
     <w:p>
       <w:pPr>
@@ -7772,7 +8717,25 @@
           <w:strike/>
           <w:rtl/>
         </w:rPr>
-        <w:t xml:space="preserve">תערבב טריילים ככה שלא יהיה </w:t>
+        <w:t xml:space="preserve">תערבב </w:t>
+      </w:r>
+      <w:proofErr w:type="spellStart"/>
+      <w:r>
+        <w:rPr>
+          <w:rFonts w:hint="cs"/>
+          <w:strike/>
+          <w:rtl/>
+        </w:rPr>
+        <w:t>טריילים</w:t>
+      </w:r>
+      <w:proofErr w:type="spellEnd"/>
+      <w:r>
+        <w:rPr>
+          <w:rFonts w:hint="cs"/>
+          <w:strike/>
+          <w:rtl/>
+        </w:rPr>
+        <w:t xml:space="preserve"> ככה שלא יהיה </w:t>
       </w:r>
       <w:r>
         <w:rPr>
@@ -7794,7 +8757,25 @@
           <w:strike/>
           <w:rtl/>
         </w:rPr>
-        <w:t>בכל הטריילים הראשונים.</w:t>
+        <w:t xml:space="preserve">בכל </w:t>
+      </w:r>
+      <w:proofErr w:type="spellStart"/>
+      <w:r>
+        <w:rPr>
+          <w:rFonts w:hint="cs"/>
+          <w:strike/>
+          <w:rtl/>
+        </w:rPr>
+        <w:t>הטריילים</w:t>
+      </w:r>
+      <w:proofErr w:type="spellEnd"/>
+      <w:r>
+        <w:rPr>
+          <w:rFonts w:hint="cs"/>
+          <w:strike/>
+          <w:rtl/>
+        </w:rPr>
+        <w:t xml:space="preserve"> הראשונים.</w:t>
       </w:r>
     </w:p>
     <w:p>
@@ -8103,7 +9084,25 @@
           <w:strike/>
           <w:rtl/>
         </w:rPr>
-        <w:t xml:space="preserve"> והלאה והלאה.</w:t>
+        <w:t xml:space="preserve"> והלאה </w:t>
+      </w:r>
+      <w:proofErr w:type="spellStart"/>
+      <w:r>
+        <w:rPr>
+          <w:rFonts w:hint="cs"/>
+          <w:strike/>
+          <w:rtl/>
+        </w:rPr>
+        <w:t>והלאה</w:t>
+      </w:r>
+      <w:proofErr w:type="spellEnd"/>
+      <w:r>
+        <w:rPr>
+          <w:rFonts w:hint="cs"/>
+          <w:strike/>
+          <w:rtl/>
+        </w:rPr>
+        <w:t>.</w:t>
       </w:r>
     </w:p>
     <w:p>
@@ -8143,7 +9142,25 @@
           <w:strike/>
           <w:rtl/>
         </w:rPr>
-        <w:t>תעשה שוב קליברציה.</w:t>
+        <w:t xml:space="preserve">תעשה שוב </w:t>
+      </w:r>
+      <w:proofErr w:type="spellStart"/>
+      <w:r>
+        <w:rPr>
+          <w:rFonts w:hint="cs"/>
+          <w:strike/>
+          <w:rtl/>
+        </w:rPr>
+        <w:t>קליברציה</w:t>
+      </w:r>
+      <w:proofErr w:type="spellEnd"/>
+      <w:r>
+        <w:rPr>
+          <w:rFonts w:hint="cs"/>
+          <w:strike/>
+          <w:rtl/>
+        </w:rPr>
+        <w:t>.</w:t>
       </w:r>
     </w:p>
     <w:p>
@@ -8205,12 +9222,14 @@
         </w:rPr>
         <w:t>תוודא שהזמן הקצר ששמת ל-</w:t>
       </w:r>
+      <w:proofErr w:type="spellStart"/>
       <w:r>
         <w:rPr>
           <w:strike/>
         </w:rPr>
         <w:t>categor</w:t>
       </w:r>
+      <w:proofErr w:type="spellEnd"/>
       <w:r>
         <w:rPr>
           <w:rFonts w:hint="cs"/>
@@ -8219,12 +9238,14 @@
         </w:rPr>
         <w:t xml:space="preserve"> ול-</w:t>
       </w:r>
+      <w:proofErr w:type="spellStart"/>
       <w:r>
         <w:rPr>
           <w:strike/>
         </w:rPr>
         <w:t>recog</w:t>
       </w:r>
+      <w:proofErr w:type="spellEnd"/>
       <w:r>
         <w:rPr>
           <w:rFonts w:hint="cs"/>
@@ -8253,12 +9274,14 @@
         </w:rPr>
         <w:t xml:space="preserve">צריך להאריך את הזמן של </w:t>
       </w:r>
+      <w:proofErr w:type="spellStart"/>
       <w:r>
         <w:rPr>
           <w:strike/>
         </w:rPr>
         <w:t>recog</w:t>
       </w:r>
+      <w:proofErr w:type="spellEnd"/>
       <w:r>
         <w:rPr>
           <w:rFonts w:hint="cs"/>
@@ -8307,12 +9330,14 @@
         </w:rPr>
         <w:t>הניסוי קורס משום מה, הוא לא מצליח לפתוח קובץ ב-</w:t>
       </w:r>
+      <w:proofErr w:type="spellStart"/>
       <w:r>
         <w:rPr>
           <w:strike/>
         </w:rPr>
         <w:t>fread</w:t>
       </w:r>
+      <w:proofErr w:type="spellEnd"/>
       <w:r>
         <w:rPr>
           <w:rFonts w:hint="cs"/>
@@ -8353,7 +9378,25 @@
           <w:strike/>
           <w:rtl/>
         </w:rPr>
-        <w:t>תביא מסקנטייפ ל</w:t>
+        <w:t xml:space="preserve">תביא </w:t>
+      </w:r>
+      <w:proofErr w:type="spellStart"/>
+      <w:r>
+        <w:rPr>
+          <w:rFonts w:hint="cs"/>
+          <w:strike/>
+          <w:rtl/>
+        </w:rPr>
+        <w:t>מסקנטייפ</w:t>
+      </w:r>
+      <w:proofErr w:type="spellEnd"/>
+      <w:r>
+        <w:rPr>
+          <w:rFonts w:hint="cs"/>
+          <w:strike/>
+          <w:rtl/>
+        </w:rPr>
+        <w:t xml:space="preserve"> ל</w:t>
       </w:r>
       <w:r>
         <w:rPr>
@@ -8389,7 +9432,43 @@
           <w:strike/>
           <w:rtl/>
         </w:rPr>
-        <w:t>תריץ עד טרייל 72 כדי לבדוק האם יש בעיה בתזמון של טרייל 38 ו72.</w:t>
+        <w:t xml:space="preserve">תריץ עד </w:t>
+      </w:r>
+      <w:proofErr w:type="spellStart"/>
+      <w:r>
+        <w:rPr>
+          <w:rFonts w:hint="cs"/>
+          <w:strike/>
+          <w:rtl/>
+        </w:rPr>
+        <w:t>טרייל</w:t>
+      </w:r>
+      <w:proofErr w:type="spellEnd"/>
+      <w:r>
+        <w:rPr>
+          <w:rFonts w:hint="cs"/>
+          <w:strike/>
+          <w:rtl/>
+        </w:rPr>
+        <w:t xml:space="preserve"> 72 כדי לבדוק האם יש בעיה בתזמון של </w:t>
+      </w:r>
+      <w:proofErr w:type="spellStart"/>
+      <w:r>
+        <w:rPr>
+          <w:rFonts w:hint="cs"/>
+          <w:strike/>
+          <w:rtl/>
+        </w:rPr>
+        <w:t>טרייל</w:t>
+      </w:r>
+      <w:proofErr w:type="spellEnd"/>
+      <w:r>
+        <w:rPr>
+          <w:rFonts w:hint="cs"/>
+          <w:strike/>
+          <w:rtl/>
+        </w:rPr>
+        <w:t xml:space="preserve"> 38 ו72.</w:t>
       </w:r>
     </w:p>
     <w:p>
@@ -8409,7 +9488,25 @@
           <w:highlight w:val="yellow"/>
           <w:rtl/>
         </w:rPr>
-        <w:t>הבעיה קיימת אך לא בטריילים ספציפיים.</w:t>
+        <w:t xml:space="preserve">הבעיה קיימת אך לא </w:t>
+      </w:r>
+      <w:proofErr w:type="spellStart"/>
+      <w:r>
+        <w:rPr>
+          <w:rFonts w:hint="cs"/>
+          <w:highlight w:val="yellow"/>
+          <w:rtl/>
+        </w:rPr>
+        <w:t>בטריילים</w:t>
+      </w:r>
+      <w:proofErr w:type="spellEnd"/>
+      <w:r>
+        <w:rPr>
+          <w:rFonts w:hint="cs"/>
+          <w:highlight w:val="yellow"/>
+          <w:rtl/>
+        </w:rPr>
+        <w:t xml:space="preserve"> ספציפיים.</w:t>
       </w:r>
     </w:p>
     <w:p>
@@ -8431,12 +9528,14 @@
         </w:rPr>
         <w:t xml:space="preserve">תריץ ניסוי קצר ותוודא שהזמן של </w:t>
       </w:r>
+      <w:proofErr w:type="spellStart"/>
       <w:r>
         <w:rPr>
           <w:strike/>
         </w:rPr>
         <w:t>categor_time</w:t>
       </w:r>
+      <w:proofErr w:type="spellEnd"/>
       <w:r>
         <w:rPr>
           <w:rFonts w:hint="cs"/>
@@ -8498,7 +9597,25 @@
           <w:strike/>
           <w:rtl/>
         </w:rPr>
-        <w:t>למדוד גובה של מסך פרספקס מהשולחן</w:t>
+        <w:t xml:space="preserve">למדוד גובה של מסך </w:t>
+      </w:r>
+      <w:proofErr w:type="spellStart"/>
+      <w:r>
+        <w:rPr>
+          <w:rFonts w:hint="cs"/>
+          <w:strike/>
+          <w:rtl/>
+        </w:rPr>
+        <w:t>פרספקס</w:t>
+      </w:r>
+      <w:proofErr w:type="spellEnd"/>
+      <w:r>
+        <w:rPr>
+          <w:rFonts w:hint="cs"/>
+          <w:strike/>
+          <w:rtl/>
+        </w:rPr>
+        <w:t xml:space="preserve"> מהשולחן</w:t>
       </w:r>
       <w:r>
         <w:rPr>
@@ -8594,8 +9711,18 @@
           <w:rtl/>
         </w:rPr>
         <w:lastRenderedPageBreak/>
-        <w:t>לשנות הגדרת גודל אצבע אחרי שיש מסך פספקס</w:t>
-      </w:r>
+        <w:t xml:space="preserve">לשנות הגדרת גודל אצבע אחרי שיש מסך </w:t>
+      </w:r>
+      <w:proofErr w:type="spellStart"/>
+      <w:r>
+        <w:rPr>
+          <w:rFonts w:hint="cs"/>
+          <w:strike/>
+          <w:rtl/>
+        </w:rPr>
+        <w:t>פספקס</w:t>
+      </w:r>
+      <w:proofErr w:type="spellEnd"/>
     </w:p>
     <w:p>
       <w:pPr>
@@ -8724,11 +9851,19 @@
         <w:t>לתעד הכל ב-</w:t>
       </w:r>
       <w:hyperlink r:id="rId15" w:anchor="gid=267261638" w:history="1">
+        <w:proofErr w:type="spellStart"/>
         <w:r>
           <w:rPr>
             <w:rStyle w:val="Hyperlink"/>
           </w:rPr>
-          <w:t>mudrick cash register</w:t>
+          <w:t>mudrick</w:t>
+        </w:r>
+        <w:proofErr w:type="spellEnd"/>
+        <w:r>
+          <w:rPr>
+            <w:rStyle w:val="Hyperlink"/>
+          </w:rPr>
+          <w:t xml:space="preserve"> cash register</w:t>
         </w:r>
       </w:hyperlink>
     </w:p>
@@ -9029,7 +10164,25 @@
           <w:strike/>
           <w:rtl/>
         </w:rPr>
-        <w:t>יש לתעד תז בקובץ נפרד.</w:t>
+        <w:t xml:space="preserve">יש לתעד </w:t>
+      </w:r>
+      <w:proofErr w:type="spellStart"/>
+      <w:r>
+        <w:rPr>
+          <w:rFonts w:hint="cs"/>
+          <w:strike/>
+          <w:rtl/>
+        </w:rPr>
+        <w:t>תז</w:t>
+      </w:r>
+      <w:proofErr w:type="spellEnd"/>
+      <w:r>
+        <w:rPr>
+          <w:rFonts w:hint="cs"/>
+          <w:strike/>
+          <w:rtl/>
+        </w:rPr>
+        <w:t xml:space="preserve"> בקובץ נפרד.</w:t>
       </w:r>
     </w:p>
     <w:p>
@@ -9323,30 +10476,505 @@
       </w:r>
     </w:p>
     <w:p>
-      <w:pPr>
-        <w:pStyle w:val="NoSpacing"/>
-      </w:pPr>
-    </w:p>
-    <w:p>
-      <w:pPr>
-        <w:pStyle w:val="NoSpacing"/>
-      </w:pPr>
-    </w:p>
-    <w:p>
-      <w:pPr>
-        <w:pStyle w:val="NoSpacing"/>
-        <w:rPr>
-          <w:rtl/>
-        </w:rPr>
-      </w:pPr>
-    </w:p>
-    <w:p>
-      <w:pPr>
-        <w:pStyle w:val="NoSpacing"/>
+      <w:r>
+        <w:rPr>
+          <w:rFonts w:hint="cs"/>
+          <w:rtl/>
+        </w:rPr>
+        <w:t>@@@@@@@@@@@@@@@</w:t>
+      </w:r>
+      <w:r>
+        <w:t>Analysis</w:t>
+      </w:r>
+      <w:r>
+        <w:rPr>
+          <w:rFonts w:hint="cs"/>
+          <w:rtl/>
+        </w:rPr>
+        <w:t>@@@@@@@@@@@@@@@@</w:t>
+      </w:r>
+    </w:p>
+    <w:p>
+      <w:pPr>
+        <w:pStyle w:val="ListParagraph"/>
         <w:numPr>
           <w:ilvl w:val="0"/>
           <w:numId w:val="1"/>
         </w:numPr>
+        <w:rPr>
+          <w:strike/>
+        </w:rPr>
+      </w:pPr>
+      <w:r>
+        <w:rPr>
+          <w:rFonts w:hint="cs"/>
+          <w:strike/>
+          <w:rtl/>
+        </w:rPr>
+        <w:t xml:space="preserve">תחליט מה </w:t>
+      </w:r>
+      <w:proofErr w:type="spellStart"/>
+      <w:r>
+        <w:rPr>
+          <w:rFonts w:hint="cs"/>
+          <w:strike/>
+          <w:rtl/>
+        </w:rPr>
+        <w:t>פונקצית</w:t>
+      </w:r>
+      <w:proofErr w:type="spellEnd"/>
+      <w:r>
+        <w:rPr>
+          <w:rFonts w:hint="cs"/>
+          <w:strike/>
+          <w:rtl/>
+        </w:rPr>
+        <w:t xml:space="preserve"> </w:t>
+      </w:r>
+      <w:proofErr w:type="spellStart"/>
+      <w:r>
+        <w:rPr>
+          <w:strike/>
+        </w:rPr>
+        <w:t>Bspline</w:t>
+      </w:r>
+      <w:proofErr w:type="spellEnd"/>
+      <w:r>
+        <w:rPr>
+          <w:rFonts w:hint="cs"/>
+          <w:strike/>
+          <w:rtl/>
+        </w:rPr>
+        <w:t xml:space="preserve"> מקבלת ומה היא מחזירה, תעדכן בהתאם את התיאור שלה</w:t>
+      </w:r>
+    </w:p>
+    <w:p>
+      <w:pPr>
+        <w:pStyle w:val="ListParagraph"/>
+        <w:numPr>
+          <w:ilvl w:val="0"/>
+          <w:numId w:val="1"/>
+        </w:numPr>
+      </w:pPr>
+      <w:r>
+        <w:t>Preprocessing</w:t>
+      </w:r>
+    </w:p>
+    <w:p>
+      <w:pPr>
+        <w:pStyle w:val="ListParagraph"/>
+        <w:numPr>
+          <w:ilvl w:val="1"/>
+          <w:numId w:val="1"/>
+        </w:numPr>
+      </w:pPr>
+      <w:r>
+        <w:rPr>
+          <w:rFonts w:hint="cs"/>
+          <w:rtl/>
+        </w:rPr>
+        <w:t>מילוי נתונים חסרים</w:t>
+      </w:r>
+    </w:p>
+    <w:p>
+      <w:pPr>
+        <w:pStyle w:val="ListParagraph"/>
+        <w:numPr>
+          <w:ilvl w:val="1"/>
+          <w:numId w:val="1"/>
+        </w:numPr>
+      </w:pPr>
+      <w:r>
+        <w:t>Low pass filter</w:t>
+      </w:r>
+    </w:p>
+    <w:p>
+      <w:pPr>
+        <w:pStyle w:val="ListParagraph"/>
+        <w:numPr>
+          <w:ilvl w:val="1"/>
+          <w:numId w:val="1"/>
+        </w:numPr>
+      </w:pPr>
+      <w:r>
+        <w:rPr>
+          <w:rFonts w:hint="cs"/>
+          <w:rtl/>
+        </w:rPr>
+        <w:t xml:space="preserve">נרמול כל הדגימות לדגימה הראשונה </w:t>
+      </w:r>
+      <w:r>
+        <w:rPr>
+          <w:rtl/>
+        </w:rPr>
+        <w:t>–</w:t>
+      </w:r>
+      <w:r>
+        <w:rPr>
+          <w:rFonts w:hint="cs"/>
+          <w:rtl/>
+        </w:rPr>
+        <w:t xml:space="preserve"> מבחינת זמן ומקום.</w:t>
+      </w:r>
+    </w:p>
+    <w:p>
+      <w:pPr>
+        <w:pStyle w:val="ListParagraph"/>
+        <w:numPr>
+          <w:ilvl w:val="1"/>
+          <w:numId w:val="1"/>
+        </w:numPr>
+      </w:pPr>
+      <w:r>
+        <w:rPr>
+          <w:rFonts w:hint="cs"/>
+          <w:rtl/>
+        </w:rPr>
+        <w:t xml:space="preserve">מציאת </w:t>
+      </w:r>
+      <w:r>
+        <w:rPr>
+          <w:rFonts w:hint="cs"/>
+          <w:rtl/>
+        </w:rPr>
+        <w:t>תחילת וסוף תנועה</w:t>
+      </w:r>
+      <w:r>
+        <w:rPr>
+          <w:rFonts w:hint="cs"/>
+          <w:rtl/>
+        </w:rPr>
+        <w:t xml:space="preserve"> וקיצור המידע בהתאם.</w:t>
+      </w:r>
+    </w:p>
+    <w:p>
+      <w:pPr>
+        <w:pStyle w:val="ListParagraph"/>
+        <w:numPr>
+          <w:ilvl w:val="1"/>
+          <w:numId w:val="1"/>
+        </w:numPr>
+      </w:pPr>
+    </w:p>
+    <w:p>
+      <w:pPr>
+        <w:pStyle w:val="ListParagraph"/>
+        <w:numPr>
+          <w:ilvl w:val="0"/>
+          <w:numId w:val="1"/>
+        </w:numPr>
+      </w:pPr>
+      <w:r>
+        <w:rPr>
+          <w:rFonts w:hint="cs"/>
+          <w:rtl/>
+        </w:rPr>
+        <w:t xml:space="preserve">מיצוע של הנתונים לפי </w:t>
+      </w:r>
+      <w:r>
+        <w:t>condition</w:t>
+      </w:r>
+      <w:r>
+        <w:rPr>
+          <w:rFonts w:hint="cs"/>
+          <w:rtl/>
+        </w:rPr>
+        <w:t>.</w:t>
+      </w:r>
+    </w:p>
+    <w:p>
+      <w:pPr>
+        <w:pStyle w:val="ListParagraph"/>
+        <w:numPr>
+          <w:ilvl w:val="0"/>
+          <w:numId w:val="1"/>
+        </w:numPr>
+      </w:pPr>
+      <w:r>
+        <w:rPr>
+          <w:rFonts w:hint="cs"/>
+          <w:rtl/>
+        </w:rPr>
+        <w:t>האם לשמור את המידע המעובד בעמודה חדשה בטבלה או לדרוס את המידע הקיים?</w:t>
+      </w:r>
+    </w:p>
+    <w:p>
+      <w:pPr>
+        <w:pStyle w:val="ListParagraph"/>
+        <w:numPr>
+          <w:ilvl w:val="0"/>
+          <w:numId w:val="1"/>
+        </w:numPr>
+      </w:pPr>
+      <w:r>
+        <w:rPr>
+          <w:rFonts w:hint="cs"/>
+          <w:rtl/>
+        </w:rPr>
+        <w:t>לשמור את המידע ב-</w:t>
+      </w:r>
+      <w:r>
+        <w:t>processed data</w:t>
+      </w:r>
+      <w:r>
+        <w:rPr>
+          <w:rFonts w:hint="cs"/>
+          <w:rtl/>
+        </w:rPr>
+        <w:t>.</w:t>
+      </w:r>
+    </w:p>
+    <w:p>
+      <w:pPr>
+        <w:pStyle w:val="ListParagraph"/>
+        <w:numPr>
+          <w:ilvl w:val="0"/>
+          <w:numId w:val="1"/>
+        </w:numPr>
+      </w:pPr>
+      <w:r>
+        <w:rPr>
+          <w:rFonts w:hint="cs"/>
+          <w:rtl/>
+        </w:rPr>
+        <w:t xml:space="preserve">צריך למחוק </w:t>
+      </w:r>
+      <w:proofErr w:type="spellStart"/>
+      <w:r>
+        <w:rPr>
+          <w:rFonts w:hint="cs"/>
+          <w:rtl/>
+        </w:rPr>
+        <w:t>טריילים</w:t>
+      </w:r>
+      <w:proofErr w:type="spellEnd"/>
+      <w:r>
+        <w:rPr>
+          <w:rFonts w:hint="cs"/>
+          <w:rtl/>
+        </w:rPr>
+        <w:t xml:space="preserve"> בהם הנבדק לא זז </w:t>
+      </w:r>
+      <w:r>
+        <w:rPr>
+          <w:rtl/>
+        </w:rPr>
+        <w:t>–</w:t>
+      </w:r>
+      <w:r>
+        <w:rPr>
+          <w:rFonts w:hint="cs"/>
+          <w:rtl/>
+        </w:rPr>
+        <w:t xml:space="preserve"> כנראה להפעיל סף מרחק שמי שלא עובר אותו נמחק.</w:t>
+      </w:r>
+    </w:p>
+    <w:p>
+      <w:pPr>
+        <w:pStyle w:val="ListParagraph"/>
+        <w:numPr>
+          <w:ilvl w:val="0"/>
+          <w:numId w:val="1"/>
+        </w:numPr>
+      </w:pPr>
+      <w:r>
+        <w:rPr>
+          <w:rFonts w:hint="cs"/>
+          <w:rtl/>
+        </w:rPr>
+        <w:t xml:space="preserve">תמצע מעבר </w:t>
+      </w:r>
+      <w:proofErr w:type="spellStart"/>
+      <w:r>
+        <w:rPr>
+          <w:rFonts w:hint="cs"/>
+          <w:rtl/>
+        </w:rPr>
+        <w:t>לטריילים</w:t>
+      </w:r>
+      <w:proofErr w:type="spellEnd"/>
+    </w:p>
+    <w:p>
+      <w:pPr>
+        <w:pStyle w:val="ListParagraph"/>
+        <w:numPr>
+          <w:ilvl w:val="0"/>
+          <w:numId w:val="1"/>
+        </w:numPr>
+      </w:pPr>
+      <w:r>
+        <w:rPr>
+          <w:rFonts w:hint="cs"/>
+          <w:rtl/>
+        </w:rPr>
+        <w:t>למה קרייג מחלץ פעמיים נקודות מתוך הפונקציה?</w:t>
+      </w:r>
+    </w:p>
+    <w:p>
+      <w:pPr>
+        <w:pStyle w:val="ListParagraph"/>
+        <w:numPr>
+          <w:ilvl w:val="0"/>
+          <w:numId w:val="1"/>
+        </w:numPr>
+      </w:pPr>
+      <w:r>
+        <w:rPr>
+          <w:rFonts w:hint="cs"/>
+          <w:rtl/>
+        </w:rPr>
+        <w:t>תכתוב פונקציה שמשלימה מידע חסר</w:t>
+      </w:r>
+    </w:p>
+    <w:p>
+      <w:pPr>
+        <w:pStyle w:val="ListParagraph"/>
+        <w:numPr>
+          <w:ilvl w:val="0"/>
+          <w:numId w:val="1"/>
+        </w:numPr>
+      </w:pPr>
+      <w:r>
+        <w:rPr>
+          <w:rFonts w:hint="cs"/>
+          <w:rtl/>
+        </w:rPr>
+        <w:t>האם הגדרת סיום תנועה ברגע שמהירות יורדת מתחת לסף לא בעייתית? ייתכן שנבדק יאט באמצע תנועה ואז ימשיך.</w:t>
+      </w:r>
+    </w:p>
+    <w:p>
+      <w:pPr>
+        <w:pStyle w:val="ListParagraph"/>
+        <w:numPr>
+          <w:ilvl w:val="0"/>
+          <w:numId w:val="1"/>
+        </w:numPr>
+      </w:pPr>
+      <w:r>
+        <w:rPr>
+          <w:rFonts w:hint="cs"/>
+          <w:rtl/>
+        </w:rPr>
+        <w:t xml:space="preserve">תשקול להוציא את הלולאה על </w:t>
+      </w:r>
+      <w:proofErr w:type="spellStart"/>
+      <w:r>
+        <w:rPr>
+          <w:rFonts w:hint="cs"/>
+          <w:rtl/>
+        </w:rPr>
+        <w:t>הטריילים</w:t>
+      </w:r>
+      <w:proofErr w:type="spellEnd"/>
+      <w:r>
+        <w:rPr>
+          <w:rFonts w:hint="cs"/>
+          <w:rtl/>
+        </w:rPr>
+        <w:t xml:space="preserve"> מחוץ לפונקציות.</w:t>
+      </w:r>
+    </w:p>
+    <w:p>
+      <w:pPr>
+        <w:pStyle w:val="ListParagraph"/>
+        <w:numPr>
+          <w:ilvl w:val="0"/>
+          <w:numId w:val="1"/>
+        </w:numPr>
+      </w:pPr>
+      <w:r>
+        <w:rPr>
+          <w:rFonts w:hint="cs"/>
+          <w:rtl/>
+        </w:rPr>
+        <w:t xml:space="preserve">תבדוק האם הקלאס של </w:t>
+      </w:r>
+      <w:proofErr w:type="spellStart"/>
+      <w:r>
+        <w:t>natnet</w:t>
+      </w:r>
+      <w:proofErr w:type="spellEnd"/>
+      <w:r>
+        <w:rPr>
+          <w:rFonts w:hint="cs"/>
+          <w:rtl/>
+        </w:rPr>
+        <w:t xml:space="preserve"> מכיל קצב </w:t>
+      </w:r>
+      <w:proofErr w:type="spellStart"/>
+      <w:r>
+        <w:rPr>
+          <w:rFonts w:hint="cs"/>
+          <w:rtl/>
+        </w:rPr>
+        <w:t>רענון</w:t>
+      </w:r>
+      <w:proofErr w:type="spellEnd"/>
+      <w:r>
+        <w:rPr>
+          <w:rFonts w:hint="cs"/>
+          <w:rtl/>
+        </w:rPr>
+        <w:t xml:space="preserve"> או </w:t>
+      </w:r>
+      <w:r>
+        <w:t>timestamp</w:t>
+      </w:r>
+      <w:r>
+        <w:rPr>
+          <w:rFonts w:hint="cs"/>
+          <w:rtl/>
+        </w:rPr>
+        <w:t xml:space="preserve"> כי עשית את זה </w:t>
+      </w:r>
+      <w:r>
+        <w:t>hardcoded</w:t>
+      </w:r>
+      <w:r>
+        <w:rPr>
+          <w:rFonts w:hint="cs"/>
+          <w:rtl/>
+        </w:rPr>
+        <w:t xml:space="preserve"> בתוך </w:t>
+      </w:r>
+      <w:proofErr w:type="spellStart"/>
+      <w:r>
+        <w:t>filterTraj.m</w:t>
+      </w:r>
+      <w:proofErr w:type="spellEnd"/>
+      <w:r>
+        <w:rPr>
+          <w:rFonts w:hint="cs"/>
+          <w:rtl/>
+        </w:rPr>
+        <w:t>.</w:t>
+      </w:r>
+    </w:p>
+    <w:p>
+      <w:pPr>
+        <w:pStyle w:val="NoSpacing"/>
+      </w:pPr>
+    </w:p>
+    <w:p>
+      <w:pPr>
+        <w:pStyle w:val="NoSpacing"/>
+      </w:pPr>
+    </w:p>
+    <w:p>
+      <w:pPr>
+        <w:pStyle w:val="NoSpacing"/>
+        <w:rPr>
+          <w:rtl/>
+        </w:rPr>
+      </w:pPr>
+    </w:p>
+    <w:p>
+      <w:pPr>
+        <w:pStyle w:val="NoSpacing"/>
+        <w:numPr>
+          <w:ilvl w:val="0"/>
+          <w:numId w:val="1"/>
+        </w:numPr>
       </w:pPr>
       <w:r>
         <w:rPr>
@@ -9440,9 +11068,11 @@
         </w:rPr>
         <w:t>האם נבדקים נוטים להגיב ב-</w:t>
       </w:r>
+      <w:proofErr w:type="spellStart"/>
       <w:r>
         <w:t>recog</w:t>
       </w:r>
+      <w:proofErr w:type="spellEnd"/>
       <w:r>
         <w:rPr>
           <w:rFonts w:hint="cs"/>
@@ -9450,9 +11080,11 @@
         </w:rPr>
         <w:t xml:space="preserve"> ימין אחרי שהגיבו ימין ב-</w:t>
       </w:r>
+      <w:proofErr w:type="spellStart"/>
       <w:r>
         <w:t>categor</w:t>
       </w:r>
+      <w:proofErr w:type="spellEnd"/>
       <w:r>
         <w:rPr>
           <w:rFonts w:hint="cs"/>
@@ -9474,6 +11106,7 @@
           <w:rFonts w:hint="cs"/>
           <w:rtl/>
         </w:rPr>
+        <w:lastRenderedPageBreak/>
         <w:t>להכניס את הטסטים שלי ל-</w:t>
       </w:r>
       <w:r>
@@ -9502,9 +11135,11 @@
         </w:rPr>
         <w:t>לתעד החלטות לגבי הניסוי (למשל מקורות) ב-</w:t>
       </w:r>
+      <w:proofErr w:type="spellStart"/>
       <w:r>
         <w:t>Trelo</w:t>
       </w:r>
+      <w:proofErr w:type="spellEnd"/>
       <w:r>
         <w:rPr>
           <w:rFonts w:hint="cs"/>
@@ -9651,7 +11286,6 @@
           <w:sz w:val="14"/>
           <w:szCs w:val="14"/>
         </w:rPr>
-        <w:lastRenderedPageBreak/>
         <mc:AlternateContent>
           <mc:Choice Requires="wps">
             <w:drawing>
@@ -9723,7 +11357,25 @@
                                 <w:sz w:val="14"/>
                                 <w:szCs w:val="14"/>
                               </w:rPr>
-                              <w:t>Number of trials devaiting from desired duration:</w:t>
+                              <w:t xml:space="preserve">Number of trials </w:t>
+                            </w:r>
+                            <w:proofErr w:type="spellStart"/>
+                            <w:r>
+                              <w:rPr>
+                                <w:rFonts w:ascii="Courier New" w:hAnsi="Courier New" w:cs="Courier New"/>
+                                <w:sz w:val="14"/>
+                                <w:szCs w:val="14"/>
+                              </w:rPr>
+                              <w:t>devaiting</w:t>
+                            </w:r>
+                            <w:proofErr w:type="spellEnd"/>
+                            <w:r>
+                              <w:rPr>
+                                <w:rFonts w:ascii="Courier New" w:hAnsi="Courier New" w:cs="Courier New"/>
+                                <w:sz w:val="14"/>
+                                <w:szCs w:val="14"/>
+                              </w:rPr>
+                              <w:t xml:space="preserve"> from desired duration:</w:t>
                             </w:r>
                           </w:p>
                           <w:p>
@@ -9760,7 +11412,25 @@
                                 <w:sz w:val="14"/>
                                 <w:szCs w:val="14"/>
                               </w:rPr>
-                              <w:t>Deviating trials and their deviation (in ms):</w:t>
+                              <w:t xml:space="preserve">Deviating trials and their deviation (in </w:t>
+                            </w:r>
+                            <w:proofErr w:type="spellStart"/>
+                            <w:r>
+                              <w:rPr>
+                                <w:rFonts w:ascii="Courier New" w:hAnsi="Courier New" w:cs="Courier New"/>
+                                <w:sz w:val="14"/>
+                                <w:szCs w:val="14"/>
+                              </w:rPr>
+                              <w:t>ms</w:t>
+                            </w:r>
+                            <w:proofErr w:type="spellEnd"/>
+                            <w:r>
+                              <w:rPr>
+                                <w:rFonts w:ascii="Courier New" w:hAnsi="Courier New" w:cs="Courier New"/>
+                                <w:sz w:val="14"/>
+                                <w:szCs w:val="14"/>
+                              </w:rPr>
+                              <w:t>):</w:t>
                             </w:r>
                           </w:p>
                           <w:p>
@@ -9778,7 +11448,25 @@
                                 <w:sz w:val="14"/>
                                 <w:szCs w:val="14"/>
                               </w:rPr>
-                              <w:t xml:space="preserve">    TrialNum    Deviation       Event    </w:t>
+                              <w:t xml:space="preserve">    </w:t>
+                            </w:r>
+                            <w:proofErr w:type="spellStart"/>
+                            <w:r>
+                              <w:rPr>
+                                <w:rFonts w:ascii="Courier New" w:hAnsi="Courier New" w:cs="Courier New"/>
+                                <w:sz w:val="14"/>
+                                <w:szCs w:val="14"/>
+                              </w:rPr>
+                              <w:t>TrialNum</w:t>
+                            </w:r>
+                            <w:proofErr w:type="spellEnd"/>
+                            <w:r>
+                              <w:rPr>
+                                <w:rFonts w:ascii="Courier New" w:hAnsi="Courier New" w:cs="Courier New"/>
+                                <w:sz w:val="14"/>
+                                <w:szCs w:val="14"/>
+                              </w:rPr>
+                              <w:t xml:space="preserve">    Deviation       Event    </w:t>
                             </w:r>
                           </w:p>
                           <w:p>
@@ -9880,7 +11568,25 @@
                                 <w:sz w:val="14"/>
                                 <w:szCs w:val="14"/>
                               </w:rPr>
-                              <w:t xml:space="preserve">       72        10.035      'prime_time'</w:t>
+                              <w:t xml:space="preserve">       72        10.035      '</w:t>
+                            </w:r>
+                            <w:proofErr w:type="spellStart"/>
+                            <w:r>
+                              <w:rPr>
+                                <w:rFonts w:ascii="Courier New" w:hAnsi="Courier New" w:cs="Courier New"/>
+                                <w:sz w:val="14"/>
+                                <w:szCs w:val="14"/>
+                              </w:rPr>
+                              <w:t>prime_time</w:t>
+                            </w:r>
+                            <w:proofErr w:type="spellEnd"/>
+                            <w:r>
+                              <w:rPr>
+                                <w:rFonts w:ascii="Courier New" w:hAnsi="Courier New" w:cs="Courier New"/>
+                                <w:sz w:val="14"/>
+                                <w:szCs w:val="14"/>
+                              </w:rPr>
+                              <w:t>'</w:t>
                             </w:r>
                           </w:p>
                           <w:p>
@@ -9909,7 +11615,25 @@
                                 <w:sz w:val="14"/>
                                 <w:szCs w:val="14"/>
                               </w:rPr>
-                              <w:t>Deviations in ms:</w:t>
+                              <w:t xml:space="preserve">Deviations in </w:t>
+                            </w:r>
+                            <w:proofErr w:type="spellStart"/>
+                            <w:r>
+                              <w:rPr>
+                                <w:rFonts w:ascii="Courier New" w:hAnsi="Courier New" w:cs="Courier New"/>
+                                <w:sz w:val="14"/>
+                                <w:szCs w:val="14"/>
+                              </w:rPr>
+                              <w:t>ms</w:t>
+                            </w:r>
+                            <w:proofErr w:type="spellEnd"/>
+                            <w:r>
+                              <w:rPr>
+                                <w:rFonts w:ascii="Courier New" w:hAnsi="Courier New" w:cs="Courier New"/>
+                                <w:sz w:val="14"/>
+                                <w:szCs w:val="14"/>
+                              </w:rPr>
+                              <w:t>:</w:t>
                             </w:r>
                           </w:p>
                           <w:p>
@@ -9927,8 +11651,54 @@
                                 <w:sz w:val="14"/>
                                 <w:szCs w:val="14"/>
                               </w:rPr>
-                              <w:t xml:space="preserve">    Desired_duration    Mean_duration      STD       Deviation_of_mean_from_desired</w:t>
+                              <w:t xml:space="preserve">    </w:t>
                             </w:r>
+                            <w:proofErr w:type="spellStart"/>
+                            <w:r>
+                              <w:rPr>
+                                <w:rFonts w:ascii="Courier New" w:hAnsi="Courier New" w:cs="Courier New"/>
+                                <w:sz w:val="14"/>
+                                <w:szCs w:val="14"/>
+                              </w:rPr>
+                              <w:t>Desired_duration</w:t>
+                            </w:r>
+                            <w:proofErr w:type="spellEnd"/>
+                            <w:r>
+                              <w:rPr>
+                                <w:rFonts w:ascii="Courier New" w:hAnsi="Courier New" w:cs="Courier New"/>
+                                <w:sz w:val="14"/>
+                                <w:szCs w:val="14"/>
+                              </w:rPr>
+                              <w:t xml:space="preserve">    </w:t>
+                            </w:r>
+                            <w:proofErr w:type="spellStart"/>
+                            <w:r>
+                              <w:rPr>
+                                <w:rFonts w:ascii="Courier New" w:hAnsi="Courier New" w:cs="Courier New"/>
+                                <w:sz w:val="14"/>
+                                <w:szCs w:val="14"/>
+                              </w:rPr>
+                              <w:t>Mean_duration</w:t>
+                            </w:r>
+                            <w:proofErr w:type="spellEnd"/>
+                            <w:r>
+                              <w:rPr>
+                                <w:rFonts w:ascii="Courier New" w:hAnsi="Courier New" w:cs="Courier New"/>
+                                <w:sz w:val="14"/>
+                                <w:szCs w:val="14"/>
+                              </w:rPr>
+                              <w:t xml:space="preserve">      STD       </w:t>
+                            </w:r>
+                            <w:proofErr w:type="spellStart"/>
+                            <w:r>
+                              <w:rPr>
+                                <w:rFonts w:ascii="Courier New" w:hAnsi="Courier New" w:cs="Courier New"/>
+                                <w:sz w:val="14"/>
+                                <w:szCs w:val="14"/>
+                              </w:rPr>
+                              <w:t>Deviation_of_mean_from_desired</w:t>
+                            </w:r>
+                            <w:proofErr w:type="spellEnd"/>
                           </w:p>
                           <w:p>
                             <w:pPr>
@@ -10112,13 +11882,23 @@
                                 <w:szCs w:val="14"/>
                               </w:rPr>
                             </w:pPr>
+                            <w:proofErr w:type="spellStart"/>
                             <w:r>
                               <w:rPr>
                                 <w:rFonts w:ascii="Courier New" w:hAnsi="Courier New" w:cs="Courier New"/>
                                 <w:sz w:val="14"/>
                                 <w:szCs w:val="14"/>
                               </w:rPr>
-                              <w:t>categor_time has no values in trials: 283</w:t>
+                              <w:t>categor_time</w:t>
+                            </w:r>
+                            <w:proofErr w:type="spellEnd"/>
+                            <w:r>
+                              <w:rPr>
+                                <w:rFonts w:ascii="Courier New" w:hAnsi="Courier New" w:cs="Courier New"/>
+                                <w:sz w:val="14"/>
+                                <w:szCs w:val="14"/>
+                              </w:rPr>
+                              <w:t xml:space="preserve"> has no values in trials: 283</w:t>
                             </w:r>
                           </w:p>
                           <w:p>
@@ -10172,7 +11952,25 @@
                                 <w:sz w:val="14"/>
                                 <w:szCs w:val="14"/>
                               </w:rPr>
-                              <w:t>------------------------------- Target Repeatitions -------------------------------</w:t>
+                              <w:t xml:space="preserve">------------------------------- Target </w:t>
+                            </w:r>
+                            <w:proofErr w:type="spellStart"/>
+                            <w:r>
+                              <w:rPr>
+                                <w:rFonts w:ascii="Courier New" w:hAnsi="Courier New" w:cs="Courier New"/>
+                                <w:sz w:val="14"/>
+                                <w:szCs w:val="14"/>
+                              </w:rPr>
+                              <w:t>Repeatitions</w:t>
+                            </w:r>
+                            <w:proofErr w:type="spellEnd"/>
+                            <w:r>
+                              <w:rPr>
+                                <w:rFonts w:ascii="Courier New" w:hAnsi="Courier New" w:cs="Courier New"/>
+                                <w:sz w:val="14"/>
+                                <w:szCs w:val="14"/>
+                              </w:rPr>
+                              <w:t xml:space="preserve"> -------------------------------</w:t>
                             </w:r>
                           </w:p>
                           <w:p>
@@ -10263,7 +12061,25 @@
                                 <w:sz w:val="14"/>
                                 <w:szCs w:val="14"/>
                               </w:rPr>
-                              <w:t>------------------------------- Test results (0=didnt pass test) -------------------------------</w:t>
+                              <w:t>------------------------------- Test results (0=</w:t>
+                            </w:r>
+                            <w:proofErr w:type="spellStart"/>
+                            <w:r>
+                              <w:rPr>
+                                <w:rFonts w:ascii="Courier New" w:hAnsi="Courier New" w:cs="Courier New"/>
+                                <w:sz w:val="14"/>
+                                <w:szCs w:val="14"/>
+                              </w:rPr>
+                              <w:t>didnt</w:t>
+                            </w:r>
+                            <w:proofErr w:type="spellEnd"/>
+                            <w:r>
+                              <w:rPr>
+                                <w:rFonts w:ascii="Courier New" w:hAnsi="Courier New" w:cs="Courier New"/>
+                                <w:sz w:val="14"/>
+                                <w:szCs w:val="14"/>
+                              </w:rPr>
+                              <w:t xml:space="preserve"> pass test) -------------------------------</w:t>
                             </w:r>
                           </w:p>
                           <w:p>
@@ -10300,7 +12116,25 @@
                                 <w:sz w:val="14"/>
                                 <w:szCs w:val="14"/>
                               </w:rPr>
-                              <w:t xml:space="preserve">                    prime_alter: 1</w:t>
+                              <w:t xml:space="preserve">                    </w:t>
+                            </w:r>
+                            <w:proofErr w:type="spellStart"/>
+                            <w:r>
+                              <w:rPr>
+                                <w:rFonts w:ascii="Courier New" w:hAnsi="Courier New" w:cs="Courier New"/>
+                                <w:sz w:val="14"/>
+                                <w:szCs w:val="14"/>
+                              </w:rPr>
+                              <w:t>prime_alter</w:t>
+                            </w:r>
+                            <w:proofErr w:type="spellEnd"/>
+                            <w:r>
+                              <w:rPr>
+                                <w:rFonts w:ascii="Courier New" w:hAnsi="Courier New" w:cs="Courier New"/>
+                                <w:sz w:val="14"/>
+                                <w:szCs w:val="14"/>
+                              </w:rPr>
+                              <w:t>: 1</w:t>
                             </w:r>
                           </w:p>
                           <w:p>
@@ -10336,7 +12170,25 @@
                                 <w:sz w:val="14"/>
                                 <w:szCs w:val="14"/>
                               </w:rPr>
-                              <w:t xml:space="preserve">              deviation_of_mean: 1</w:t>
+                              <w:t xml:space="preserve">              </w:t>
+                            </w:r>
+                            <w:proofErr w:type="spellStart"/>
+                            <w:r>
+                              <w:rPr>
+                                <w:rFonts w:ascii="Courier New" w:hAnsi="Courier New" w:cs="Courier New"/>
+                                <w:sz w:val="14"/>
+                                <w:szCs w:val="14"/>
+                              </w:rPr>
+                              <w:t>deviation_of_mean</w:t>
+                            </w:r>
+                            <w:proofErr w:type="spellEnd"/>
+                            <w:r>
+                              <w:rPr>
+                                <w:rFonts w:ascii="Courier New" w:hAnsi="Courier New" w:cs="Courier New"/>
+                                <w:sz w:val="14"/>
+                                <w:szCs w:val="14"/>
+                              </w:rPr>
+                              <w:t>: 1</w:t>
                             </w:r>
                           </w:p>
                           <w:p>
@@ -10372,7 +12224,25 @@
                                 <w:sz w:val="14"/>
                                 <w:szCs w:val="14"/>
                               </w:rPr>
-                              <w:t xml:space="preserve">                    data_values: 0</w:t>
+                              <w:t xml:space="preserve">                    </w:t>
+                            </w:r>
+                            <w:proofErr w:type="spellStart"/>
+                            <w:r>
+                              <w:rPr>
+                                <w:rFonts w:ascii="Courier New" w:hAnsi="Courier New" w:cs="Courier New"/>
+                                <w:sz w:val="14"/>
+                                <w:szCs w:val="14"/>
+                              </w:rPr>
+                              <w:t>data_values</w:t>
+                            </w:r>
+                            <w:proofErr w:type="spellEnd"/>
+                            <w:r>
+                              <w:rPr>
+                                <w:rFonts w:ascii="Courier New" w:hAnsi="Courier New" w:cs="Courier New"/>
+                                <w:sz w:val="14"/>
+                                <w:szCs w:val="14"/>
+                              </w:rPr>
+                              <w:t>: 0</w:t>
                             </w:r>
                           </w:p>
                           <w:p>
@@ -10390,7 +12260,25 @@
                                 <w:sz w:val="14"/>
                                 <w:szCs w:val="14"/>
                               </w:rPr>
-                              <w:t xml:space="preserve">                    traj_values: 1</w:t>
+                              <w:t xml:space="preserve">                    </w:t>
+                            </w:r>
+                            <w:proofErr w:type="spellStart"/>
+                            <w:r>
+                              <w:rPr>
+                                <w:rFonts w:ascii="Courier New" w:hAnsi="Courier New" w:cs="Courier New"/>
+                                <w:sz w:val="14"/>
+                                <w:szCs w:val="14"/>
+                              </w:rPr>
+                              <w:t>traj_values</w:t>
+                            </w:r>
+                            <w:proofErr w:type="spellEnd"/>
+                            <w:r>
+                              <w:rPr>
+                                <w:rFonts w:ascii="Courier New" w:hAnsi="Courier New" w:cs="Courier New"/>
+                                <w:sz w:val="14"/>
+                                <w:szCs w:val="14"/>
+                              </w:rPr>
+                              <w:t>: 1</w:t>
                             </w:r>
                           </w:p>
                           <w:p>
@@ -10408,7 +12296,25 @@
                                 <w:sz w:val="14"/>
                                 <w:szCs w:val="14"/>
                               </w:rPr>
-                              <w:t xml:space="preserve">    prime_target_common_letters: 1</w:t>
+                              <w:t xml:space="preserve">    </w:t>
+                            </w:r>
+                            <w:proofErr w:type="spellStart"/>
+                            <w:r>
+                              <w:rPr>
+                                <w:rFonts w:ascii="Courier New" w:hAnsi="Courier New" w:cs="Courier New"/>
+                                <w:sz w:val="14"/>
+                                <w:szCs w:val="14"/>
+                              </w:rPr>
+                              <w:t>prime_target_common_letters</w:t>
+                            </w:r>
+                            <w:proofErr w:type="spellEnd"/>
+                            <w:r>
+                              <w:rPr>
+                                <w:rFonts w:ascii="Courier New" w:hAnsi="Courier New" w:cs="Courier New"/>
+                                <w:sz w:val="14"/>
+                                <w:szCs w:val="14"/>
+                              </w:rPr>
+                              <w:t>: 1</w:t>
                             </w:r>
                           </w:p>
                           <w:p>
@@ -10426,7 +12332,25 @@
                                 <w:sz w:val="14"/>
                                 <w:szCs w:val="14"/>
                               </w:rPr>
-                              <w:t xml:space="preserve">           prime_target_categor: 1</w:t>
+                              <w:t xml:space="preserve">           </w:t>
+                            </w:r>
+                            <w:proofErr w:type="spellStart"/>
+                            <w:r>
+                              <w:rPr>
+                                <w:rFonts w:ascii="Courier New" w:hAnsi="Courier New" w:cs="Courier New"/>
+                                <w:sz w:val="14"/>
+                                <w:szCs w:val="14"/>
+                              </w:rPr>
+                              <w:t>prime_target_categor</w:t>
+                            </w:r>
+                            <w:proofErr w:type="spellEnd"/>
+                            <w:r>
+                              <w:rPr>
+                                <w:rFonts w:ascii="Courier New" w:hAnsi="Courier New" w:cs="Courier New"/>
+                                <w:sz w:val="14"/>
+                                <w:szCs w:val="14"/>
+                              </w:rPr>
+                              <w:t>: 1</w:t>
                             </w:r>
                           </w:p>
                           <w:p>
@@ -10444,7 +12368,25 @@
                                 <w:sz w:val="14"/>
                                 <w:szCs w:val="14"/>
                               </w:rPr>
-                              <w:t xml:space="preserve">      prime_dist_common_letters: 1</w:t>
+                              <w:t xml:space="preserve">      </w:t>
+                            </w:r>
+                            <w:proofErr w:type="spellStart"/>
+                            <w:r>
+                              <w:rPr>
+                                <w:rFonts w:ascii="Courier New" w:hAnsi="Courier New" w:cs="Courier New"/>
+                                <w:sz w:val="14"/>
+                                <w:szCs w:val="14"/>
+                              </w:rPr>
+                              <w:t>prime_dist_common_letters</w:t>
+                            </w:r>
+                            <w:proofErr w:type="spellEnd"/>
+                            <w:r>
+                              <w:rPr>
+                                <w:rFonts w:ascii="Courier New" w:hAnsi="Courier New" w:cs="Courier New"/>
+                                <w:sz w:val="14"/>
+                                <w:szCs w:val="14"/>
+                              </w:rPr>
+                              <w:t>: 1</w:t>
                             </w:r>
                           </w:p>
                           <w:p>
@@ -10462,7 +12404,25 @@
                                 <w:sz w:val="14"/>
                                 <w:szCs w:val="14"/>
                               </w:rPr>
-                              <w:t xml:space="preserve">             prime_dist_categor: 1</w:t>
+                              <w:t xml:space="preserve">             </w:t>
+                            </w:r>
+                            <w:proofErr w:type="spellStart"/>
+                            <w:r>
+                              <w:rPr>
+                                <w:rFonts w:ascii="Courier New" w:hAnsi="Courier New" w:cs="Courier New"/>
+                                <w:sz w:val="14"/>
+                                <w:szCs w:val="14"/>
+                              </w:rPr>
+                              <w:t>prime_dist_categor</w:t>
+                            </w:r>
+                            <w:proofErr w:type="spellEnd"/>
+                            <w:r>
+                              <w:rPr>
+                                <w:rFonts w:ascii="Courier New" w:hAnsi="Courier New" w:cs="Courier New"/>
+                                <w:sz w:val="14"/>
+                                <w:szCs w:val="14"/>
+                              </w:rPr>
+                              <w:t>: 1</w:t>
                             </w:r>
                           </w:p>
                           <w:p>
@@ -10498,7 +12458,25 @@
                                 <w:sz w:val="14"/>
                                 <w:szCs w:val="14"/>
                               </w:rPr>
-                              <w:t xml:space="preserve">               word_dont_repeat: 1</w:t>
+                              <w:t xml:space="preserve">               </w:t>
+                            </w:r>
+                            <w:proofErr w:type="spellStart"/>
+                            <w:r>
+                              <w:rPr>
+                                <w:rFonts w:ascii="Courier New" w:hAnsi="Courier New" w:cs="Courier New"/>
+                                <w:sz w:val="14"/>
+                                <w:szCs w:val="14"/>
+                              </w:rPr>
+                              <w:t>word_dont_repeat</w:t>
+                            </w:r>
+                            <w:proofErr w:type="spellEnd"/>
+                            <w:r>
+                              <w:rPr>
+                                <w:rFonts w:ascii="Courier New" w:hAnsi="Courier New" w:cs="Courier New"/>
+                                <w:sz w:val="14"/>
+                                <w:szCs w:val="14"/>
+                              </w:rPr>
+                              <w:t>: 1</w:t>
                             </w:r>
                           </w:p>
                           <w:p>
@@ -10516,7 +12494,25 @@
                                 <w:sz w:val="14"/>
                                 <w:szCs w:val="14"/>
                               </w:rPr>
-                              <w:t xml:space="preserve">                    block_count: 1</w:t>
+                              <w:t xml:space="preserve">                    </w:t>
+                            </w:r>
+                            <w:proofErr w:type="spellStart"/>
+                            <w:r>
+                              <w:rPr>
+                                <w:rFonts w:ascii="Courier New" w:hAnsi="Courier New" w:cs="Courier New"/>
+                                <w:sz w:val="14"/>
+                                <w:szCs w:val="14"/>
+                              </w:rPr>
+                              <w:t>block_count</w:t>
+                            </w:r>
+                            <w:proofErr w:type="spellEnd"/>
+                            <w:r>
+                              <w:rPr>
+                                <w:rFonts w:ascii="Courier New" w:hAnsi="Courier New" w:cs="Courier New"/>
+                                <w:sz w:val="14"/>
+                                <w:szCs w:val="14"/>
+                              </w:rPr>
+                              <w:t>: 1</w:t>
                             </w:r>
                           </w:p>
                           <w:p>
@@ -10534,7 +12530,25 @@
                                 <w:sz w:val="14"/>
                                 <w:szCs w:val="14"/>
                               </w:rPr>
-                              <w:t xml:space="preserve">                    trial_count: 1</w:t>
+                              <w:t xml:space="preserve">                    </w:t>
+                            </w:r>
+                            <w:proofErr w:type="spellStart"/>
+                            <w:r>
+                              <w:rPr>
+                                <w:rFonts w:ascii="Courier New" w:hAnsi="Courier New" w:cs="Courier New"/>
+                                <w:sz w:val="14"/>
+                                <w:szCs w:val="14"/>
+                              </w:rPr>
+                              <w:t>trial_count</w:t>
+                            </w:r>
+                            <w:proofErr w:type="spellEnd"/>
+                            <w:r>
+                              <w:rPr>
+                                <w:rFonts w:ascii="Courier New" w:hAnsi="Courier New" w:cs="Courier New"/>
+                                <w:sz w:val="14"/>
+                                <w:szCs w:val="14"/>
+                              </w:rPr>
+                              <w:t>: 1</w:t>
                             </w:r>
                           </w:p>
                           <w:p>
@@ -10595,7 +12609,25 @@
                           <w:sz w:val="14"/>
                           <w:szCs w:val="14"/>
                         </w:rPr>
-                        <w:t>Number of trials devaiting from desired duration:</w:t>
+                        <w:t xml:space="preserve">Number of trials </w:t>
+                      </w:r>
+                      <w:proofErr w:type="spellStart"/>
+                      <w:r>
+                        <w:rPr>
+                          <w:rFonts w:ascii="Courier New" w:hAnsi="Courier New" w:cs="Courier New"/>
+                          <w:sz w:val="14"/>
+                          <w:szCs w:val="14"/>
+                        </w:rPr>
+                        <w:t>devaiting</w:t>
+                      </w:r>
+                      <w:proofErr w:type="spellEnd"/>
+                      <w:r>
+                        <w:rPr>
+                          <w:rFonts w:ascii="Courier New" w:hAnsi="Courier New" w:cs="Courier New"/>
+                          <w:sz w:val="14"/>
+                          <w:szCs w:val="14"/>
+                        </w:rPr>
+                        <w:t xml:space="preserve"> from desired duration:</w:t>
                       </w:r>
                     </w:p>
                     <w:p>
@@ -10632,7 +12664,25 @@
                           <w:sz w:val="14"/>
                           <w:szCs w:val="14"/>
                         </w:rPr>
-                        <w:t>Deviating trials and their deviation (in ms):</w:t>
+                        <w:t xml:space="preserve">Deviating trials and their deviation (in </w:t>
+                      </w:r>
+                      <w:proofErr w:type="spellStart"/>
+                      <w:r>
+                        <w:rPr>
+                          <w:rFonts w:ascii="Courier New" w:hAnsi="Courier New" w:cs="Courier New"/>
+                          <w:sz w:val="14"/>
+                          <w:szCs w:val="14"/>
+                        </w:rPr>
+                        <w:t>ms</w:t>
+                      </w:r>
+                      <w:proofErr w:type="spellEnd"/>
+                      <w:r>
+                        <w:rPr>
+                          <w:rFonts w:ascii="Courier New" w:hAnsi="Courier New" w:cs="Courier New"/>
+                          <w:sz w:val="14"/>
+                          <w:szCs w:val="14"/>
+                        </w:rPr>
+                        <w:t>):</w:t>
                       </w:r>
                     </w:p>
                     <w:p>
@@ -10650,7 +12700,25 @@
                           <w:sz w:val="14"/>
                           <w:szCs w:val="14"/>
                         </w:rPr>
-                        <w:t xml:space="preserve">    TrialNum    Deviation       Event    </w:t>
+                        <w:t xml:space="preserve">    </w:t>
+                      </w:r>
+                      <w:proofErr w:type="spellStart"/>
+                      <w:r>
+                        <w:rPr>
+                          <w:rFonts w:ascii="Courier New" w:hAnsi="Courier New" w:cs="Courier New"/>
+                          <w:sz w:val="14"/>
+                          <w:szCs w:val="14"/>
+                        </w:rPr>
+                        <w:t>TrialNum</w:t>
+                      </w:r>
+                      <w:proofErr w:type="spellEnd"/>
+                      <w:r>
+                        <w:rPr>
+                          <w:rFonts w:ascii="Courier New" w:hAnsi="Courier New" w:cs="Courier New"/>
+                          <w:sz w:val="14"/>
+                          <w:szCs w:val="14"/>
+                        </w:rPr>
+                        <w:t xml:space="preserve">    Deviation       Event    </w:t>
                       </w:r>
                     </w:p>
                     <w:p>
@@ -10752,7 +12820,25 @@
                           <w:sz w:val="14"/>
                           <w:szCs w:val="14"/>
                         </w:rPr>
-                        <w:t xml:space="preserve">       72        10.035      'prime_time'</w:t>
+                        <w:t xml:space="preserve">       72        10.035      '</w:t>
+                      </w:r>
+                      <w:proofErr w:type="spellStart"/>
+                      <w:r>
+                        <w:rPr>
+                          <w:rFonts w:ascii="Courier New" w:hAnsi="Courier New" w:cs="Courier New"/>
+                          <w:sz w:val="14"/>
+                          <w:szCs w:val="14"/>
+                        </w:rPr>
+                        <w:t>prime_time</w:t>
+                      </w:r>
+                      <w:proofErr w:type="spellEnd"/>
+                      <w:r>
+                        <w:rPr>
+                          <w:rFonts w:ascii="Courier New" w:hAnsi="Courier New" w:cs="Courier New"/>
+                          <w:sz w:val="14"/>
+                          <w:szCs w:val="14"/>
+                        </w:rPr>
+                        <w:t>'</w:t>
                       </w:r>
                     </w:p>
                     <w:p>
@@ -10781,7 +12867,25 @@
                           <w:sz w:val="14"/>
                           <w:szCs w:val="14"/>
                         </w:rPr>
-                        <w:t>Deviations in ms:</w:t>
+                        <w:t xml:space="preserve">Deviations in </w:t>
+                      </w:r>
+                      <w:proofErr w:type="spellStart"/>
+                      <w:r>
+                        <w:rPr>
+                          <w:rFonts w:ascii="Courier New" w:hAnsi="Courier New" w:cs="Courier New"/>
+                          <w:sz w:val="14"/>
+                          <w:szCs w:val="14"/>
+                        </w:rPr>
+                        <w:t>ms</w:t>
+                      </w:r>
+                      <w:proofErr w:type="spellEnd"/>
+                      <w:r>
+                        <w:rPr>
+                          <w:rFonts w:ascii="Courier New" w:hAnsi="Courier New" w:cs="Courier New"/>
+                          <w:sz w:val="14"/>
+                          <w:szCs w:val="14"/>
+                        </w:rPr>
+                        <w:t>:</w:t>
                       </w:r>
                     </w:p>
                     <w:p>
@@ -10799,8 +12903,64 @@
                           <w:sz w:val="14"/>
                           <w:szCs w:val="14"/>
                         </w:rPr>
-                        <w:t xml:space="preserve">    Desired_duration    Mean_duration      STD       Deviation_of_mean_from_desired</w:t>
+                        <w:t xml:space="preserve">    </w:t>
                       </w:r>
+                      <w:proofErr w:type="spellStart"/>
+                      <w:r>
+                        <w:rPr>
+                          <w:rFonts w:ascii="Courier New" w:hAnsi="Courier New" w:cs="Courier New"/>
+                          <w:sz w:val="14"/>
+                          <w:szCs w:val="14"/>
+                        </w:rPr>
+                        <w:t>Desired_duration</w:t>
+                      </w:r>
+                      <w:proofErr w:type="spellEnd"/>
+                      <w:r>
+                        <w:rPr>
+                          <w:rFonts w:ascii="Courier New" w:hAnsi="Courier New" w:cs="Courier New"/>
+                          <w:sz w:val="14"/>
+                          <w:szCs w:val="14"/>
+                        </w:rPr>
+                        <w:t xml:space="preserve">    </w:t>
+                      </w:r>
+                      <w:proofErr w:type="spellStart"/>
+                      <w:r>
+                        <w:rPr>
+                          <w:rFonts w:ascii="Courier New" w:hAnsi="Courier New" w:cs="Courier New"/>
+                          <w:sz w:val="14"/>
+                          <w:szCs w:val="14"/>
+                        </w:rPr>
+                        <w:t>Mean_duration</w:t>
+                      </w:r>
+                      <w:proofErr w:type="spellEnd"/>
+                      <w:r>
+                        <w:rPr>
+                          <w:rFonts w:ascii="Courier New" w:hAnsi="Courier New" w:cs="Courier New"/>
+                          <w:sz w:val="14"/>
+                          <w:szCs w:val="14"/>
+                        </w:rPr>
+                        <w:t xml:space="preserve">      STD       </w:t>
+                      </w:r>
+                      <w:proofErr w:type="spellStart"/>
+                      <w:r>
+                        <w:rPr>
+                          <w:rFonts w:ascii="Courier New" w:hAnsi="Courier New" w:cs="Courier New"/>
+                          <w:sz w:val="14"/>
+                          <w:szCs w:val="14"/>
+                        </w:rPr>
+                        <w:t>Deviation_of_mean_from_</w:t>
+                      </w:r>
+                      <w:proofErr w:type="gramStart"/>
+                      <w:r>
+                        <w:rPr>
+                          <w:rFonts w:ascii="Courier New" w:hAnsi="Courier New" w:cs="Courier New"/>
+                          <w:sz w:val="14"/>
+                          <w:szCs w:val="14"/>
+                        </w:rPr>
+                        <w:t>desired</w:t>
+                      </w:r>
+                      <w:proofErr w:type="spellEnd"/>
+                      <w:proofErr w:type="gramEnd"/>
                     </w:p>
                     <w:p>
                       <w:pPr>
@@ -10984,14 +13144,34 @@
                           <w:szCs w:val="14"/>
                         </w:rPr>
                       </w:pPr>
+                      <w:proofErr w:type="spellStart"/>
                       <w:r>
                         <w:rPr>
                           <w:rFonts w:ascii="Courier New" w:hAnsi="Courier New" w:cs="Courier New"/>
                           <w:sz w:val="14"/>
                           <w:szCs w:val="14"/>
                         </w:rPr>
-                        <w:t>categor_time has no values in trials: 283</w:t>
+                        <w:t>categor_time</w:t>
                       </w:r>
+                      <w:proofErr w:type="spellEnd"/>
+                      <w:r>
+                        <w:rPr>
+                          <w:rFonts w:ascii="Courier New" w:hAnsi="Courier New" w:cs="Courier New"/>
+                          <w:sz w:val="14"/>
+                          <w:szCs w:val="14"/>
+                        </w:rPr>
+                        <w:t xml:space="preserve"> has no values in trials: </w:t>
+                      </w:r>
+                      <w:proofErr w:type="gramStart"/>
+                      <w:r>
+                        <w:rPr>
+                          <w:rFonts w:ascii="Courier New" w:hAnsi="Courier New" w:cs="Courier New"/>
+                          <w:sz w:val="14"/>
+                          <w:szCs w:val="14"/>
+                        </w:rPr>
+                        <w:t>283</w:t>
+                      </w:r>
+                      <w:proofErr w:type="gramEnd"/>
                     </w:p>
                     <w:p>
                       <w:pPr>
@@ -11044,7 +13224,25 @@
                           <w:sz w:val="14"/>
                           <w:szCs w:val="14"/>
                         </w:rPr>
-                        <w:t>------------------------------- Target Repeatitions -------------------------------</w:t>
+                        <w:t xml:space="preserve">------------------------------- Target </w:t>
+                      </w:r>
+                      <w:proofErr w:type="spellStart"/>
+                      <w:r>
+                        <w:rPr>
+                          <w:rFonts w:ascii="Courier New" w:hAnsi="Courier New" w:cs="Courier New"/>
+                          <w:sz w:val="14"/>
+                          <w:szCs w:val="14"/>
+                        </w:rPr>
+                        <w:t>Repeatitions</w:t>
+                      </w:r>
+                      <w:proofErr w:type="spellEnd"/>
+                      <w:r>
+                        <w:rPr>
+                          <w:rFonts w:ascii="Courier New" w:hAnsi="Courier New" w:cs="Courier New"/>
+                          <w:sz w:val="14"/>
+                          <w:szCs w:val="14"/>
+                        </w:rPr>
+                        <w:t xml:space="preserve"> -------------------------------</w:t>
                       </w:r>
                     </w:p>
                     <w:p>
@@ -11135,7 +13333,25 @@
                           <w:sz w:val="14"/>
                           <w:szCs w:val="14"/>
                         </w:rPr>
-                        <w:t>------------------------------- Test results (0=didnt pass test) -------------------------------</w:t>
+                        <w:t>------------------------------- Test results (0=</w:t>
+                      </w:r>
+                      <w:proofErr w:type="spellStart"/>
+                      <w:r>
+                        <w:rPr>
+                          <w:rFonts w:ascii="Courier New" w:hAnsi="Courier New" w:cs="Courier New"/>
+                          <w:sz w:val="14"/>
+                          <w:szCs w:val="14"/>
+                        </w:rPr>
+                        <w:t>didnt</w:t>
+                      </w:r>
+                      <w:proofErr w:type="spellEnd"/>
+                      <w:r>
+                        <w:rPr>
+                          <w:rFonts w:ascii="Courier New" w:hAnsi="Courier New" w:cs="Courier New"/>
+                          <w:sz w:val="14"/>
+                          <w:szCs w:val="14"/>
+                        </w:rPr>
+                        <w:t xml:space="preserve"> pass test) -------------------------------</w:t>
                       </w:r>
                     </w:p>
                     <w:p>
@@ -11172,8 +13388,36 @@
                           <w:sz w:val="14"/>
                           <w:szCs w:val="14"/>
                         </w:rPr>
-                        <w:t xml:space="preserve">                    prime_alter: 1</w:t>
+                        <w:t xml:space="preserve">                    </w:t>
                       </w:r>
+                      <w:proofErr w:type="spellStart"/>
+                      <w:r>
+                        <w:rPr>
+                          <w:rFonts w:ascii="Courier New" w:hAnsi="Courier New" w:cs="Courier New"/>
+                          <w:sz w:val="14"/>
+                          <w:szCs w:val="14"/>
+                        </w:rPr>
+                        <w:t>prime_alter</w:t>
+                      </w:r>
+                      <w:proofErr w:type="spellEnd"/>
+                      <w:r>
+                        <w:rPr>
+                          <w:rFonts w:ascii="Courier New" w:hAnsi="Courier New" w:cs="Courier New"/>
+                          <w:sz w:val="14"/>
+                          <w:szCs w:val="14"/>
+                        </w:rPr>
+                        <w:t xml:space="preserve">: </w:t>
+                      </w:r>
+                      <w:proofErr w:type="gramStart"/>
+                      <w:r>
+                        <w:rPr>
+                          <w:rFonts w:ascii="Courier New" w:hAnsi="Courier New" w:cs="Courier New"/>
+                          <w:sz w:val="14"/>
+                          <w:szCs w:val="14"/>
+                        </w:rPr>
+                        <w:t>1</w:t>
+                      </w:r>
+                      <w:proofErr w:type="gramEnd"/>
                     </w:p>
                     <w:p>
                       <w:pPr>
@@ -11208,7 +13452,25 @@
                           <w:sz w:val="14"/>
                           <w:szCs w:val="14"/>
                         </w:rPr>
-                        <w:t xml:space="preserve">              deviation_of_mean: 1</w:t>
+                        <w:t xml:space="preserve">              </w:t>
+                      </w:r>
+                      <w:proofErr w:type="spellStart"/>
+                      <w:r>
+                        <w:rPr>
+                          <w:rFonts w:ascii="Courier New" w:hAnsi="Courier New" w:cs="Courier New"/>
+                          <w:sz w:val="14"/>
+                          <w:szCs w:val="14"/>
+                        </w:rPr>
+                        <w:t>deviation_of_mean</w:t>
+                      </w:r>
+                      <w:proofErr w:type="spellEnd"/>
+                      <w:r>
+                        <w:rPr>
+                          <w:rFonts w:ascii="Courier New" w:hAnsi="Courier New" w:cs="Courier New"/>
+                          <w:sz w:val="14"/>
+                          <w:szCs w:val="14"/>
+                        </w:rPr>
+                        <w:t>: 1</w:t>
                       </w:r>
                     </w:p>
                     <w:p>
@@ -11244,7 +13506,25 @@
                           <w:sz w:val="14"/>
                           <w:szCs w:val="14"/>
                         </w:rPr>
-                        <w:t xml:space="preserve">                    data_values: 0</w:t>
+                        <w:t xml:space="preserve">                    </w:t>
+                      </w:r>
+                      <w:proofErr w:type="spellStart"/>
+                      <w:r>
+                        <w:rPr>
+                          <w:rFonts w:ascii="Courier New" w:hAnsi="Courier New" w:cs="Courier New"/>
+                          <w:sz w:val="14"/>
+                          <w:szCs w:val="14"/>
+                        </w:rPr>
+                        <w:t>data_values</w:t>
+                      </w:r>
+                      <w:proofErr w:type="spellEnd"/>
+                      <w:r>
+                        <w:rPr>
+                          <w:rFonts w:ascii="Courier New" w:hAnsi="Courier New" w:cs="Courier New"/>
+                          <w:sz w:val="14"/>
+                          <w:szCs w:val="14"/>
+                        </w:rPr>
+                        <w:t>: 0</w:t>
                       </w:r>
                     </w:p>
                     <w:p>
@@ -11262,7 +13542,25 @@
                           <w:sz w:val="14"/>
                           <w:szCs w:val="14"/>
                         </w:rPr>
-                        <w:t xml:space="preserve">                    traj_values: 1</w:t>
+                        <w:t xml:space="preserve">                    </w:t>
+                      </w:r>
+                      <w:proofErr w:type="spellStart"/>
+                      <w:r>
+                        <w:rPr>
+                          <w:rFonts w:ascii="Courier New" w:hAnsi="Courier New" w:cs="Courier New"/>
+                          <w:sz w:val="14"/>
+                          <w:szCs w:val="14"/>
+                        </w:rPr>
+                        <w:t>traj_values</w:t>
+                      </w:r>
+                      <w:proofErr w:type="spellEnd"/>
+                      <w:r>
+                        <w:rPr>
+                          <w:rFonts w:ascii="Courier New" w:hAnsi="Courier New" w:cs="Courier New"/>
+                          <w:sz w:val="14"/>
+                          <w:szCs w:val="14"/>
+                        </w:rPr>
+                        <w:t>: 1</w:t>
                       </w:r>
                     </w:p>
                     <w:p>
@@ -11280,7 +13578,25 @@
                           <w:sz w:val="14"/>
                           <w:szCs w:val="14"/>
                         </w:rPr>
-                        <w:t xml:space="preserve">    prime_target_common_letters: 1</w:t>
+                        <w:t xml:space="preserve">    </w:t>
+                      </w:r>
+                      <w:proofErr w:type="spellStart"/>
+                      <w:r>
+                        <w:rPr>
+                          <w:rFonts w:ascii="Courier New" w:hAnsi="Courier New" w:cs="Courier New"/>
+                          <w:sz w:val="14"/>
+                          <w:szCs w:val="14"/>
+                        </w:rPr>
+                        <w:t>prime_target_common_letters</w:t>
+                      </w:r>
+                      <w:proofErr w:type="spellEnd"/>
+                      <w:r>
+                        <w:rPr>
+                          <w:rFonts w:ascii="Courier New" w:hAnsi="Courier New" w:cs="Courier New"/>
+                          <w:sz w:val="14"/>
+                          <w:szCs w:val="14"/>
+                        </w:rPr>
+                        <w:t>: 1</w:t>
                       </w:r>
                     </w:p>
                     <w:p>
@@ -11298,7 +13614,25 @@
                           <w:sz w:val="14"/>
                           <w:szCs w:val="14"/>
                         </w:rPr>
-                        <w:t xml:space="preserve">           prime_target_categor: 1</w:t>
+                        <w:t xml:space="preserve">           </w:t>
+                      </w:r>
+                      <w:proofErr w:type="spellStart"/>
+                      <w:r>
+                        <w:rPr>
+                          <w:rFonts w:ascii="Courier New" w:hAnsi="Courier New" w:cs="Courier New"/>
+                          <w:sz w:val="14"/>
+                          <w:szCs w:val="14"/>
+                        </w:rPr>
+                        <w:t>prime_target_categor</w:t>
+                      </w:r>
+                      <w:proofErr w:type="spellEnd"/>
+                      <w:r>
+                        <w:rPr>
+                          <w:rFonts w:ascii="Courier New" w:hAnsi="Courier New" w:cs="Courier New"/>
+                          <w:sz w:val="14"/>
+                          <w:szCs w:val="14"/>
+                        </w:rPr>
+                        <w:t>: 1</w:t>
                       </w:r>
                     </w:p>
                     <w:p>
@@ -11316,7 +13650,25 @@
                           <w:sz w:val="14"/>
                           <w:szCs w:val="14"/>
                         </w:rPr>
-                        <w:t xml:space="preserve">      prime_dist_common_letters: 1</w:t>
+                        <w:t xml:space="preserve">      </w:t>
+                      </w:r>
+                      <w:proofErr w:type="spellStart"/>
+                      <w:r>
+                        <w:rPr>
+                          <w:rFonts w:ascii="Courier New" w:hAnsi="Courier New" w:cs="Courier New"/>
+                          <w:sz w:val="14"/>
+                          <w:szCs w:val="14"/>
+                        </w:rPr>
+                        <w:t>prime_dist_common_letters</w:t>
+                      </w:r>
+                      <w:proofErr w:type="spellEnd"/>
+                      <w:r>
+                        <w:rPr>
+                          <w:rFonts w:ascii="Courier New" w:hAnsi="Courier New" w:cs="Courier New"/>
+                          <w:sz w:val="14"/>
+                          <w:szCs w:val="14"/>
+                        </w:rPr>
+                        <w:t>: 1</w:t>
                       </w:r>
                     </w:p>
                     <w:p>
@@ -11334,7 +13686,25 @@
                           <w:sz w:val="14"/>
                           <w:szCs w:val="14"/>
                         </w:rPr>
-                        <w:t xml:space="preserve">             prime_dist_categor: 1</w:t>
+                        <w:t xml:space="preserve">             </w:t>
+                      </w:r>
+                      <w:proofErr w:type="spellStart"/>
+                      <w:r>
+                        <w:rPr>
+                          <w:rFonts w:ascii="Courier New" w:hAnsi="Courier New" w:cs="Courier New"/>
+                          <w:sz w:val="14"/>
+                          <w:szCs w:val="14"/>
+                        </w:rPr>
+                        <w:t>prime_dist_categor</w:t>
+                      </w:r>
+                      <w:proofErr w:type="spellEnd"/>
+                      <w:r>
+                        <w:rPr>
+                          <w:rFonts w:ascii="Courier New" w:hAnsi="Courier New" w:cs="Courier New"/>
+                          <w:sz w:val="14"/>
+                          <w:szCs w:val="14"/>
+                        </w:rPr>
+                        <w:t>: 1</w:t>
                       </w:r>
                     </w:p>
                     <w:p>
@@ -11370,7 +13740,25 @@
                           <w:sz w:val="14"/>
                           <w:szCs w:val="14"/>
                         </w:rPr>
-                        <w:t xml:space="preserve">               word_dont_repeat: 1</w:t>
+                        <w:t xml:space="preserve">               </w:t>
+                      </w:r>
+                      <w:proofErr w:type="spellStart"/>
+                      <w:r>
+                        <w:rPr>
+                          <w:rFonts w:ascii="Courier New" w:hAnsi="Courier New" w:cs="Courier New"/>
+                          <w:sz w:val="14"/>
+                          <w:szCs w:val="14"/>
+                        </w:rPr>
+                        <w:t>word_dont_repeat</w:t>
+                      </w:r>
+                      <w:proofErr w:type="spellEnd"/>
+                      <w:r>
+                        <w:rPr>
+                          <w:rFonts w:ascii="Courier New" w:hAnsi="Courier New" w:cs="Courier New"/>
+                          <w:sz w:val="14"/>
+                          <w:szCs w:val="14"/>
+                        </w:rPr>
+                        <w:t>: 1</w:t>
                       </w:r>
                     </w:p>
                     <w:p>
@@ -11388,7 +13776,25 @@
                           <w:sz w:val="14"/>
                           <w:szCs w:val="14"/>
                         </w:rPr>
-                        <w:t xml:space="preserve">                    block_count: 1</w:t>
+                        <w:t xml:space="preserve">                    </w:t>
+                      </w:r>
+                      <w:proofErr w:type="spellStart"/>
+                      <w:r>
+                        <w:rPr>
+                          <w:rFonts w:ascii="Courier New" w:hAnsi="Courier New" w:cs="Courier New"/>
+                          <w:sz w:val="14"/>
+                          <w:szCs w:val="14"/>
+                        </w:rPr>
+                        <w:t>block_count</w:t>
+                      </w:r>
+                      <w:proofErr w:type="spellEnd"/>
+                      <w:r>
+                        <w:rPr>
+                          <w:rFonts w:ascii="Courier New" w:hAnsi="Courier New" w:cs="Courier New"/>
+                          <w:sz w:val="14"/>
+                          <w:szCs w:val="14"/>
+                        </w:rPr>
+                        <w:t>: 1</w:t>
                       </w:r>
                     </w:p>
                     <w:p>
@@ -11406,7 +13812,25 @@
                           <w:sz w:val="14"/>
                           <w:szCs w:val="14"/>
                         </w:rPr>
-                        <w:t xml:space="preserve">                    trial_count: 1</w:t>
+                        <w:t xml:space="preserve">                    </w:t>
+                      </w:r>
+                      <w:proofErr w:type="spellStart"/>
+                      <w:r>
+                        <w:rPr>
+                          <w:rFonts w:ascii="Courier New" w:hAnsi="Courier New" w:cs="Courier New"/>
+                          <w:sz w:val="14"/>
+                          <w:szCs w:val="14"/>
+                        </w:rPr>
+                        <w:t>trial_count</w:t>
+                      </w:r>
+                      <w:proofErr w:type="spellEnd"/>
+                      <w:r>
+                        <w:rPr>
+                          <w:rFonts w:ascii="Courier New" w:hAnsi="Courier New" w:cs="Courier New"/>
+                          <w:sz w:val="14"/>
+                          <w:szCs w:val="14"/>
+                        </w:rPr>
+                        <w:t>: 1</w:t>
                       </w:r>
                     </w:p>
                     <w:p>
@@ -11433,6 +13857,7 @@
           <w:noProof/>
           <w:rtl/>
         </w:rPr>
+        <w:lastRenderedPageBreak/>
         <w:drawing>
           <wp:inline distT="0" distB="0" distL="0" distR="0" wp14:anchorId="3233F370" wp14:editId="2CE96F3F">
             <wp:extent cx="5302250" cy="3307524"/>
@@ -11578,9 +14003,9 @@
       </w:pPr>
       <w:r>
         <w:rPr>
-          <w:rtl/>
-        </w:rPr>
-        <w:lastRenderedPageBreak/>
+          <w:noProof/>
+          <w:rtl/>
+        </w:rPr>
         <w:drawing>
           <wp:inline distT="0" distB="0" distL="0" distR="0" wp14:anchorId="4CAE09A2" wp14:editId="50BB437C">
             <wp:extent cx="5276850" cy="2268557"/>
@@ -11723,7 +14148,23 @@
           <w:rFonts w:hint="cs"/>
           <w:rtl/>
         </w:rPr>
-        <w:t xml:space="preserve"> כי הם יהיו משוחדים להגיב במה שמתאים למטרה כשהוא יופיע. לכן כדי להעריך מודעות צריך לבדוק בעיקר את הטריילים ה-</w:t>
+        <w:t xml:space="preserve"> כי הם יהיו משוחדים להגיב במה שמתאים למטרה כשהוא יופיע. לכן כדי להעריך מודעות צריך לבדוק בעיקר את </w:t>
+      </w:r>
+      <w:proofErr w:type="spellStart"/>
+      <w:r>
+        <w:rPr>
+          <w:rFonts w:hint="cs"/>
+          <w:rtl/>
+        </w:rPr>
+        <w:t>הטריילים</w:t>
+      </w:r>
+      <w:proofErr w:type="spellEnd"/>
+      <w:r>
+        <w:rPr>
+          <w:rFonts w:hint="cs"/>
+          <w:rtl/>
+        </w:rPr>
+        <w:t xml:space="preserve"> ה-</w:t>
       </w:r>
       <w:r>
         <w:t>incongruent</w:t>
@@ -12064,6 +14505,119 @@
     </w:lvl>
   </w:abstractNum>
   <w:abstractNum w:abstractNumId="1" w15:restartNumberingAfterBreak="0">
+    <w:nsid w:val="45A22A15"/>
+    <w:multiLevelType w:val="hybridMultilevel"/>
+    <w:tmpl w:val="EF9617D8"/>
+    <w:lvl w:ilvl="0" w:tplc="8AECE0A6">
+      <w:start w:val="4"/>
+      <w:numFmt w:val="bullet"/>
+      <w:lvlText w:val=""/>
+      <w:lvlJc w:val="left"/>
+      <w:pPr>
+        <w:ind w:left="720" w:hanging="360"/>
+      </w:pPr>
+      <w:rPr>
+        <w:rFonts w:ascii="Symbol" w:eastAsia="David" w:hAnsi="Symbol" w:cs="David" w:hint="default"/>
+      </w:rPr>
+    </w:lvl>
+    <w:lvl w:ilvl="1" w:tplc="04090003">
+      <w:start w:val="1"/>
+      <w:numFmt w:val="bullet"/>
+      <w:lvlText w:val="o"/>
+      <w:lvlJc w:val="left"/>
+      <w:pPr>
+        <w:ind w:left="1440" w:hanging="360"/>
+      </w:pPr>
+      <w:rPr>
+        <w:rFonts w:ascii="Courier New" w:hAnsi="Courier New" w:cs="Courier New" w:hint="default"/>
+      </w:rPr>
+    </w:lvl>
+    <w:lvl w:ilvl="2" w:tplc="04090005" w:tentative="1">
+      <w:start w:val="1"/>
+      <w:numFmt w:val="bullet"/>
+      <w:lvlText w:val=""/>
+      <w:lvlJc w:val="left"/>
+      <w:pPr>
+        <w:ind w:left="2160" w:hanging="360"/>
+      </w:pPr>
+      <w:rPr>
+        <w:rFonts w:ascii="Wingdings" w:hAnsi="Wingdings" w:hint="default"/>
+      </w:rPr>
+    </w:lvl>
+    <w:lvl w:ilvl="3" w:tplc="04090001" w:tentative="1">
+      <w:start w:val="1"/>
+      <w:numFmt w:val="bullet"/>
+      <w:lvlText w:val=""/>
+      <w:lvlJc w:val="left"/>
+      <w:pPr>
+        <w:ind w:left="2880" w:hanging="360"/>
+      </w:pPr>
+      <w:rPr>
+        <w:rFonts w:ascii="Symbol" w:hAnsi="Symbol" w:hint="default"/>
+      </w:rPr>
+    </w:lvl>
+    <w:lvl w:ilvl="4" w:tplc="04090003" w:tentative="1">
+      <w:start w:val="1"/>
+      <w:numFmt w:val="bullet"/>
+      <w:lvlText w:val="o"/>
+      <w:lvlJc w:val="left"/>
+      <w:pPr>
+        <w:ind w:left="3600" w:hanging="360"/>
+      </w:pPr>
+      <w:rPr>
+        <w:rFonts w:ascii="Courier New" w:hAnsi="Courier New" w:cs="Courier New" w:hint="default"/>
+      </w:rPr>
+    </w:lvl>
+    <w:lvl w:ilvl="5" w:tplc="04090005" w:tentative="1">
+      <w:start w:val="1"/>
+      <w:numFmt w:val="bullet"/>
+      <w:lvlText w:val=""/>
+      <w:lvlJc w:val="left"/>
+      <w:pPr>
+        <w:ind w:left="4320" w:hanging="360"/>
+      </w:pPr>
+      <w:rPr>
+        <w:rFonts w:ascii="Wingdings" w:hAnsi="Wingdings" w:hint="default"/>
+      </w:rPr>
+    </w:lvl>
+    <w:lvl w:ilvl="6" w:tplc="04090001" w:tentative="1">
+      <w:start w:val="1"/>
+      <w:numFmt w:val="bullet"/>
+      <w:lvlText w:val=""/>
+      <w:lvlJc w:val="left"/>
+      <w:pPr>
+        <w:ind w:left="5040" w:hanging="360"/>
+      </w:pPr>
+      <w:rPr>
+        <w:rFonts w:ascii="Symbol" w:hAnsi="Symbol" w:hint="default"/>
+      </w:rPr>
+    </w:lvl>
+    <w:lvl w:ilvl="7" w:tplc="04090003" w:tentative="1">
+      <w:start w:val="1"/>
+      <w:numFmt w:val="bullet"/>
+      <w:lvlText w:val="o"/>
+      <w:lvlJc w:val="left"/>
+      <w:pPr>
+        <w:ind w:left="5760" w:hanging="360"/>
+      </w:pPr>
+      <w:rPr>
+        <w:rFonts w:ascii="Courier New" w:hAnsi="Courier New" w:cs="Courier New" w:hint="default"/>
+      </w:rPr>
+    </w:lvl>
+    <w:lvl w:ilvl="8" w:tplc="04090005" w:tentative="1">
+      <w:start w:val="1"/>
+      <w:numFmt w:val="bullet"/>
+      <w:lvlText w:val=""/>
+      <w:lvlJc w:val="left"/>
+      <w:pPr>
+        <w:ind w:left="6480" w:hanging="360"/>
+      </w:pPr>
+      <w:rPr>
+        <w:rFonts w:ascii="Wingdings" w:hAnsi="Wingdings" w:hint="default"/>
+      </w:rPr>
+    </w:lvl>
+  </w:abstractNum>
+  <w:abstractNum w:abstractNumId="2" w15:restartNumberingAfterBreak="0">
     <w:nsid w:val="4B8330F7"/>
     <w:multiLevelType w:val="multilevel"/>
     <w:tmpl w:val="79DC775E"/>
@@ -12180,6 +14734,9 @@
     <w:abstractNumId w:val="0"/>
   </w:num>
   <w:num w:numId="2">
+    <w:abstractNumId w:val="2"/>
+  </w:num>
+  <w:num w:numId="3">
     <w:abstractNumId w:val="1"/>
   </w:num>
 </w:numbering>
@@ -12784,6 +15341,7 @@
   <w:style w:type="character" w:default="1" w:styleId="DefaultParagraphFont">
     <w:name w:val="Default Paragraph Font"/>
     <w:uiPriority w:val="1"/>
+    <w:semiHidden/>
     <w:unhideWhenUsed/>
   </w:style>
   <w:style w:type="table" w:default="1" w:styleId="TableNormal">

</xml_diff>

<commit_message>
Prevent wrong input on PAS | fix getTrials.m
</commit_message>
<xml_diff>
--- a/experiment/RUN_ME/main.docx
+++ b/experiment/RUN_ME/main.docx
@@ -8514,23 +8514,37 @@
           <w:ilvl w:val="0"/>
           <w:numId w:val="1"/>
         </w:numPr>
-      </w:pPr>
-      <w:r>
-        <w:rPr>
-          <w:rFonts w:hint="cs"/>
-          <w:rtl/>
-        </w:rPr>
-        <w:t xml:space="preserve">תיצור </w:t>
-      </w:r>
-      <w:r>
-        <w:t>Unused trial list</w:t>
-      </w:r>
-      <w:r>
-        <w:rPr>
-          <w:rFonts w:hint="cs"/>
-          <w:rtl/>
-        </w:rPr>
-        <w:t xml:space="preserve"> חדש, ותמחק ממנו את מה שעדי עשתה.</w:t>
+        <w:rPr>
+          <w:strike/>
+        </w:rPr>
+      </w:pPr>
+      <w:r>
+        <w:rPr>
+          <w:rFonts w:hint="cs"/>
+          <w:strike/>
+          <w:rtl/>
+        </w:rPr>
+        <w:t xml:space="preserve">תתקן </w:t>
+      </w:r>
+      <w:r>
+        <w:rPr>
+          <w:strike/>
+        </w:rPr>
+        <w:t>getTrial</w:t>
+      </w:r>
+      <w:r>
+        <w:rPr>
+          <w:rFonts w:hint="cs"/>
+          <w:strike/>
+          <w:rtl/>
+        </w:rPr>
+        <w:t xml:space="preserve"> ככה שלא ייקח קבצים שאינם </w:t>
+      </w:r>
+      <w:r>
+        <w:rPr>
+          <w:strike/>
+        </w:rPr>
+        <w:t>trials*.xlsx</w:t>
       </w:r>
     </w:p>
     <w:p>
@@ -8546,20 +8560,10 @@
           <w:rFonts w:hint="cs"/>
           <w:rtl/>
         </w:rPr>
-        <w:t xml:space="preserve">תתקן </w:t>
-      </w:r>
-      <w:r>
-        <w:t>getTrial</w:t>
-      </w:r>
-      <w:r>
-        <w:rPr>
-          <w:rFonts w:hint="cs"/>
-          <w:rtl/>
-        </w:rPr>
-        <w:t xml:space="preserve"> ככה שלא ייקח קבצים שאינם </w:t>
-      </w:r>
-      <w:r>
-        <w:t>trials*.xlsx</w:t>
+        <w:t xml:space="preserve">לבדוק איך סוגרים </w:t>
+      </w:r>
+      <w:r>
+        <w:t>google drive</w:t>
       </w:r>
     </w:p>
     <w:p>
@@ -8570,16 +8574,97 @@
           <w:numId w:val="1"/>
         </w:numPr>
       </w:pPr>
-      <w:commentRangeStart w:id="1"/>
-      <w:r>
-        <w:rPr>
-          <w:rFonts w:hint="cs"/>
-          <w:rtl/>
-        </w:rPr>
-        <w:t xml:space="preserve">לבדוק איך סוגרים </w:t>
-      </w:r>
-      <w:r>
-        <w:t>google drive</w:t>
+      <w:r>
+        <w:rPr>
+          <w:rFonts w:hint="cs"/>
+          <w:rtl/>
+        </w:rPr>
+        <w:t>לבדוק 2 פלטים של מטלאב ב2 הרצות:</w:t>
+      </w:r>
+    </w:p>
+    <w:p>
+      <w:pPr>
+        <w:pStyle w:val="NoSpacing"/>
+        <w:numPr>
+          <w:ilvl w:val="1"/>
+          <w:numId w:val="1"/>
+        </w:numPr>
+      </w:pPr>
+      <w:r>
+        <w:rPr>
+          <w:rFonts w:hint="cs"/>
+          <w:rtl/>
+        </w:rPr>
+        <w:lastRenderedPageBreak/>
+        <w:t xml:space="preserve">הרצה עם מסך </w:t>
+      </w:r>
+      <w:r>
+        <w:rPr>
+          <w:rFonts w:hint="cs"/>
+        </w:rPr>
+        <w:t>VPIXX</w:t>
+      </w:r>
+      <w:r>
+        <w:rPr>
+          <w:rFonts w:hint="cs"/>
+          <w:rtl/>
+        </w:rPr>
+        <w:t xml:space="preserve"> קירטעה לקראת הסוף.</w:t>
+      </w:r>
+    </w:p>
+    <w:p>
+      <w:pPr>
+        <w:pStyle w:val="NoSpacing"/>
+        <w:numPr>
+          <w:ilvl w:val="1"/>
+          <w:numId w:val="1"/>
+        </w:numPr>
+      </w:pPr>
+      <w:r>
+        <w:rPr>
+          <w:rFonts w:hint="cs"/>
+          <w:rtl/>
+        </w:rPr>
+        <w:t xml:space="preserve">הרצה עם מסך </w:t>
+      </w:r>
+      <w:r>
+        <w:rPr>
+          <w:rFonts w:hint="cs"/>
+        </w:rPr>
+        <w:t>ASUS</w:t>
+      </w:r>
+      <w:r>
+        <w:rPr>
+          <w:rFonts w:hint="cs"/>
+          <w:rtl/>
+        </w:rPr>
+        <w:t xml:space="preserve"> רצה בסדר גמור.</w:t>
+      </w:r>
+    </w:p>
+    <w:p>
+      <w:pPr>
+        <w:pStyle w:val="NoSpacing"/>
+        <w:numPr>
+          <w:ilvl w:val="1"/>
+          <w:numId w:val="1"/>
+        </w:numPr>
+      </w:pPr>
+      <w:r>
+        <w:rPr>
+          <w:rFonts w:hint="cs"/>
+          <w:rtl/>
+        </w:rPr>
+        <w:t xml:space="preserve">תמחק הדפסות של הנתיבים בקובץ </w:t>
+      </w:r>
+      <w:r>
+        <w:t>savetofile</w:t>
+      </w:r>
+      <w:r>
+        <w:rPr>
+          <w:rFonts w:hint="cs"/>
+          <w:rtl/>
+        </w:rPr>
+        <w:t>.</w:t>
       </w:r>
     </w:p>
     <w:p>
@@ -8589,14 +8674,17 @@
           <w:ilvl w:val="0"/>
           <w:numId w:val="1"/>
         </w:numPr>
-      </w:pPr>
-      <w:r>
-        <w:rPr>
-          <w:rFonts w:hint="cs"/>
-          <w:rtl/>
-        </w:rPr>
-        <w:lastRenderedPageBreak/>
-        <w:t>לבדוק 2 פלטים של מטלאב ב2 הרצות:</w:t>
+        <w:rPr>
+          <w:strike/>
+        </w:rPr>
+      </w:pPr>
+      <w:r>
+        <w:rPr>
+          <w:rFonts w:hint="cs"/>
+          <w:strike/>
+          <w:rtl/>
+        </w:rPr>
+        <w:t>תעדכן משך ניסוי ב:</w:t>
       </w:r>
     </w:p>
     <w:p>
@@ -8606,26 +8694,32 @@
           <w:ilvl w:val="1"/>
           <w:numId w:val="1"/>
         </w:numPr>
-      </w:pPr>
-      <w:r>
-        <w:rPr>
-          <w:rFonts w:hint="cs"/>
-          <w:rtl/>
-        </w:rPr>
-        <w:t xml:space="preserve">הרצה עם מסך </w:t>
-      </w:r>
-      <w:r>
-        <w:rPr>
-          <w:rFonts w:hint="cs"/>
-        </w:rPr>
-        <w:t>VPIXX</w:t>
-      </w:r>
-      <w:r>
-        <w:rPr>
-          <w:rFonts w:hint="cs"/>
-          <w:rtl/>
-        </w:rPr>
-        <w:t xml:space="preserve"> קירטעה לקראת הסוף.</w:t>
+        <w:rPr>
+          <w:strike/>
+        </w:rPr>
+      </w:pPr>
+      <w:r>
+        <w:rPr>
+          <w:rFonts w:hint="cs"/>
+          <w:strike/>
+          <w:rtl/>
+        </w:rPr>
+        <w:t xml:space="preserve">טופס הסכמה </w:t>
+      </w:r>
+      <w:r>
+        <w:rPr>
+          <w:strike/>
+          <w:rtl/>
+        </w:rPr>
+        <w:t>–</w:t>
+      </w:r>
+      <w:r>
+        <w:rPr>
+          <w:rFonts w:hint="cs"/>
+          <w:strike/>
+          <w:rtl/>
+        </w:rPr>
+        <w:t xml:space="preserve"> לעדכן גם מספר נבדקים.</w:t>
       </w:r>
     </w:p>
     <w:p>
@@ -8635,26 +8729,16 @@
           <w:ilvl w:val="1"/>
           <w:numId w:val="1"/>
         </w:numPr>
-      </w:pPr>
-      <w:r>
-        <w:rPr>
-          <w:rFonts w:hint="cs"/>
-          <w:rtl/>
-        </w:rPr>
-        <w:t xml:space="preserve">הרצה עם מסך </w:t>
-      </w:r>
-      <w:r>
-        <w:rPr>
-          <w:rFonts w:hint="cs"/>
-        </w:rPr>
-        <w:t>ASUS</w:t>
-      </w:r>
-      <w:r>
-        <w:rPr>
-          <w:rFonts w:hint="cs"/>
-          <w:rtl/>
-        </w:rPr>
-        <w:t xml:space="preserve"> רצה בסדר גמור.</w:t>
+        <w:rPr>
+          <w:strike/>
+        </w:rPr>
+      </w:pPr>
+      <w:r>
+        <w:rPr>
+          <w:rFonts w:hint="cs"/>
+          <w:strike/>
+        </w:rPr>
+        <w:t>SOP</w:t>
       </w:r>
     </w:p>
     <w:p>
@@ -8664,32 +8748,133 @@
           <w:ilvl w:val="1"/>
           <w:numId w:val="1"/>
         </w:numPr>
-      </w:pPr>
-      <w:r>
-        <w:rPr>
-          <w:rFonts w:hint="cs"/>
-          <w:rtl/>
-        </w:rPr>
-        <w:t xml:space="preserve">תמחק הדפסות של הנתיבים בקובץ </w:t>
-      </w:r>
-      <w:r>
-        <w:t>savetofile</w:t>
-      </w:r>
-      <w:r>
-        <w:rPr>
-          <w:rFonts w:hint="cs"/>
+        <w:rPr>
+          <w:strike/>
+        </w:rPr>
+      </w:pPr>
+      <w:r>
+        <w:rPr>
+          <w:rFonts w:hint="cs"/>
+          <w:strike/>
+          <w:rtl/>
+        </w:rPr>
+        <w:t>טופס לסינון נבדקים</w:t>
+      </w:r>
+    </w:p>
+    <w:p>
+      <w:pPr>
+        <w:pStyle w:val="NoSpacing"/>
+        <w:numPr>
+          <w:ilvl w:val="0"/>
+          <w:numId w:val="1"/>
+        </w:numPr>
+      </w:pPr>
+      <w:r>
+        <w:rPr>
+          <w:rFonts w:hint="cs"/>
+          <w:rtl/>
+        </w:rPr>
+        <w:t xml:space="preserve">תשלח בקשה לועדת האתיקה שיפתחו לך ניסוי בסונה </w:t>
+      </w:r>
+      <w:r>
+        <w:rPr>
+          <w:rFonts w:hint="cs"/>
+          <w:rtl/>
+        </w:rPr>
+        <w:t xml:space="preserve">ויתנו מספר ניסוי </w:t>
+      </w:r>
+      <w:r>
+        <w:rPr>
+          <w:rFonts w:hint="cs"/>
+          <w:rtl/>
+        </w:rPr>
+        <w:t>(לפי המחברת של המעבדה).</w:t>
+      </w:r>
+    </w:p>
+    <w:p>
+      <w:pPr>
+        <w:pStyle w:val="NoSpacing"/>
+        <w:numPr>
+          <w:ilvl w:val="0"/>
+          <w:numId w:val="1"/>
+        </w:numPr>
+      </w:pPr>
+      <w:r>
+        <w:rPr>
+          <w:rFonts w:hint="cs"/>
+          <w:rtl/>
+        </w:rPr>
+        <w:t>תיצור ניסוי ב</w:t>
+      </w:r>
+      <w:r>
+        <w:rPr>
+          <w:rFonts w:hint="cs"/>
+        </w:rPr>
+        <w:t>SONA</w:t>
+      </w:r>
+      <w:r>
+        <w:rPr>
+          <w:rFonts w:hint="cs"/>
+          <w:rtl/>
+        </w:rPr>
+        <w:t xml:space="preserve"> ותפתח חלונות הרשמה.</w:t>
+      </w:r>
+    </w:p>
+    <w:p>
+      <w:pPr>
+        <w:pStyle w:val="NoSpacing"/>
+        <w:numPr>
+          <w:ilvl w:val="0"/>
+          <w:numId w:val="1"/>
+        </w:numPr>
+        <w:rPr>
+          <w:strike/>
+        </w:rPr>
+      </w:pPr>
+      <w:r>
+        <w:rPr>
+          <w:rFonts w:hint="cs"/>
+          <w:strike/>
+          <w:rtl/>
+        </w:rPr>
+        <w:t>תדפיס טפסי הסכמה.</w:t>
+      </w:r>
+    </w:p>
+    <w:p>
+      <w:pPr>
+        <w:pStyle w:val="NoSpacing"/>
+        <w:numPr>
+          <w:ilvl w:val="0"/>
+          <w:numId w:val="1"/>
+        </w:numPr>
+        <w:rPr>
+          <w:strike/>
+        </w:rPr>
+      </w:pPr>
+      <w:r>
+        <w:rPr>
+          <w:rFonts w:hint="cs"/>
+          <w:strike/>
+          <w:rtl/>
+        </w:rPr>
+        <w:t>תדפיס קבל</w:t>
+      </w:r>
+      <w:r>
+        <w:rPr>
+          <w:rFonts w:hint="cs"/>
+          <w:strike/>
+          <w:rtl/>
+        </w:rPr>
+        <w:t>ה</w:t>
+      </w:r>
+      <w:r>
+        <w:rPr>
+          <w:rFonts w:hint="cs"/>
+          <w:strike/>
           <w:rtl/>
         </w:rPr>
         <w:t>.</w:t>
       </w:r>
-      <w:commentRangeEnd w:id="1"/>
-      <w:r>
-        <w:rPr>
-          <w:rStyle w:val="CommentReference"/>
-          <w:rtl/>
-        </w:rPr>
-        <w:commentReference w:id="1"/>
-      </w:r>
     </w:p>
     <w:p>
       <w:pPr>
@@ -8698,13 +8883,25 @@
           <w:ilvl w:val="0"/>
           <w:numId w:val="1"/>
         </w:numPr>
-      </w:pPr>
-      <w:r>
-        <w:rPr>
-          <w:rFonts w:hint="cs"/>
-          <w:rtl/>
-        </w:rPr>
-        <w:t>תעדכן משך ניסוי ב:</w:t>
+        <w:rPr>
+          <w:strike/>
+        </w:rPr>
+      </w:pPr>
+      <w:r>
+        <w:rPr>
+          <w:rFonts w:hint="cs"/>
+          <w:strike/>
+          <w:rtl/>
+        </w:rPr>
+        <w:t>תשלום</w:t>
+      </w:r>
+      <w:r>
+        <w:rPr>
+          <w:rFonts w:hint="cs"/>
+          <w:strike/>
+          <w:rtl/>
+        </w:rPr>
+        <w:t>:</w:t>
       </w:r>
     </w:p>
     <w:p>
@@ -8714,26 +8911,17 @@
           <w:ilvl w:val="1"/>
           <w:numId w:val="1"/>
         </w:numPr>
-      </w:pPr>
-      <w:r>
-        <w:rPr>
-          <w:rFonts w:hint="cs"/>
-          <w:rtl/>
-        </w:rPr>
-        <w:t xml:space="preserve">טופס הסכמה </w:t>
-      </w:r>
-      <w:r>
-        <w:rPr>
-          <w:rtl/>
-        </w:rPr>
-        <w:t>–</w:t>
-      </w:r>
-      <w:r>
-        <w:rPr>
-          <w:rFonts w:hint="cs"/>
-          <w:rtl/>
-        </w:rPr>
-        <w:t xml:space="preserve"> לעדכן גם מספר נבדקים.</w:t>
+        <w:rPr>
+          <w:strike/>
+        </w:rPr>
+      </w:pPr>
+      <w:r>
+        <w:rPr>
+          <w:rFonts w:hint="cs"/>
+          <w:strike/>
+          <w:rtl/>
+        </w:rPr>
+        <w:t>50 ₪ לשעה, בקפיצות של רבע שעה.</w:t>
       </w:r>
     </w:p>
     <w:p>
@@ -8743,202 +8931,23 @@
           <w:ilvl w:val="1"/>
           <w:numId w:val="1"/>
         </w:numPr>
-      </w:pPr>
-      <w:r>
-        <w:rPr>
-          <w:rFonts w:hint="cs"/>
-        </w:rPr>
-        <w:t>SOP</w:t>
-      </w:r>
-    </w:p>
-    <w:p>
-      <w:pPr>
-        <w:pStyle w:val="NoSpacing"/>
-        <w:numPr>
-          <w:ilvl w:val="1"/>
-          <w:numId w:val="1"/>
-        </w:numPr>
-      </w:pPr>
-      <w:r>
-        <w:rPr>
-          <w:rFonts w:hint="cs"/>
-          <w:rtl/>
-        </w:rPr>
-        <w:t>טופס לסינון נבדקים</w:t>
-      </w:r>
-    </w:p>
-    <w:p>
-      <w:pPr>
-        <w:pStyle w:val="NoSpacing"/>
-        <w:numPr>
-          <w:ilvl w:val="0"/>
-          <w:numId w:val="1"/>
-        </w:numPr>
-      </w:pPr>
-      <w:r>
-        <w:rPr>
-          <w:rFonts w:hint="cs"/>
-          <w:rtl/>
-        </w:rPr>
-        <w:t xml:space="preserve">תשלח בקשה לועדת האתיקה שיפתחו לך ניסוי בסונה </w:t>
-      </w:r>
-      <w:r>
-        <w:rPr>
-          <w:rFonts w:hint="cs"/>
-          <w:rtl/>
-        </w:rPr>
-        <w:t xml:space="preserve">ויתנו מספר ניסוי </w:t>
-      </w:r>
-      <w:r>
-        <w:rPr>
-          <w:rFonts w:hint="cs"/>
-          <w:rtl/>
-        </w:rPr>
-        <w:t>(לפי המחברת של המעבדה).</w:t>
-      </w:r>
-    </w:p>
-    <w:p>
-      <w:pPr>
-        <w:pStyle w:val="NoSpacing"/>
-        <w:numPr>
-          <w:ilvl w:val="0"/>
-          <w:numId w:val="1"/>
-        </w:numPr>
-      </w:pPr>
-    </w:p>
-    <w:p>
-      <w:pPr>
-        <w:pStyle w:val="NoSpacing"/>
-        <w:numPr>
-          <w:ilvl w:val="0"/>
-          <w:numId w:val="1"/>
-        </w:numPr>
-      </w:pPr>
-      <w:r>
-        <w:rPr>
-          <w:rFonts w:hint="cs"/>
-          <w:rtl/>
-        </w:rPr>
-        <w:t>תיצור ניסוי ב</w:t>
-      </w:r>
-      <w:r>
-        <w:rPr>
-          <w:rFonts w:hint="cs"/>
-        </w:rPr>
-        <w:t>SONA</w:t>
-      </w:r>
-      <w:r>
-        <w:rPr>
-          <w:rFonts w:hint="cs"/>
-          <w:rtl/>
-        </w:rPr>
-        <w:t xml:space="preserve"> ותפתח חלונות הרשמה.</w:t>
-      </w:r>
-    </w:p>
-    <w:p>
-      <w:pPr>
-        <w:pStyle w:val="NoSpacing"/>
-        <w:numPr>
-          <w:ilvl w:val="0"/>
-          <w:numId w:val="1"/>
-        </w:numPr>
-      </w:pPr>
-      <w:r>
-        <w:rPr>
-          <w:rFonts w:hint="cs"/>
-          <w:rtl/>
-        </w:rPr>
-        <w:t>תדפיס טפסי הסכמה.</w:t>
-      </w:r>
-    </w:p>
-    <w:p>
-      <w:pPr>
-        <w:pStyle w:val="NoSpacing"/>
-        <w:numPr>
-          <w:ilvl w:val="0"/>
-          <w:numId w:val="1"/>
-        </w:numPr>
-      </w:pPr>
-      <w:r>
-        <w:rPr>
-          <w:rFonts w:hint="cs"/>
-          <w:rtl/>
-        </w:rPr>
-        <w:t>תדפיס קבל</w:t>
-      </w:r>
-      <w:r>
-        <w:rPr>
-          <w:rFonts w:hint="cs"/>
-          <w:rtl/>
-        </w:rPr>
-        <w:t>ה</w:t>
-      </w:r>
-      <w:r>
-        <w:rPr>
-          <w:rFonts w:hint="cs"/>
-          <w:rtl/>
-        </w:rPr>
-        <w:t>.</w:t>
-      </w:r>
-    </w:p>
-    <w:p>
-      <w:pPr>
-        <w:pStyle w:val="NoSpacing"/>
-        <w:numPr>
-          <w:ilvl w:val="0"/>
-          <w:numId w:val="1"/>
-        </w:numPr>
-      </w:pPr>
-      <w:r>
-        <w:rPr>
-          <w:rFonts w:hint="cs"/>
-          <w:rtl/>
-        </w:rPr>
-        <w:t>תשלום</w:t>
-      </w:r>
-      <w:r>
-        <w:rPr>
-          <w:rFonts w:hint="cs"/>
-          <w:rtl/>
-        </w:rPr>
-        <w:t>:</w:t>
-      </w:r>
-    </w:p>
-    <w:p>
-      <w:pPr>
-        <w:pStyle w:val="NoSpacing"/>
-        <w:numPr>
-          <w:ilvl w:val="1"/>
-          <w:numId w:val="1"/>
-        </w:numPr>
-      </w:pPr>
-      <w:r>
-        <w:rPr>
-          <w:rFonts w:hint="cs"/>
-          <w:rtl/>
-        </w:rPr>
-        <w:t>50 ₪ לשעה, בקפיצות של רבע שעה.</w:t>
-      </w:r>
-    </w:p>
-    <w:p>
-      <w:pPr>
-        <w:pStyle w:val="NoSpacing"/>
-        <w:numPr>
-          <w:ilvl w:val="1"/>
-          <w:numId w:val="1"/>
-        </w:numPr>
-      </w:pPr>
-      <w:r>
-        <w:rPr>
-          <w:rFonts w:hint="cs"/>
+        <w:rPr>
+          <w:strike/>
+        </w:rPr>
+      </w:pPr>
+      <w:r>
+        <w:rPr>
+          <w:rFonts w:hint="cs"/>
+          <w:strike/>
           <w:rtl/>
         </w:rPr>
         <w:t>לתעד הכל ב-</w:t>
       </w:r>
-      <w:hyperlink r:id="rId19" w:anchor="gid=267261638" w:history="1">
+      <w:hyperlink r:id="rId15" w:anchor="gid=267261638" w:history="1">
         <w:r>
           <w:rPr>
             <w:rStyle w:val="Hyperlink"/>
+            <w:strike/>
           </w:rPr>
           <w:t>mudrick cash register</w:t>
         </w:r>
@@ -8951,19 +8960,27 @@
           <w:ilvl w:val="1"/>
           <w:numId w:val="1"/>
         </w:numPr>
-      </w:pPr>
-      <w:r>
+        <w:rPr>
+          <w:strike/>
+        </w:rPr>
+      </w:pPr>
+      <w:r>
+        <w:rPr>
+          <w:strike/>
+        </w:rPr>
         <w:t>Documented in past receipts</w:t>
       </w:r>
       <w:r>
         <w:rPr>
           <w:rFonts w:hint="cs"/>
+          <w:strike/>
           <w:rtl/>
         </w:rPr>
         <w:t xml:space="preserve"> </w:t>
       </w:r>
       <w:r>
         <w:rPr>
+          <w:strike/>
           <w:rtl/>
         </w:rPr>
         <w:t>–</w:t>
@@ -8971,6 +8988,7 @@
       <w:r>
         <w:rPr>
           <w:rFonts w:hint="cs"/>
+          <w:strike/>
           <w:rtl/>
         </w:rPr>
         <w:t xml:space="preserve"> לרשום </w:t>
@@ -8978,12 +8996,14 @@
       <w:r>
         <w:rPr>
           <w:rFonts w:hint="cs"/>
+          <w:strike/>
         </w:rPr>
         <w:t>NO</w:t>
       </w:r>
       <w:r>
         <w:rPr>
           <w:rFonts w:hint="cs"/>
+          <w:strike/>
           <w:rtl/>
         </w:rPr>
         <w:t xml:space="preserve"> כי זה לא תועד ע"י תמרה</w:t>
@@ -8996,25 +9016,39 @@
           <w:ilvl w:val="1"/>
           <w:numId w:val="1"/>
         </w:numPr>
-      </w:pPr>
-      <w:r>
+        <w:rPr>
+          <w:strike/>
+        </w:rPr>
+      </w:pPr>
+      <w:r>
+        <w:rPr>
+          <w:strike/>
+        </w:rPr>
         <w:t>amt experimenter pa</w:t>
       </w:r>
       <w:r>
+        <w:rPr>
+          <w:strike/>
+        </w:rPr>
         <w:t>i</w:t>
       </w:r>
       <w:r>
+        <w:rPr>
+          <w:strike/>
+        </w:rPr>
         <w:t>d</w:t>
       </w:r>
       <w:r>
         <w:rPr>
           <w:rFonts w:hint="cs"/>
+          <w:strike/>
           <w:rtl/>
         </w:rPr>
         <w:t xml:space="preserve"> </w:t>
       </w:r>
       <w:r>
         <w:rPr>
+          <w:strike/>
           <w:rtl/>
         </w:rPr>
         <w:t>–</w:t>
@@ -9022,6 +9056,7 @@
       <w:r>
         <w:rPr>
           <w:rFonts w:hint="cs"/>
+          <w:strike/>
           <w:rtl/>
         </w:rPr>
         <w:t xml:space="preserve"> כמה כסף אתה שמת מעצמך.</w:t>
@@ -9036,17 +9071,22 @@
         </w:numPr>
       </w:pPr>
       <w:r>
+        <w:rPr>
+          <w:strike/>
+        </w:rPr>
         <w:t>Total new receipt</w:t>
       </w:r>
       <w:r>
         <w:rPr>
           <w:rFonts w:hint="cs"/>
+          <w:strike/>
           <w:rtl/>
         </w:rPr>
         <w:t xml:space="preserve"> </w:t>
       </w:r>
       <w:r>
         <w:rPr>
+          <w:strike/>
           <w:rtl/>
         </w:rPr>
         <w:t>–</w:t>
@@ -9054,6 +9094,7 @@
       <w:r>
         <w:rPr>
           <w:rFonts w:hint="cs"/>
+          <w:strike/>
           <w:rtl/>
         </w:rPr>
         <w:t xml:space="preserve"> צריך לתאום את הסכום שמופיע בקבלות</w:t>
@@ -9087,7 +9128,7 @@
         </w:rPr>
         <w:t>section 4.5 (Lab’s personality questionnaire) of the </w:t>
       </w:r>
-      <w:hyperlink r:id="rId20" w:tgtFrame="_blank" w:history="1">
+      <w:hyperlink r:id="rId16" w:tgtFrame="_blank" w:history="1">
         <w:r>
           <w:rPr>
             <w:rStyle w:val="Hyperlink"/>
@@ -9825,8 +9866,579 @@
           <w:ilvl w:val="0"/>
           <w:numId w:val="1"/>
         </w:numPr>
-      </w:pPr>
-      <w:commentRangeStart w:id="2"/>
+        <w:rPr>
+          <w:strike/>
+        </w:rPr>
+      </w:pPr>
+      <w:r>
+        <w:rPr>
+          <w:rFonts w:hint="cs"/>
+          <w:strike/>
+          <w:rtl/>
+        </w:rPr>
+        <w:t xml:space="preserve">לנתח </w:t>
+      </w:r>
+      <w:r>
+        <w:rPr>
+          <w:strike/>
+        </w:rPr>
+        <w:t>variance</w:t>
+      </w:r>
+      <w:r>
+        <w:rPr>
+          <w:rFonts w:hint="cs"/>
+          <w:strike/>
+          <w:rtl/>
+        </w:rPr>
+        <w:t xml:space="preserve"> של מסלול.</w:t>
+      </w:r>
+    </w:p>
+    <w:p>
+      <w:pPr>
+        <w:pStyle w:val="ListParagraph"/>
+        <w:numPr>
+          <w:ilvl w:val="0"/>
+          <w:numId w:val="1"/>
+        </w:numPr>
+        <w:rPr>
+          <w:strike/>
+        </w:rPr>
+      </w:pPr>
+      <w:r>
+        <w:rPr>
+          <w:rFonts w:hint="cs"/>
+          <w:strike/>
+          <w:rtl/>
+        </w:rPr>
+        <w:t xml:space="preserve">לנתח </w:t>
+      </w:r>
+      <w:r>
+        <w:rPr>
+          <w:rFonts w:hint="cs"/>
+          <w:strike/>
+        </w:rPr>
+        <w:t>RT</w:t>
+      </w:r>
+      <w:r>
+        <w:rPr>
+          <w:rFonts w:hint="cs"/>
+          <w:strike/>
+          <w:rtl/>
+        </w:rPr>
+        <w:t xml:space="preserve"> ב-</w:t>
+      </w:r>
+      <w:r>
+        <w:rPr>
+          <w:strike/>
+        </w:rPr>
+        <w:t>congruent</w:t>
+      </w:r>
+      <w:r>
+        <w:rPr>
+          <w:rFonts w:hint="cs"/>
+          <w:strike/>
+          <w:rtl/>
+        </w:rPr>
+        <w:t xml:space="preserve"> מול </w:t>
+      </w:r>
+      <w:r>
+        <w:rPr>
+          <w:strike/>
+        </w:rPr>
+        <w:t>Incongruent</w:t>
+      </w:r>
+      <w:r>
+        <w:rPr>
+          <w:rFonts w:hint="cs"/>
+          <w:strike/>
+          <w:rtl/>
+        </w:rPr>
+        <w:t>.</w:t>
+      </w:r>
+    </w:p>
+    <w:p>
+      <w:pPr>
+        <w:pStyle w:val="ListParagraph"/>
+        <w:numPr>
+          <w:ilvl w:val="1"/>
+          <w:numId w:val="1"/>
+        </w:numPr>
+        <w:rPr>
+          <w:strike/>
+        </w:rPr>
+      </w:pPr>
+      <w:r>
+        <w:rPr>
+          <w:rFonts w:hint="cs"/>
+          <w:strike/>
+          <w:rtl/>
+        </w:rPr>
+        <w:t xml:space="preserve">ההבדל בין שמאל ימין קטן יותר בתנאי </w:t>
+      </w:r>
+      <w:r>
+        <w:rPr>
+          <w:strike/>
+        </w:rPr>
+        <w:t>diff</w:t>
+      </w:r>
+      <w:r>
+        <w:rPr>
+          <w:rFonts w:hint="cs"/>
+          <w:strike/>
+          <w:rtl/>
+        </w:rPr>
+        <w:t xml:space="preserve"> מאשר </w:t>
+      </w:r>
+      <w:r>
+        <w:rPr>
+          <w:strike/>
+        </w:rPr>
+        <w:t>same</w:t>
+      </w:r>
+      <w:r>
+        <w:rPr>
+          <w:rFonts w:hint="cs"/>
+          <w:strike/>
+          <w:rtl/>
+        </w:rPr>
+        <w:t>.</w:t>
+      </w:r>
+    </w:p>
+    <w:p>
+      <w:pPr>
+        <w:pStyle w:val="ListParagraph"/>
+        <w:numPr>
+          <w:ilvl w:val="1"/>
+          <w:numId w:val="1"/>
+        </w:numPr>
+        <w:rPr>
+          <w:strike/>
+        </w:rPr>
+      </w:pPr>
+      <w:r>
+        <w:rPr>
+          <w:rFonts w:hint="cs"/>
+          <w:strike/>
+          <w:rtl/>
+        </w:rPr>
+        <w:t xml:space="preserve">ניסית להדפיס </w:t>
+      </w:r>
+      <w:r>
+        <w:rPr>
+          <w:strike/>
+        </w:rPr>
+        <w:t>beeswarm</w:t>
+      </w:r>
+      <w:r>
+        <w:rPr>
+          <w:rFonts w:hint="cs"/>
+          <w:strike/>
+          <w:rtl/>
+        </w:rPr>
+        <w:t xml:space="preserve"> אבל יש בעיה בשמות של הקטגוריות.</w:t>
+      </w:r>
+    </w:p>
+    <w:p>
+      <w:pPr>
+        <w:pStyle w:val="ListParagraph"/>
+        <w:numPr>
+          <w:ilvl w:val="1"/>
+          <w:numId w:val="1"/>
+        </w:numPr>
+        <w:rPr>
+          <w:strike/>
+        </w:rPr>
+      </w:pPr>
+      <w:r>
+        <w:rPr>
+          <w:rFonts w:hint="cs"/>
+          <w:strike/>
+          <w:rtl/>
+        </w:rPr>
+        <w:t xml:space="preserve">תהפוך את הדפסת </w:t>
+      </w:r>
+      <w:r>
+        <w:rPr>
+          <w:strike/>
+        </w:rPr>
+        <w:t>beeswarm</w:t>
+      </w:r>
+      <w:r>
+        <w:rPr>
+          <w:rFonts w:hint="cs"/>
+          <w:strike/>
+          <w:rtl/>
+        </w:rPr>
+        <w:t xml:space="preserve"> לפונקציה</w:t>
+      </w:r>
+      <w:r>
+        <w:rPr>
+          <w:rFonts w:hint="cs"/>
+          <w:strike/>
+          <w:rtl/>
+        </w:rPr>
+        <w:t>.</w:t>
+      </w:r>
+    </w:p>
+    <w:p>
+      <w:pPr>
+        <w:pStyle w:val="ListParagraph"/>
+        <w:numPr>
+          <w:ilvl w:val="0"/>
+          <w:numId w:val="1"/>
+        </w:numPr>
+        <w:rPr>
+          <w:strike/>
+        </w:rPr>
+      </w:pPr>
+      <w:r>
+        <w:rPr>
+          <w:rFonts w:hint="cs"/>
+          <w:strike/>
+          <w:rtl/>
+        </w:rPr>
+        <w:t>תעדכן את ליעד</w:t>
+      </w:r>
+      <w:r>
+        <w:rPr>
+          <w:rFonts w:hint="cs"/>
+          <w:strike/>
+          <w:rtl/>
+        </w:rPr>
+        <w:t xml:space="preserve"> </w:t>
+      </w:r>
+      <w:r>
+        <w:rPr>
+          <w:strike/>
+          <w:rtl/>
+        </w:rPr>
+        <w:t>–</w:t>
+      </w:r>
+      <w:r>
+        <w:rPr>
+          <w:rFonts w:hint="cs"/>
+          <w:strike/>
+          <w:rtl/>
+        </w:rPr>
+        <w:t xml:space="preserve"> הנבדקת ראתה הרבה מהגירויים (220 </w:t>
+      </w:r>
+      <w:r>
+        <w:rPr>
+          <w:rFonts w:hint="cs"/>
+          <w:strike/>
+        </w:rPr>
+        <w:t>PAS</w:t>
+      </w:r>
+      <w:r>
+        <w:rPr>
+          <w:rFonts w:hint="cs"/>
+          <w:strike/>
+          <w:rtl/>
+        </w:rPr>
+        <w:t xml:space="preserve">1, 214 </w:t>
+      </w:r>
+      <w:r>
+        <w:rPr>
+          <w:rFonts w:hint="cs"/>
+          <w:strike/>
+        </w:rPr>
+        <w:t>PAS</w:t>
+      </w:r>
+      <w:r>
+        <w:rPr>
+          <w:rFonts w:hint="cs"/>
+          <w:strike/>
+          <w:rtl/>
+        </w:rPr>
+        <w:t>2)</w:t>
+      </w:r>
+      <w:r>
+        <w:rPr>
+          <w:rFonts w:hint="cs"/>
+          <w:strike/>
+          <w:rtl/>
+        </w:rPr>
+        <w:t xml:space="preserve">, לעומת עדי ויוני (466, 418 דירוגים של </w:t>
+      </w:r>
+    </w:p>
+    <w:p>
+      <w:pPr>
+        <w:pStyle w:val="ListParagraph"/>
+        <w:ind w:left="1440" w:firstLine="720"/>
+        <w:rPr>
+          <w:strike/>
+        </w:rPr>
+      </w:pPr>
+      <w:r>
+        <w:rPr>
+          <w:strike/>
+        </w:rPr>
+        <w:t>PAS1</w:t>
+      </w:r>
+      <w:r>
+        <w:rPr>
+          <w:rFonts w:hint="cs"/>
+          <w:strike/>
+          <w:rtl/>
+        </w:rPr>
+        <w:t>).</w:t>
+      </w:r>
+    </w:p>
+    <w:p>
+      <w:pPr>
+        <w:pStyle w:val="ListParagraph"/>
+        <w:ind w:left="1440" w:firstLine="720"/>
+        <w:rPr>
+          <w:rFonts w:hint="cs"/>
+        </w:rPr>
+      </w:pPr>
+      <w:r>
+        <w:rPr>
+          <w:rFonts w:hint="cs"/>
+          <w:rtl/>
+        </w:rPr>
+        <w:t>אולי נבדוק את הזמני תגובה שלה כש-</w:t>
+      </w:r>
+      <w:r>
+        <w:t>PAS = 2</w:t>
+      </w:r>
+      <w:r>
+        <w:rPr>
+          <w:rFonts w:hint="cs"/>
+          <w:rtl/>
+        </w:rPr>
+        <w:t>.</w:t>
+      </w:r>
+    </w:p>
+    <w:p>
+      <w:pPr>
+        <w:pStyle w:val="ListParagraph"/>
+        <w:numPr>
+          <w:ilvl w:val="0"/>
+          <w:numId w:val="1"/>
+        </w:numPr>
+      </w:pPr>
+      <w:r>
+        <w:rPr>
+          <w:rFonts w:hint="cs"/>
+          <w:rtl/>
+        </w:rPr>
+        <w:t>תוסיף ניסוי לסונה.</w:t>
+      </w:r>
+    </w:p>
+    <w:p>
+      <w:pPr>
+        <w:pStyle w:val="ListParagraph"/>
+        <w:numPr>
+          <w:ilvl w:val="0"/>
+          <w:numId w:val="1"/>
+        </w:numPr>
+      </w:pPr>
+      <w:r>
+        <w:rPr>
+          <w:rFonts w:hint="cs"/>
+          <w:rtl/>
+        </w:rPr>
+        <w:lastRenderedPageBreak/>
+        <w:t>תעביר תיקיות למיקום חדש ותגבה מידע במחשב מעבדה: תעשה קומיט למה שאצלך על המחשב, אח"כ תיקח את מה שעל המחשב מעבדה ותוסיף למחשב שלך (תשמור רק מה שחדש). ואז תעשה שוב קומיט. ואח"כ תעדכן את הקבצים שבמחשב במעבדה ואז תשים אותם במיקום החדש ש</w:t>
+      </w:r>
+      <w:r>
+        <w:rPr>
+          <w:rFonts w:hint="cs"/>
+          <w:rtl/>
+        </w:rPr>
+        <w:t>מופיע במייל ששלחו.</w:t>
+      </w:r>
+    </w:p>
+    <w:p>
+      <w:pPr>
+        <w:pStyle w:val="ListParagraph"/>
+        <w:numPr>
+          <w:ilvl w:val="0"/>
+          <w:numId w:val="1"/>
+        </w:numPr>
+      </w:pPr>
+      <w:r>
+        <w:rPr>
+          <w:rFonts w:hint="cs"/>
+          <w:rtl/>
+        </w:rPr>
+        <w:t>תריץ ניסוי עם הושטה מלאה וזמן תגובה מלא עם מסך אחר.</w:t>
+      </w:r>
+    </w:p>
+    <w:p>
+      <w:pPr>
+        <w:pStyle w:val="ListParagraph"/>
+        <w:rPr>
+          <w:rtl/>
+        </w:rPr>
+      </w:pPr>
+      <w:r>
+        <w:rPr>
+          <w:rFonts w:hint="cs"/>
+          <w:rtl/>
+        </w:rPr>
+        <w:t xml:space="preserve">תריץ ניתוחי טיימינג על הרצה זו, הרצה קודמת איתו ועל הרצה עם </w:t>
+      </w:r>
+      <w:r>
+        <w:t>VPIX</w:t>
+      </w:r>
+      <w:r>
+        <w:rPr>
+          <w:rFonts w:hint="cs"/>
+          <w:rtl/>
+        </w:rPr>
+        <w:t>.</w:t>
+      </w:r>
+    </w:p>
+    <w:p>
+      <w:pPr>
+        <w:pStyle w:val="ListParagraph"/>
+        <w:rPr>
+          <w:rFonts w:hint="cs"/>
+          <w:rtl/>
+        </w:rPr>
+      </w:pPr>
+      <w:r>
+        <w:rPr>
+          <w:rFonts w:hint="cs"/>
+          <w:rtl/>
+        </w:rPr>
+        <w:t xml:space="preserve">אם יש בעיה, תתייעץ עם </w:t>
+      </w:r>
+      <w:r>
+        <w:rPr>
+          <w:rFonts w:hint="cs"/>
+        </w:rPr>
+        <w:t>VPIX</w:t>
+      </w:r>
+      <w:r>
+        <w:rPr>
+          <w:rFonts w:hint="cs"/>
+          <w:rtl/>
+        </w:rPr>
+        <w:t>.</w:t>
+      </w:r>
+    </w:p>
+    <w:p>
+      <w:pPr>
+        <w:pStyle w:val="ListParagraph"/>
+        <w:numPr>
+          <w:ilvl w:val="0"/>
+          <w:numId w:val="1"/>
+        </w:numPr>
+      </w:pPr>
+      <w:r>
+        <w:rPr>
+          <w:rFonts w:hint="cs"/>
+          <w:rtl/>
+        </w:rPr>
+        <w:t xml:space="preserve">תבחן </w:t>
+      </w:r>
+      <w:r>
+        <w:rPr>
+          <w:rFonts w:hint="cs"/>
+        </w:rPr>
+        <w:t>RT</w:t>
+      </w:r>
+      <w:r>
+        <w:rPr>
+          <w:rFonts w:hint="cs"/>
+          <w:rtl/>
+        </w:rPr>
+        <w:t xml:space="preserve"> של נבדק 2 בטריילים של </w:t>
+      </w:r>
+      <w:r>
+        <w:t>PAS=2</w:t>
+      </w:r>
+      <w:r>
+        <w:rPr>
+          <w:rFonts w:hint="cs"/>
+          <w:rtl/>
+        </w:rPr>
+        <w:t>.</w:t>
+      </w:r>
+    </w:p>
+    <w:p>
+      <w:pPr>
+        <w:pStyle w:val="ListParagraph"/>
+        <w:numPr>
+          <w:ilvl w:val="0"/>
+          <w:numId w:val="1"/>
+        </w:numPr>
+      </w:pPr>
+      <w:r>
+        <w:rPr>
+          <w:rFonts w:hint="cs"/>
+          <w:rtl/>
+        </w:rPr>
+        <w:t>תבחן כמה מידע נפסל בכל נבדק.</w:t>
+      </w:r>
+    </w:p>
+    <w:p>
+      <w:pPr>
+        <w:pStyle w:val="ListParagraph"/>
+        <w:numPr>
+          <w:ilvl w:val="0"/>
+          <w:numId w:val="1"/>
+        </w:numPr>
+      </w:pPr>
+      <w:r>
+        <w:rPr>
+          <w:rFonts w:hint="cs"/>
+          <w:rtl/>
+        </w:rPr>
+        <w:t xml:space="preserve">לנתח </w:t>
+      </w:r>
+      <w:r>
+        <w:t>forced choice</w:t>
+      </w:r>
+      <w:r>
+        <w:rPr>
+          <w:rFonts w:hint="cs"/>
+          <w:rtl/>
+        </w:rPr>
+        <w:t xml:space="preserve"> (בכללי, לעומת בטריילים של </w:t>
+      </w:r>
+      <w:r>
+        <w:t>visibility 1</w:t>
+      </w:r>
+      <w:r>
+        <w:rPr>
+          <w:rFonts w:hint="cs"/>
+          <w:rtl/>
+        </w:rPr>
+        <w:t xml:space="preserve">). בנפרד עבור טריילים של </w:t>
+      </w:r>
+      <w:r>
+        <w:t>diff</w:t>
+      </w:r>
+      <w:r>
+        <w:rPr>
+          <w:rFonts w:hint="cs"/>
+          <w:rtl/>
+        </w:rPr>
+        <w:t xml:space="preserve"> ושל </w:t>
+      </w:r>
+      <w:r>
+        <w:t>same</w:t>
+      </w:r>
+      <w:r>
+        <w:rPr>
+          <w:rFonts w:hint="cs"/>
+          <w:rtl/>
+        </w:rPr>
+        <w:t>.</w:t>
+      </w:r>
+    </w:p>
+    <w:p>
+      <w:pPr>
+        <w:pStyle w:val="ListParagraph"/>
+        <w:numPr>
+          <w:ilvl w:val="0"/>
+          <w:numId w:val="1"/>
+        </w:numPr>
+      </w:pPr>
       <w:r>
         <w:rPr>
           <w:rFonts w:hint="cs"/>
@@ -9892,14 +10504,6 @@
         </w:rPr>
         <w:t>עשו הרבה טעויות סיווג? (קריטריון שאני הוספתי).</w:t>
       </w:r>
-      <w:commentRangeEnd w:id="2"/>
-      <w:r>
-        <w:rPr>
-          <w:rStyle w:val="CommentReference"/>
-          <w:rtl/>
-        </w:rPr>
-        <w:commentReference w:id="2"/>
-      </w:r>
     </w:p>
     <w:p>
       <w:pPr>
@@ -9935,60 +10539,6 @@
           <w:numId w:val="1"/>
         </w:numPr>
       </w:pPr>
-      <w:r>
-        <w:rPr>
-          <w:rFonts w:hint="cs"/>
-          <w:rtl/>
-        </w:rPr>
-        <w:t xml:space="preserve">לנתח </w:t>
-      </w:r>
-      <w:r>
-        <w:t>forced choice</w:t>
-      </w:r>
-      <w:r>
-        <w:rPr>
-          <w:rFonts w:hint="cs"/>
-          <w:rtl/>
-        </w:rPr>
-        <w:t xml:space="preserve"> (</w:t>
-      </w:r>
-      <w:r>
-        <w:rPr>
-          <w:rFonts w:hint="cs"/>
-          <w:rtl/>
-        </w:rPr>
-        <w:t xml:space="preserve">בכללי, לעומת בטריילים של </w:t>
-      </w:r>
-      <w:r>
-        <w:t>visibility 1</w:t>
-      </w:r>
-      <w:r>
-        <w:rPr>
-          <w:rFonts w:hint="cs"/>
-          <w:rtl/>
-        </w:rPr>
-        <w:t xml:space="preserve">). בנפרד עבור טריילים של </w:t>
-      </w:r>
-      <w:r>
-        <w:t>diff</w:t>
-      </w:r>
-      <w:r>
-        <w:rPr>
-          <w:rFonts w:hint="cs"/>
-          <w:rtl/>
-        </w:rPr>
-        <w:t xml:space="preserve"> ושל </w:t>
-      </w:r>
-      <w:r>
-        <w:t>same</w:t>
-      </w:r>
-      <w:r>
-        <w:rPr>
-          <w:rFonts w:hint="cs"/>
-          <w:rtl/>
-        </w:rPr>
-        <w:t>.</w:t>
-      </w:r>
     </w:p>
     <w:p>
       <w:pPr>
@@ -10028,7 +10578,6 @@
           <w:rFonts w:hint="cs"/>
           <w:rtl/>
         </w:rPr>
-        <w:lastRenderedPageBreak/>
         <w:t>האם הגדרת סיום תנועה ברגע שמהירות יורדת מתחת לסף לא בעייתית? ייתכן שנבדק יאט באמצע תנועה ואז ימשיך.</w:t>
       </w:r>
     </w:p>
@@ -10377,6 +10926,7 @@
           <w:sz w:val="14"/>
           <w:szCs w:val="14"/>
         </w:rPr>
+        <w:lastRenderedPageBreak/>
         <mc:AlternateContent>
           <mc:Choice Requires="wps">
             <w:drawing>
@@ -11320,7 +11870,25 @@
                           <w:sz w:val="14"/>
                           <w:szCs w:val="14"/>
                         </w:rPr>
-                        <w:t>Number of trials devaiting from desired duration:</w:t>
+                        <w:t xml:space="preserve">Number of trials </w:t>
+                      </w:r>
+                      <w:proofErr w:type="spellStart"/>
+                      <w:r>
+                        <w:rPr>
+                          <w:rFonts w:ascii="Courier New" w:hAnsi="Courier New" w:cs="Courier New"/>
+                          <w:sz w:val="14"/>
+                          <w:szCs w:val="14"/>
+                        </w:rPr>
+                        <w:t>devaiting</w:t>
+                      </w:r>
+                      <w:proofErr w:type="spellEnd"/>
+                      <w:r>
+                        <w:rPr>
+                          <w:rFonts w:ascii="Courier New" w:hAnsi="Courier New" w:cs="Courier New"/>
+                          <w:sz w:val="14"/>
+                          <w:szCs w:val="14"/>
+                        </w:rPr>
+                        <w:t xml:space="preserve"> from desired duration:</w:t>
                       </w:r>
                     </w:p>
                     <w:p>
@@ -11357,7 +11925,25 @@
                           <w:sz w:val="14"/>
                           <w:szCs w:val="14"/>
                         </w:rPr>
-                        <w:t>Deviating trials and their deviation (in ms):</w:t>
+                        <w:t xml:space="preserve">Deviating trials and their deviation (in </w:t>
+                      </w:r>
+                      <w:proofErr w:type="spellStart"/>
+                      <w:r>
+                        <w:rPr>
+                          <w:rFonts w:ascii="Courier New" w:hAnsi="Courier New" w:cs="Courier New"/>
+                          <w:sz w:val="14"/>
+                          <w:szCs w:val="14"/>
+                        </w:rPr>
+                        <w:t>ms</w:t>
+                      </w:r>
+                      <w:proofErr w:type="spellEnd"/>
+                      <w:r>
+                        <w:rPr>
+                          <w:rFonts w:ascii="Courier New" w:hAnsi="Courier New" w:cs="Courier New"/>
+                          <w:sz w:val="14"/>
+                          <w:szCs w:val="14"/>
+                        </w:rPr>
+                        <w:t>):</w:t>
                       </w:r>
                     </w:p>
                     <w:p>
@@ -11375,7 +11961,25 @@
                           <w:sz w:val="14"/>
                           <w:szCs w:val="14"/>
                         </w:rPr>
-                        <w:t xml:space="preserve">    TrialNum    Deviation       Event    </w:t>
+                        <w:t xml:space="preserve">    </w:t>
+                      </w:r>
+                      <w:proofErr w:type="spellStart"/>
+                      <w:r>
+                        <w:rPr>
+                          <w:rFonts w:ascii="Courier New" w:hAnsi="Courier New" w:cs="Courier New"/>
+                          <w:sz w:val="14"/>
+                          <w:szCs w:val="14"/>
+                        </w:rPr>
+                        <w:t>TrialNum</w:t>
+                      </w:r>
+                      <w:proofErr w:type="spellEnd"/>
+                      <w:r>
+                        <w:rPr>
+                          <w:rFonts w:ascii="Courier New" w:hAnsi="Courier New" w:cs="Courier New"/>
+                          <w:sz w:val="14"/>
+                          <w:szCs w:val="14"/>
+                        </w:rPr>
+                        <w:t xml:space="preserve">    Deviation       Event    </w:t>
                       </w:r>
                     </w:p>
                     <w:p>
@@ -11477,7 +12081,25 @@
                           <w:sz w:val="14"/>
                           <w:szCs w:val="14"/>
                         </w:rPr>
-                        <w:t xml:space="preserve">       72        10.035      'prime_time'</w:t>
+                        <w:t xml:space="preserve">       72        10.035      '</w:t>
+                      </w:r>
+                      <w:proofErr w:type="spellStart"/>
+                      <w:r>
+                        <w:rPr>
+                          <w:rFonts w:ascii="Courier New" w:hAnsi="Courier New" w:cs="Courier New"/>
+                          <w:sz w:val="14"/>
+                          <w:szCs w:val="14"/>
+                        </w:rPr>
+                        <w:t>prime_time</w:t>
+                      </w:r>
+                      <w:proofErr w:type="spellEnd"/>
+                      <w:r>
+                        <w:rPr>
+                          <w:rFonts w:ascii="Courier New" w:hAnsi="Courier New" w:cs="Courier New"/>
+                          <w:sz w:val="14"/>
+                          <w:szCs w:val="14"/>
+                        </w:rPr>
+                        <w:t>'</w:t>
                       </w:r>
                     </w:p>
                     <w:p>
@@ -11506,7 +12128,25 @@
                           <w:sz w:val="14"/>
                           <w:szCs w:val="14"/>
                         </w:rPr>
-                        <w:t>Deviations in ms:</w:t>
+                        <w:t xml:space="preserve">Deviations in </w:t>
+                      </w:r>
+                      <w:proofErr w:type="spellStart"/>
+                      <w:r>
+                        <w:rPr>
+                          <w:rFonts w:ascii="Courier New" w:hAnsi="Courier New" w:cs="Courier New"/>
+                          <w:sz w:val="14"/>
+                          <w:szCs w:val="14"/>
+                        </w:rPr>
+                        <w:t>ms</w:t>
+                      </w:r>
+                      <w:proofErr w:type="spellEnd"/>
+                      <w:r>
+                        <w:rPr>
+                          <w:rFonts w:ascii="Courier New" w:hAnsi="Courier New" w:cs="Courier New"/>
+                          <w:sz w:val="14"/>
+                          <w:szCs w:val="14"/>
+                        </w:rPr>
+                        <w:t>:</w:t>
                       </w:r>
                     </w:p>
                     <w:p>
@@ -11524,8 +12164,64 @@
                           <w:sz w:val="14"/>
                           <w:szCs w:val="14"/>
                         </w:rPr>
-                        <w:t xml:space="preserve">    Desired_duration    Mean_duration      STD       Deviation_of_mean_from_desired</w:t>
+                        <w:t xml:space="preserve">    </w:t>
                       </w:r>
+                      <w:proofErr w:type="spellStart"/>
+                      <w:r>
+                        <w:rPr>
+                          <w:rFonts w:ascii="Courier New" w:hAnsi="Courier New" w:cs="Courier New"/>
+                          <w:sz w:val="14"/>
+                          <w:szCs w:val="14"/>
+                        </w:rPr>
+                        <w:t>Desired_duration</w:t>
+                      </w:r>
+                      <w:proofErr w:type="spellEnd"/>
+                      <w:r>
+                        <w:rPr>
+                          <w:rFonts w:ascii="Courier New" w:hAnsi="Courier New" w:cs="Courier New"/>
+                          <w:sz w:val="14"/>
+                          <w:szCs w:val="14"/>
+                        </w:rPr>
+                        <w:t xml:space="preserve">    </w:t>
+                      </w:r>
+                      <w:proofErr w:type="spellStart"/>
+                      <w:r>
+                        <w:rPr>
+                          <w:rFonts w:ascii="Courier New" w:hAnsi="Courier New" w:cs="Courier New"/>
+                          <w:sz w:val="14"/>
+                          <w:szCs w:val="14"/>
+                        </w:rPr>
+                        <w:t>Mean_duration</w:t>
+                      </w:r>
+                      <w:proofErr w:type="spellEnd"/>
+                      <w:r>
+                        <w:rPr>
+                          <w:rFonts w:ascii="Courier New" w:hAnsi="Courier New" w:cs="Courier New"/>
+                          <w:sz w:val="14"/>
+                          <w:szCs w:val="14"/>
+                        </w:rPr>
+                        <w:t xml:space="preserve">      STD       </w:t>
+                      </w:r>
+                      <w:proofErr w:type="spellStart"/>
+                      <w:r>
+                        <w:rPr>
+                          <w:rFonts w:ascii="Courier New" w:hAnsi="Courier New" w:cs="Courier New"/>
+                          <w:sz w:val="14"/>
+                          <w:szCs w:val="14"/>
+                        </w:rPr>
+                        <w:t>Deviation_of_mean_from_</w:t>
+                      </w:r>
+                      <w:proofErr w:type="gramStart"/>
+                      <w:r>
+                        <w:rPr>
+                          <w:rFonts w:ascii="Courier New" w:hAnsi="Courier New" w:cs="Courier New"/>
+                          <w:sz w:val="14"/>
+                          <w:szCs w:val="14"/>
+                        </w:rPr>
+                        <w:t>desired</w:t>
+                      </w:r>
+                      <w:proofErr w:type="spellEnd"/>
+                      <w:proofErr w:type="gramEnd"/>
                     </w:p>
                     <w:p>
                       <w:pPr>
@@ -11709,14 +12405,34 @@
                           <w:szCs w:val="14"/>
                         </w:rPr>
                       </w:pPr>
+                      <w:proofErr w:type="spellStart"/>
                       <w:r>
                         <w:rPr>
                           <w:rFonts w:ascii="Courier New" w:hAnsi="Courier New" w:cs="Courier New"/>
                           <w:sz w:val="14"/>
                           <w:szCs w:val="14"/>
                         </w:rPr>
-                        <w:t>categor_time has no values in trials: 283</w:t>
+                        <w:t>categor_time</w:t>
                       </w:r>
+                      <w:proofErr w:type="spellEnd"/>
+                      <w:r>
+                        <w:rPr>
+                          <w:rFonts w:ascii="Courier New" w:hAnsi="Courier New" w:cs="Courier New"/>
+                          <w:sz w:val="14"/>
+                          <w:szCs w:val="14"/>
+                        </w:rPr>
+                        <w:t xml:space="preserve"> has no values in trials: </w:t>
+                      </w:r>
+                      <w:proofErr w:type="gramStart"/>
+                      <w:r>
+                        <w:rPr>
+                          <w:rFonts w:ascii="Courier New" w:hAnsi="Courier New" w:cs="Courier New"/>
+                          <w:sz w:val="14"/>
+                          <w:szCs w:val="14"/>
+                        </w:rPr>
+                        <w:t>283</w:t>
+                      </w:r>
+                      <w:proofErr w:type="gramEnd"/>
                     </w:p>
                     <w:p>
                       <w:pPr>
@@ -11769,7 +12485,25 @@
                           <w:sz w:val="14"/>
                           <w:szCs w:val="14"/>
                         </w:rPr>
-                        <w:t>------------------------------- Target Repeatitions -------------------------------</w:t>
+                        <w:t xml:space="preserve">------------------------------- Target </w:t>
+                      </w:r>
+                      <w:proofErr w:type="spellStart"/>
+                      <w:r>
+                        <w:rPr>
+                          <w:rFonts w:ascii="Courier New" w:hAnsi="Courier New" w:cs="Courier New"/>
+                          <w:sz w:val="14"/>
+                          <w:szCs w:val="14"/>
+                        </w:rPr>
+                        <w:t>Repeatitions</w:t>
+                      </w:r>
+                      <w:proofErr w:type="spellEnd"/>
+                      <w:r>
+                        <w:rPr>
+                          <w:rFonts w:ascii="Courier New" w:hAnsi="Courier New" w:cs="Courier New"/>
+                          <w:sz w:val="14"/>
+                          <w:szCs w:val="14"/>
+                        </w:rPr>
+                        <w:t xml:space="preserve"> -------------------------------</w:t>
                       </w:r>
                     </w:p>
                     <w:p>
@@ -11860,7 +12594,25 @@
                           <w:sz w:val="14"/>
                           <w:szCs w:val="14"/>
                         </w:rPr>
-                        <w:t>------------------------------- Test results (0=didnt pass test) -------------------------------</w:t>
+                        <w:t>------------------------------- Test results (0=</w:t>
+                      </w:r>
+                      <w:proofErr w:type="spellStart"/>
+                      <w:r>
+                        <w:rPr>
+                          <w:rFonts w:ascii="Courier New" w:hAnsi="Courier New" w:cs="Courier New"/>
+                          <w:sz w:val="14"/>
+                          <w:szCs w:val="14"/>
+                        </w:rPr>
+                        <w:t>didnt</w:t>
+                      </w:r>
+                      <w:proofErr w:type="spellEnd"/>
+                      <w:r>
+                        <w:rPr>
+                          <w:rFonts w:ascii="Courier New" w:hAnsi="Courier New" w:cs="Courier New"/>
+                          <w:sz w:val="14"/>
+                          <w:szCs w:val="14"/>
+                        </w:rPr>
+                        <w:t xml:space="preserve"> pass test) -------------------------------</w:t>
                       </w:r>
                     </w:p>
                     <w:p>
@@ -11897,8 +12649,36 @@
                           <w:sz w:val="14"/>
                           <w:szCs w:val="14"/>
                         </w:rPr>
-                        <w:t xml:space="preserve">                    prime_alter: 1</w:t>
+                        <w:t xml:space="preserve">                    </w:t>
                       </w:r>
+                      <w:proofErr w:type="spellStart"/>
+                      <w:r>
+                        <w:rPr>
+                          <w:rFonts w:ascii="Courier New" w:hAnsi="Courier New" w:cs="Courier New"/>
+                          <w:sz w:val="14"/>
+                          <w:szCs w:val="14"/>
+                        </w:rPr>
+                        <w:t>prime_alter</w:t>
+                      </w:r>
+                      <w:proofErr w:type="spellEnd"/>
+                      <w:r>
+                        <w:rPr>
+                          <w:rFonts w:ascii="Courier New" w:hAnsi="Courier New" w:cs="Courier New"/>
+                          <w:sz w:val="14"/>
+                          <w:szCs w:val="14"/>
+                        </w:rPr>
+                        <w:t xml:space="preserve">: </w:t>
+                      </w:r>
+                      <w:proofErr w:type="gramStart"/>
+                      <w:r>
+                        <w:rPr>
+                          <w:rFonts w:ascii="Courier New" w:hAnsi="Courier New" w:cs="Courier New"/>
+                          <w:sz w:val="14"/>
+                          <w:szCs w:val="14"/>
+                        </w:rPr>
+                        <w:t>1</w:t>
+                      </w:r>
+                      <w:proofErr w:type="gramEnd"/>
                     </w:p>
                     <w:p>
                       <w:pPr>
@@ -11933,7 +12713,25 @@
                           <w:sz w:val="14"/>
                           <w:szCs w:val="14"/>
                         </w:rPr>
-                        <w:t xml:space="preserve">              deviation_of_mean: 1</w:t>
+                        <w:t xml:space="preserve">              </w:t>
+                      </w:r>
+                      <w:proofErr w:type="spellStart"/>
+                      <w:r>
+                        <w:rPr>
+                          <w:rFonts w:ascii="Courier New" w:hAnsi="Courier New" w:cs="Courier New"/>
+                          <w:sz w:val="14"/>
+                          <w:szCs w:val="14"/>
+                        </w:rPr>
+                        <w:t>deviation_of_mean</w:t>
+                      </w:r>
+                      <w:proofErr w:type="spellEnd"/>
+                      <w:r>
+                        <w:rPr>
+                          <w:rFonts w:ascii="Courier New" w:hAnsi="Courier New" w:cs="Courier New"/>
+                          <w:sz w:val="14"/>
+                          <w:szCs w:val="14"/>
+                        </w:rPr>
+                        <w:t>: 1</w:t>
                       </w:r>
                     </w:p>
                     <w:p>
@@ -11969,7 +12767,25 @@
                           <w:sz w:val="14"/>
                           <w:szCs w:val="14"/>
                         </w:rPr>
-                        <w:t xml:space="preserve">                    data_values: 0</w:t>
+                        <w:t xml:space="preserve">                    </w:t>
+                      </w:r>
+                      <w:proofErr w:type="spellStart"/>
+                      <w:r>
+                        <w:rPr>
+                          <w:rFonts w:ascii="Courier New" w:hAnsi="Courier New" w:cs="Courier New"/>
+                          <w:sz w:val="14"/>
+                          <w:szCs w:val="14"/>
+                        </w:rPr>
+                        <w:t>data_values</w:t>
+                      </w:r>
+                      <w:proofErr w:type="spellEnd"/>
+                      <w:r>
+                        <w:rPr>
+                          <w:rFonts w:ascii="Courier New" w:hAnsi="Courier New" w:cs="Courier New"/>
+                          <w:sz w:val="14"/>
+                          <w:szCs w:val="14"/>
+                        </w:rPr>
+                        <w:t>: 0</w:t>
                       </w:r>
                     </w:p>
                     <w:p>
@@ -11987,7 +12803,25 @@
                           <w:sz w:val="14"/>
                           <w:szCs w:val="14"/>
                         </w:rPr>
-                        <w:t xml:space="preserve">                    traj_values: 1</w:t>
+                        <w:t xml:space="preserve">                    </w:t>
+                      </w:r>
+                      <w:proofErr w:type="spellStart"/>
+                      <w:r>
+                        <w:rPr>
+                          <w:rFonts w:ascii="Courier New" w:hAnsi="Courier New" w:cs="Courier New"/>
+                          <w:sz w:val="14"/>
+                          <w:szCs w:val="14"/>
+                        </w:rPr>
+                        <w:t>traj_values</w:t>
+                      </w:r>
+                      <w:proofErr w:type="spellEnd"/>
+                      <w:r>
+                        <w:rPr>
+                          <w:rFonts w:ascii="Courier New" w:hAnsi="Courier New" w:cs="Courier New"/>
+                          <w:sz w:val="14"/>
+                          <w:szCs w:val="14"/>
+                        </w:rPr>
+                        <w:t>: 1</w:t>
                       </w:r>
                     </w:p>
                     <w:p>
@@ -12005,7 +12839,25 @@
                           <w:sz w:val="14"/>
                           <w:szCs w:val="14"/>
                         </w:rPr>
-                        <w:t xml:space="preserve">    prime_target_common_letters: 1</w:t>
+                        <w:t xml:space="preserve">    </w:t>
+                      </w:r>
+                      <w:proofErr w:type="spellStart"/>
+                      <w:r>
+                        <w:rPr>
+                          <w:rFonts w:ascii="Courier New" w:hAnsi="Courier New" w:cs="Courier New"/>
+                          <w:sz w:val="14"/>
+                          <w:szCs w:val="14"/>
+                        </w:rPr>
+                        <w:t>prime_target_common_letters</w:t>
+                      </w:r>
+                      <w:proofErr w:type="spellEnd"/>
+                      <w:r>
+                        <w:rPr>
+                          <w:rFonts w:ascii="Courier New" w:hAnsi="Courier New" w:cs="Courier New"/>
+                          <w:sz w:val="14"/>
+                          <w:szCs w:val="14"/>
+                        </w:rPr>
+                        <w:t>: 1</w:t>
                       </w:r>
                     </w:p>
                     <w:p>
@@ -12023,7 +12875,25 @@
                           <w:sz w:val="14"/>
                           <w:szCs w:val="14"/>
                         </w:rPr>
-                        <w:t xml:space="preserve">           prime_target_categor: 1</w:t>
+                        <w:t xml:space="preserve">           </w:t>
+                      </w:r>
+                      <w:proofErr w:type="spellStart"/>
+                      <w:r>
+                        <w:rPr>
+                          <w:rFonts w:ascii="Courier New" w:hAnsi="Courier New" w:cs="Courier New"/>
+                          <w:sz w:val="14"/>
+                          <w:szCs w:val="14"/>
+                        </w:rPr>
+                        <w:t>prime_target_categor</w:t>
+                      </w:r>
+                      <w:proofErr w:type="spellEnd"/>
+                      <w:r>
+                        <w:rPr>
+                          <w:rFonts w:ascii="Courier New" w:hAnsi="Courier New" w:cs="Courier New"/>
+                          <w:sz w:val="14"/>
+                          <w:szCs w:val="14"/>
+                        </w:rPr>
+                        <w:t>: 1</w:t>
                       </w:r>
                     </w:p>
                     <w:p>
@@ -12041,7 +12911,25 @@
                           <w:sz w:val="14"/>
                           <w:szCs w:val="14"/>
                         </w:rPr>
-                        <w:t xml:space="preserve">      prime_dist_common_letters: 1</w:t>
+                        <w:t xml:space="preserve">      </w:t>
+                      </w:r>
+                      <w:proofErr w:type="spellStart"/>
+                      <w:r>
+                        <w:rPr>
+                          <w:rFonts w:ascii="Courier New" w:hAnsi="Courier New" w:cs="Courier New"/>
+                          <w:sz w:val="14"/>
+                          <w:szCs w:val="14"/>
+                        </w:rPr>
+                        <w:t>prime_dist_common_letters</w:t>
+                      </w:r>
+                      <w:proofErr w:type="spellEnd"/>
+                      <w:r>
+                        <w:rPr>
+                          <w:rFonts w:ascii="Courier New" w:hAnsi="Courier New" w:cs="Courier New"/>
+                          <w:sz w:val="14"/>
+                          <w:szCs w:val="14"/>
+                        </w:rPr>
+                        <w:t>: 1</w:t>
                       </w:r>
                     </w:p>
                     <w:p>
@@ -12059,7 +12947,25 @@
                           <w:sz w:val="14"/>
                           <w:szCs w:val="14"/>
                         </w:rPr>
-                        <w:t xml:space="preserve">             prime_dist_categor: 1</w:t>
+                        <w:t xml:space="preserve">             </w:t>
+                      </w:r>
+                      <w:proofErr w:type="spellStart"/>
+                      <w:r>
+                        <w:rPr>
+                          <w:rFonts w:ascii="Courier New" w:hAnsi="Courier New" w:cs="Courier New"/>
+                          <w:sz w:val="14"/>
+                          <w:szCs w:val="14"/>
+                        </w:rPr>
+                        <w:t>prime_dist_categor</w:t>
+                      </w:r>
+                      <w:proofErr w:type="spellEnd"/>
+                      <w:r>
+                        <w:rPr>
+                          <w:rFonts w:ascii="Courier New" w:hAnsi="Courier New" w:cs="Courier New"/>
+                          <w:sz w:val="14"/>
+                          <w:szCs w:val="14"/>
+                        </w:rPr>
+                        <w:t>: 1</w:t>
                       </w:r>
                     </w:p>
                     <w:p>
@@ -12095,7 +13001,25 @@
                           <w:sz w:val="14"/>
                           <w:szCs w:val="14"/>
                         </w:rPr>
-                        <w:t xml:space="preserve">               word_dont_repeat: 1</w:t>
+                        <w:t xml:space="preserve">               </w:t>
+                      </w:r>
+                      <w:proofErr w:type="spellStart"/>
+                      <w:r>
+                        <w:rPr>
+                          <w:rFonts w:ascii="Courier New" w:hAnsi="Courier New" w:cs="Courier New"/>
+                          <w:sz w:val="14"/>
+                          <w:szCs w:val="14"/>
+                        </w:rPr>
+                        <w:t>word_dont_repeat</w:t>
+                      </w:r>
+                      <w:proofErr w:type="spellEnd"/>
+                      <w:r>
+                        <w:rPr>
+                          <w:rFonts w:ascii="Courier New" w:hAnsi="Courier New" w:cs="Courier New"/>
+                          <w:sz w:val="14"/>
+                          <w:szCs w:val="14"/>
+                        </w:rPr>
+                        <w:t>: 1</w:t>
                       </w:r>
                     </w:p>
                     <w:p>
@@ -12113,7 +13037,25 @@
                           <w:sz w:val="14"/>
                           <w:szCs w:val="14"/>
                         </w:rPr>
-                        <w:t xml:space="preserve">                    block_count: 1</w:t>
+                        <w:t xml:space="preserve">                    </w:t>
+                      </w:r>
+                      <w:proofErr w:type="spellStart"/>
+                      <w:r>
+                        <w:rPr>
+                          <w:rFonts w:ascii="Courier New" w:hAnsi="Courier New" w:cs="Courier New"/>
+                          <w:sz w:val="14"/>
+                          <w:szCs w:val="14"/>
+                        </w:rPr>
+                        <w:t>block_count</w:t>
+                      </w:r>
+                      <w:proofErr w:type="spellEnd"/>
+                      <w:r>
+                        <w:rPr>
+                          <w:rFonts w:ascii="Courier New" w:hAnsi="Courier New" w:cs="Courier New"/>
+                          <w:sz w:val="14"/>
+                          <w:szCs w:val="14"/>
+                        </w:rPr>
+                        <w:t>: 1</w:t>
                       </w:r>
                     </w:p>
                     <w:p>
@@ -12131,7 +13073,25 @@
                           <w:sz w:val="14"/>
                           <w:szCs w:val="14"/>
                         </w:rPr>
-                        <w:t xml:space="preserve">                    trial_count: 1</w:t>
+                        <w:t xml:space="preserve">                    </w:t>
+                      </w:r>
+                      <w:proofErr w:type="spellStart"/>
+                      <w:r>
+                        <w:rPr>
+                          <w:rFonts w:ascii="Courier New" w:hAnsi="Courier New" w:cs="Courier New"/>
+                          <w:sz w:val="14"/>
+                          <w:szCs w:val="14"/>
+                        </w:rPr>
+                        <w:t>trial_count</w:t>
+                      </w:r>
+                      <w:proofErr w:type="spellEnd"/>
+                      <w:r>
+                        <w:rPr>
+                          <w:rFonts w:ascii="Courier New" w:hAnsi="Courier New" w:cs="Courier New"/>
+                          <w:sz w:val="14"/>
+                          <w:szCs w:val="14"/>
+                        </w:rPr>
+                        <w:t>: 1</w:t>
                       </w:r>
                     </w:p>
                     <w:p>
@@ -12158,7 +13118,6 @@
           <w:noProof/>
           <w:rtl/>
         </w:rPr>
-        <w:lastRenderedPageBreak/>
         <w:drawing>
           <wp:inline distT="0" distB="0" distL="0" distR="0" wp14:anchorId="3233F370" wp14:editId="2CE96F3F">
             <wp:extent cx="5302250" cy="3307524"/>
@@ -12175,7 +13134,7 @@
                     <pic:cNvPicPr/>
                   </pic:nvPicPr>
                   <pic:blipFill>
-                    <a:blip r:embed="rId21"/>
+                    <a:blip r:embed="rId17"/>
                     <a:stretch>
                       <a:fillRect/>
                     </a:stretch>
@@ -12307,6 +13266,7 @@
           <w:noProof/>
           <w:rtl/>
         </w:rPr>
+        <w:lastRenderedPageBreak/>
         <w:drawing>
           <wp:inline distT="0" distB="0" distL="0" distR="0" wp14:anchorId="4CAE09A2" wp14:editId="50BB437C">
             <wp:extent cx="5276850" cy="2268557"/>
@@ -12323,7 +13283,7 @@
                     <pic:cNvPicPr/>
                   </pic:nvPicPr>
                   <pic:blipFill>
-                    <a:blip r:embed="rId22"/>
+                    <a:blip r:embed="rId18"/>
                     <a:stretch>
                       <a:fillRect/>
                     </a:stretch>
@@ -12675,80 +13635,6 @@
 </w:document>
 </file>
 
-<file path=word/comments.xml><?xml version="1.0" encoding="utf-8"?>
-<w:comments xmlns:wpc="http://schemas.microsoft.com/office/word/2010/wordprocessingCanvas" xmlns:cx="http://schemas.microsoft.com/office/drawing/2014/chartex" xmlns:cx1="http://schemas.microsoft.com/office/drawing/2015/9/8/chartex" xmlns:cx2="http://schemas.microsoft.com/office/drawing/2015/10/21/chartex" xmlns:cx3="http://schemas.microsoft.com/office/drawing/2016/5/9/chartex" xmlns:cx4="http://schemas.microsoft.com/office/drawing/2016/5/10/chartex" xmlns:cx5="http://schemas.microsoft.com/office/drawing/2016/5/11/chartex" xmlns:cx6="http://schemas.microsoft.com/office/drawing/2016/5/12/chartex" xmlns:cx7="http://schemas.microsoft.com/office/drawing/2016/5/13/chartex" xmlns:cx8="http://schemas.microsoft.com/office/drawing/2016/5/14/chartex" xmlns:mc="http://schemas.openxmlformats.org/markup-compatibility/2006" xmlns:aink="http://schemas.microsoft.com/office/drawing/2016/ink" xmlns:am3d="http://schemas.microsoft.com/office/drawing/2017/model3d" xmlns:o="urn:schemas-microsoft-com:office:office" xmlns:r="http://schemas.openxmlformats.org/officeDocument/2006/relationships" xmlns:m="http://schemas.openxmlformats.org/officeDocument/2006/math" xmlns:v="urn:schemas-microsoft-com:vml" xmlns:wp14="http://schemas.microsoft.com/office/word/2010/wordprocessingDrawing" xmlns:wp="http://schemas.openxmlformats.org/drawingml/2006/wordprocessingDrawing" xmlns:w10="urn:schemas-microsoft-com:office:word" xmlns:w="http://schemas.openxmlformats.org/wordprocessingml/2006/main" xmlns:w14="http://schemas.microsoft.com/office/word/2010/wordml" xmlns:w15="http://schemas.microsoft.com/office/word/2012/wordml" xmlns:w16cex="http://schemas.microsoft.com/office/word/2018/wordml/cex" xmlns:w16cid="http://schemas.microsoft.com/office/word/2016/wordml/cid" xmlns:w16="http://schemas.microsoft.com/office/word/2018/wordml" xmlns:w16sdtdh="http://schemas.microsoft.com/office/word/2020/wordml/sdtdatahash" xmlns:w16se="http://schemas.microsoft.com/office/word/2015/wordml/symex" xmlns:wpg="http://schemas.microsoft.com/office/word/2010/wordprocessingGroup" xmlns:wpi="http://schemas.microsoft.com/office/word/2010/wordprocessingInk" xmlns:wne="http://schemas.microsoft.com/office/word/2006/wordml" xmlns:wps="http://schemas.microsoft.com/office/word/2010/wordprocessingShape" mc:Ignorable="w14 w15 w16se w16cid w16 w16cex w16sdtdh wp14">
-  <w:comment w:id="1" w:author="Chen Heller" w:date="2021-04-12T10:17:00Z" w:initials="CH">
-    <w:p>
-      <w:pPr>
-        <w:pStyle w:val="CommentText"/>
-        <w:rPr>
-          <w:rtl/>
-        </w:rPr>
-      </w:pPr>
-      <w:r>
-        <w:rPr>
-          <w:rStyle w:val="CommentReference"/>
-        </w:rPr>
-        <w:annotationRef/>
-      </w:r>
-      <w:r>
-        <w:rPr>
-          <w:rFonts w:hint="cs"/>
-          <w:rtl/>
-        </w:rPr>
-        <w:t>היום</w:t>
-      </w:r>
-    </w:p>
-    <w:p>
-      <w:pPr>
-        <w:pStyle w:val="CommentText"/>
-      </w:pPr>
-    </w:p>
-  </w:comment>
-  <w:comment w:id="2" w:author="Chen Heller" w:date="2021-04-12T10:11:00Z" w:initials="CH">
-    <w:p>
-      <w:pPr>
-        <w:pStyle w:val="CommentText"/>
-      </w:pPr>
-      <w:r>
-        <w:rPr>
-          <w:rStyle w:val="CommentReference"/>
-        </w:rPr>
-        <w:annotationRef/>
-      </w:r>
-      <w:r>
-        <w:rPr>
-          <w:rFonts w:hint="cs"/>
-          <w:rtl/>
-        </w:rPr>
-        <w:t>היום</w:t>
-      </w:r>
-    </w:p>
-  </w:comment>
-</w:comments>
-</file>
-
-<file path=word/commentsExtended.xml><?xml version="1.0" encoding="utf-8"?>
-<w15:commentsEx xmlns:wpc="http://schemas.microsoft.com/office/word/2010/wordprocessingCanvas" xmlns:cx="http://schemas.microsoft.com/office/drawing/2014/chartex" xmlns:cx1="http://schemas.microsoft.com/office/drawing/2015/9/8/chartex" xmlns:cx2="http://schemas.microsoft.com/office/drawing/2015/10/21/chartex" xmlns:cx3="http://schemas.microsoft.com/office/drawing/2016/5/9/chartex" xmlns:cx4="http://schemas.microsoft.com/office/drawing/2016/5/10/chartex" xmlns:cx5="http://schemas.microsoft.com/office/drawing/2016/5/11/chartex" xmlns:cx6="http://schemas.microsoft.com/office/drawing/2016/5/12/chartex" xmlns:cx7="http://schemas.microsoft.com/office/drawing/2016/5/13/chartex" xmlns:cx8="http://schemas.microsoft.com/office/drawing/2016/5/14/chartex" xmlns:mc="http://schemas.openxmlformats.org/markup-compatibility/2006" xmlns:aink="http://schemas.microsoft.com/office/drawing/2016/ink" xmlns:am3d="http://schemas.microsoft.com/office/drawing/2017/model3d" xmlns:o="urn:schemas-microsoft-com:office:office" xmlns:r="http://schemas.openxmlformats.org/officeDocument/2006/relationships" xmlns:m="http://schemas.openxmlformats.org/officeDocument/2006/math" xmlns:v="urn:schemas-microsoft-com:vml" xmlns:wp14="http://schemas.microsoft.com/office/word/2010/wordprocessingDrawing" xmlns:wp="http://schemas.openxmlformats.org/drawingml/2006/wordprocessingDrawing" xmlns:w10="urn:schemas-microsoft-com:office:word" xmlns:w="http://schemas.openxmlformats.org/wordprocessingml/2006/main" xmlns:w14="http://schemas.microsoft.com/office/word/2010/wordml" xmlns:w15="http://schemas.microsoft.com/office/word/2012/wordml" xmlns:w16cex="http://schemas.microsoft.com/office/word/2018/wordml/cex" xmlns:w16cid="http://schemas.microsoft.com/office/word/2016/wordml/cid" xmlns:w16="http://schemas.microsoft.com/office/word/2018/wordml" xmlns:w16sdtdh="http://schemas.microsoft.com/office/word/2020/wordml/sdtdatahash" xmlns:w16se="http://schemas.microsoft.com/office/word/2015/wordml/symex" xmlns:wpg="http://schemas.microsoft.com/office/word/2010/wordprocessingGroup" xmlns:wpi="http://schemas.microsoft.com/office/word/2010/wordprocessingInk" xmlns:wne="http://schemas.microsoft.com/office/word/2006/wordml" xmlns:wps="http://schemas.microsoft.com/office/word/2010/wordprocessingShape" mc:Ignorable="w14 w15 w16se w16cid w16 w16cex w16sdtdh wp14">
-  <w15:commentEx w15:paraId="210EC220" w15:done="0"/>
-  <w15:commentEx w15:paraId="57A54BE7" w15:done="0"/>
-</w15:commentsEx>
-</file>
-
-<file path=word/commentsExtensible.xml><?xml version="1.0" encoding="utf-8"?>
-<w16cex:commentsExtensible xmlns:wpc="http://schemas.microsoft.com/office/word/2010/wordprocessingCanvas" xmlns:cx="http://schemas.microsoft.com/office/drawing/2014/chartex" xmlns:cx1="http://schemas.microsoft.com/office/drawing/2015/9/8/chartex" xmlns:cx2="http://schemas.microsoft.com/office/drawing/2015/10/21/chartex" xmlns:cx3="http://schemas.microsoft.com/office/drawing/2016/5/9/chartex" xmlns:cx4="http://schemas.microsoft.com/office/drawing/2016/5/10/chartex" xmlns:cx5="http://schemas.microsoft.com/office/drawing/2016/5/11/chartex" xmlns:cx6="http://schemas.microsoft.com/office/drawing/2016/5/12/chartex" xmlns:cx7="http://schemas.microsoft.com/office/drawing/2016/5/13/chartex" xmlns:cx8="http://schemas.microsoft.com/office/drawing/2016/5/14/chartex" xmlns:mc="http://schemas.openxmlformats.org/markup-compatibility/2006" xmlns:aink="http://schemas.microsoft.com/office/drawing/2016/ink" xmlns:am3d="http://schemas.microsoft.com/office/drawing/2017/model3d" xmlns:o="urn:schemas-microsoft-com:office:office" xmlns:r="http://schemas.openxmlformats.org/officeDocument/2006/relationships" xmlns:m="http://schemas.openxmlformats.org/officeDocument/2006/math" xmlns:v="urn:schemas-microsoft-com:vml" xmlns:wp14="http://schemas.microsoft.com/office/word/2010/wordprocessingDrawing" xmlns:wp="http://schemas.openxmlformats.org/drawingml/2006/wordprocessingDrawing" xmlns:w10="urn:schemas-microsoft-com:office:word" xmlns:w="http://schemas.openxmlformats.org/wordprocessingml/2006/main" xmlns:w14="http://schemas.microsoft.com/office/word/2010/wordml" xmlns:w15="http://schemas.microsoft.com/office/word/2012/wordml" xmlns:w16cex="http://schemas.microsoft.com/office/word/2018/wordml/cex" xmlns:w16cid="http://schemas.microsoft.com/office/word/2016/wordml/cid" xmlns:w16="http://schemas.microsoft.com/office/word/2018/wordml" xmlns:w16sdtdh="http://schemas.microsoft.com/office/word/2020/wordml/sdtdatahash" xmlns:w16se="http://schemas.microsoft.com/office/word/2015/wordml/symex" xmlns:wpg="http://schemas.microsoft.com/office/word/2010/wordprocessingGroup" xmlns:wpi="http://schemas.microsoft.com/office/word/2010/wordprocessingInk" xmlns:wne="http://schemas.microsoft.com/office/word/2006/wordml" xmlns:wps="http://schemas.microsoft.com/office/word/2010/wordprocessingShape" mc:Ignorable="w14 w15 w16se w16cid w16 w16cex w16sdtdh wp14">
-  <w16cex:commentExtensible w16cex:durableId="241E9CA4" w16cex:dateUtc="2021-04-12T07:17:00Z"/>
-  <w16cex:commentExtensible w16cex:durableId="241E9B4B" w16cex:dateUtc="2021-04-12T07:11:00Z"/>
-</w16cex:commentsExtensible>
-</file>
-
-<file path=word/commentsIds.xml><?xml version="1.0" encoding="utf-8"?>
-<w16cid:commentsIds xmlns:wpc="http://schemas.microsoft.com/office/word/2010/wordprocessingCanvas" xmlns:cx="http://schemas.microsoft.com/office/drawing/2014/chartex" xmlns:cx1="http://schemas.microsoft.com/office/drawing/2015/9/8/chartex" xmlns:cx2="http://schemas.microsoft.com/office/drawing/2015/10/21/chartex" xmlns:cx3="http://schemas.microsoft.com/office/drawing/2016/5/9/chartex" xmlns:cx4="http://schemas.microsoft.com/office/drawing/2016/5/10/chartex" xmlns:cx5="http://schemas.microsoft.com/office/drawing/2016/5/11/chartex" xmlns:cx6="http://schemas.microsoft.com/office/drawing/2016/5/12/chartex" xmlns:cx7="http://schemas.microsoft.com/office/drawing/2016/5/13/chartex" xmlns:cx8="http://schemas.microsoft.com/office/drawing/2016/5/14/chartex" xmlns:mc="http://schemas.openxmlformats.org/markup-compatibility/2006" xmlns:aink="http://schemas.microsoft.com/office/drawing/2016/ink" xmlns:am3d="http://schemas.microsoft.com/office/drawing/2017/model3d" xmlns:o="urn:schemas-microsoft-com:office:office" xmlns:r="http://schemas.openxmlformats.org/officeDocument/2006/relationships" xmlns:m="http://schemas.openxmlformats.org/officeDocument/2006/math" xmlns:v="urn:schemas-microsoft-com:vml" xmlns:wp14="http://schemas.microsoft.com/office/word/2010/wordprocessingDrawing" xmlns:wp="http://schemas.openxmlformats.org/drawingml/2006/wordprocessingDrawing" xmlns:w10="urn:schemas-microsoft-com:office:word" xmlns:w="http://schemas.openxmlformats.org/wordprocessingml/2006/main" xmlns:w14="http://schemas.microsoft.com/office/word/2010/wordml" xmlns:w15="http://schemas.microsoft.com/office/word/2012/wordml" xmlns:w16cex="http://schemas.microsoft.com/office/word/2018/wordml/cex" xmlns:w16cid="http://schemas.microsoft.com/office/word/2016/wordml/cid" xmlns:w16="http://schemas.microsoft.com/office/word/2018/wordml" xmlns:w16sdtdh="http://schemas.microsoft.com/office/word/2020/wordml/sdtdatahash" xmlns:w16se="http://schemas.microsoft.com/office/word/2015/wordml/symex" xmlns:wpg="http://schemas.microsoft.com/office/word/2010/wordprocessingGroup" xmlns:wpi="http://schemas.microsoft.com/office/word/2010/wordprocessingInk" xmlns:wne="http://schemas.microsoft.com/office/word/2006/wordml" xmlns:wps="http://schemas.microsoft.com/office/word/2010/wordprocessingShape" mc:Ignorable="w14 w15 w16se w16cid w16 w16cex w16sdtdh wp14">
-  <w16cid:commentId w16cid:paraId="210EC220" w16cid:durableId="241E9CA4"/>
-  <w16cid:commentId w16cid:paraId="57A54BE7" w16cid:durableId="241E9B4B"/>
-</w16cid:commentsIds>
-</file>
-
 <file path=word/numbering.xml><?xml version="1.0" encoding="utf-8"?>
 <w:numbering xmlns:wpc="http://schemas.microsoft.com/office/word/2010/wordprocessingCanvas" xmlns:cx="http://schemas.microsoft.com/office/drawing/2014/chartex" xmlns:cx1="http://schemas.microsoft.com/office/drawing/2015/9/8/chartex" xmlns:cx2="http://schemas.microsoft.com/office/drawing/2015/10/21/chartex" xmlns:cx3="http://schemas.microsoft.com/office/drawing/2016/5/9/chartex" xmlns:cx4="http://schemas.microsoft.com/office/drawing/2016/5/10/chartex" xmlns:cx5="http://schemas.microsoft.com/office/drawing/2016/5/11/chartex" xmlns:cx6="http://schemas.microsoft.com/office/drawing/2016/5/12/chartex" xmlns:cx7="http://schemas.microsoft.com/office/drawing/2016/5/13/chartex" xmlns:cx8="http://schemas.microsoft.com/office/drawing/2016/5/14/chartex" xmlns:mc="http://schemas.openxmlformats.org/markup-compatibility/2006" xmlns:aink="http://schemas.microsoft.com/office/drawing/2016/ink" xmlns:am3d="http://schemas.microsoft.com/office/drawing/2017/model3d" xmlns:o="urn:schemas-microsoft-com:office:office" xmlns:r="http://schemas.openxmlformats.org/officeDocument/2006/relationships" xmlns:m="http://schemas.openxmlformats.org/officeDocument/2006/math" xmlns:v="urn:schemas-microsoft-com:vml" xmlns:wp14="http://schemas.microsoft.com/office/word/2010/wordprocessingDrawing" xmlns:wp="http://schemas.openxmlformats.org/drawingml/2006/wordprocessingDrawing" xmlns:w10="urn:schemas-microsoft-com:office:word" xmlns:w="http://schemas.openxmlformats.org/wordprocessingml/2006/main" xmlns:w14="http://schemas.microsoft.com/office/word/2010/wordml" xmlns:w15="http://schemas.microsoft.com/office/word/2012/wordml" xmlns:w16cex="http://schemas.microsoft.com/office/word/2018/wordml/cex" xmlns:w16cid="http://schemas.microsoft.com/office/word/2016/wordml/cid" xmlns:w16="http://schemas.microsoft.com/office/word/2018/wordml" xmlns:w16sdtdh="http://schemas.microsoft.com/office/word/2020/wordml/sdtdatahash" xmlns:w16se="http://schemas.microsoft.com/office/word/2015/wordml/symex" xmlns:wpg="http://schemas.microsoft.com/office/word/2010/wordprocessingGroup" xmlns:wpi="http://schemas.microsoft.com/office/word/2010/wordprocessingInk" xmlns:wne="http://schemas.microsoft.com/office/word/2006/wordml" xmlns:wps="http://schemas.microsoft.com/office/word/2010/wordprocessingShape" mc:Ignorable="w14 w15 w16se w16cid w16 w16cex w16sdtdh wp14">
   <w:abstractNum w:abstractNumId="0" w15:restartNumberingAfterBreak="0">
@@ -13099,14 +13985,6 @@
     <w:abstractNumId w:val="1"/>
   </w:num>
 </w:numbering>
-</file>
-
-<file path=word/people.xml><?xml version="1.0" encoding="utf-8"?>
-<w15:people xmlns:wpc="http://schemas.microsoft.com/office/word/2010/wordprocessingCanvas" xmlns:cx="http://schemas.microsoft.com/office/drawing/2014/chartex" xmlns:cx1="http://schemas.microsoft.com/office/drawing/2015/9/8/chartex" xmlns:cx2="http://schemas.microsoft.com/office/drawing/2015/10/21/chartex" xmlns:cx3="http://schemas.microsoft.com/office/drawing/2016/5/9/chartex" xmlns:cx4="http://schemas.microsoft.com/office/drawing/2016/5/10/chartex" xmlns:cx5="http://schemas.microsoft.com/office/drawing/2016/5/11/chartex" xmlns:cx6="http://schemas.microsoft.com/office/drawing/2016/5/12/chartex" xmlns:cx7="http://schemas.microsoft.com/office/drawing/2016/5/13/chartex" xmlns:cx8="http://schemas.microsoft.com/office/drawing/2016/5/14/chartex" xmlns:mc="http://schemas.openxmlformats.org/markup-compatibility/2006" xmlns:aink="http://schemas.microsoft.com/office/drawing/2016/ink" xmlns:am3d="http://schemas.microsoft.com/office/drawing/2017/model3d" xmlns:o="urn:schemas-microsoft-com:office:office" xmlns:r="http://schemas.openxmlformats.org/officeDocument/2006/relationships" xmlns:m="http://schemas.openxmlformats.org/officeDocument/2006/math" xmlns:v="urn:schemas-microsoft-com:vml" xmlns:wp14="http://schemas.microsoft.com/office/word/2010/wordprocessingDrawing" xmlns:wp="http://schemas.openxmlformats.org/drawingml/2006/wordprocessingDrawing" xmlns:w10="urn:schemas-microsoft-com:office:word" xmlns:w="http://schemas.openxmlformats.org/wordprocessingml/2006/main" xmlns:w14="http://schemas.microsoft.com/office/word/2010/wordml" xmlns:w15="http://schemas.microsoft.com/office/word/2012/wordml" xmlns:w16cex="http://schemas.microsoft.com/office/word/2018/wordml/cex" xmlns:w16cid="http://schemas.microsoft.com/office/word/2016/wordml/cid" xmlns:w16="http://schemas.microsoft.com/office/word/2018/wordml" xmlns:w16sdtdh="http://schemas.microsoft.com/office/word/2020/wordml/sdtdatahash" xmlns:w16se="http://schemas.microsoft.com/office/word/2015/wordml/symex" xmlns:wpg="http://schemas.microsoft.com/office/word/2010/wordprocessingGroup" xmlns:wpi="http://schemas.microsoft.com/office/word/2010/wordprocessingInk" xmlns:wne="http://schemas.microsoft.com/office/word/2006/wordml" xmlns:wps="http://schemas.microsoft.com/office/word/2010/wordprocessingShape" mc:Ignorable="w14 w15 w16se w16cid w16 w16cex w16sdtdh wp14">
-  <w15:person w15:author="Chen Heller">
-    <w15:presenceInfo w15:providerId="AD" w15:userId="S::hellerk@post.bgu.ac.il::477e52ea-193a-4895-9257-f8cce3effd97"/>
-  </w15:person>
-</w15:people>
 </file>
 
 <file path=word/styles.xml><?xml version="1.0" encoding="utf-8"?>

</xml_diff>

<commit_message>
Add option to analyze only 1 traj | Add PAS | RT, Traj, Pas on same figure
Add std to beeswarm
</commit_message>
<xml_diff>
--- a/experiment/RUN_ME/main.docx
+++ b/experiment/RUN_ME/main.docx
@@ -10860,6 +10860,42 @@
     </w:p>
     <w:p>
       <w:pPr>
+        <w:pStyle w:val="NoSpacing"/>
+        <w:numPr>
+          <w:ilvl w:val="0"/>
+          <w:numId w:val="1"/>
+        </w:numPr>
+      </w:pPr>
+      <w:r>
+        <w:rPr>
+          <w:rFonts w:hint="cs"/>
+          <w:rtl/>
+        </w:rPr>
+        <w:t xml:space="preserve">בעיות </w:t>
+      </w:r>
+      <w:r>
+        <w:t>timing</w:t>
+      </w:r>
+      <w:r>
+        <w:rPr>
+          <w:rFonts w:hint="cs"/>
+          <w:rtl/>
+        </w:rPr>
+        <w:t xml:space="preserve">: תנסה לעשות את החישוב של </w:t>
+      </w:r>
+      <w:r>
+        <w:t>event duration</w:t>
+      </w:r>
+      <w:r>
+        <w:rPr>
+          <w:rFonts w:hint="cs"/>
+          <w:rtl/>
+        </w:rPr>
+        <w:t xml:space="preserve"> מראש לפני הכל.</w:t>
+      </w:r>
+    </w:p>
+    <w:p>
+      <w:pPr>
         <w:rPr>
           <w:rtl/>
         </w:rPr>
@@ -11674,6 +11710,7 @@
         <w:rPr>
           <w:strike/>
         </w:rPr>
+        <w:lastRenderedPageBreak/>
         <w:t>PAS1</w:t>
       </w:r>
       <w:r>
@@ -11702,7 +11739,6 @@
           <w:strike/>
           <w:rtl/>
         </w:rPr>
-        <w:lastRenderedPageBreak/>
         <w:t>בקוד:</w:t>
       </w:r>
     </w:p>
@@ -12142,6 +12178,550 @@
           <w:rtl/>
         </w:rPr>
         <w:t>.</w:t>
+      </w:r>
+    </w:p>
+    <w:p>
+      <w:pPr>
+        <w:pStyle w:val="ListParagraph"/>
+        <w:numPr>
+          <w:ilvl w:val="0"/>
+          <w:numId w:val="1"/>
+        </w:numPr>
+        <w:rPr>
+          <w:strike/>
+        </w:rPr>
+      </w:pPr>
+      <w:r>
+        <w:rPr>
+          <w:rFonts w:hint="cs"/>
+          <w:strike/>
+          <w:rtl/>
+        </w:rPr>
+        <w:t>סרטון לקרייג</w:t>
+      </w:r>
+    </w:p>
+    <w:p>
+      <w:pPr>
+        <w:pStyle w:val="ListParagraph"/>
+        <w:numPr>
+          <w:ilvl w:val="1"/>
+          <w:numId w:val="1"/>
+        </w:numPr>
+        <w:rPr>
+          <w:strike/>
+        </w:rPr>
+      </w:pPr>
+      <w:r>
+        <w:rPr>
+          <w:rFonts w:hint="cs"/>
+          <w:strike/>
+          <w:rtl/>
+        </w:rPr>
+        <w:t xml:space="preserve">סרטון שלי עושה </w:t>
+      </w:r>
+      <w:proofErr w:type="spellStart"/>
+      <w:r>
+        <w:rPr>
+          <w:rFonts w:hint="cs"/>
+          <w:strike/>
+          <w:rtl/>
+        </w:rPr>
+        <w:t>טרייל</w:t>
+      </w:r>
+      <w:proofErr w:type="spellEnd"/>
+    </w:p>
+    <w:p>
+      <w:pPr>
+        <w:pStyle w:val="ListParagraph"/>
+        <w:numPr>
+          <w:ilvl w:val="1"/>
+          <w:numId w:val="1"/>
+        </w:numPr>
+        <w:rPr>
+          <w:strike/>
+        </w:rPr>
+      </w:pPr>
+      <w:r>
+        <w:rPr>
+          <w:rFonts w:hint="cs"/>
+          <w:strike/>
+          <w:rtl/>
+        </w:rPr>
+        <w:t xml:space="preserve">תמונה של </w:t>
+      </w:r>
+      <w:proofErr w:type="spellStart"/>
+      <w:r>
+        <w:rPr>
+          <w:rFonts w:hint="cs"/>
+          <w:strike/>
+          <w:rtl/>
+        </w:rPr>
+        <w:t>הסטאם</w:t>
+      </w:r>
+      <w:proofErr w:type="spellEnd"/>
+      <w:r>
+        <w:rPr>
+          <w:rFonts w:hint="cs"/>
+          <w:strike/>
+          <w:rtl/>
+        </w:rPr>
+        <w:t xml:space="preserve"> </w:t>
+      </w:r>
+      <w:proofErr w:type="spellStart"/>
+      <w:r>
+        <w:rPr>
+          <w:rFonts w:hint="cs"/>
+          <w:strike/>
+          <w:rtl/>
+        </w:rPr>
+        <w:t>עפ</w:t>
+      </w:r>
+      <w:proofErr w:type="spellEnd"/>
+      <w:r>
+        <w:rPr>
+          <w:rFonts w:hint="cs"/>
+          <w:strike/>
+          <w:rtl/>
+        </w:rPr>
+        <w:t xml:space="preserve"> מרחקים מצוירים</w:t>
+      </w:r>
+    </w:p>
+    <w:p>
+      <w:pPr>
+        <w:pStyle w:val="ListParagraph"/>
+        <w:numPr>
+          <w:ilvl w:val="1"/>
+          <w:numId w:val="1"/>
+        </w:numPr>
+        <w:rPr>
+          <w:strike/>
+        </w:rPr>
+      </w:pPr>
+      <w:r>
+        <w:rPr>
+          <w:rFonts w:hint="cs"/>
+          <w:strike/>
+          <w:rtl/>
+        </w:rPr>
+        <w:t>גודל של גירויים מצויר גם (לא חייב תמונה ממש)</w:t>
+      </w:r>
+    </w:p>
+    <w:p>
+      <w:pPr>
+        <w:pStyle w:val="ListParagraph"/>
+        <w:numPr>
+          <w:ilvl w:val="0"/>
+          <w:numId w:val="1"/>
+        </w:numPr>
+        <w:rPr>
+          <w:strike/>
+        </w:rPr>
+      </w:pPr>
+      <w:r>
+        <w:rPr>
+          <w:rFonts w:hint="cs"/>
+          <w:strike/>
+          <w:rtl/>
+        </w:rPr>
+        <w:t>מצגת קרייג</w:t>
+      </w:r>
+    </w:p>
+    <w:p>
+      <w:pPr>
+        <w:pStyle w:val="ListParagraph"/>
+        <w:numPr>
+          <w:ilvl w:val="1"/>
+          <w:numId w:val="1"/>
+        </w:numPr>
+        <w:rPr>
+          <w:strike/>
+        </w:rPr>
+      </w:pPr>
+      <w:r>
+        <w:rPr>
+          <w:rFonts w:hint="cs"/>
+          <w:strike/>
+          <w:rtl/>
+        </w:rPr>
+        <w:t>כותרות</w:t>
+      </w:r>
+    </w:p>
+    <w:p>
+      <w:pPr>
+        <w:pStyle w:val="ListParagraph"/>
+        <w:numPr>
+          <w:ilvl w:val="1"/>
+          <w:numId w:val="1"/>
+        </w:numPr>
+        <w:rPr>
+          <w:strike/>
+        </w:rPr>
+      </w:pPr>
+      <w:r>
+        <w:rPr>
+          <w:rFonts w:hint="cs"/>
+          <w:strike/>
+          <w:rtl/>
+        </w:rPr>
+        <w:t>שקופית עם שיטה</w:t>
+      </w:r>
+    </w:p>
+    <w:p>
+      <w:pPr>
+        <w:pStyle w:val="ListParagraph"/>
+        <w:numPr>
+          <w:ilvl w:val="1"/>
+          <w:numId w:val="1"/>
+        </w:numPr>
+        <w:rPr>
+          <w:strike/>
+        </w:rPr>
+      </w:pPr>
+      <w:proofErr w:type="gramStart"/>
+      <w:r>
+        <w:rPr>
+          <w:strike/>
+        </w:rPr>
+        <w:t>Pas</w:t>
+      </w:r>
+      <w:proofErr w:type="gramEnd"/>
+      <w:r>
+        <w:rPr>
+          <w:strike/>
+        </w:rPr>
+        <w:t xml:space="preserve"> rating</w:t>
+      </w:r>
+      <w:r>
+        <w:rPr>
+          <w:rFonts w:hint="cs"/>
+          <w:strike/>
+          <w:rtl/>
+        </w:rPr>
+        <w:t xml:space="preserve"> לנבדק יחיד, וממוצע.</w:t>
+      </w:r>
+    </w:p>
+    <w:p>
+      <w:pPr>
+        <w:pStyle w:val="ListParagraph"/>
+        <w:numPr>
+          <w:ilvl w:val="0"/>
+          <w:numId w:val="1"/>
+        </w:numPr>
+        <w:rPr>
+          <w:strike/>
+        </w:rPr>
+      </w:pPr>
+      <w:r>
+        <w:rPr>
+          <w:rFonts w:hint="cs"/>
+          <w:strike/>
+          <w:rtl/>
+        </w:rPr>
+        <w:t xml:space="preserve">האם </w:t>
+      </w:r>
+      <w:r>
+        <w:rPr>
+          <w:rFonts w:hint="cs"/>
+          <w:strike/>
+        </w:rPr>
+        <w:t>FDA</w:t>
+      </w:r>
+      <w:r>
+        <w:rPr>
+          <w:rFonts w:hint="cs"/>
+          <w:strike/>
+          <w:rtl/>
+        </w:rPr>
+        <w:t xml:space="preserve"> נעשה נכון? </w:t>
+      </w:r>
+      <w:r>
+        <w:rPr>
+          <w:rFonts w:hint="cs"/>
+          <w:strike/>
+          <w:rtl/>
+        </w:rPr>
+        <w:t xml:space="preserve">כן, הוא מראה את המובהקות של ההבדל בין </w:t>
+      </w:r>
+      <w:r>
+        <w:rPr>
+          <w:strike/>
+        </w:rPr>
+        <w:t>same</w:t>
+      </w:r>
+      <w:r>
+        <w:rPr>
+          <w:rFonts w:hint="cs"/>
+          <w:strike/>
+          <w:rtl/>
+        </w:rPr>
+        <w:t xml:space="preserve"> לבין </w:t>
+      </w:r>
+      <w:r>
+        <w:rPr>
+          <w:strike/>
+        </w:rPr>
+        <w:t>diff</w:t>
+      </w:r>
+      <w:r>
+        <w:rPr>
+          <w:rFonts w:hint="cs"/>
+          <w:strike/>
+          <w:rtl/>
+        </w:rPr>
+        <w:t>.</w:t>
+      </w:r>
+    </w:p>
+    <w:p>
+      <w:pPr>
+        <w:pStyle w:val="ListParagraph"/>
+        <w:numPr>
+          <w:ilvl w:val="0"/>
+          <w:numId w:val="1"/>
+        </w:numPr>
+      </w:pPr>
+      <w:r>
+        <w:rPr>
+          <w:rFonts w:hint="cs"/>
+          <w:rtl/>
+        </w:rPr>
+        <w:t>לשאול את קרייג האם הוא ניסה להכניס 2 משתנים כ-</w:t>
+      </w:r>
+      <w:r>
+        <w:t>random factors</w:t>
+      </w:r>
+      <w:r>
+        <w:rPr>
+          <w:rFonts w:hint="cs"/>
+          <w:rtl/>
+        </w:rPr>
+        <w:t xml:space="preserve"> לפונקציה שלו? כי כשאני עושה את זה אני מקבל </w:t>
+      </w:r>
+      <w:r>
+        <w:t>nan values</w:t>
+      </w:r>
+      <w:r>
+        <w:rPr>
+          <w:rFonts w:hint="cs"/>
+          <w:rtl/>
+        </w:rPr>
+        <w:t>.</w:t>
+      </w:r>
+    </w:p>
+    <w:p>
+      <w:pPr>
+        <w:pStyle w:val="ListParagraph"/>
+        <w:numPr>
+          <w:ilvl w:val="0"/>
+          <w:numId w:val="1"/>
+        </w:numPr>
+        <w:rPr>
+          <w:strike/>
+        </w:rPr>
+      </w:pPr>
+      <w:r>
+        <w:rPr>
+          <w:rFonts w:hint="cs"/>
+          <w:strike/>
+          <w:rtl/>
+        </w:rPr>
+        <w:t>לתקן ב-</w:t>
+      </w:r>
+      <w:r>
+        <w:rPr>
+          <w:strike/>
+        </w:rPr>
+        <w:t>forced response</w:t>
+      </w:r>
+      <w:r>
+        <w:rPr>
+          <w:rFonts w:hint="cs"/>
+          <w:strike/>
+        </w:rPr>
+        <w:t xml:space="preserve"> </w:t>
+      </w:r>
+      <w:r>
+        <w:rPr>
+          <w:strike/>
+          <w:rtl/>
+        </w:rPr>
+        <w:t>–</w:t>
+      </w:r>
+      <w:r>
+        <w:rPr>
+          <w:rFonts w:hint="cs"/>
+          <w:strike/>
+          <w:rtl/>
+        </w:rPr>
+        <w:t xml:space="preserve"> הבדיקה של המובהקות אמורה לבדוק </w:t>
+      </w:r>
+      <w:proofErr w:type="spellStart"/>
+      <w:r>
+        <w:rPr>
+          <w:rFonts w:hint="cs"/>
+          <w:strike/>
+          <w:rtl/>
+        </w:rPr>
+        <w:t>הםא</w:t>
+      </w:r>
+      <w:proofErr w:type="spellEnd"/>
+      <w:r>
+        <w:rPr>
+          <w:rFonts w:hint="cs"/>
+          <w:strike/>
+          <w:rtl/>
+        </w:rPr>
+        <w:t xml:space="preserve"> זה שונה מ-50%.</w:t>
+      </w:r>
+    </w:p>
+    <w:p>
+      <w:pPr>
+        <w:pStyle w:val="ListParagraph"/>
+        <w:numPr>
+          <w:ilvl w:val="0"/>
+          <w:numId w:val="1"/>
+        </w:numPr>
+        <w:rPr>
+          <w:strike/>
+        </w:rPr>
+      </w:pPr>
+      <w:r>
+        <w:rPr>
+          <w:rFonts w:hint="cs"/>
+          <w:strike/>
+          <w:rtl/>
+        </w:rPr>
+        <w:t xml:space="preserve">האם יש לחפש </w:t>
+      </w:r>
+      <w:proofErr w:type="spellStart"/>
+      <w:r>
+        <w:rPr>
+          <w:strike/>
+        </w:rPr>
+        <w:t>anova</w:t>
+      </w:r>
+      <w:proofErr w:type="spellEnd"/>
+      <w:r>
+        <w:rPr>
+          <w:rFonts w:hint="cs"/>
+          <w:strike/>
+        </w:rPr>
+        <w:t xml:space="preserve"> </w:t>
+      </w:r>
+      <w:r>
+        <w:rPr>
+          <w:rFonts w:hint="cs"/>
+          <w:strike/>
+          <w:rtl/>
+        </w:rPr>
+        <w:t>עבור תנועות לצד ימין בנפרד ותנועות לצד שמאל בנפרד?</w:t>
+      </w:r>
+      <w:r>
+        <w:rPr>
+          <w:rFonts w:hint="cs"/>
+          <w:strike/>
+          <w:rtl/>
+        </w:rPr>
+        <w:t xml:space="preserve"> </w:t>
+      </w:r>
+      <w:r>
+        <w:rPr>
+          <w:strike/>
+          <w:rtl/>
+        </w:rPr>
+        <w:t>–</w:t>
+      </w:r>
+      <w:r>
+        <w:rPr>
+          <w:rFonts w:hint="cs"/>
+          <w:strike/>
+          <w:rtl/>
+        </w:rPr>
+        <w:t xml:space="preserve"> לא, כי הכנסתי את ימין ושמאל בתור משתנה  נוסף ל-</w:t>
+      </w:r>
+      <w:r>
+        <w:rPr>
+          <w:strike/>
+        </w:rPr>
+        <w:t>ANOVA</w:t>
+      </w:r>
+      <w:r>
+        <w:rPr>
+          <w:rFonts w:hint="cs"/>
+          <w:strike/>
+          <w:rtl/>
+        </w:rPr>
+        <w:t xml:space="preserve">, והתוצאה שאני מסתכל עליה היא האפקט רק של </w:t>
+      </w:r>
+      <w:r>
+        <w:rPr>
+          <w:strike/>
+        </w:rPr>
+        <w:t>same/diff</w:t>
+      </w:r>
+      <w:r>
+        <w:rPr>
+          <w:rFonts w:hint="cs"/>
+          <w:strike/>
+          <w:rtl/>
+        </w:rPr>
+        <w:t>. אם אני אסתכל על האפקט של ימין/שמאל אני אראה שהוא מובהק.</w:t>
+      </w:r>
+    </w:p>
+    <w:p>
+      <w:pPr>
+        <w:pStyle w:val="ListParagraph"/>
+        <w:numPr>
+          <w:ilvl w:val="0"/>
+          <w:numId w:val="1"/>
+        </w:numPr>
+      </w:pPr>
+      <w:r>
+        <w:t>timing</w:t>
+      </w:r>
+    </w:p>
+    <w:p>
+      <w:pPr>
+        <w:pStyle w:val="ListParagraph"/>
+        <w:numPr>
+          <w:ilvl w:val="1"/>
+          <w:numId w:val="1"/>
+        </w:numPr>
+      </w:pPr>
+      <w:r>
+        <w:rPr>
+          <w:rFonts w:hint="cs"/>
+          <w:rtl/>
+        </w:rPr>
+        <w:t>לשלוח מייל ל-</w:t>
+      </w:r>
+      <w:r>
+        <w:t>VPIXX</w:t>
+      </w:r>
+      <w:r>
+        <w:rPr>
+          <w:rFonts w:hint="cs"/>
+          <w:rtl/>
+        </w:rPr>
+        <w:t xml:space="preserve"> לגבי פספוס </w:t>
+      </w:r>
+      <w:r>
+        <w:t>flips</w:t>
+      </w:r>
+    </w:p>
+    <w:p>
+      <w:pPr>
+        <w:pStyle w:val="ListParagraph"/>
+        <w:numPr>
+          <w:ilvl w:val="1"/>
+          <w:numId w:val="1"/>
+        </w:numPr>
+      </w:pPr>
+      <w:r>
+        <w:rPr>
+          <w:rFonts w:hint="cs"/>
+          <w:rtl/>
+        </w:rPr>
+        <w:t>לשאול את אורי ואיתי לגבי הקוד שלי? או אולי להריץ משהו במשך שעה כשהוא מאוד יעיל ולראות אם יש בעיה.</w:t>
       </w:r>
     </w:p>
     <w:p/>
@@ -15408,6 +15988,23 @@
       <w:pPr>
         <w:pStyle w:val="NoSpacing"/>
         <w:numPr>
+          <w:ilvl w:val="1"/>
+          <w:numId w:val="1"/>
+        </w:numPr>
+      </w:pPr>
+      <w:hyperlink r:id="rId19" w:history="1">
+        <w:r>
+          <w:rPr>
+            <w:rStyle w:val="Hyperlink"/>
+          </w:rPr>
+          <w:t>https://gist.github.com/evantoli/f8c23a37eb3558ab8765</w:t>
+        </w:r>
+      </w:hyperlink>
+    </w:p>
+    <w:p>
+      <w:pPr>
+        <w:pStyle w:val="NoSpacing"/>
+        <w:numPr>
           <w:ilvl w:val="0"/>
           <w:numId w:val="1"/>
         </w:numPr>
@@ -17049,6 +17646,18 @@
       <w:szCs w:val="20"/>
     </w:rPr>
   </w:style>
+  <w:style w:type="character" w:styleId="UnresolvedMention">
+    <w:name w:val="Unresolved Mention"/>
+    <w:basedOn w:val="DefaultParagraphFont"/>
+    <w:uiPriority w:val="99"/>
+    <w:semiHidden/>
+    <w:unhideWhenUsed/>
+    <w:rsid w:val="00817F16"/>
+    <w:rPr>
+      <w:color w:val="605E5C"/>
+      <w:shd w:val="clear" w:color="auto" w:fill="E1DFDD"/>
+    </w:rPr>
+  </w:style>
 </w:styles>
 </file>
 

</xml_diff>

<commit_message>
Add train w/o prime |
</commit_message>
<xml_diff>
--- a/experiment/RUN_ME/main.docx
+++ b/experiment/RUN_ME/main.docx
@@ -553,9 +553,6 @@
     <w:p>
       <w:pPr>
         <w:pStyle w:val="NoSpacing"/>
-        <w:rPr>
-          <w:rtl/>
-        </w:rPr>
       </w:pPr>
       <w:r>
         <w:rPr>
@@ -587,6 +584,100 @@
     </w:p>
     <w:p>
       <w:pPr>
+        <w:pStyle w:val="NoSpacing"/>
+        <w:rPr>
+          <w:rFonts w:hint="cs"/>
+          <w:rtl/>
+        </w:rPr>
+      </w:pPr>
+      <w:r>
+        <w:rPr>
+          <w:rFonts w:hint="cs"/>
+          <w:rtl/>
+        </w:rPr>
+        <w:t xml:space="preserve">לאחר מכן וודא שהרשימה טובה באמצעות </w:t>
+      </w:r>
+      <w:r>
+        <w:t>run_tests.m</w:t>
+      </w:r>
+      <w:r>
+        <w:rPr>
+          <w:rFonts w:hint="cs"/>
+          <w:rtl/>
+        </w:rPr>
+        <w:t>: הכנס ל-</w:t>
+      </w:r>
+      <w:r>
+        <w:t>word_list</w:t>
+      </w:r>
+      <w:r>
+        <w:rPr>
+          <w:rFonts w:hint="cs"/>
+          <w:rtl/>
+        </w:rPr>
+        <w:t xml:space="preserve"> את שם הרשימה כולל סיומת, ול-</w:t>
+      </w:r>
+      <w:r>
+        <w:t>type</w:t>
+      </w:r>
+      <w:r>
+        <w:rPr>
+          <w:rFonts w:hint="cs"/>
+          <w:rtl/>
+        </w:rPr>
+        <w:t xml:space="preserve"> הכנס '</w:t>
+      </w:r>
+      <w:r>
+        <w:t>trials_list</w:t>
+      </w:r>
+      <w:r>
+        <w:rPr>
+          <w:rFonts w:hint="cs"/>
+          <w:rtl/>
+        </w:rPr>
+        <w:t>'.</w:t>
+      </w:r>
+      <w:r>
+        <w:t xml:space="preserve"> </w:t>
+      </w:r>
+      <w:r>
+        <w:rPr>
+          <w:rFonts w:hint="cs"/>
+          <w:rtl/>
+        </w:rPr>
+        <w:t xml:space="preserve"> הרץ את הקובץ.</w:t>
+      </w:r>
+    </w:p>
+    <w:p>
+      <w:pPr>
+        <w:pStyle w:val="NoSpacing"/>
+        <w:rPr>
+          <w:rtl/>
+        </w:rPr>
+      </w:pPr>
+      <w:r>
+        <w:rPr>
+          <w:rFonts w:hint="cs"/>
+          <w:rtl/>
+        </w:rPr>
+        <w:t>וודא שהבדיקות הבאות נותנות 1:</w:t>
+      </w:r>
+    </w:p>
+    <w:p>
+      <w:pPr>
+        <w:pStyle w:val="NoSpacing"/>
+      </w:pPr>
+    </w:p>
+    <w:p>
+      <w:pPr>
+        <w:pStyle w:val="NoSpacing"/>
+        <w:rPr>
+          <w:rFonts w:hint="cs"/>
+        </w:rPr>
+      </w:pPr>
+    </w:p>
+    <w:p>
+      <w:pPr>
         <w:pStyle w:val="Heading2"/>
         <w:rPr>
           <w:rtl/>
@@ -703,6 +794,7 @@
           <w:rFonts w:hint="cs"/>
           <w:rtl/>
         </w:rPr>
+        <w:lastRenderedPageBreak/>
         <w:t>ב-</w:t>
       </w:r>
       <w:r>
@@ -964,7 +1056,6 @@
           <w:sz w:val="14"/>
           <w:szCs w:val="14"/>
         </w:rPr>
-        <w:lastRenderedPageBreak/>
         <w:t>nat_targets.xlsx</w:t>
       </w:r>
     </w:p>
@@ -1173,7 +1264,127 @@
           <w:rFonts w:hint="cs"/>
           <w:rtl/>
         </w:rPr>
-        <w:t xml:space="preserve">. לאחר מכן </w:t>
+        <w:t xml:space="preserve"> עבור בלוק אימון עם </w:t>
+      </w:r>
+      <w:r>
+        <w:t>Prime</w:t>
+      </w:r>
+      <w:r>
+        <w:rPr>
+          <w:rFonts w:hint="cs"/>
+          <w:rtl/>
+        </w:rPr>
+        <w:t>.</w:t>
+      </w:r>
+    </w:p>
+    <w:p>
+      <w:pPr>
+        <w:autoSpaceDE w:val="0"/>
+        <w:autoSpaceDN w:val="0"/>
+        <w:adjustRightInd w:val="0"/>
+      </w:pPr>
+      <w:r>
+        <w:t>newTrials(1,2)</w:t>
+      </w:r>
+      <w:r>
+        <w:rPr>
+          <w:rFonts w:hint="cs"/>
+          <w:rtl/>
+        </w:rPr>
+        <w:t xml:space="preserve"> עבור בלוק אימון ללא </w:t>
+      </w:r>
+      <w:r>
+        <w:t>Prime</w:t>
+      </w:r>
+      <w:r>
+        <w:rPr>
+          <w:rFonts w:hint="cs"/>
+          <w:rtl/>
+        </w:rPr>
+        <w:t xml:space="preserve"> (ה-</w:t>
+      </w:r>
+      <w:r>
+        <w:t>prime</w:t>
+      </w:r>
+      <w:r>
+        <w:rPr>
+          <w:rFonts w:hint="cs"/>
+          <w:rtl/>
+        </w:rPr>
+        <w:t xml:space="preserve"> יוסף בכל מקרה</w:t>
+      </w:r>
+      <w:r>
+        <w:rPr>
+          <w:rFonts w:hint="cs"/>
+          <w:rtl/>
+        </w:rPr>
+        <w:t>.</w:t>
+      </w:r>
+      <w:r>
+        <w:rPr>
+          <w:rFonts w:hint="cs"/>
+          <w:rtl/>
+        </w:rPr>
+        <w:t xml:space="preserve"> </w:t>
+      </w:r>
+      <w:r>
+        <w:rPr>
+          <w:rFonts w:hint="cs"/>
+          <w:rtl/>
+        </w:rPr>
+        <w:t xml:space="preserve">מכניסים 1 או 2 </w:t>
+      </w:r>
+      <w:r>
+        <w:rPr>
+          <w:rFonts w:hint="cs"/>
+          <w:rtl/>
+        </w:rPr>
+        <w:t xml:space="preserve">כדי שהקוד של הניסוי ידע לא </w:t>
+      </w:r>
+    </w:p>
+    <w:p>
+      <w:pPr>
+        <w:autoSpaceDE w:val="0"/>
+        <w:autoSpaceDN w:val="0"/>
+        <w:adjustRightInd w:val="0"/>
+        <w:ind w:left="720" w:firstLine="720"/>
+        <w:rPr>
+          <w:rtl/>
+        </w:rPr>
+      </w:pPr>
+      <w:r>
+        <w:rPr>
+          <w:rFonts w:hint="cs"/>
+          <w:rtl/>
+        </w:rPr>
+        <w:t xml:space="preserve">להוסיף כותרת לקובץ הפלט לפני הטריילים של בלוק אימון עם </w:t>
+      </w:r>
+      <w:r>
+        <w:t>prime</w:t>
+      </w:r>
+      <w:r>
+        <w:rPr>
+          <w:rFonts w:hint="cs"/>
+          <w:rtl/>
+        </w:rPr>
+        <w:t>).</w:t>
+      </w:r>
+    </w:p>
+    <w:p>
+      <w:pPr>
+        <w:autoSpaceDE w:val="0"/>
+        <w:autoSpaceDN w:val="0"/>
+        <w:adjustRightInd w:val="0"/>
+        <w:rPr>
+          <w:rtl/>
+        </w:rPr>
+      </w:pPr>
+      <w:r>
+        <w:rPr>
+          <w:rFonts w:hint="cs"/>
+          <w:rtl/>
+        </w:rPr>
+        <w:t xml:space="preserve">לאחר מכן </w:t>
       </w:r>
       <w:r>
         <w:rPr>
@@ -2386,6 +2597,7 @@
         </w:numPr>
       </w:pPr>
       <w:r>
+        <w:lastRenderedPageBreak/>
         <w:t>Prime</w:t>
       </w:r>
       <w:r>
@@ -2667,7 +2879,6 @@
         </w:rPr>
       </w:pPr>
       <w:r>
-        <w:lastRenderedPageBreak/>
         <w:t>showCategor</w:t>
       </w:r>
     </w:p>
@@ -4485,6 +4696,7 @@
           <w:sz w:val="16"/>
           <w:szCs w:val="16"/>
         </w:rPr>
+        <w:lastRenderedPageBreak/>
         <w:t>set(gcf, 'InvertHardcopy', 'off');</w:t>
       </w:r>
     </w:p>
@@ -5938,6 +6150,7 @@
           <w:strike/>
           <w:rtl/>
         </w:rPr>
+        <w:lastRenderedPageBreak/>
         <w:t xml:space="preserve">תצייר גרף </w:t>
       </w:r>
       <w:r>
@@ -6215,7 +6428,6 @@
           <w:strike/>
           <w:rtl/>
         </w:rPr>
-        <w:lastRenderedPageBreak/>
         <w:t>תעלה את מספר הבלוקים כך שיהיו בסה"כ 480 טריילים.</w:t>
       </w:r>
     </w:p>
@@ -6879,6 +7091,7 @@
         <w:rPr>
           <w:strike/>
         </w:rPr>
+        <w:lastRenderedPageBreak/>
         <w:t>Gallivan, J.P. &amp; C.S. Chapman. 2014. Three-dimensional reach trajectories as a probe of real-time decision-making between multiple competing targets. Front. Neurosci. 8: 215.</w:t>
       </w:r>
     </w:p>
@@ -7130,7 +7343,6 @@
           <w:strike/>
           <w:rtl/>
         </w:rPr>
-        <w:lastRenderedPageBreak/>
         <w:t>תסמן מיקום של כיסא על הרצפה</w:t>
       </w:r>
     </w:p>
@@ -8320,6 +8532,7 @@
           <w:strike/>
           <w:rtl/>
         </w:rPr>
+        <w:lastRenderedPageBreak/>
         <w:t xml:space="preserve">תריץ ניסוי קצר ותוודא שהזמן של </w:t>
       </w:r>
       <w:r>
@@ -8618,7 +8831,6 @@
           <w:rFonts w:hint="cs"/>
           <w:strike/>
         </w:rPr>
-        <w:lastRenderedPageBreak/>
         <w:t>SOP</w:t>
       </w:r>
     </w:p>
@@ -9609,87 +9821,479 @@
       <w:pPr>
         <w:pStyle w:val="NoSpacing"/>
         <w:numPr>
+          <w:ilvl w:val="0"/>
+          <w:numId w:val="1"/>
+        </w:numPr>
+      </w:pPr>
+      <w:r>
+        <w:rPr>
+          <w:rFonts w:hint="cs"/>
+          <w:rtl/>
+        </w:rPr>
+        <w:t>ב-</w:t>
+      </w:r>
+      <w:r>
+        <w:t>tests</w:t>
+      </w:r>
+      <w:r>
+        <w:rPr>
+          <w:rFonts w:hint="cs"/>
+          <w:rtl/>
+        </w:rPr>
+        <w:t xml:space="preserve"> תתאים את זה כך שהפרמטר של </w:t>
+      </w:r>
+      <w:r>
+        <w:t>type</w:t>
+      </w:r>
+      <w:r>
+        <w:rPr>
+          <w:rFonts w:hint="cs"/>
+          <w:rtl/>
+        </w:rPr>
+        <w:t xml:space="preserve"> ישנה את הכל ככה שזה יתאים להרצה גם על </w:t>
+      </w:r>
+      <w:r>
+        <w:t>trials lists</w:t>
+      </w:r>
+      <w:r>
+        <w:rPr>
+          <w:rFonts w:hint="cs"/>
+        </w:rPr>
+        <w:t xml:space="preserve"> </w:t>
+      </w:r>
+      <w:r>
+        <w:rPr>
+          <w:rFonts w:hint="cs"/>
+          <w:rtl/>
+        </w:rPr>
+        <w:t xml:space="preserve">וגם על </w:t>
+      </w:r>
+      <w:r>
+        <w:t>practice trial lists</w:t>
+      </w:r>
+      <w:r>
+        <w:rPr>
+          <w:rFonts w:hint="cs"/>
+          <w:rtl/>
+        </w:rPr>
+        <w:t>. מבחינת נגיד מספר התנאים שזה מצפה לראות.</w:t>
+      </w:r>
+      <w:r>
+        <w:t xml:space="preserve"> </w:t>
+      </w:r>
+      <w:r>
+        <w:rPr>
+          <w:rFonts w:hint="cs"/>
+          <w:rtl/>
+        </w:rPr>
+        <w:t xml:space="preserve"> תעשה מדריך איך להשתמש בזה כדי לבדוק </w:t>
+      </w:r>
+      <w:r>
+        <w:t>trials list</w:t>
+      </w:r>
+      <w:r>
+        <w:rPr>
+          <w:rFonts w:hint="cs"/>
+        </w:rPr>
+        <w:t xml:space="preserve"> </w:t>
+      </w:r>
+      <w:r>
+        <w:rPr>
+          <w:rFonts w:hint="cs"/>
+          <w:rtl/>
+        </w:rPr>
+        <w:t xml:space="preserve">וגם איך לבדוק </w:t>
+      </w:r>
+      <w:r>
+        <w:t>practice trials lists</w:t>
+      </w:r>
+      <w:r>
+        <w:rPr>
+          <w:rFonts w:hint="cs"/>
+          <w:rtl/>
+        </w:rPr>
+        <w:t>.</w:t>
+      </w:r>
+    </w:p>
+    <w:p>
+      <w:pPr>
+        <w:rPr>
+          <w:rtl/>
+        </w:rPr>
+      </w:pPr>
+      <w:r>
+        <w:rPr>
+          <w:rFonts w:hint="cs"/>
+          <w:rtl/>
+        </w:rPr>
+        <w:t>@@@@@@@@@@@@@@@</w:t>
+      </w:r>
+      <w:r>
+        <w:t>Analysis</w:t>
+      </w:r>
+      <w:r>
+        <w:rPr>
+          <w:rFonts w:hint="cs"/>
+          <w:rtl/>
+        </w:rPr>
+        <w:t>@@@@@@@@@@@@@@@@</w:t>
+      </w:r>
+    </w:p>
+    <w:p>
+      <w:pPr>
+        <w:rPr>
+          <w:rtl/>
+        </w:rPr>
+      </w:pPr>
+      <w:r>
+        <w:rPr>
+          <w:rFonts w:hint="cs"/>
+          <w:rtl/>
+        </w:rPr>
+        <w:t>@@@@@@@@@@@@@@@</w:t>
+      </w:r>
+      <w:r>
+        <w:t>Analysis</w:t>
+      </w:r>
+      <w:r>
+        <w:rPr>
+          <w:rFonts w:hint="cs"/>
+          <w:rtl/>
+        </w:rPr>
+        <w:t>@@@@@@@@@@@@@@@@</w:t>
+      </w:r>
+    </w:p>
+    <w:p>
+      <w:pPr>
+        <w:rPr>
+          <w:rtl/>
+        </w:rPr>
+      </w:pPr>
+      <w:r>
+        <w:rPr>
+          <w:rFonts w:hint="cs"/>
+          <w:rtl/>
+        </w:rPr>
+        <w:t>@@@@@@@@@@@@@@@</w:t>
+      </w:r>
+      <w:r>
+        <w:t>Analysis</w:t>
+      </w:r>
+      <w:r>
+        <w:rPr>
+          <w:rFonts w:hint="cs"/>
+          <w:rtl/>
+        </w:rPr>
+        <w:t>@@@@@@@@@@@@@@@@</w:t>
+      </w:r>
+    </w:p>
+    <w:p>
+      <w:pPr>
+        <w:pStyle w:val="ListParagraph"/>
+        <w:numPr>
+          <w:ilvl w:val="0"/>
+          <w:numId w:val="1"/>
+        </w:numPr>
+        <w:rPr>
+          <w:strike/>
+        </w:rPr>
+      </w:pPr>
+      <w:r>
+        <w:rPr>
+          <w:rFonts w:hint="cs"/>
+          <w:strike/>
+          <w:rtl/>
+        </w:rPr>
+        <w:t xml:space="preserve">תחליט מה פונקצית </w:t>
+      </w:r>
+      <w:r>
+        <w:rPr>
+          <w:strike/>
+        </w:rPr>
+        <w:t>Bspline</w:t>
+      </w:r>
+      <w:r>
+        <w:rPr>
+          <w:rFonts w:hint="cs"/>
+          <w:strike/>
+          <w:rtl/>
+        </w:rPr>
+        <w:t xml:space="preserve"> מקבלת ומה היא מחזירה, תעדכן בהתאם את התיאור שלה</w:t>
+      </w:r>
+    </w:p>
+    <w:p>
+      <w:pPr>
+        <w:pStyle w:val="ListParagraph"/>
+        <w:numPr>
+          <w:ilvl w:val="0"/>
+          <w:numId w:val="1"/>
+        </w:numPr>
+        <w:rPr>
+          <w:strike/>
+        </w:rPr>
+      </w:pPr>
+      <w:r>
+        <w:rPr>
+          <w:rFonts w:hint="cs"/>
+          <w:strike/>
+          <w:rtl/>
+        </w:rPr>
+        <w:t xml:space="preserve">להריץ בדיקות על </w:t>
+      </w:r>
+      <w:r>
+        <w:rPr>
+          <w:strike/>
+        </w:rPr>
+        <w:t>1009</w:t>
+      </w:r>
+    </w:p>
+    <w:p>
+      <w:pPr>
+        <w:pStyle w:val="ListParagraph"/>
+        <w:numPr>
+          <w:ilvl w:val="0"/>
+          <w:numId w:val="1"/>
+        </w:numPr>
+        <w:rPr>
+          <w:strike/>
+        </w:rPr>
+      </w:pPr>
+      <w:r>
+        <w:rPr>
+          <w:rFonts w:hint="cs"/>
+          <w:strike/>
+          <w:rtl/>
+        </w:rPr>
+        <w:lastRenderedPageBreak/>
+        <w:t xml:space="preserve">לבדוק האם </w:t>
+      </w:r>
+      <w:r>
+        <w:rPr>
+          <w:strike/>
+        </w:rPr>
+        <w:t>normalizeFDA</w:t>
+      </w:r>
+      <w:r>
+        <w:rPr>
+          <w:rFonts w:hint="cs"/>
+          <w:strike/>
+          <w:rtl/>
+        </w:rPr>
+        <w:t xml:space="preserve"> מצליח למדל שם דברים כמו שצריך</w:t>
+      </w:r>
+      <w:r>
+        <w:rPr>
+          <w:rFonts w:hint="cs"/>
+          <w:strike/>
+          <w:rtl/>
+        </w:rPr>
+        <w:t xml:space="preserve"> </w:t>
+      </w:r>
+      <w:r>
+        <w:rPr>
+          <w:strike/>
+          <w:rtl/>
+        </w:rPr>
+        <w:t>–</w:t>
+      </w:r>
+      <w:r>
+        <w:rPr>
+          <w:rFonts w:hint="cs"/>
+          <w:strike/>
+          <w:rtl/>
+        </w:rPr>
+        <w:t xml:space="preserve"> אם לא, לכתוב מייל לקרייג</w:t>
+      </w:r>
+      <w:r>
+        <w:rPr>
+          <w:rFonts w:hint="cs"/>
+          <w:strike/>
+          <w:rtl/>
+        </w:rPr>
+        <w:t xml:space="preserve">@@ הצליח, בטעות התעלמתי מהנרמול בציר </w:t>
+      </w:r>
+      <w:r>
+        <w:rPr>
+          <w:rFonts w:hint="cs"/>
+          <w:strike/>
+        </w:rPr>
+        <w:t>Z</w:t>
+      </w:r>
+      <w:r>
+        <w:rPr>
+          <w:rFonts w:hint="cs"/>
+          <w:strike/>
+          <w:rtl/>
+        </w:rPr>
+        <w:t>.</w:t>
+      </w:r>
+    </w:p>
+    <w:p>
+      <w:pPr>
+        <w:pStyle w:val="ListParagraph"/>
+        <w:numPr>
+          <w:ilvl w:val="0"/>
+          <w:numId w:val="1"/>
+        </w:numPr>
+        <w:rPr>
+          <w:strike/>
+        </w:rPr>
+      </w:pPr>
+      <w:r>
+        <w:rPr>
+          <w:rFonts w:hint="cs"/>
+          <w:strike/>
+          <w:rtl/>
+        </w:rPr>
+        <w:t xml:space="preserve">צריך למחוק טריילים בהם הנבדק לא זז </w:t>
+      </w:r>
+      <w:r>
+        <w:rPr>
+          <w:strike/>
+          <w:rtl/>
+        </w:rPr>
+        <w:t>–</w:t>
+      </w:r>
+      <w:r>
+        <w:rPr>
+          <w:rFonts w:hint="cs"/>
+          <w:strike/>
+          <w:rtl/>
+        </w:rPr>
+        <w:t xml:space="preserve"> כנראה להפעיל סף מרחק שמי שלא עובר אותו נמחק.</w:t>
+      </w:r>
+    </w:p>
+    <w:p>
+      <w:pPr>
+        <w:pStyle w:val="ListParagraph"/>
+        <w:numPr>
+          <w:ilvl w:val="0"/>
+          <w:numId w:val="1"/>
+        </w:numPr>
+        <w:rPr>
+          <w:strike/>
+        </w:rPr>
+      </w:pPr>
+      <w:r>
+        <w:rPr>
+          <w:strike/>
+        </w:rPr>
+        <w:t>Preprocessing</w:t>
+      </w:r>
+    </w:p>
+    <w:p>
+      <w:pPr>
+        <w:pStyle w:val="ListParagraph"/>
+        <w:numPr>
           <w:ilvl w:val="1"/>
           <w:numId w:val="1"/>
         </w:numPr>
-      </w:pPr>
-    </w:p>
-    <w:p>
-      <w:pPr>
-        <w:rPr>
-          <w:rtl/>
-        </w:rPr>
-      </w:pPr>
-      <w:r>
-        <w:rPr>
-          <w:rFonts w:hint="cs"/>
-          <w:rtl/>
-        </w:rPr>
-        <w:t>@@@@@@@@@@@@@@@</w:t>
-      </w:r>
-      <w:r>
-        <w:t>Analysis</w:t>
-      </w:r>
-      <w:r>
-        <w:rPr>
-          <w:rFonts w:hint="cs"/>
-          <w:rtl/>
-        </w:rPr>
-        <w:t>@@@@@@@@@@@@@@@@</w:t>
-      </w:r>
-    </w:p>
-    <w:p>
-      <w:pPr>
-        <w:rPr>
-          <w:rtl/>
-        </w:rPr>
-      </w:pPr>
-      <w:r>
-        <w:rPr>
-          <w:rFonts w:hint="cs"/>
-          <w:rtl/>
-        </w:rPr>
-        <w:t>@@@@@@@@@@@@@@@</w:t>
-      </w:r>
-      <w:r>
-        <w:t>Analysis</w:t>
-      </w:r>
-      <w:r>
-        <w:rPr>
-          <w:rFonts w:hint="cs"/>
-          <w:rtl/>
-        </w:rPr>
-        <w:t>@@@@@@@@@@@@@@@@</w:t>
-      </w:r>
-    </w:p>
-    <w:p>
-      <w:pPr>
-        <w:rPr>
-          <w:rtl/>
-        </w:rPr>
-      </w:pPr>
-      <w:r>
-        <w:rPr>
-          <w:rFonts w:hint="cs"/>
-          <w:rtl/>
-        </w:rPr>
-        <w:t>@@@@@@@@@@@@@@@</w:t>
-      </w:r>
-      <w:r>
-        <w:t>Analysis</w:t>
-      </w:r>
-      <w:r>
-        <w:rPr>
-          <w:rFonts w:hint="cs"/>
-          <w:rtl/>
-        </w:rPr>
-        <w:t>@@@@@@@@@@@@@@@@</w:t>
+        <w:rPr>
+          <w:strike/>
+        </w:rPr>
+      </w:pPr>
+      <w:r>
+        <w:rPr>
+          <w:rFonts w:hint="cs"/>
+          <w:strike/>
+          <w:rtl/>
+        </w:rPr>
+        <w:t>מילוי נתונים חסרים</w:t>
       </w:r>
     </w:p>
     <w:p>
       <w:pPr>
         <w:pStyle w:val="ListParagraph"/>
         <w:numPr>
+          <w:ilvl w:val="1"/>
+          <w:numId w:val="1"/>
+        </w:numPr>
+        <w:rPr>
+          <w:strike/>
+        </w:rPr>
+      </w:pPr>
+      <w:r>
+        <w:rPr>
+          <w:strike/>
+        </w:rPr>
+        <w:t>Low pass filter</w:t>
+      </w:r>
+    </w:p>
+    <w:p>
+      <w:pPr>
+        <w:pStyle w:val="ListParagraph"/>
+        <w:numPr>
+          <w:ilvl w:val="1"/>
+          <w:numId w:val="1"/>
+        </w:numPr>
+        <w:rPr>
+          <w:strike/>
+        </w:rPr>
+      </w:pPr>
+      <w:r>
+        <w:rPr>
+          <w:rFonts w:hint="cs"/>
+          <w:strike/>
+          <w:rtl/>
+        </w:rPr>
+        <w:t xml:space="preserve">נרמול כל הדגימות לדגימה הראשונה </w:t>
+      </w:r>
+      <w:r>
+        <w:rPr>
+          <w:strike/>
+          <w:rtl/>
+        </w:rPr>
+        <w:t>–</w:t>
+      </w:r>
+      <w:r>
+        <w:rPr>
+          <w:rFonts w:hint="cs"/>
+          <w:strike/>
+          <w:rtl/>
+        </w:rPr>
+        <w:t xml:space="preserve"> מבחינת זמן ומקום.</w:t>
+      </w:r>
+    </w:p>
+    <w:p>
+      <w:pPr>
+        <w:pStyle w:val="ListParagraph"/>
+        <w:numPr>
+          <w:ilvl w:val="1"/>
+          <w:numId w:val="1"/>
+        </w:numPr>
+        <w:rPr>
+          <w:strike/>
+        </w:rPr>
+      </w:pPr>
+      <w:r>
+        <w:rPr>
+          <w:rFonts w:hint="cs"/>
+          <w:strike/>
+          <w:rtl/>
+        </w:rPr>
+        <w:t xml:space="preserve">מציאת </w:t>
+      </w:r>
+      <w:r>
+        <w:rPr>
+          <w:rFonts w:hint="cs"/>
+          <w:strike/>
+          <w:rtl/>
+        </w:rPr>
+        <w:t>תחילת וסוף תנועה</w:t>
+      </w:r>
+      <w:r>
+        <w:rPr>
+          <w:rFonts w:hint="cs"/>
+          <w:strike/>
+          <w:rtl/>
+        </w:rPr>
+        <w:t xml:space="preserve"> וקיצור המידע בהתאם.</w:t>
+      </w:r>
+    </w:p>
+    <w:p>
+      <w:pPr>
+        <w:pStyle w:val="ListParagraph"/>
+        <w:numPr>
           <w:ilvl w:val="0"/>
           <w:numId w:val="1"/>
         </w:numPr>
@@ -9703,21 +10307,21 @@
           <w:strike/>
           <w:rtl/>
         </w:rPr>
-        <w:t xml:space="preserve">תחליט מה פונקצית </w:t>
-      </w:r>
-      <w:r>
-        <w:rPr>
-          <w:strike/>
-        </w:rPr>
-        <w:t>Bspline</w:t>
-      </w:r>
-      <w:r>
-        <w:rPr>
-          <w:rFonts w:hint="cs"/>
-          <w:strike/>
-          <w:rtl/>
-        </w:rPr>
-        <w:t xml:space="preserve"> מקבלת ומה היא מחזירה, תעדכן בהתאם את התיאור שלה</w:t>
+        <w:t xml:space="preserve">מיצוע של הנתונים לפי </w:t>
+      </w:r>
+      <w:r>
+        <w:rPr>
+          <w:strike/>
+        </w:rPr>
+        <w:t>condition</w:t>
+      </w:r>
+      <w:r>
+        <w:rPr>
+          <w:rFonts w:hint="cs"/>
+          <w:strike/>
+          <w:rtl/>
+        </w:rPr>
+        <w:t>.</w:t>
       </w:r>
     </w:p>
     <w:p>
@@ -9737,13 +10341,35 @@
           <w:strike/>
           <w:rtl/>
         </w:rPr>
-        <w:t xml:space="preserve">להריץ בדיקות על </w:t>
-      </w:r>
-      <w:r>
-        <w:rPr>
-          <w:strike/>
-        </w:rPr>
-        <w:t>1009</w:t>
+        <w:t>תשנה את כל ה-</w:t>
+      </w:r>
+      <w:r>
+        <w:rPr>
+          <w:strike/>
+        </w:rPr>
+        <w:t>analysis</w:t>
+      </w:r>
+      <w:r>
+        <w:rPr>
+          <w:rFonts w:hint="cs"/>
+          <w:strike/>
+          <w:rtl/>
+        </w:rPr>
+        <w:t xml:space="preserve"> ככה שבהתחלה מכניסים לו סוג </w:t>
+      </w:r>
+      <w:r>
+        <w:rPr>
+          <w:strike/>
+        </w:rPr>
+        <w:t>traj</w:t>
+      </w:r>
+      <w:r>
+        <w:rPr>
+          <w:rFonts w:hint="cs"/>
+          <w:strike/>
+          <w:rtl/>
+        </w:rPr>
+        <w:t xml:space="preserve"> ואז הוא עושה חישובים רק עליו.</w:t>
       </w:r>
     </w:p>
     <w:p>
@@ -9763,59 +10389,76 @@
           <w:strike/>
           <w:rtl/>
         </w:rPr>
-        <w:t xml:space="preserve">לבדוק האם </w:t>
-      </w:r>
-      <w:r>
-        <w:rPr>
-          <w:strike/>
-        </w:rPr>
-        <w:t>normalizeFDA</w:t>
-      </w:r>
-      <w:r>
-        <w:rPr>
-          <w:rFonts w:hint="cs"/>
-          <w:strike/>
-          <w:rtl/>
-        </w:rPr>
-        <w:t xml:space="preserve"> מצליח למדל שם דברים כמו שצריך</w:t>
-      </w:r>
-      <w:r>
-        <w:rPr>
-          <w:rFonts w:hint="cs"/>
-          <w:strike/>
-          <w:rtl/>
-        </w:rPr>
-        <w:t xml:space="preserve"> </w:t>
-      </w:r>
-      <w:r>
-        <w:rPr>
-          <w:strike/>
-          <w:rtl/>
-        </w:rPr>
-        <w:t>–</w:t>
-      </w:r>
-      <w:r>
-        <w:rPr>
-          <w:rFonts w:hint="cs"/>
-          <w:strike/>
-          <w:rtl/>
-        </w:rPr>
-        <w:t xml:space="preserve"> אם לא, לכתוב מייל לקרייג</w:t>
-      </w:r>
-      <w:r>
-        <w:rPr>
-          <w:rFonts w:hint="cs"/>
-          <w:strike/>
-          <w:rtl/>
-        </w:rPr>
-        <w:t xml:space="preserve">@@ הצליח, בטעות התעלמתי מהנרמול בציר </w:t>
-      </w:r>
-      <w:r>
-        <w:rPr>
-          <w:rFonts w:hint="cs"/>
-          <w:strike/>
-        </w:rPr>
-        <w:t>Z</w:t>
+        <w:t xml:space="preserve">לנתח </w:t>
+      </w:r>
+      <w:r>
+        <w:rPr>
+          <w:strike/>
+        </w:rPr>
+        <w:t>variance</w:t>
+      </w:r>
+      <w:r>
+        <w:rPr>
+          <w:rFonts w:hint="cs"/>
+          <w:strike/>
+          <w:rtl/>
+        </w:rPr>
+        <w:t xml:space="preserve"> של מסלול.</w:t>
+      </w:r>
+    </w:p>
+    <w:p>
+      <w:pPr>
+        <w:pStyle w:val="ListParagraph"/>
+        <w:numPr>
+          <w:ilvl w:val="0"/>
+          <w:numId w:val="1"/>
+        </w:numPr>
+        <w:rPr>
+          <w:strike/>
+        </w:rPr>
+      </w:pPr>
+      <w:r>
+        <w:rPr>
+          <w:rFonts w:hint="cs"/>
+          <w:strike/>
+          <w:rtl/>
+        </w:rPr>
+        <w:t xml:space="preserve">לנתח </w:t>
+      </w:r>
+      <w:r>
+        <w:rPr>
+          <w:rFonts w:hint="cs"/>
+          <w:strike/>
+        </w:rPr>
+        <w:t>RT</w:t>
+      </w:r>
+      <w:r>
+        <w:rPr>
+          <w:rFonts w:hint="cs"/>
+          <w:strike/>
+          <w:rtl/>
+        </w:rPr>
+        <w:t xml:space="preserve"> ב-</w:t>
+      </w:r>
+      <w:r>
+        <w:rPr>
+          <w:strike/>
+        </w:rPr>
+        <w:t>congruent</w:t>
+      </w:r>
+      <w:r>
+        <w:rPr>
+          <w:rFonts w:hint="cs"/>
+          <w:strike/>
+          <w:rtl/>
+        </w:rPr>
+        <w:t xml:space="preserve"> מול </w:t>
+      </w:r>
+      <w:r>
+        <w:rPr>
+          <w:strike/>
+        </w:rPr>
+        <w:t>Incongruent</w:t>
       </w:r>
       <w:r>
         <w:rPr>
@@ -9830,59 +10473,54 @@
       <w:pPr>
         <w:pStyle w:val="ListParagraph"/>
         <w:numPr>
-          <w:ilvl w:val="0"/>
-          <w:numId w:val="1"/>
-        </w:numPr>
-        <w:rPr>
-          <w:strike/>
-        </w:rPr>
-      </w:pPr>
-      <w:r>
-        <w:rPr>
-          <w:rFonts w:hint="cs"/>
-          <w:strike/>
-          <w:rtl/>
-        </w:rPr>
-        <w:t xml:space="preserve">צריך למחוק טריילים בהם הנבדק לא זז </w:t>
-      </w:r>
-      <w:r>
-        <w:rPr>
-          <w:strike/>
-          <w:rtl/>
-        </w:rPr>
-        <w:t>–</w:t>
-      </w:r>
-      <w:r>
-        <w:rPr>
-          <w:rFonts w:hint="cs"/>
-          <w:strike/>
-          <w:rtl/>
-        </w:rPr>
-        <w:t xml:space="preserve"> כנראה להפעיל סף מרחק שמי שלא עובר אותו נמחק.</w:t>
+          <w:ilvl w:val="1"/>
+          <w:numId w:val="1"/>
+        </w:numPr>
+        <w:rPr>
+          <w:strike/>
+        </w:rPr>
+      </w:pPr>
+      <w:r>
+        <w:rPr>
+          <w:rFonts w:hint="cs"/>
+          <w:strike/>
+          <w:rtl/>
+        </w:rPr>
+        <w:t xml:space="preserve">ההבדל בין שמאל ימין קטן יותר בתנאי </w:t>
+      </w:r>
+      <w:r>
+        <w:rPr>
+          <w:strike/>
+        </w:rPr>
+        <w:t>diff</w:t>
+      </w:r>
+      <w:r>
+        <w:rPr>
+          <w:rFonts w:hint="cs"/>
+          <w:strike/>
+          <w:rtl/>
+        </w:rPr>
+        <w:t xml:space="preserve"> מאשר </w:t>
+      </w:r>
+      <w:r>
+        <w:rPr>
+          <w:strike/>
+        </w:rPr>
+        <w:t>same</w:t>
+      </w:r>
+      <w:r>
+        <w:rPr>
+          <w:rFonts w:hint="cs"/>
+          <w:strike/>
+          <w:rtl/>
+        </w:rPr>
+        <w:t>.</w:t>
       </w:r>
     </w:p>
     <w:p>
       <w:pPr>
         <w:pStyle w:val="ListParagraph"/>
         <w:numPr>
-          <w:ilvl w:val="0"/>
-          <w:numId w:val="1"/>
-        </w:numPr>
-        <w:rPr>
-          <w:strike/>
-        </w:rPr>
-      </w:pPr>
-      <w:r>
-        <w:rPr>
-          <w:strike/>
-        </w:rPr>
-        <w:t>Preprocessing</w:t>
-      </w:r>
-    </w:p>
-    <w:p>
-      <w:pPr>
-        <w:pStyle w:val="ListParagraph"/>
-        <w:numPr>
           <w:ilvl w:val="1"/>
           <w:numId w:val="1"/>
         </w:numPr>
@@ -9896,343 +10534,6 @@
           <w:strike/>
           <w:rtl/>
         </w:rPr>
-        <w:t>מילוי נתונים חסרים</w:t>
-      </w:r>
-    </w:p>
-    <w:p>
-      <w:pPr>
-        <w:pStyle w:val="ListParagraph"/>
-        <w:numPr>
-          <w:ilvl w:val="1"/>
-          <w:numId w:val="1"/>
-        </w:numPr>
-        <w:rPr>
-          <w:strike/>
-        </w:rPr>
-      </w:pPr>
-      <w:r>
-        <w:rPr>
-          <w:strike/>
-        </w:rPr>
-        <w:t>Low pass filter</w:t>
-      </w:r>
-    </w:p>
-    <w:p>
-      <w:pPr>
-        <w:pStyle w:val="ListParagraph"/>
-        <w:numPr>
-          <w:ilvl w:val="1"/>
-          <w:numId w:val="1"/>
-        </w:numPr>
-        <w:rPr>
-          <w:strike/>
-        </w:rPr>
-      </w:pPr>
-      <w:r>
-        <w:rPr>
-          <w:rFonts w:hint="cs"/>
-          <w:strike/>
-          <w:rtl/>
-        </w:rPr>
-        <w:t xml:space="preserve">נרמול כל הדגימות לדגימה הראשונה </w:t>
-      </w:r>
-      <w:r>
-        <w:rPr>
-          <w:strike/>
-          <w:rtl/>
-        </w:rPr>
-        <w:t>–</w:t>
-      </w:r>
-      <w:r>
-        <w:rPr>
-          <w:rFonts w:hint="cs"/>
-          <w:strike/>
-          <w:rtl/>
-        </w:rPr>
-        <w:t xml:space="preserve"> מבחינת זמן ומקום.</w:t>
-      </w:r>
-    </w:p>
-    <w:p>
-      <w:pPr>
-        <w:pStyle w:val="ListParagraph"/>
-        <w:numPr>
-          <w:ilvl w:val="1"/>
-          <w:numId w:val="1"/>
-        </w:numPr>
-        <w:rPr>
-          <w:strike/>
-        </w:rPr>
-      </w:pPr>
-      <w:r>
-        <w:rPr>
-          <w:rFonts w:hint="cs"/>
-          <w:strike/>
-          <w:rtl/>
-        </w:rPr>
-        <w:t xml:space="preserve">מציאת </w:t>
-      </w:r>
-      <w:r>
-        <w:rPr>
-          <w:rFonts w:hint="cs"/>
-          <w:strike/>
-          <w:rtl/>
-        </w:rPr>
-        <w:t>תחילת וסוף תנועה</w:t>
-      </w:r>
-      <w:r>
-        <w:rPr>
-          <w:rFonts w:hint="cs"/>
-          <w:strike/>
-          <w:rtl/>
-        </w:rPr>
-        <w:t xml:space="preserve"> וקיצור המידע בהתאם.</w:t>
-      </w:r>
-    </w:p>
-    <w:p>
-      <w:pPr>
-        <w:pStyle w:val="ListParagraph"/>
-        <w:numPr>
-          <w:ilvl w:val="0"/>
-          <w:numId w:val="1"/>
-        </w:numPr>
-        <w:rPr>
-          <w:strike/>
-        </w:rPr>
-      </w:pPr>
-      <w:r>
-        <w:rPr>
-          <w:rFonts w:hint="cs"/>
-          <w:strike/>
-          <w:rtl/>
-        </w:rPr>
-        <w:t xml:space="preserve">מיצוע של הנתונים לפי </w:t>
-      </w:r>
-      <w:r>
-        <w:rPr>
-          <w:strike/>
-        </w:rPr>
-        <w:t>condition</w:t>
-      </w:r>
-      <w:r>
-        <w:rPr>
-          <w:rFonts w:hint="cs"/>
-          <w:strike/>
-          <w:rtl/>
-        </w:rPr>
-        <w:t>.</w:t>
-      </w:r>
-    </w:p>
-    <w:p>
-      <w:pPr>
-        <w:pStyle w:val="ListParagraph"/>
-        <w:numPr>
-          <w:ilvl w:val="0"/>
-          <w:numId w:val="1"/>
-        </w:numPr>
-        <w:rPr>
-          <w:strike/>
-        </w:rPr>
-      </w:pPr>
-      <w:r>
-        <w:rPr>
-          <w:rFonts w:hint="cs"/>
-          <w:strike/>
-          <w:rtl/>
-        </w:rPr>
-        <w:t>תשנה את כל ה-</w:t>
-      </w:r>
-      <w:r>
-        <w:rPr>
-          <w:strike/>
-        </w:rPr>
-        <w:t>analysis</w:t>
-      </w:r>
-      <w:r>
-        <w:rPr>
-          <w:rFonts w:hint="cs"/>
-          <w:strike/>
-          <w:rtl/>
-        </w:rPr>
-        <w:t xml:space="preserve"> ככה שבהתחלה מכניסים לו סוג </w:t>
-      </w:r>
-      <w:r>
-        <w:rPr>
-          <w:strike/>
-        </w:rPr>
-        <w:t>traj</w:t>
-      </w:r>
-      <w:r>
-        <w:rPr>
-          <w:rFonts w:hint="cs"/>
-          <w:strike/>
-          <w:rtl/>
-        </w:rPr>
-        <w:t xml:space="preserve"> ואז הוא עושה חישובים רק עליו.</w:t>
-      </w:r>
-    </w:p>
-    <w:p>
-      <w:pPr>
-        <w:pStyle w:val="ListParagraph"/>
-        <w:numPr>
-          <w:ilvl w:val="0"/>
-          <w:numId w:val="1"/>
-        </w:numPr>
-        <w:rPr>
-          <w:strike/>
-        </w:rPr>
-      </w:pPr>
-      <w:r>
-        <w:rPr>
-          <w:rFonts w:hint="cs"/>
-          <w:strike/>
-          <w:rtl/>
-        </w:rPr>
-        <w:t xml:space="preserve">לנתח </w:t>
-      </w:r>
-      <w:r>
-        <w:rPr>
-          <w:strike/>
-        </w:rPr>
-        <w:t>variance</w:t>
-      </w:r>
-      <w:r>
-        <w:rPr>
-          <w:rFonts w:hint="cs"/>
-          <w:strike/>
-          <w:rtl/>
-        </w:rPr>
-        <w:t xml:space="preserve"> של מסלול.</w:t>
-      </w:r>
-    </w:p>
-    <w:p>
-      <w:pPr>
-        <w:pStyle w:val="ListParagraph"/>
-        <w:numPr>
-          <w:ilvl w:val="0"/>
-          <w:numId w:val="1"/>
-        </w:numPr>
-        <w:rPr>
-          <w:strike/>
-        </w:rPr>
-      </w:pPr>
-      <w:r>
-        <w:rPr>
-          <w:rFonts w:hint="cs"/>
-          <w:strike/>
-          <w:rtl/>
-        </w:rPr>
-        <w:t xml:space="preserve">לנתח </w:t>
-      </w:r>
-      <w:r>
-        <w:rPr>
-          <w:rFonts w:hint="cs"/>
-          <w:strike/>
-        </w:rPr>
-        <w:t>RT</w:t>
-      </w:r>
-      <w:r>
-        <w:rPr>
-          <w:rFonts w:hint="cs"/>
-          <w:strike/>
-          <w:rtl/>
-        </w:rPr>
-        <w:t xml:space="preserve"> ב-</w:t>
-      </w:r>
-      <w:r>
-        <w:rPr>
-          <w:strike/>
-        </w:rPr>
-        <w:t>congruent</w:t>
-      </w:r>
-      <w:r>
-        <w:rPr>
-          <w:rFonts w:hint="cs"/>
-          <w:strike/>
-          <w:rtl/>
-        </w:rPr>
-        <w:t xml:space="preserve"> מול </w:t>
-      </w:r>
-      <w:r>
-        <w:rPr>
-          <w:strike/>
-        </w:rPr>
-        <w:t>Incongruent</w:t>
-      </w:r>
-      <w:r>
-        <w:rPr>
-          <w:rFonts w:hint="cs"/>
-          <w:strike/>
-          <w:rtl/>
-        </w:rPr>
-        <w:t>.</w:t>
-      </w:r>
-    </w:p>
-    <w:p>
-      <w:pPr>
-        <w:pStyle w:val="ListParagraph"/>
-        <w:numPr>
-          <w:ilvl w:val="1"/>
-          <w:numId w:val="1"/>
-        </w:numPr>
-        <w:rPr>
-          <w:strike/>
-        </w:rPr>
-      </w:pPr>
-      <w:r>
-        <w:rPr>
-          <w:rFonts w:hint="cs"/>
-          <w:strike/>
-          <w:rtl/>
-        </w:rPr>
-        <w:t xml:space="preserve">ההבדל בין שמאל ימין קטן יותר בתנאי </w:t>
-      </w:r>
-      <w:r>
-        <w:rPr>
-          <w:strike/>
-        </w:rPr>
-        <w:t>diff</w:t>
-      </w:r>
-      <w:r>
-        <w:rPr>
-          <w:rFonts w:hint="cs"/>
-          <w:strike/>
-          <w:rtl/>
-        </w:rPr>
-        <w:t xml:space="preserve"> מאשר </w:t>
-      </w:r>
-      <w:r>
-        <w:rPr>
-          <w:strike/>
-        </w:rPr>
-        <w:t>same</w:t>
-      </w:r>
-      <w:r>
-        <w:rPr>
-          <w:rFonts w:hint="cs"/>
-          <w:strike/>
-          <w:rtl/>
-        </w:rPr>
-        <w:t>.</w:t>
-      </w:r>
-    </w:p>
-    <w:p>
-      <w:pPr>
-        <w:pStyle w:val="ListParagraph"/>
-        <w:numPr>
-          <w:ilvl w:val="1"/>
-          <w:numId w:val="1"/>
-        </w:numPr>
-        <w:rPr>
-          <w:strike/>
-        </w:rPr>
-      </w:pPr>
-      <w:r>
-        <w:rPr>
-          <w:rFonts w:hint="cs"/>
-          <w:strike/>
-          <w:rtl/>
-        </w:rPr>
-        <w:lastRenderedPageBreak/>
         <w:t xml:space="preserve">ניסית להדפיס </w:t>
       </w:r>
       <w:r>
@@ -11258,6 +11559,7 @@
           <w:rFonts w:hint="cs"/>
           <w:rtl/>
         </w:rPr>
+        <w:lastRenderedPageBreak/>
         <w:t>אם לא רואים את אפקט ה</w:t>
       </w:r>
       <w:r>
@@ -11530,7 +11832,6 @@
           <w:noProof/>
           <w:rtl/>
         </w:rPr>
-        <w:lastRenderedPageBreak/>
         <w:drawing>
           <wp:inline distT="0" distB="0" distL="0" distR="0" wp14:anchorId="44EB4286" wp14:editId="41F9AA41">
             <wp:extent cx="2719450" cy="1507813"/>
@@ -12092,6 +12393,7 @@
           <w:noProof/>
           <w:rtl/>
         </w:rPr>
+        <w:lastRenderedPageBreak/>
         <w:drawing>
           <wp:inline distT="0" distB="0" distL="0" distR="0" wp14:anchorId="1E9B99A0" wp14:editId="0796B7DB">
             <wp:extent cx="3466755" cy="2254033"/>
@@ -12145,7 +12447,6 @@
           <w:rFonts w:hint="cs"/>
           <w:rtl/>
         </w:rPr>
-        <w:lastRenderedPageBreak/>
         <w:t>ניתוח זווית (כיוון) בכל נקודה בזמן.</w:t>
       </w:r>
     </w:p>
@@ -12469,7 +12770,6 @@
         <w:pStyle w:val="ListParagraph"/>
         <w:ind w:left="3600" w:firstLine="720"/>
         <w:rPr>
-          <w:rFonts w:hint="cs"/>
           <w:rtl/>
         </w:rPr>
       </w:pPr>
@@ -12486,7 +12786,6 @@
         <w:pStyle w:val="ListParagraph"/>
         <w:ind w:left="2880"/>
         <w:rPr>
-          <w:rFonts w:hint="cs"/>
           <w:rtl/>
         </w:rPr>
       </w:pPr>
@@ -12539,7 +12838,6 @@
         <w:pStyle w:val="ListParagraph"/>
         <w:ind w:left="2880"/>
         <w:rPr>
-          <w:rFonts w:hint="cs"/>
           <w:rtl/>
         </w:rPr>
       </w:pPr>
@@ -13086,6 +13384,7 @@
           <w:rFonts w:hint="cs"/>
           <w:rtl/>
         </w:rPr>
+        <w:lastRenderedPageBreak/>
         <w:t>לשאול את אורי ואיתי לגבי הקוד שלי? או אולי להריץ משהו במשך שעה כשהוא מאוד יעיל ולראות אם יש בעיה.</w:t>
       </w:r>
     </w:p>
@@ -13300,7 +13599,6 @@
           <w:rFonts w:hint="cs"/>
           <w:rtl/>
         </w:rPr>
-        <w:lastRenderedPageBreak/>
         <w:t>האם נבדקים נוטים להגיב ב-</w:t>
       </w:r>
       <w:r>

</xml_diff>

<commit_message>
Start recording from fixation
</commit_message>
<xml_diff>
--- a/experiment/RUN_ME/main.docx
+++ b/experiment/RUN_ME/main.docx
@@ -1279,8 +1279,13 @@
         <w:autoSpaceDN w:val="0"/>
         <w:adjustRightInd w:val="0"/>
       </w:pPr>
-      <w:r>
-        <w:t>newTrials(1,2)</w:t>
+      <w:proofErr w:type="gramStart"/>
+      <w:r>
+        <w:t>newTrials(</w:t>
+      </w:r>
+      <w:proofErr w:type="gramEnd"/>
+      <w:r>
+        <w:t>1,2)</w:t>
       </w:r>
       <w:r>
         <w:rPr>
@@ -3489,22 +3494,9 @@
           <w:sz w:val="14"/>
           <w:szCs w:val="14"/>
         </w:rPr>
-        <w:t xml:space="preserve"> BLACK_SCREEN WHITE_SCREEN;</w:t>
-      </w:r>
-    </w:p>
-    <w:p>
-      <w:pPr>
-        <w:autoSpaceDE w:val="0"/>
-        <w:autoSpaceDN w:val="0"/>
-        <w:adjustRightInd w:val="0"/>
-        <w:ind w:left="720"/>
-        <w:rPr>
-          <w:rFonts w:ascii="Courier New" w:eastAsiaTheme="minorHAnsi" w:hAnsi="Courier New" w:cs="Courier New"/>
-          <w:sz w:val="10"/>
-          <w:szCs w:val="10"/>
-          <w:rtl/>
-        </w:rPr>
-      </w:pPr>
+        <w:t xml:space="preserve"> BLACK_SCREEN WHITE_</w:t>
+      </w:r>
+      <w:proofErr w:type="gramStart"/>
       <w:r>
         <w:rPr>
           <w:rFonts w:ascii="Courier New" w:eastAsiaTheme="minorHAnsi" w:hAnsi="Courier New" w:cs="Courier New"/>
@@ -3514,8 +3506,23 @@
           <w:sz w:val="14"/>
           <w:szCs w:val="14"/>
         </w:rPr>
-        <w:t xml:space="preserve">        trials.mask1 = repmat(</w:t>
-      </w:r>
+        <w:t>SCREEN;</w:t>
+      </w:r>
+      <w:proofErr w:type="gramEnd"/>
+    </w:p>
+    <w:p>
+      <w:pPr>
+        <w:autoSpaceDE w:val="0"/>
+        <w:autoSpaceDN w:val="0"/>
+        <w:adjustRightInd w:val="0"/>
+        <w:ind w:left="720"/>
+        <w:rPr>
+          <w:rFonts w:ascii="Courier New" w:eastAsiaTheme="minorHAnsi" w:hAnsi="Courier New" w:cs="Courier New"/>
+          <w:sz w:val="10"/>
+          <w:szCs w:val="10"/>
+          <w:rtl/>
+        </w:rPr>
+      </w:pPr>
       <w:r>
         <w:rPr>
           <w:rFonts w:ascii="Courier New" w:eastAsiaTheme="minorHAnsi" w:hAnsi="Courier New" w:cs="Courier New"/>
@@ -3525,8 +3532,9 @@
           <w:sz w:val="14"/>
           <w:szCs w:val="14"/>
         </w:rPr>
-        <w:t>WHITE</w:t>
-      </w:r>
+        <w:t xml:space="preserve">        </w:t>
+      </w:r>
+      <w:proofErr w:type="gramStart"/>
       <w:r>
         <w:rPr>
           <w:rFonts w:ascii="Courier New" w:eastAsiaTheme="minorHAnsi" w:hAnsi="Courier New" w:cs="Courier New"/>
@@ -3536,21 +3544,9 @@
           <w:sz w:val="14"/>
           <w:szCs w:val="14"/>
         </w:rPr>
-        <w:t>_SCREEN,height(trials),1);</w:t>
-      </w:r>
-    </w:p>
-    <w:p>
-      <w:pPr>
-        <w:autoSpaceDE w:val="0"/>
-        <w:autoSpaceDN w:val="0"/>
-        <w:adjustRightInd w:val="0"/>
-        <w:ind w:left="720"/>
-        <w:rPr>
-          <w:rFonts w:ascii="Courier New" w:eastAsiaTheme="minorHAnsi" w:hAnsi="Courier New" w:cs="Courier New"/>
-          <w:sz w:val="10"/>
-          <w:szCs w:val="10"/>
-        </w:rPr>
-      </w:pPr>
+        <w:t>trials.mask</w:t>
+      </w:r>
+      <w:proofErr w:type="gramEnd"/>
       <w:r>
         <w:rPr>
           <w:rFonts w:ascii="Courier New" w:eastAsiaTheme="minorHAnsi" w:hAnsi="Courier New" w:cs="Courier New"/>
@@ -3560,7 +3556,7 @@
           <w:sz w:val="14"/>
           <w:szCs w:val="14"/>
         </w:rPr>
-        <w:t xml:space="preserve">        trials.mask2 = repmat(</w:t>
+        <w:t>1 = repmat(</w:t>
       </w:r>
       <w:r>
         <w:rPr>
@@ -3571,7 +3567,7 @@
           <w:sz w:val="14"/>
           <w:szCs w:val="14"/>
         </w:rPr>
-        <w:t>BLACK</w:t>
+        <w:t>WHITE</w:t>
       </w:r>
       <w:r>
         <w:rPr>
@@ -3606,8 +3602,9 @@
           <w:sz w:val="14"/>
           <w:szCs w:val="14"/>
         </w:rPr>
-        <w:t xml:space="preserve">        trials.mask3 = repmat(</w:t>
-      </w:r>
+        <w:t xml:space="preserve">        </w:t>
+      </w:r>
+      <w:proofErr w:type="gramStart"/>
       <w:r>
         <w:rPr>
           <w:rFonts w:ascii="Courier New" w:eastAsiaTheme="minorHAnsi" w:hAnsi="Courier New" w:cs="Courier New"/>
@@ -3617,8 +3614,9 @@
           <w:sz w:val="14"/>
           <w:szCs w:val="14"/>
         </w:rPr>
-        <w:t>BLACK</w:t>
-      </w:r>
+        <w:t>trials.mask</w:t>
+      </w:r>
+      <w:proofErr w:type="gramEnd"/>
       <w:r>
         <w:rPr>
           <w:rFonts w:ascii="Courier New" w:eastAsiaTheme="minorHAnsi" w:hAnsi="Courier New" w:cs="Courier New"/>
@@ -3628,6 +3626,98 @@
           <w:sz w:val="14"/>
           <w:szCs w:val="14"/>
         </w:rPr>
+        <w:t>2 = repmat(</w:t>
+      </w:r>
+      <w:r>
+        <w:rPr>
+          <w:rFonts w:ascii="Courier New" w:eastAsiaTheme="minorHAnsi" w:hAnsi="Courier New" w:cs="Courier New"/>
+          <w:b/>
+          <w:bCs/>
+          <w:color w:val="000000"/>
+          <w:sz w:val="14"/>
+          <w:szCs w:val="14"/>
+        </w:rPr>
+        <w:t>BLACK</w:t>
+      </w:r>
+      <w:r>
+        <w:rPr>
+          <w:rFonts w:ascii="Courier New" w:eastAsiaTheme="minorHAnsi" w:hAnsi="Courier New" w:cs="Courier New"/>
+          <w:b/>
+          <w:bCs/>
+          <w:color w:val="000000"/>
+          <w:sz w:val="14"/>
+          <w:szCs w:val="14"/>
+        </w:rPr>
+        <w:t>_SCREEN,height(trials),1);</w:t>
+      </w:r>
+    </w:p>
+    <w:p>
+      <w:pPr>
+        <w:autoSpaceDE w:val="0"/>
+        <w:autoSpaceDN w:val="0"/>
+        <w:adjustRightInd w:val="0"/>
+        <w:ind w:left="720"/>
+        <w:rPr>
+          <w:rFonts w:ascii="Courier New" w:eastAsiaTheme="minorHAnsi" w:hAnsi="Courier New" w:cs="Courier New"/>
+          <w:sz w:val="10"/>
+          <w:szCs w:val="10"/>
+        </w:rPr>
+      </w:pPr>
+      <w:r>
+        <w:rPr>
+          <w:rFonts w:ascii="Courier New" w:eastAsiaTheme="minorHAnsi" w:hAnsi="Courier New" w:cs="Courier New"/>
+          <w:b/>
+          <w:bCs/>
+          <w:color w:val="000000"/>
+          <w:sz w:val="14"/>
+          <w:szCs w:val="14"/>
+        </w:rPr>
+        <w:t xml:space="preserve">        </w:t>
+      </w:r>
+      <w:proofErr w:type="gramStart"/>
+      <w:r>
+        <w:rPr>
+          <w:rFonts w:ascii="Courier New" w:eastAsiaTheme="minorHAnsi" w:hAnsi="Courier New" w:cs="Courier New"/>
+          <w:b/>
+          <w:bCs/>
+          <w:color w:val="000000"/>
+          <w:sz w:val="14"/>
+          <w:szCs w:val="14"/>
+        </w:rPr>
+        <w:t>trials.mask</w:t>
+      </w:r>
+      <w:proofErr w:type="gramEnd"/>
+      <w:r>
+        <w:rPr>
+          <w:rFonts w:ascii="Courier New" w:eastAsiaTheme="minorHAnsi" w:hAnsi="Courier New" w:cs="Courier New"/>
+          <w:b/>
+          <w:bCs/>
+          <w:color w:val="000000"/>
+          <w:sz w:val="14"/>
+          <w:szCs w:val="14"/>
+        </w:rPr>
+        <w:t>3 = repmat(</w:t>
+      </w:r>
+      <w:r>
+        <w:rPr>
+          <w:rFonts w:ascii="Courier New" w:eastAsiaTheme="minorHAnsi" w:hAnsi="Courier New" w:cs="Courier New"/>
+          <w:b/>
+          <w:bCs/>
+          <w:color w:val="000000"/>
+          <w:sz w:val="14"/>
+          <w:szCs w:val="14"/>
+        </w:rPr>
+        <w:t>BLACK</w:t>
+      </w:r>
+      <w:r>
+        <w:rPr>
+          <w:rFonts w:ascii="Courier New" w:eastAsiaTheme="minorHAnsi" w:hAnsi="Courier New" w:cs="Courier New"/>
+          <w:b/>
+          <w:bCs/>
+          <w:color w:val="000000"/>
+          <w:sz w:val="14"/>
+          <w:szCs w:val="14"/>
+        </w:rPr>
         <w:t>_SCREEN,height(trials),1);</w:t>
       </w:r>
     </w:p>
@@ -3827,6 +3917,7 @@
           <w:rtl/>
         </w:rPr>
       </w:pPr>
+      <w:proofErr w:type="gramStart"/>
       <w:r>
         <w:rPr>
           <w:rFonts w:ascii="Courier New" w:eastAsiaTheme="minorHAnsi" w:hAnsi="Courier New" w:cs="Courier New"/>
@@ -3838,6 +3929,7 @@
         </w:rPr>
         <w:t>Screen(</w:t>
       </w:r>
+      <w:proofErr w:type="gramEnd"/>
       <w:r>
         <w:rPr>
           <w:rFonts w:ascii="Courier New" w:eastAsiaTheme="minorHAnsi" w:hAnsi="Courier New" w:cs="Courier New"/>
@@ -4669,89 +4761,91 @@
           <w:szCs w:val="16"/>
         </w:rPr>
       </w:pPr>
+      <w:proofErr w:type="gramStart"/>
       <w:r>
         <w:rPr>
           <w:sz w:val="16"/>
           <w:szCs w:val="16"/>
         </w:rPr>
-        <w:t>set(gcf,'color',[0.5 0.5 0.5]);</w:t>
-      </w:r>
-    </w:p>
-    <w:p>
-      <w:pPr>
-        <w:pStyle w:val="NoSpacing"/>
-        <w:ind w:left="720"/>
+        <w:t>set(</w:t>
+      </w:r>
+      <w:proofErr w:type="gramEnd"/>
+      <w:r>
         <w:rPr>
           <w:sz w:val="16"/>
           <w:szCs w:val="16"/>
-          <w:rtl/>
-        </w:rPr>
-      </w:pPr>
-      <w:r>
+        </w:rPr>
+        <w:t>gcf,'color',[0.5 0.5 0.5]);</w:t>
+      </w:r>
+    </w:p>
+    <w:p>
+      <w:pPr>
+        <w:pStyle w:val="NoSpacing"/>
+        <w:ind w:left="720"/>
         <w:rPr>
           <w:sz w:val="16"/>
           <w:szCs w:val="16"/>
-        </w:rPr>
-        <w:lastRenderedPageBreak/>
-        <w:t>set(gcf, 'InvertHardcopy', 'off');</w:t>
-      </w:r>
-    </w:p>
-    <w:p>
-      <w:pPr>
-        <w:pStyle w:val="NoSpacing"/>
-        <w:numPr>
-          <w:ilvl w:val="0"/>
-          <w:numId w:val="1"/>
-        </w:numPr>
-      </w:pPr>
-      <w:r>
-        <w:rPr>
-          <w:rFonts w:hint="cs"/>
-          <w:rtl/>
-        </w:rPr>
-        <w:t xml:space="preserve">גודל של ריבוע/מעוין </w:t>
-      </w:r>
-      <w:r>
-        <w:rPr>
-          <w:rFonts w:hint="cs"/>
-          <w:rtl/>
-        </w:rPr>
-        <w:t>לא תואם למילה</w:t>
-      </w:r>
-      <w:r>
-        <w:rPr>
-          <w:rFonts w:hint="cs"/>
-          <w:rtl/>
-        </w:rPr>
-        <w:t xml:space="preserve"> </w:t>
-      </w:r>
-    </w:p>
-    <w:p>
-      <w:pPr>
-        <w:pStyle w:val="NoSpacing"/>
-        <w:ind w:left="720"/>
+          <w:rtl/>
+        </w:rPr>
+      </w:pPr>
+      <w:proofErr w:type="gramStart"/>
+      <w:r>
         <w:rPr>
           <w:sz w:val="16"/>
           <w:szCs w:val="16"/>
-          <w:rtl/>
-        </w:rPr>
-      </w:pPr>
-      <w:r>
-        <w:rPr>
-          <w:rFonts w:hint="cs"/>
+        </w:rPr>
+        <w:lastRenderedPageBreak/>
+        <w:t>set(</w:t>
+      </w:r>
+      <w:proofErr w:type="gramEnd"/>
+      <w:r>
+        <w:rPr>
           <w:sz w:val="16"/>
           <w:szCs w:val="16"/>
-          <w:rtl/>
-        </w:rPr>
-        <w:t xml:space="preserve">חישוב יחס בין גודל </w:t>
-      </w:r>
-      <w:r>
+        </w:rPr>
+        <w:t>gcf, 'InvertHardcopy', 'off');</w:t>
+      </w:r>
+    </w:p>
+    <w:p>
+      <w:pPr>
+        <w:pStyle w:val="NoSpacing"/>
+        <w:numPr>
+          <w:ilvl w:val="0"/>
+          <w:numId w:val="1"/>
+        </w:numPr>
+      </w:pPr>
+      <w:r>
+        <w:rPr>
+          <w:rFonts w:hint="cs"/>
+          <w:rtl/>
+        </w:rPr>
+        <w:t xml:space="preserve">גודל של ריבוע/מעוין </w:t>
+      </w:r>
+      <w:r>
+        <w:rPr>
+          <w:rFonts w:hint="cs"/>
+          <w:rtl/>
+        </w:rPr>
+        <w:t>לא תואם למילה</w:t>
+      </w:r>
+      <w:r>
+        <w:rPr>
+          <w:rFonts w:hint="cs"/>
+          <w:rtl/>
+        </w:rPr>
+        <w:t xml:space="preserve"> </w:t>
+      </w:r>
+    </w:p>
+    <w:p>
+      <w:pPr>
+        <w:pStyle w:val="NoSpacing"/>
+        <w:ind w:left="720"/>
         <w:rPr>
           <w:sz w:val="16"/>
           <w:szCs w:val="16"/>
-        </w:rPr>
-        <w:t>font</w:t>
-      </w:r>
+          <w:rtl/>
+        </w:rPr>
+      </w:pPr>
       <w:r>
         <w:rPr>
           <w:rFonts w:hint="cs"/>
@@ -4759,14 +4853,14 @@
           <w:szCs w:val="16"/>
           <w:rtl/>
         </w:rPr>
-        <w:t xml:space="preserve"> לבין </w:t>
+        <w:t xml:space="preserve">חישוב יחס בין גודל </w:t>
       </w:r>
       <w:r>
         <w:rPr>
           <w:sz w:val="16"/>
           <w:szCs w:val="16"/>
         </w:rPr>
-        <w:t>MarkerSize</w:t>
+        <w:t>font</w:t>
       </w:r>
       <w:r>
         <w:rPr>
@@ -4775,18 +4869,15 @@
           <w:szCs w:val="16"/>
           <w:rtl/>
         </w:rPr>
-        <w:t>.</w:t>
-      </w:r>
-    </w:p>
-    <w:p>
-      <w:pPr>
-        <w:pStyle w:val="NoSpacing"/>
-        <w:ind w:left="720"/>
+        <w:t xml:space="preserve"> לבין </w:t>
+      </w:r>
+      <w:r>
         <w:rPr>
           <w:sz w:val="16"/>
           <w:szCs w:val="16"/>
         </w:rPr>
-      </w:pPr>
+        <w:t>MarkerSize</w:t>
+      </w:r>
       <w:r>
         <w:rPr>
           <w:rFonts w:hint="cs"/>
@@ -4794,23 +4885,7 @@
           <w:szCs w:val="16"/>
           <w:rtl/>
         </w:rPr>
-        <w:t>כנ"ל לגבי עובי של אות ושל ריבוע/מעוין.</w:t>
-      </w:r>
-    </w:p>
-    <w:p>
-      <w:pPr>
-        <w:pStyle w:val="NoSpacing"/>
-        <w:numPr>
-          <w:ilvl w:val="0"/>
-          <w:numId w:val="1"/>
-        </w:numPr>
-      </w:pPr>
-      <w:r>
-        <w:rPr>
-          <w:rFonts w:hint="cs"/>
-          <w:rtl/>
-        </w:rPr>
-        <w:t>מטלאב מותח מסכה כשמציג אותה</w:t>
+        <w:t>.</w:t>
       </w:r>
     </w:p>
     <w:p>
@@ -4820,7 +4895,6 @@
         <w:rPr>
           <w:sz w:val="16"/>
           <w:szCs w:val="16"/>
-          <w:rtl/>
         </w:rPr>
       </w:pPr>
       <w:r>
@@ -4830,15 +4904,35 @@
           <w:szCs w:val="16"/>
           <w:rtl/>
         </w:rPr>
-        <w:t>כי כששומרים אותה ה-</w:t>
-      </w:r>
-      <w:r>
+        <w:t>כנ"ל לגבי עובי של אות ושל ריבוע/מעוין.</w:t>
+      </w:r>
+    </w:p>
+    <w:p>
+      <w:pPr>
+        <w:pStyle w:val="NoSpacing"/>
+        <w:numPr>
+          <w:ilvl w:val="0"/>
+          <w:numId w:val="1"/>
+        </w:numPr>
+      </w:pPr>
+      <w:r>
+        <w:rPr>
+          <w:rFonts w:hint="cs"/>
+          <w:rtl/>
+        </w:rPr>
+        <w:t>מטלאב מותח מסכה כשמציג אותה</w:t>
+      </w:r>
+    </w:p>
+    <w:p>
+      <w:pPr>
+        <w:pStyle w:val="NoSpacing"/>
+        <w:ind w:left="720"/>
         <w:rPr>
           <w:sz w:val="16"/>
           <w:szCs w:val="16"/>
-        </w:rPr>
-        <w:t>figure</w:t>
-      </w:r>
+          <w:rtl/>
+        </w:rPr>
+      </w:pPr>
       <w:r>
         <w:rPr>
           <w:rFonts w:hint="cs"/>
@@ -4846,24 +4940,49 @@
           <w:szCs w:val="16"/>
           <w:rtl/>
         </w:rPr>
-        <w:t xml:space="preserve"> לא מכסה כל המסך, אבל כשמציגים כן. פתרון:</w:t>
-      </w:r>
-    </w:p>
-    <w:p>
-      <w:pPr>
-        <w:pStyle w:val="NoSpacing"/>
-        <w:ind w:left="720"/>
+        <w:t>כי כששומרים אותה ה-</w:t>
+      </w:r>
+      <w:r>
         <w:rPr>
           <w:sz w:val="16"/>
           <w:szCs w:val="16"/>
         </w:rPr>
-      </w:pPr>
-      <w:r>
-        <w:rPr>
+        <w:t>figure</w:t>
+      </w:r>
+      <w:r>
+        <w:rPr>
+          <w:rFonts w:hint="cs"/>
           <w:sz w:val="16"/>
           <w:szCs w:val="16"/>
-        </w:rPr>
-        <w:t xml:space="preserve">set(gcf,'WindowState','fullscreen',  </w:t>
+          <w:rtl/>
+        </w:rPr>
+        <w:t xml:space="preserve"> לא מכסה כל המסך, אבל כשמציגים כן. פתרון:</w:t>
+      </w:r>
+    </w:p>
+    <w:p>
+      <w:pPr>
+        <w:pStyle w:val="NoSpacing"/>
+        <w:ind w:left="720"/>
+        <w:rPr>
+          <w:sz w:val="16"/>
+          <w:szCs w:val="16"/>
+        </w:rPr>
+      </w:pPr>
+      <w:proofErr w:type="gramStart"/>
+      <w:r>
+        <w:rPr>
+          <w:sz w:val="16"/>
+          <w:szCs w:val="16"/>
+        </w:rPr>
+        <w:t>set(</w:t>
+      </w:r>
+      <w:proofErr w:type="gramEnd"/>
+      <w:r>
+        <w:rPr>
+          <w:sz w:val="16"/>
+          <w:szCs w:val="16"/>
+        </w:rPr>
+        <w:t xml:space="preserve">gcf,'WindowState','fullscreen',  </w:t>
       </w:r>
       <w:r>
         <w:rPr>
@@ -4918,7 +5037,15 @@
         </w:numPr>
       </w:pPr>
       <w:r>
-        <w:t>Sreen('Flip',w,0,1)</w:t>
+        <w:t>Sreen('Flip</w:t>
+      </w:r>
+      <w:proofErr w:type="gramStart"/>
+      <w:r>
+        <w:t>',w</w:t>
+      </w:r>
+      <w:proofErr w:type="gramEnd"/>
+      <w:r>
+        <w:t>,0,1)</w:t>
       </w:r>
       <w:r>
         <w:rPr>
@@ -6403,8 +6530,16 @@
         <w:rPr>
           <w:strike/>
         </w:rPr>
-        <w:t>Matlab cropped font / text</w:t>
-      </w:r>
+        <w:t xml:space="preserve">Matlab cropped font / </w:t>
+      </w:r>
+      <w:proofErr w:type="gramStart"/>
+      <w:r>
+        <w:rPr>
+          <w:strike/>
+        </w:rPr>
+        <w:t>text</w:t>
+      </w:r>
+      <w:proofErr w:type="gramEnd"/>
     </w:p>
     <w:p>
       <w:pPr>
@@ -9072,8 +9207,18 @@
           <w:strike/>
           <w:rtl/>
         </w:rPr>
-        <w:t xml:space="preserve"> כי זה לא תועד ע"י תמרה</w:t>
-      </w:r>
+        <w:t xml:space="preserve"> כי זה לא תועד ע"י </w:t>
+      </w:r>
+      <w:proofErr w:type="gramStart"/>
+      <w:r>
+        <w:rPr>
+          <w:rFonts w:hint="cs"/>
+          <w:strike/>
+          <w:rtl/>
+        </w:rPr>
+        <w:t>תמרה</w:t>
+      </w:r>
+      <w:proofErr w:type="gramEnd"/>
     </w:p>
     <w:p>
       <w:pPr>
@@ -9328,8 +9473,18 @@
           <w:sz w:val="18"/>
           <w:szCs w:val="18"/>
         </w:rPr>
-        <w:t xml:space="preserve"> subject log.xlsx</w:t>
-      </w:r>
+        <w:t xml:space="preserve"> subject </w:t>
+      </w:r>
+      <w:proofErr w:type="gramStart"/>
+      <w:r>
+        <w:rPr>
+          <w:strike/>
+          <w:sz w:val="18"/>
+          <w:szCs w:val="18"/>
+        </w:rPr>
+        <w:t>log.xlsx</w:t>
+      </w:r>
+      <w:proofErr w:type="gramEnd"/>
     </w:p>
     <w:p>
       <w:pPr>
@@ -9727,6 +9882,947 @@
           <w:rtl/>
         </w:rPr>
         <w:t xml:space="preserve"> ותפתח חלונות הרשמה.</w:t>
+      </w:r>
+    </w:p>
+    <w:p>
+      <w:pPr>
+        <w:pStyle w:val="ListParagraph"/>
+        <w:numPr>
+          <w:ilvl w:val="0"/>
+          <w:numId w:val="1"/>
+        </w:numPr>
+        <w:rPr>
+          <w:strike/>
+        </w:rPr>
+      </w:pPr>
+      <w:r>
+        <w:rPr>
+          <w:rFonts w:hint="cs"/>
+          <w:b/>
+          <w:bCs/>
+          <w:strike/>
+          <w:u w:val="single"/>
+          <w:rtl/>
+        </w:rPr>
+        <w:t>שיחה קרייג</w:t>
+      </w:r>
+    </w:p>
+    <w:p>
+      <w:pPr>
+        <w:pStyle w:val="ListParagraph"/>
+        <w:numPr>
+          <w:ilvl w:val="1"/>
+          <w:numId w:val="1"/>
+        </w:numPr>
+        <w:rPr>
+          <w:strike/>
+        </w:rPr>
+      </w:pPr>
+      <w:r>
+        <w:rPr>
+          <w:rFonts w:hint="cs"/>
+          <w:strike/>
+          <w:rtl/>
+        </w:rPr>
+        <w:t>ניסוי שגוי?</w:t>
+      </w:r>
+    </w:p>
+    <w:p>
+      <w:pPr>
+        <w:pStyle w:val="ListParagraph"/>
+        <w:numPr>
+          <w:ilvl w:val="2"/>
+          <w:numId w:val="1"/>
+        </w:numPr>
+        <w:rPr>
+          <w:strike/>
+        </w:rPr>
+      </w:pPr>
+      <w:r>
+        <w:rPr>
+          <w:rFonts w:hint="cs"/>
+          <w:strike/>
+          <w:rtl/>
+        </w:rPr>
+        <w:t>לפצל ולקצר את זמני ההושטה</w:t>
+      </w:r>
+    </w:p>
+    <w:p>
+      <w:pPr>
+        <w:pStyle w:val="ListParagraph"/>
+        <w:ind w:left="2160"/>
+        <w:rPr>
+          <w:strike/>
+          <w:rtl/>
+        </w:rPr>
+      </w:pPr>
+      <w:r>
+        <w:rPr>
+          <w:rFonts w:hint="cs"/>
+          <w:strike/>
+          <w:rtl/>
+        </w:rPr>
+        <w:t xml:space="preserve">קרייג מצא אפקט עד </w:t>
+      </w:r>
+      <w:r>
+        <w:rPr>
+          <w:strike/>
+        </w:rPr>
+        <w:t>700ms</w:t>
+      </w:r>
+      <w:r>
+        <w:rPr>
+          <w:rFonts w:hint="cs"/>
+          <w:strike/>
+          <w:rtl/>
+        </w:rPr>
+        <w:t>. סביר שאפקט לא מודע לא ישרוד הרבה זמן.</w:t>
+      </w:r>
+    </w:p>
+    <w:p>
+      <w:pPr>
+        <w:pStyle w:val="ListParagraph"/>
+        <w:ind w:left="2160"/>
+        <w:rPr>
+          <w:strike/>
+        </w:rPr>
+      </w:pPr>
+      <w:r>
+        <w:rPr>
+          <w:rFonts w:hint="cs"/>
+          <w:strike/>
+          <w:rtl/>
+        </w:rPr>
+        <w:t xml:space="preserve">להגביל את </w:t>
+      </w:r>
+      <w:r>
+        <w:rPr>
+          <w:strike/>
+        </w:rPr>
+        <w:t>Reaction time</w:t>
+      </w:r>
+      <w:r>
+        <w:rPr>
+          <w:rFonts w:hint="cs"/>
+          <w:strike/>
+          <w:rtl/>
+        </w:rPr>
+        <w:t xml:space="preserve"> ל-</w:t>
+      </w:r>
+      <w:r>
+        <w:rPr>
+          <w:strike/>
+        </w:rPr>
+        <w:t>400ms</w:t>
+      </w:r>
+      <w:r>
+        <w:rPr>
+          <w:rFonts w:hint="cs"/>
+          <w:strike/>
+          <w:rtl/>
+        </w:rPr>
+        <w:t xml:space="preserve"> ואת </w:t>
+      </w:r>
+      <w:r>
+        <w:rPr>
+          <w:strike/>
+        </w:rPr>
+        <w:t>Movement time</w:t>
+      </w:r>
+      <w:r>
+        <w:rPr>
+          <w:rFonts w:hint="cs"/>
+          <w:strike/>
+          <w:rtl/>
+        </w:rPr>
+        <w:t xml:space="preserve"> ל-</w:t>
+      </w:r>
+      <w:r>
+        <w:rPr>
+          <w:strike/>
+        </w:rPr>
+        <w:t>300ms</w:t>
+      </w:r>
+      <w:r>
+        <w:rPr>
+          <w:rFonts w:hint="cs"/>
+          <w:strike/>
+          <w:rtl/>
+        </w:rPr>
+        <w:t xml:space="preserve"> (תבדוק זמנים במאמרים שלו).</w:t>
+      </w:r>
+    </w:p>
+    <w:p>
+      <w:pPr>
+        <w:pStyle w:val="ListParagraph"/>
+        <w:numPr>
+          <w:ilvl w:val="3"/>
+          <w:numId w:val="1"/>
+        </w:numPr>
+        <w:rPr>
+          <w:strike/>
+        </w:rPr>
+      </w:pPr>
+      <w:r>
+        <w:rPr>
+          <w:rFonts w:hint="cs"/>
+          <w:strike/>
+          <w:rtl/>
+        </w:rPr>
+        <w:t xml:space="preserve">מה החלוקה הנכונה לזמנים? </w:t>
+      </w:r>
+    </w:p>
+    <w:p>
+      <w:pPr>
+        <w:pStyle w:val="ListParagraph"/>
+        <w:ind w:left="2880"/>
+        <w:rPr>
+          <w:strike/>
+          <w:rtl/>
+        </w:rPr>
+      </w:pPr>
+      <w:r>
+        <w:rPr>
+          <w:strike/>
+        </w:rPr>
+        <w:t>Dotan 2018</w:t>
+      </w:r>
+      <w:r>
+        <w:rPr>
+          <w:rFonts w:hint="cs"/>
+          <w:strike/>
+          <w:rtl/>
+        </w:rPr>
+        <w:t xml:space="preserve"> </w:t>
+      </w:r>
+      <w:r>
+        <w:rPr>
+          <w:strike/>
+          <w:rtl/>
+        </w:rPr>
+        <w:t>–</w:t>
+      </w:r>
+      <w:r>
+        <w:rPr>
+          <w:rFonts w:hint="cs"/>
+          <w:strike/>
+          <w:rtl/>
+        </w:rPr>
+        <w:t xml:space="preserve"> לא ברור. בפרדיגמה הגירוי ממשיך להשתנות עד 1200</w:t>
+      </w:r>
+      <w:r>
+        <w:rPr>
+          <w:strike/>
+        </w:rPr>
+        <w:t>ms</w:t>
+      </w:r>
+      <w:r>
+        <w:rPr>
+          <w:rFonts w:hint="cs"/>
+          <w:strike/>
+          <w:rtl/>
+        </w:rPr>
+        <w:t xml:space="preserve">, אז אין בדיוק </w:t>
+      </w:r>
+    </w:p>
+    <w:p>
+      <w:pPr>
+        <w:pStyle w:val="ListParagraph"/>
+        <w:ind w:left="3600" w:firstLine="720"/>
+        <w:rPr>
+          <w:strike/>
+          <w:rtl/>
+        </w:rPr>
+      </w:pPr>
+      <w:r>
+        <w:rPr>
+          <w:rFonts w:hint="cs"/>
+          <w:strike/>
+          <w:rtl/>
+        </w:rPr>
+        <w:t>הגבלה.</w:t>
+      </w:r>
+    </w:p>
+    <w:p>
+      <w:pPr>
+        <w:pStyle w:val="ListParagraph"/>
+        <w:ind w:left="2880"/>
+        <w:rPr>
+          <w:strike/>
+          <w:rtl/>
+        </w:rPr>
+      </w:pPr>
+      <w:r>
+        <w:rPr>
+          <w:strike/>
+        </w:rPr>
+        <w:t>Gallivan 2014</w:t>
+      </w:r>
+      <w:r>
+        <w:rPr>
+          <w:rFonts w:hint="cs"/>
+          <w:strike/>
+          <w:rtl/>
+        </w:rPr>
+        <w:t xml:space="preserve"> </w:t>
+      </w:r>
+      <w:r>
+        <w:rPr>
+          <w:strike/>
+          <w:rtl/>
+        </w:rPr>
+        <w:t>–</w:t>
+      </w:r>
+      <w:r>
+        <w:rPr>
+          <w:rFonts w:hint="cs"/>
+          <w:strike/>
+          <w:rtl/>
+        </w:rPr>
+        <w:t xml:space="preserve"> תחילת תנועה עד </w:t>
+      </w:r>
+      <w:r>
+        <w:rPr>
+          <w:strike/>
+        </w:rPr>
+        <w:t>325ms</w:t>
+      </w:r>
+      <w:r>
+        <w:rPr>
+          <w:rFonts w:hint="cs"/>
+          <w:strike/>
+          <w:rtl/>
+        </w:rPr>
+        <w:t xml:space="preserve">, משך תנועה עוד </w:t>
+      </w:r>
+      <w:r>
+        <w:rPr>
+          <w:strike/>
+        </w:rPr>
+        <w:t>425ms</w:t>
+      </w:r>
+      <w:r>
+        <w:rPr>
+          <w:rFonts w:hint="cs"/>
+          <w:strike/>
+          <w:rtl/>
+        </w:rPr>
+        <w:t>.</w:t>
+      </w:r>
+    </w:p>
+    <w:p>
+      <w:pPr>
+        <w:pStyle w:val="ListParagraph"/>
+        <w:ind w:left="2880"/>
+        <w:rPr>
+          <w:strike/>
+          <w:rtl/>
+        </w:rPr>
+      </w:pPr>
+      <w:r>
+        <w:rPr>
+          <w:strike/>
+        </w:rPr>
+        <w:t>Cressman 2007</w:t>
+      </w:r>
+      <w:r>
+        <w:rPr>
+          <w:rFonts w:hint="cs"/>
+          <w:strike/>
+          <w:rtl/>
+        </w:rPr>
+        <w:t xml:space="preserve"> הגביל את כל התנועה ל-300-500</w:t>
+      </w:r>
+      <w:r>
+        <w:rPr>
+          <w:strike/>
+        </w:rPr>
+        <w:t>ms</w:t>
+      </w:r>
+      <w:r>
+        <w:rPr>
+          <w:rFonts w:hint="cs"/>
+          <w:strike/>
+          <w:rtl/>
+        </w:rPr>
+        <w:t>, אצלו נבדקים התחילו תנועה מתי שרצו.</w:t>
+      </w:r>
+    </w:p>
+    <w:p>
+      <w:pPr>
+        <w:pStyle w:val="ListParagraph"/>
+        <w:numPr>
+          <w:ilvl w:val="2"/>
+          <w:numId w:val="1"/>
+        </w:numPr>
+        <w:rPr>
+          <w:strike/>
+        </w:rPr>
+      </w:pPr>
+      <w:r>
+        <w:rPr>
+          <w:rFonts w:hint="cs"/>
+          <w:strike/>
+          <w:rtl/>
+        </w:rPr>
+        <w:lastRenderedPageBreak/>
+        <w:t>הצגת הקטגוריות כבר עם המטרה כך שהם לא יצטרכו לעבד את זה.</w:t>
+      </w:r>
+    </w:p>
+    <w:p>
+      <w:pPr>
+        <w:pStyle w:val="ListParagraph"/>
+        <w:numPr>
+          <w:ilvl w:val="3"/>
+          <w:numId w:val="1"/>
+        </w:numPr>
+        <w:rPr>
+          <w:strike/>
+          <w:rtl/>
+        </w:rPr>
+      </w:pPr>
+      <w:r>
+        <w:rPr>
+          <w:rFonts w:hint="cs"/>
+          <w:strike/>
+          <w:rtl/>
+        </w:rPr>
+        <w:t>צור מסיכות חדשות.</w:t>
+      </w:r>
+    </w:p>
+    <w:p>
+      <w:pPr>
+        <w:pStyle w:val="ListParagraph"/>
+        <w:numPr>
+          <w:ilvl w:val="2"/>
+          <w:numId w:val="1"/>
+        </w:numPr>
+        <w:rPr>
+          <w:strike/>
+          <w:rtl/>
+        </w:rPr>
+      </w:pPr>
+      <w:r>
+        <w:rPr>
+          <w:rFonts w:hint="cs"/>
+          <w:strike/>
+          <w:rtl/>
+        </w:rPr>
+        <w:t xml:space="preserve">הוספת בלוק אימון ללא </w:t>
+      </w:r>
+      <w:r>
+        <w:rPr>
+          <w:strike/>
+        </w:rPr>
+        <w:t>prime</w:t>
+      </w:r>
+      <w:r>
+        <w:rPr>
+          <w:rFonts w:hint="cs"/>
+          <w:strike/>
+          <w:rtl/>
+        </w:rPr>
+        <w:t>, כדי לתרגל תגובה מהירה.</w:t>
+      </w:r>
+    </w:p>
+    <w:p>
+      <w:pPr>
+        <w:pStyle w:val="ListParagraph"/>
+        <w:numPr>
+          <w:ilvl w:val="2"/>
+          <w:numId w:val="1"/>
+        </w:numPr>
+        <w:rPr>
+          <w:strike/>
+          <w:rtl/>
+        </w:rPr>
+      </w:pPr>
+      <w:r>
+        <w:rPr>
+          <w:rFonts w:hint="cs"/>
+          <w:strike/>
+          <w:rtl/>
+        </w:rPr>
+        <w:t>לקצר את מרחק ההושטה ל-35 (כי אין הרבה זמן).</w:t>
+      </w:r>
+    </w:p>
+    <w:p>
+      <w:pPr>
+        <w:pStyle w:val="ListParagraph"/>
+        <w:numPr>
+          <w:ilvl w:val="2"/>
+          <w:numId w:val="1"/>
+        </w:numPr>
+        <w:rPr>
+          <w:strike/>
+        </w:rPr>
+      </w:pPr>
+      <w:r>
+        <w:rPr>
+          <w:rFonts w:hint="cs"/>
+          <w:strike/>
+          <w:rtl/>
+        </w:rPr>
+        <w:t>להגדיל מטרה</w:t>
+      </w:r>
+    </w:p>
+    <w:p>
+      <w:pPr>
+        <w:pStyle w:val="ListParagraph"/>
+        <w:ind w:left="2160"/>
+        <w:rPr>
+          <w:strike/>
+          <w:rtl/>
+        </w:rPr>
+      </w:pPr>
+      <w:r>
+        <w:rPr>
+          <w:rFonts w:hint="cs"/>
+          <w:strike/>
+          <w:rtl/>
+        </w:rPr>
+        <w:t>התכנון והריכוז הדרוש לתנועה מדויקת יכול לדרוס אפקט לא מודעים.</w:t>
+      </w:r>
+    </w:p>
+    <w:p>
+      <w:pPr>
+        <w:pStyle w:val="ListParagraph"/>
+        <w:numPr>
+          <w:ilvl w:val="2"/>
+          <w:numId w:val="1"/>
+        </w:numPr>
+        <w:rPr>
+          <w:strike/>
+          <w:rtl/>
+        </w:rPr>
+      </w:pPr>
+      <w:r>
+        <w:rPr>
+          <w:rFonts w:hint="cs"/>
+          <w:strike/>
+          <w:rtl/>
+        </w:rPr>
+        <w:t>ניסוי המשך אפשר לשנות מטרה תוך כדי תנועה ואז לראות אם אפשר להשפיע עליהם אחרי שהם כבר התחילו.</w:t>
+      </w:r>
+    </w:p>
+    <w:p>
+      <w:pPr>
+        <w:pStyle w:val="ListParagraph"/>
+        <w:numPr>
+          <w:ilvl w:val="2"/>
+          <w:numId w:val="1"/>
+        </w:numPr>
+        <w:rPr>
+          <w:strike/>
+        </w:rPr>
+      </w:pPr>
+      <w:r>
+        <w:rPr>
+          <w:rFonts w:hint="cs"/>
+          <w:strike/>
+          <w:rtl/>
+        </w:rPr>
+        <w:t>לעדכן פריים של מצגת שהקטגוריזציה והמטרה מופיעים יחד.</w:t>
+      </w:r>
+    </w:p>
+    <w:p>
+      <w:pPr>
+        <w:pStyle w:val="ListParagraph"/>
+        <w:numPr>
+          <w:ilvl w:val="2"/>
+          <w:numId w:val="1"/>
+        </w:numPr>
+      </w:pPr>
+      <w:r>
+        <w:rPr>
+          <w:rFonts w:hint="cs"/>
+          <w:rtl/>
+        </w:rPr>
+        <w:t>להכניס סיגנל אודיאוטורי של התחלת תנועה?</w:t>
+      </w:r>
+    </w:p>
+    <w:p>
+      <w:pPr>
+        <w:pStyle w:val="ListParagraph"/>
+        <w:numPr>
+          <w:ilvl w:val="0"/>
+          <w:numId w:val="1"/>
+        </w:numPr>
+      </w:pPr>
+      <w:r>
+        <w:rPr>
+          <w:rFonts w:hint="cs"/>
+          <w:strike/>
+          <w:rtl/>
+        </w:rPr>
+        <w:t>למה יש החמצות בהקלטת התנועה?</w:t>
+      </w:r>
+      <w:r>
+        <w:rPr>
+          <w:rFonts w:hint="cs"/>
+          <w:strike/>
+          <w:rtl/>
+        </w:rPr>
+        <w:t xml:space="preserve"> כנראה בגלל </w:t>
+      </w:r>
+      <w:r>
+        <w:rPr>
+          <w:rFonts w:hint="cs"/>
+          <w:strike/>
+          <w:rtl/>
+        </w:rPr>
+        <w:t xml:space="preserve">שהמערכת היתה על </w:t>
+      </w:r>
+      <w:r>
+        <w:rPr>
+          <w:strike/>
+        </w:rPr>
+        <w:t>active+passive</w:t>
+      </w:r>
+      <w:r>
+        <w:rPr>
+          <w:rFonts w:hint="cs"/>
+          <w:rtl/>
+        </w:rPr>
+        <w:t>.</w:t>
+      </w:r>
+    </w:p>
+    <w:p>
+      <w:pPr>
+        <w:pStyle w:val="ListParagraph"/>
+        <w:numPr>
+          <w:ilvl w:val="1"/>
+          <w:numId w:val="1"/>
+        </w:numPr>
+      </w:pPr>
+      <w:r>
+        <w:rPr>
+          <w:rFonts w:hint="cs"/>
+          <w:strike/>
+          <w:rtl/>
+        </w:rPr>
+        <w:t>האם יש פריימים מפוספסים של המצלמה גם בהקלטות שאני עשיתי? כן ב-1013.</w:t>
+      </w:r>
+    </w:p>
+    <w:p>
+      <w:pPr>
+        <w:pStyle w:val="ListParagraph"/>
+        <w:numPr>
+          <w:ilvl w:val="1"/>
+          <w:numId w:val="1"/>
+        </w:numPr>
+        <w:rPr>
+          <w:strike/>
+        </w:rPr>
+      </w:pPr>
+      <w:r>
+        <w:rPr>
+          <w:rFonts w:hint="cs"/>
+          <w:strike/>
+          <w:rtl/>
+        </w:rPr>
+        <w:t>צריך מספר סיריאלי של רשיון כדי לשלוח מייל ל-</w:t>
+      </w:r>
+      <w:r>
+        <w:rPr>
+          <w:strike/>
+        </w:rPr>
+        <w:t>optitrack</w:t>
+      </w:r>
+      <w:r>
+        <w:rPr>
+          <w:rFonts w:hint="cs"/>
+          <w:strike/>
+          <w:rtl/>
+        </w:rPr>
+        <w:t>.</w:t>
+      </w:r>
+    </w:p>
+    <w:p>
+      <w:pPr>
+        <w:pStyle w:val="NoSpacing"/>
+        <w:numPr>
+          <w:ilvl w:val="0"/>
+          <w:numId w:val="1"/>
+        </w:numPr>
+        <w:rPr>
+          <w:strike/>
+        </w:rPr>
+      </w:pPr>
+      <w:r>
+        <w:rPr>
+          <w:rFonts w:hint="cs"/>
+          <w:strike/>
+          <w:rtl/>
+        </w:rPr>
+        <w:t>להתחיל הקלטת תנועה מרגע הצגת גירוי ראשון</w:t>
+      </w:r>
+    </w:p>
+    <w:p>
+      <w:pPr>
+        <w:pStyle w:val="NoSpacing"/>
+        <w:numPr>
+          <w:ilvl w:val="0"/>
+          <w:numId w:val="1"/>
+        </w:numPr>
+        <w:rPr>
+          <w:strike/>
+        </w:rPr>
+      </w:pPr>
+      <w:r>
+        <w:rPr>
+          <w:rFonts w:hint="cs"/>
+          <w:strike/>
+          <w:rtl/>
+        </w:rPr>
+        <w:t xml:space="preserve">למה לוקח </w:t>
+      </w:r>
+      <w:r>
+        <w:rPr>
+          <w:strike/>
+        </w:rPr>
+        <w:t>20ms</w:t>
+      </w:r>
+      <w:r>
+        <w:rPr>
+          <w:rFonts w:hint="cs"/>
+          <w:strike/>
+          <w:rtl/>
+        </w:rPr>
+        <w:t xml:space="preserve"> לעבור מ-</w:t>
+      </w:r>
+      <w:r>
+        <w:rPr>
+          <w:strike/>
+        </w:rPr>
+        <w:t>to</w:t>
+      </w:r>
+      <w:r>
+        <w:rPr>
+          <w:rFonts w:hint="cs"/>
+          <w:strike/>
+          <w:rtl/>
+        </w:rPr>
+        <w:t xml:space="preserve"> ל-</w:t>
+      </w:r>
+      <w:r>
+        <w:rPr>
+          <w:strike/>
+        </w:rPr>
+        <w:t>from</w:t>
+      </w:r>
+      <w:r>
+        <w:rPr>
+          <w:rFonts w:hint="cs"/>
+          <w:strike/>
+          <w:rtl/>
+        </w:rPr>
+        <w:t>?</w:t>
+      </w:r>
+    </w:p>
+    <w:p>
+      <w:pPr>
+        <w:pStyle w:val="NoSpacing"/>
+        <w:numPr>
+          <w:ilvl w:val="0"/>
+          <w:numId w:val="1"/>
+        </w:numPr>
+      </w:pPr>
+      <w:r>
+        <w:rPr>
+          <w:rFonts w:hint="cs"/>
+          <w:rtl/>
+        </w:rPr>
+        <w:t>ב-</w:t>
+      </w:r>
+      <w:r>
+        <w:t>tests</w:t>
+      </w:r>
+      <w:r>
+        <w:rPr>
+          <w:rFonts w:hint="cs"/>
+          <w:rtl/>
+        </w:rPr>
+        <w:t xml:space="preserve"> תתאים את זה כך שהפרמטר של </w:t>
+      </w:r>
+      <w:r>
+        <w:t>type</w:t>
+      </w:r>
+      <w:r>
+        <w:rPr>
+          <w:rFonts w:hint="cs"/>
+          <w:rtl/>
+        </w:rPr>
+        <w:t xml:space="preserve"> ישנה את הכל ככה שזה יתאים להרצה גם על </w:t>
+      </w:r>
+      <w:r>
+        <w:t>trials lists</w:t>
+      </w:r>
+      <w:r>
+        <w:rPr>
+          <w:rFonts w:hint="cs"/>
+        </w:rPr>
+        <w:t xml:space="preserve"> </w:t>
+      </w:r>
+      <w:r>
+        <w:rPr>
+          <w:rFonts w:hint="cs"/>
+          <w:rtl/>
+        </w:rPr>
+        <w:t xml:space="preserve">וגם על </w:t>
+      </w:r>
+      <w:r>
+        <w:t>practice trial lists</w:t>
+      </w:r>
+      <w:r>
+        <w:rPr>
+          <w:rFonts w:hint="cs"/>
+          <w:rtl/>
+        </w:rPr>
+        <w:t>. מבחינת נגיד מספר התנאים שזה מצפה לראות.</w:t>
+      </w:r>
+      <w:r>
+        <w:t xml:space="preserve"> </w:t>
+      </w:r>
+      <w:r>
+        <w:rPr>
+          <w:rFonts w:hint="cs"/>
+          <w:rtl/>
+        </w:rPr>
+        <w:t xml:space="preserve"> תעשה מדריך איך להשתמש בזה כדי לבדוק </w:t>
+      </w:r>
+      <w:r>
+        <w:t>trials list</w:t>
+      </w:r>
+      <w:r>
+        <w:rPr>
+          <w:rFonts w:hint="cs"/>
+        </w:rPr>
+        <w:t xml:space="preserve"> </w:t>
+      </w:r>
+      <w:r>
+        <w:rPr>
+          <w:rFonts w:hint="cs"/>
+          <w:rtl/>
+        </w:rPr>
+        <w:t xml:space="preserve">וגם איך לבדוק </w:t>
+      </w:r>
+      <w:r>
+        <w:t>practice trials lists</w:t>
+      </w:r>
+      <w:r>
+        <w:rPr>
+          <w:rFonts w:hint="cs"/>
+          <w:rtl/>
+        </w:rPr>
+        <w:t>.</w:t>
+      </w:r>
+    </w:p>
+    <w:p>
+      <w:pPr>
+        <w:pStyle w:val="NoSpacing"/>
+        <w:numPr>
+          <w:ilvl w:val="0"/>
+          <w:numId w:val="1"/>
+        </w:numPr>
+      </w:pPr>
+      <w:r>
+        <w:rPr>
+          <w:rFonts w:hint="cs"/>
+          <w:rtl/>
+        </w:rPr>
+        <w:t xml:space="preserve">תעדכן במסמך </w:t>
+      </w:r>
+      <w:r>
+        <w:t>sub log</w:t>
+      </w:r>
+      <w:r>
+        <w:rPr>
+          <w:rFonts w:hint="cs"/>
+          <w:rtl/>
+        </w:rPr>
+        <w:t>, נבדקים 11-20:</w:t>
+      </w:r>
+    </w:p>
+    <w:p>
+      <w:pPr>
+        <w:pStyle w:val="NoSpacing"/>
+        <w:numPr>
+          <w:ilvl w:val="1"/>
+          <w:numId w:val="1"/>
+        </w:numPr>
+      </w:pPr>
+      <w:r>
+        <w:rPr>
+          <w:rFonts w:hint="cs"/>
+          <w:rtl/>
+        </w:rPr>
+        <w:t>ז"ת קצר יותר, מפוצל לזמן התחלת תנועה וזמן הושטה.</w:t>
+      </w:r>
+    </w:p>
+    <w:p>
+      <w:pPr>
+        <w:pStyle w:val="NoSpacing"/>
+        <w:numPr>
+          <w:ilvl w:val="1"/>
+          <w:numId w:val="1"/>
+        </w:numPr>
+      </w:pPr>
+      <w:r>
+        <w:rPr>
+          <w:rFonts w:hint="cs"/>
+          <w:rtl/>
+        </w:rPr>
+        <w:t>מרחק הושטה קצר יותר</w:t>
+      </w:r>
+    </w:p>
+    <w:p>
+      <w:pPr>
+        <w:pStyle w:val="NoSpacing"/>
+        <w:numPr>
+          <w:ilvl w:val="1"/>
+          <w:numId w:val="1"/>
+        </w:numPr>
+      </w:pPr>
+      <w:r>
+        <w:rPr>
+          <w:rFonts w:hint="cs"/>
+          <w:rtl/>
+        </w:rPr>
+        <w:t xml:space="preserve">מטרה גדולה יותר, </w:t>
+      </w:r>
+      <w:r>
+        <w:rPr>
+          <w:rFonts w:hint="cs"/>
+          <w:rtl/>
+        </w:rPr>
+        <w:t>אין הנחיה לגעת במרכז העיגול</w:t>
+      </w:r>
+    </w:p>
+    <w:p>
+      <w:pPr>
+        <w:pStyle w:val="NoSpacing"/>
+        <w:numPr>
+          <w:ilvl w:val="1"/>
+          <w:numId w:val="1"/>
+        </w:numPr>
+      </w:pPr>
+      <w:r>
+        <w:rPr>
+          <w:rFonts w:hint="cs"/>
+          <w:rtl/>
+        </w:rPr>
+        <w:t xml:space="preserve">קטגוריות מוצגות כבר עם </w:t>
+      </w:r>
+      <w:r>
+        <w:rPr>
+          <w:rFonts w:hint="cs"/>
+          <w:rtl/>
+        </w:rPr>
+        <w:t>ה-</w:t>
+      </w:r>
+      <w:r>
+        <w:t>fixation</w:t>
       </w:r>
     </w:p>
     <w:p>
@@ -9817,54 +10913,111 @@
             <w:rStyle w:val="Hyperlink"/>
             <w:strike/>
           </w:rPr>
-          <w:t>http://psychtoolbox.org/docs/S</w:t>
-        </w:r>
-        <w:r>
-          <w:rPr>
-            <w:rStyle w:val="Hyperlink"/>
-            <w:strike/>
-          </w:rPr>
-          <w:t>y</w:t>
-        </w:r>
-        <w:r>
-          <w:rPr>
-            <w:rStyle w:val="Hyperlink"/>
-            <w:strike/>
-          </w:rPr>
-          <w:t>ncTrouble</w:t>
+          <w:t>http://psychtoolbox.org/docs/SyncTrouble</w:t>
         </w:r>
       </w:hyperlink>
     </w:p>
     <w:p>
       <w:pPr>
+        <w:ind w:left="720" w:firstLine="720"/>
+        <w:rPr>
+          <w:strike/>
+          <w:rtl/>
+        </w:rPr>
+      </w:pPr>
+      <w:r>
+        <w:rPr>
+          <w:rFonts w:hint="cs"/>
+          <w:strike/>
+          <w:rtl/>
+        </w:rPr>
+        <w:t>הומלץ להוריד את מספר ה-</w:t>
+      </w:r>
+      <w:r>
+        <w:rPr>
+          <w:strike/>
+        </w:rPr>
+        <w:t>textures</w:t>
+      </w:r>
+      <w:r>
+        <w:rPr>
+          <w:rFonts w:hint="cs"/>
+          <w:strike/>
+          <w:rtl/>
+        </w:rPr>
+        <w:t xml:space="preserve"> השמורות, וכך עשיתי</w:t>
+      </w:r>
+      <w:r>
+        <w:rPr>
+          <w:rFonts w:hint="cs"/>
+          <w:strike/>
+          <w:rtl/>
+        </w:rPr>
+        <w:t>.</w:t>
+      </w:r>
+    </w:p>
+    <w:p>
+      <w:pPr>
         <w:pStyle w:val="ListParagraph"/>
-        <w:numPr>
-          <w:ilvl w:val="2"/>
-          <w:numId w:val="1"/>
-        </w:numPr>
-      </w:pPr>
-      <w:r>
-        <w:rPr>
-          <w:rFonts w:hint="cs"/>
-          <w:rtl/>
-        </w:rPr>
-        <w:t>הומלץ להוריד את מספר ה-</w:t>
-      </w:r>
-      <w:r>
-        <w:t>textures</w:t>
-      </w:r>
-      <w:r>
-        <w:rPr>
-          <w:rFonts w:hint="cs"/>
-          <w:rtl/>
-        </w:rPr>
-        <w:t xml:space="preserve"> השמורות, וכך עשיתי, כעת יש להריץ ניסוי ולראות מה הדיבור.</w:t>
+        <w:ind w:left="1440"/>
+      </w:pPr>
+      <w:r>
+        <w:rPr>
+          <w:rFonts w:hint="cs"/>
+          <w:rtl/>
+        </w:rPr>
+        <w:t>האם השינוי הוריד את כמות הפריימים המפוספסים?</w:t>
       </w:r>
     </w:p>
     <w:p>
       <w:pPr>
         <w:pStyle w:val="ListParagraph"/>
         <w:numPr>
+          <w:ilvl w:val="1"/>
+          <w:numId w:val="1"/>
+        </w:numPr>
+      </w:pPr>
+      <w:r>
+        <w:rPr>
+          <w:rFonts w:hint="cs"/>
+          <w:rtl/>
+        </w:rPr>
+        <w:t>לשלוח מייל ל-</w:t>
+      </w:r>
+      <w:r>
+        <w:t>VPIXX</w:t>
+      </w:r>
+      <w:r>
+        <w:rPr>
+          <w:rFonts w:hint="cs"/>
+          <w:rtl/>
+        </w:rPr>
+        <w:t xml:space="preserve"> לגבי פספוס </w:t>
+      </w:r>
+      <w:r>
+        <w:t>flips</w:t>
+      </w:r>
+    </w:p>
+    <w:p>
+      <w:pPr>
+        <w:pStyle w:val="NoSpacing"/>
+        <w:numPr>
+          <w:ilvl w:val="1"/>
+          <w:numId w:val="1"/>
+        </w:numPr>
+      </w:pPr>
+      <w:r>
+        <w:rPr>
+          <w:rFonts w:hint="cs"/>
+          <w:rtl/>
+        </w:rPr>
+        <w:t>לשאול את אורי ואיתי לגבי הקוד שלי? או אולי להריץ משהו במשך שעה כשהוא מאוד יעיל ולראות אם יש בעיה.</w:t>
+      </w:r>
+    </w:p>
+    <w:p>
+      <w:pPr>
+        <w:pStyle w:val="NoSpacing"/>
+        <w:numPr>
           <w:ilvl w:val="0"/>
           <w:numId w:val="1"/>
         </w:numPr>
@@ -9874,30 +11027,432 @@
           <w:rFonts w:hint="cs"/>
           <w:rtl/>
         </w:rPr>
-        <w:t>למה יש החמצות בהקלטת התנועה?</w:t>
+        <w:t>היות ו-</w:t>
+      </w:r>
+      <w:r>
+        <w:rPr>
+          <w:rFonts w:hint="cs"/>
+        </w:rPr>
+        <w:t>MT</w:t>
+      </w:r>
+      <w:r>
+        <w:rPr>
+          <w:rFonts w:hint="cs"/>
+          <w:rtl/>
+        </w:rPr>
+        <w:t xml:space="preserve"> נמדד מתחילת התנועה, אשר כעת יכולה לקרות לפני הצגת המטרה (ז"א שיכול להיות מוצג להם מסך "זזת לאט מדי" עוד לפני שבכלל הוצגה המטרה), חשוב להסביר לנבדקים </w:t>
+      </w:r>
+      <w:r>
+        <w:rPr>
+          <w:rFonts w:hint="cs"/>
+          <w:rtl/>
+        </w:rPr>
+        <w:t>שמסך זה מסמל שהם היו רחוקים מנקודת ההתחלה ליותר מדי זמן. אם הם התחילו לזוז, הם חייבם לסיים את התנועה בזמן קצר אחרת יגיע מסך זה.</w:t>
+      </w:r>
+    </w:p>
+    <w:p>
+      <w:pPr>
+        <w:rPr>
+          <w:rtl/>
+        </w:rPr>
+      </w:pPr>
+      <w:r>
+        <w:rPr>
+          <w:rFonts w:hint="cs"/>
+          <w:rtl/>
+        </w:rPr>
+        <w:t>@@@@@@@@@@@@@@@</w:t>
+      </w:r>
+      <w:r>
+        <w:t>Analysis</w:t>
+      </w:r>
+      <w:r>
+        <w:rPr>
+          <w:rFonts w:hint="cs"/>
+          <w:rtl/>
+        </w:rPr>
+        <w:t>@@@@@@@@@@@@@@@@</w:t>
+      </w:r>
+    </w:p>
+    <w:p>
+      <w:pPr>
+        <w:rPr>
+          <w:rtl/>
+        </w:rPr>
+      </w:pPr>
+      <w:r>
+        <w:rPr>
+          <w:rFonts w:hint="cs"/>
+          <w:rtl/>
+        </w:rPr>
+        <w:t>@@@@@@@@@@@@@@@</w:t>
+      </w:r>
+      <w:r>
+        <w:t>Analysis</w:t>
+      </w:r>
+      <w:r>
+        <w:rPr>
+          <w:rFonts w:hint="cs"/>
+          <w:rtl/>
+        </w:rPr>
+        <w:t>@@@@@@@@@@@@@@@@</w:t>
+      </w:r>
+    </w:p>
+    <w:p>
+      <w:pPr>
+        <w:rPr>
+          <w:rtl/>
+        </w:rPr>
+      </w:pPr>
+      <w:r>
+        <w:rPr>
+          <w:rFonts w:hint="cs"/>
+          <w:rtl/>
+        </w:rPr>
+        <w:t>@@@@@@@@@@@@@@@</w:t>
+      </w:r>
+      <w:r>
+        <w:t>Analysis</w:t>
+      </w:r>
+      <w:r>
+        <w:rPr>
+          <w:rFonts w:hint="cs"/>
+          <w:rtl/>
+        </w:rPr>
+        <w:t>@@@@@@@@@@@@@@@@</w:t>
       </w:r>
     </w:p>
     <w:p>
       <w:pPr>
         <w:pStyle w:val="ListParagraph"/>
         <w:numPr>
+          <w:ilvl w:val="0"/>
+          <w:numId w:val="1"/>
+        </w:numPr>
+        <w:rPr>
+          <w:strike/>
+        </w:rPr>
+      </w:pPr>
+      <w:r>
+        <w:rPr>
+          <w:rFonts w:hint="cs"/>
+          <w:strike/>
+          <w:rtl/>
+        </w:rPr>
+        <w:t xml:space="preserve">תחליט מה פונקצית </w:t>
+      </w:r>
+      <w:r>
+        <w:rPr>
+          <w:strike/>
+        </w:rPr>
+        <w:t>Bspline</w:t>
+      </w:r>
+      <w:r>
+        <w:rPr>
+          <w:rFonts w:hint="cs"/>
+          <w:strike/>
+          <w:rtl/>
+        </w:rPr>
+        <w:t xml:space="preserve"> מקבלת ומה היא מחזירה, תעדכן בהתאם את התיאור שלה</w:t>
+      </w:r>
+    </w:p>
+    <w:p>
+      <w:pPr>
+        <w:pStyle w:val="ListParagraph"/>
+        <w:numPr>
+          <w:ilvl w:val="0"/>
+          <w:numId w:val="1"/>
+        </w:numPr>
+        <w:rPr>
+          <w:strike/>
+        </w:rPr>
+      </w:pPr>
+      <w:r>
+        <w:rPr>
+          <w:rFonts w:hint="cs"/>
+          <w:strike/>
+          <w:rtl/>
+        </w:rPr>
+        <w:t xml:space="preserve">להריץ בדיקות על </w:t>
+      </w:r>
+      <w:r>
+        <w:rPr>
+          <w:strike/>
+        </w:rPr>
+        <w:t>1009</w:t>
+      </w:r>
+    </w:p>
+    <w:p>
+      <w:pPr>
+        <w:pStyle w:val="ListParagraph"/>
+        <w:numPr>
+          <w:ilvl w:val="0"/>
+          <w:numId w:val="1"/>
+        </w:numPr>
+        <w:rPr>
+          <w:strike/>
+        </w:rPr>
+      </w:pPr>
+      <w:r>
+        <w:rPr>
+          <w:rFonts w:hint="cs"/>
+          <w:strike/>
+          <w:rtl/>
+        </w:rPr>
+        <w:t xml:space="preserve">לבדוק האם </w:t>
+      </w:r>
+      <w:r>
+        <w:rPr>
+          <w:strike/>
+        </w:rPr>
+        <w:t>normalizeFDA</w:t>
+      </w:r>
+      <w:r>
+        <w:rPr>
+          <w:rFonts w:hint="cs"/>
+          <w:strike/>
+          <w:rtl/>
+        </w:rPr>
+        <w:t xml:space="preserve"> מצליח למדל שם דברים כמו שצריך</w:t>
+      </w:r>
+      <w:r>
+        <w:rPr>
+          <w:rFonts w:hint="cs"/>
+          <w:strike/>
+          <w:rtl/>
+        </w:rPr>
+        <w:t xml:space="preserve"> </w:t>
+      </w:r>
+      <w:r>
+        <w:rPr>
+          <w:strike/>
+          <w:rtl/>
+        </w:rPr>
+        <w:t>–</w:t>
+      </w:r>
+      <w:r>
+        <w:rPr>
+          <w:rFonts w:hint="cs"/>
+          <w:strike/>
+          <w:rtl/>
+        </w:rPr>
+        <w:t xml:space="preserve"> אם לא, לכתוב מייל לקרייג</w:t>
+      </w:r>
+      <w:r>
+        <w:rPr>
+          <w:rFonts w:hint="cs"/>
+          <w:strike/>
+          <w:rtl/>
+        </w:rPr>
+        <w:t xml:space="preserve">@@ הצליח, בטעות התעלמתי מהנרמול בציר </w:t>
+      </w:r>
+      <w:r>
+        <w:rPr>
+          <w:rFonts w:hint="cs"/>
+          <w:strike/>
+        </w:rPr>
+        <w:t>Z</w:t>
+      </w:r>
+      <w:r>
+        <w:rPr>
+          <w:rFonts w:hint="cs"/>
+          <w:strike/>
+          <w:rtl/>
+        </w:rPr>
+        <w:t>.</w:t>
+      </w:r>
+    </w:p>
+    <w:p>
+      <w:pPr>
+        <w:pStyle w:val="ListParagraph"/>
+        <w:numPr>
+          <w:ilvl w:val="0"/>
+          <w:numId w:val="1"/>
+        </w:numPr>
+        <w:rPr>
+          <w:strike/>
+        </w:rPr>
+      </w:pPr>
+      <w:r>
+        <w:rPr>
+          <w:rFonts w:hint="cs"/>
+          <w:strike/>
+          <w:rtl/>
+        </w:rPr>
+        <w:t xml:space="preserve">צריך למחוק טריילים בהם הנבדק לא זז </w:t>
+      </w:r>
+      <w:r>
+        <w:rPr>
+          <w:strike/>
+          <w:rtl/>
+        </w:rPr>
+        <w:t>–</w:t>
+      </w:r>
+      <w:r>
+        <w:rPr>
+          <w:rFonts w:hint="cs"/>
+          <w:strike/>
+          <w:rtl/>
+        </w:rPr>
+        <w:t xml:space="preserve"> כנראה להפעיל סף מרחק שמי שלא עובר אותו נמחק.</w:t>
+      </w:r>
+    </w:p>
+    <w:p>
+      <w:pPr>
+        <w:pStyle w:val="ListParagraph"/>
+        <w:numPr>
+          <w:ilvl w:val="0"/>
+          <w:numId w:val="1"/>
+        </w:numPr>
+        <w:rPr>
+          <w:strike/>
+        </w:rPr>
+      </w:pPr>
+      <w:r>
+        <w:rPr>
+          <w:strike/>
+        </w:rPr>
+        <w:t>Preprocessing</w:t>
+      </w:r>
+    </w:p>
+    <w:p>
+      <w:pPr>
+        <w:pStyle w:val="ListParagraph"/>
+        <w:numPr>
           <w:ilvl w:val="1"/>
           <w:numId w:val="1"/>
         </w:numPr>
-      </w:pPr>
-      <w:r>
-        <w:rPr>
-          <w:rFonts w:hint="cs"/>
-          <w:rtl/>
-        </w:rPr>
-        <w:t>צריך מספר סיריאלי  של רשיון כדי לשלוח מייל ל-</w:t>
-      </w:r>
-      <w:r>
-        <w:t>optitrack</w:t>
-      </w:r>
-      <w:r>
-        <w:rPr>
-          <w:rFonts w:hint="cs"/>
+        <w:rPr>
+          <w:strike/>
+        </w:rPr>
+      </w:pPr>
+      <w:r>
+        <w:rPr>
+          <w:rFonts w:hint="cs"/>
+          <w:strike/>
+          <w:rtl/>
+        </w:rPr>
+        <w:t>מילוי נתונים חסרים</w:t>
+      </w:r>
+    </w:p>
+    <w:p>
+      <w:pPr>
+        <w:pStyle w:val="ListParagraph"/>
+        <w:numPr>
+          <w:ilvl w:val="1"/>
+          <w:numId w:val="1"/>
+        </w:numPr>
+        <w:rPr>
+          <w:strike/>
+        </w:rPr>
+      </w:pPr>
+      <w:r>
+        <w:rPr>
+          <w:strike/>
+        </w:rPr>
+        <w:t>Low pass filter</w:t>
+      </w:r>
+    </w:p>
+    <w:p>
+      <w:pPr>
+        <w:pStyle w:val="ListParagraph"/>
+        <w:numPr>
+          <w:ilvl w:val="1"/>
+          <w:numId w:val="1"/>
+        </w:numPr>
+        <w:rPr>
+          <w:strike/>
+        </w:rPr>
+      </w:pPr>
+      <w:r>
+        <w:rPr>
+          <w:rFonts w:hint="cs"/>
+          <w:strike/>
+          <w:rtl/>
+        </w:rPr>
+        <w:t xml:space="preserve">נרמול כל הדגימות לדגימה הראשונה </w:t>
+      </w:r>
+      <w:r>
+        <w:rPr>
+          <w:strike/>
+          <w:rtl/>
+        </w:rPr>
+        <w:t>–</w:t>
+      </w:r>
+      <w:r>
+        <w:rPr>
+          <w:rFonts w:hint="cs"/>
+          <w:strike/>
+          <w:rtl/>
+        </w:rPr>
+        <w:t xml:space="preserve"> מבחינת זמן ומקום.</w:t>
+      </w:r>
+    </w:p>
+    <w:p>
+      <w:pPr>
+        <w:pStyle w:val="ListParagraph"/>
+        <w:numPr>
+          <w:ilvl w:val="1"/>
+          <w:numId w:val="1"/>
+        </w:numPr>
+        <w:rPr>
+          <w:strike/>
+        </w:rPr>
+      </w:pPr>
+      <w:r>
+        <w:rPr>
+          <w:rFonts w:hint="cs"/>
+          <w:strike/>
+          <w:rtl/>
+        </w:rPr>
+        <w:t xml:space="preserve">מציאת </w:t>
+      </w:r>
+      <w:r>
+        <w:rPr>
+          <w:rFonts w:hint="cs"/>
+          <w:strike/>
+          <w:rtl/>
+        </w:rPr>
+        <w:t>תחילת וסוף תנועה</w:t>
+      </w:r>
+      <w:r>
+        <w:rPr>
+          <w:rFonts w:hint="cs"/>
+          <w:strike/>
+          <w:rtl/>
+        </w:rPr>
+        <w:t xml:space="preserve"> וקיצור המידע בהתאם.</w:t>
+      </w:r>
+    </w:p>
+    <w:p>
+      <w:pPr>
+        <w:pStyle w:val="ListParagraph"/>
+        <w:numPr>
+          <w:ilvl w:val="0"/>
+          <w:numId w:val="1"/>
+        </w:numPr>
+        <w:rPr>
+          <w:strike/>
+        </w:rPr>
+      </w:pPr>
+      <w:r>
+        <w:rPr>
+          <w:rFonts w:hint="cs"/>
+          <w:strike/>
+          <w:rtl/>
+        </w:rPr>
+        <w:t xml:space="preserve">מיצוע של הנתונים לפי </w:t>
+      </w:r>
+      <w:r>
+        <w:rPr>
+          <w:strike/>
+        </w:rPr>
+        <w:t>condition</w:t>
+      </w:r>
+      <w:r>
+        <w:rPr>
+          <w:rFonts w:hint="cs"/>
+          <w:strike/>
           <w:rtl/>
         </w:rPr>
         <w:t>.</w:t>
@@ -9905,171 +11460,93 @@
     </w:p>
     <w:p>
       <w:pPr>
-        <w:pStyle w:val="NoSpacing"/>
+        <w:pStyle w:val="ListParagraph"/>
         <w:numPr>
           <w:ilvl w:val="0"/>
           <w:numId w:val="1"/>
         </w:numPr>
-      </w:pPr>
-      <w:r>
-        <w:rPr>
-          <w:rFonts w:hint="cs"/>
-          <w:rtl/>
-        </w:rPr>
-        <w:t>ב-</w:t>
-      </w:r>
-      <w:r>
-        <w:t>tests</w:t>
-      </w:r>
-      <w:r>
-        <w:rPr>
-          <w:rFonts w:hint="cs"/>
-          <w:rtl/>
-        </w:rPr>
-        <w:t xml:space="preserve"> תתאים את זה כך שהפרמטר של </w:t>
-      </w:r>
-      <w:r>
-        <w:t>type</w:t>
-      </w:r>
-      <w:r>
-        <w:rPr>
-          <w:rFonts w:hint="cs"/>
-          <w:rtl/>
-        </w:rPr>
-        <w:t xml:space="preserve"> ישנה את הכל ככה שזה יתאים להרצה גם על </w:t>
-      </w:r>
-      <w:r>
-        <w:t>trials lists</w:t>
-      </w:r>
-      <w:r>
-        <w:rPr>
-          <w:rFonts w:hint="cs"/>
-        </w:rPr>
-        <w:t xml:space="preserve"> </w:t>
-      </w:r>
-      <w:r>
-        <w:rPr>
-          <w:rFonts w:hint="cs"/>
-          <w:rtl/>
-        </w:rPr>
-        <w:t xml:space="preserve">וגם על </w:t>
-      </w:r>
-      <w:r>
-        <w:t>practice trial lists</w:t>
-      </w:r>
-      <w:r>
-        <w:rPr>
-          <w:rFonts w:hint="cs"/>
-          <w:rtl/>
-        </w:rPr>
-        <w:t>. מבחינת נגיד מספר התנאים שזה מצפה לראות.</w:t>
-      </w:r>
-      <w:r>
-        <w:t xml:space="preserve"> </w:t>
-      </w:r>
-      <w:r>
-        <w:rPr>
-          <w:rFonts w:hint="cs"/>
-          <w:rtl/>
-        </w:rPr>
-        <w:t xml:space="preserve"> תעשה מדריך איך להשתמש בזה כדי לבדוק </w:t>
-      </w:r>
-      <w:r>
-        <w:t>trials list</w:t>
-      </w:r>
-      <w:r>
-        <w:rPr>
-          <w:rFonts w:hint="cs"/>
-        </w:rPr>
-        <w:t xml:space="preserve"> </w:t>
-      </w:r>
-      <w:r>
-        <w:rPr>
-          <w:rFonts w:hint="cs"/>
-          <w:rtl/>
-        </w:rPr>
-        <w:t xml:space="preserve">וגם איך לבדוק </w:t>
-      </w:r>
-      <w:r>
-        <w:t>practice trials lists</w:t>
-      </w:r>
-      <w:r>
-        <w:rPr>
-          <w:rFonts w:hint="cs"/>
-          <w:rtl/>
-        </w:rPr>
-        <w:t>.</w:t>
-      </w:r>
-    </w:p>
-    <w:p>
-      <w:pPr>
-        <w:pStyle w:val="NoSpacing"/>
+        <w:rPr>
+          <w:strike/>
+        </w:rPr>
+      </w:pPr>
+      <w:r>
+        <w:rPr>
+          <w:rFonts w:hint="cs"/>
+          <w:strike/>
+          <w:rtl/>
+        </w:rPr>
+        <w:t>תשנה את כל ה-</w:t>
+      </w:r>
+      <w:r>
+        <w:rPr>
+          <w:strike/>
+        </w:rPr>
+        <w:t>analysis</w:t>
+      </w:r>
+      <w:r>
+        <w:rPr>
+          <w:rFonts w:hint="cs"/>
+          <w:strike/>
+          <w:rtl/>
+        </w:rPr>
+        <w:t xml:space="preserve"> ככה שבהתחלה מכניסים לו סוג </w:t>
+      </w:r>
+      <w:r>
+        <w:rPr>
+          <w:strike/>
+        </w:rPr>
+        <w:t>traj</w:t>
+      </w:r>
+      <w:r>
+        <w:rPr>
+          <w:rFonts w:hint="cs"/>
+          <w:strike/>
+          <w:rtl/>
+        </w:rPr>
+        <w:t xml:space="preserve"> ואז הוא עושה חישובים רק עליו.</w:t>
+      </w:r>
+    </w:p>
+    <w:p>
+      <w:pPr>
+        <w:pStyle w:val="ListParagraph"/>
         <w:numPr>
           <w:ilvl w:val="0"/>
           <w:numId w:val="1"/>
         </w:numPr>
-      </w:pPr>
-      <w:r>
-        <w:rPr>
-          <w:rFonts w:hint="cs"/>
-          <w:rtl/>
-        </w:rPr>
-        <w:t xml:space="preserve">למה לוקח </w:t>
-      </w:r>
-      <w:r>
-        <w:t>20ms</w:t>
-      </w:r>
-      <w:r>
-        <w:rPr>
-          <w:rFonts w:hint="cs"/>
-          <w:rtl/>
-        </w:rPr>
-        <w:t xml:space="preserve"> לעבור מ-</w:t>
-      </w:r>
-      <w:r>
-        <w:t>to</w:t>
-      </w:r>
-      <w:r>
-        <w:rPr>
-          <w:rFonts w:hint="cs"/>
-          <w:rtl/>
-        </w:rPr>
-        <w:t xml:space="preserve"> ל-</w:t>
-      </w:r>
-      <w:r>
-        <w:t>from</w:t>
-      </w:r>
-      <w:r>
-        <w:rPr>
-          <w:rFonts w:hint="cs"/>
-          <w:rtl/>
-        </w:rPr>
-        <w:t>?</w:t>
-      </w:r>
-    </w:p>
-    <w:p>
-      <w:pPr>
-        <w:pStyle w:val="NoSpacing"/>
+        <w:rPr>
+          <w:strike/>
+        </w:rPr>
+      </w:pPr>
+      <w:r>
+        <w:rPr>
+          <w:rFonts w:hint="cs"/>
+          <w:strike/>
+          <w:rtl/>
+        </w:rPr>
+        <w:t xml:space="preserve">לנתח </w:t>
+      </w:r>
+      <w:r>
+        <w:rPr>
+          <w:strike/>
+        </w:rPr>
+        <w:t>variance</w:t>
+      </w:r>
+      <w:r>
+        <w:rPr>
+          <w:rFonts w:hint="cs"/>
+          <w:strike/>
+          <w:rtl/>
+        </w:rPr>
+        <w:t xml:space="preserve"> של מסלול.</w:t>
+      </w:r>
+    </w:p>
+    <w:p>
+      <w:pPr>
+        <w:pStyle w:val="ListParagraph"/>
         <w:numPr>
           <w:ilvl w:val="0"/>
           <w:numId w:val="1"/>
         </w:numPr>
-      </w:pPr>
-      <w:r>
-        <w:rPr>
-          <w:rFonts w:hint="cs"/>
-          <w:rtl/>
-        </w:rPr>
-        <w:t>להתחיל הקלטת תנועה מרגע הצגת גירוי ראשון</w:t>
-      </w:r>
-    </w:p>
-    <w:p>
-      <w:pPr>
-        <w:pStyle w:val="NoSpacing"/>
-        <w:numPr>
-          <w:ilvl w:val="0"/>
-          <w:numId w:val="1"/>
-        </w:numPr>
         <w:rPr>
           <w:strike/>
         </w:rPr>
@@ -10081,516 +11558,6 @@
           <w:rtl/>
         </w:rPr>
         <w:lastRenderedPageBreak/>
-        <w:t>האם יש פריימים מפוספסים של המצלמה גם בהקלטות שאני עשיתי? כן ב-1013.</w:t>
-      </w:r>
-    </w:p>
-    <w:p>
-      <w:pPr>
-        <w:rPr>
-          <w:rtl/>
-        </w:rPr>
-      </w:pPr>
-      <w:r>
-        <w:rPr>
-          <w:rFonts w:hint="cs"/>
-          <w:rtl/>
-        </w:rPr>
-        <w:t>@@@@@@@@@@@@@@@</w:t>
-      </w:r>
-      <w:r>
-        <w:t>Analysis</w:t>
-      </w:r>
-      <w:r>
-        <w:rPr>
-          <w:rFonts w:hint="cs"/>
-          <w:rtl/>
-        </w:rPr>
-        <w:t>@@@@@@@@@@@@@@@@</w:t>
-      </w:r>
-    </w:p>
-    <w:p>
-      <w:pPr>
-        <w:rPr>
-          <w:rtl/>
-        </w:rPr>
-      </w:pPr>
-      <w:r>
-        <w:rPr>
-          <w:rFonts w:hint="cs"/>
-          <w:rtl/>
-        </w:rPr>
-        <w:t>@@@@@@@@@@@@@@@</w:t>
-      </w:r>
-      <w:r>
-        <w:t>Analysis</w:t>
-      </w:r>
-      <w:r>
-        <w:rPr>
-          <w:rFonts w:hint="cs"/>
-          <w:rtl/>
-        </w:rPr>
-        <w:t>@@@@@@@@@@@@@@@@</w:t>
-      </w:r>
-    </w:p>
-    <w:p>
-      <w:pPr>
-        <w:rPr>
-          <w:rtl/>
-        </w:rPr>
-      </w:pPr>
-      <w:r>
-        <w:rPr>
-          <w:rFonts w:hint="cs"/>
-          <w:rtl/>
-        </w:rPr>
-        <w:t>@@@@@@@@@@@@@@@</w:t>
-      </w:r>
-      <w:r>
-        <w:t>Analysis</w:t>
-      </w:r>
-      <w:r>
-        <w:rPr>
-          <w:rFonts w:hint="cs"/>
-          <w:rtl/>
-        </w:rPr>
-        <w:t>@@@@@@@@@@@@@@@@</w:t>
-      </w:r>
-    </w:p>
-    <w:p>
-      <w:pPr>
-        <w:pStyle w:val="ListParagraph"/>
-        <w:numPr>
-          <w:ilvl w:val="0"/>
-          <w:numId w:val="1"/>
-        </w:numPr>
-        <w:rPr>
-          <w:strike/>
-        </w:rPr>
-      </w:pPr>
-      <w:r>
-        <w:rPr>
-          <w:rFonts w:hint="cs"/>
-          <w:strike/>
-          <w:rtl/>
-        </w:rPr>
-        <w:t xml:space="preserve">תחליט מה פונקצית </w:t>
-      </w:r>
-      <w:r>
-        <w:rPr>
-          <w:strike/>
-        </w:rPr>
-        <w:t>Bspline</w:t>
-      </w:r>
-      <w:r>
-        <w:rPr>
-          <w:rFonts w:hint="cs"/>
-          <w:strike/>
-          <w:rtl/>
-        </w:rPr>
-        <w:t xml:space="preserve"> מקבלת ומה היא מחזירה, תעדכן בהתאם את התיאור שלה</w:t>
-      </w:r>
-    </w:p>
-    <w:p>
-      <w:pPr>
-        <w:pStyle w:val="ListParagraph"/>
-        <w:numPr>
-          <w:ilvl w:val="0"/>
-          <w:numId w:val="1"/>
-        </w:numPr>
-        <w:rPr>
-          <w:strike/>
-        </w:rPr>
-      </w:pPr>
-      <w:r>
-        <w:rPr>
-          <w:rFonts w:hint="cs"/>
-          <w:strike/>
-          <w:rtl/>
-        </w:rPr>
-        <w:t xml:space="preserve">להריץ בדיקות על </w:t>
-      </w:r>
-      <w:r>
-        <w:rPr>
-          <w:strike/>
-        </w:rPr>
-        <w:t>1009</w:t>
-      </w:r>
-    </w:p>
-    <w:p>
-      <w:pPr>
-        <w:pStyle w:val="ListParagraph"/>
-        <w:numPr>
-          <w:ilvl w:val="0"/>
-          <w:numId w:val="1"/>
-        </w:numPr>
-        <w:rPr>
-          <w:strike/>
-        </w:rPr>
-      </w:pPr>
-      <w:r>
-        <w:rPr>
-          <w:rFonts w:hint="cs"/>
-          <w:strike/>
-          <w:rtl/>
-        </w:rPr>
-        <w:t xml:space="preserve">לבדוק האם </w:t>
-      </w:r>
-      <w:r>
-        <w:rPr>
-          <w:strike/>
-        </w:rPr>
-        <w:t>normalizeFDA</w:t>
-      </w:r>
-      <w:r>
-        <w:rPr>
-          <w:rFonts w:hint="cs"/>
-          <w:strike/>
-          <w:rtl/>
-        </w:rPr>
-        <w:t xml:space="preserve"> מצליח למדל שם דברים כמו שצריך</w:t>
-      </w:r>
-      <w:r>
-        <w:rPr>
-          <w:rFonts w:hint="cs"/>
-          <w:strike/>
-          <w:rtl/>
-        </w:rPr>
-        <w:t xml:space="preserve"> </w:t>
-      </w:r>
-      <w:r>
-        <w:rPr>
-          <w:strike/>
-          <w:rtl/>
-        </w:rPr>
-        <w:t>–</w:t>
-      </w:r>
-      <w:r>
-        <w:rPr>
-          <w:rFonts w:hint="cs"/>
-          <w:strike/>
-          <w:rtl/>
-        </w:rPr>
-        <w:t xml:space="preserve"> אם לא, לכתוב מייל לקרייג</w:t>
-      </w:r>
-      <w:r>
-        <w:rPr>
-          <w:rFonts w:hint="cs"/>
-          <w:strike/>
-          <w:rtl/>
-        </w:rPr>
-        <w:t xml:space="preserve">@@ הצליח, בטעות התעלמתי מהנרמול בציר </w:t>
-      </w:r>
-      <w:r>
-        <w:rPr>
-          <w:rFonts w:hint="cs"/>
-          <w:strike/>
-        </w:rPr>
-        <w:t>Z</w:t>
-      </w:r>
-      <w:r>
-        <w:rPr>
-          <w:rFonts w:hint="cs"/>
-          <w:strike/>
-          <w:rtl/>
-        </w:rPr>
-        <w:t>.</w:t>
-      </w:r>
-    </w:p>
-    <w:p>
-      <w:pPr>
-        <w:pStyle w:val="ListParagraph"/>
-        <w:numPr>
-          <w:ilvl w:val="0"/>
-          <w:numId w:val="1"/>
-        </w:numPr>
-        <w:rPr>
-          <w:strike/>
-        </w:rPr>
-      </w:pPr>
-      <w:r>
-        <w:rPr>
-          <w:rFonts w:hint="cs"/>
-          <w:strike/>
-          <w:rtl/>
-        </w:rPr>
-        <w:t xml:space="preserve">צריך למחוק טריילים בהם הנבדק לא זז </w:t>
-      </w:r>
-      <w:r>
-        <w:rPr>
-          <w:strike/>
-          <w:rtl/>
-        </w:rPr>
-        <w:t>–</w:t>
-      </w:r>
-      <w:r>
-        <w:rPr>
-          <w:rFonts w:hint="cs"/>
-          <w:strike/>
-          <w:rtl/>
-        </w:rPr>
-        <w:t xml:space="preserve"> כנראה להפעיל סף מרחק שמי שלא עובר אותו נמחק.</w:t>
-      </w:r>
-    </w:p>
-    <w:p>
-      <w:pPr>
-        <w:pStyle w:val="ListParagraph"/>
-        <w:numPr>
-          <w:ilvl w:val="0"/>
-          <w:numId w:val="1"/>
-        </w:numPr>
-        <w:rPr>
-          <w:strike/>
-        </w:rPr>
-      </w:pPr>
-      <w:r>
-        <w:rPr>
-          <w:strike/>
-        </w:rPr>
-        <w:t>Preprocessing</w:t>
-      </w:r>
-    </w:p>
-    <w:p>
-      <w:pPr>
-        <w:pStyle w:val="ListParagraph"/>
-        <w:numPr>
-          <w:ilvl w:val="1"/>
-          <w:numId w:val="1"/>
-        </w:numPr>
-        <w:rPr>
-          <w:strike/>
-        </w:rPr>
-      </w:pPr>
-      <w:r>
-        <w:rPr>
-          <w:rFonts w:hint="cs"/>
-          <w:strike/>
-          <w:rtl/>
-        </w:rPr>
-        <w:t>מילוי נתונים חסרים</w:t>
-      </w:r>
-    </w:p>
-    <w:p>
-      <w:pPr>
-        <w:pStyle w:val="ListParagraph"/>
-        <w:numPr>
-          <w:ilvl w:val="1"/>
-          <w:numId w:val="1"/>
-        </w:numPr>
-        <w:rPr>
-          <w:strike/>
-        </w:rPr>
-      </w:pPr>
-      <w:r>
-        <w:rPr>
-          <w:strike/>
-        </w:rPr>
-        <w:t>Low pass filter</w:t>
-      </w:r>
-    </w:p>
-    <w:p>
-      <w:pPr>
-        <w:pStyle w:val="ListParagraph"/>
-        <w:numPr>
-          <w:ilvl w:val="1"/>
-          <w:numId w:val="1"/>
-        </w:numPr>
-        <w:rPr>
-          <w:strike/>
-        </w:rPr>
-      </w:pPr>
-      <w:r>
-        <w:rPr>
-          <w:rFonts w:hint="cs"/>
-          <w:strike/>
-          <w:rtl/>
-        </w:rPr>
-        <w:t xml:space="preserve">נרמול כל הדגימות לדגימה הראשונה </w:t>
-      </w:r>
-      <w:r>
-        <w:rPr>
-          <w:strike/>
-          <w:rtl/>
-        </w:rPr>
-        <w:t>–</w:t>
-      </w:r>
-      <w:r>
-        <w:rPr>
-          <w:rFonts w:hint="cs"/>
-          <w:strike/>
-          <w:rtl/>
-        </w:rPr>
-        <w:t xml:space="preserve"> מבחינת זמן ומקום.</w:t>
-      </w:r>
-    </w:p>
-    <w:p>
-      <w:pPr>
-        <w:pStyle w:val="ListParagraph"/>
-        <w:numPr>
-          <w:ilvl w:val="1"/>
-          <w:numId w:val="1"/>
-        </w:numPr>
-        <w:rPr>
-          <w:strike/>
-        </w:rPr>
-      </w:pPr>
-      <w:r>
-        <w:rPr>
-          <w:rFonts w:hint="cs"/>
-          <w:strike/>
-          <w:rtl/>
-        </w:rPr>
-        <w:t xml:space="preserve">מציאת </w:t>
-      </w:r>
-      <w:r>
-        <w:rPr>
-          <w:rFonts w:hint="cs"/>
-          <w:strike/>
-          <w:rtl/>
-        </w:rPr>
-        <w:t>תחילת וסוף תנועה</w:t>
-      </w:r>
-      <w:r>
-        <w:rPr>
-          <w:rFonts w:hint="cs"/>
-          <w:strike/>
-          <w:rtl/>
-        </w:rPr>
-        <w:t xml:space="preserve"> וקיצור המידע בהתאם.</w:t>
-      </w:r>
-    </w:p>
-    <w:p>
-      <w:pPr>
-        <w:pStyle w:val="ListParagraph"/>
-        <w:numPr>
-          <w:ilvl w:val="0"/>
-          <w:numId w:val="1"/>
-        </w:numPr>
-        <w:rPr>
-          <w:strike/>
-        </w:rPr>
-      </w:pPr>
-      <w:r>
-        <w:rPr>
-          <w:rFonts w:hint="cs"/>
-          <w:strike/>
-          <w:rtl/>
-        </w:rPr>
-        <w:t xml:space="preserve">מיצוע של הנתונים לפי </w:t>
-      </w:r>
-      <w:r>
-        <w:rPr>
-          <w:strike/>
-        </w:rPr>
-        <w:t>condition</w:t>
-      </w:r>
-      <w:r>
-        <w:rPr>
-          <w:rFonts w:hint="cs"/>
-          <w:strike/>
-          <w:rtl/>
-        </w:rPr>
-        <w:t>.</w:t>
-      </w:r>
-    </w:p>
-    <w:p>
-      <w:pPr>
-        <w:pStyle w:val="ListParagraph"/>
-        <w:numPr>
-          <w:ilvl w:val="0"/>
-          <w:numId w:val="1"/>
-        </w:numPr>
-        <w:rPr>
-          <w:strike/>
-        </w:rPr>
-      </w:pPr>
-      <w:r>
-        <w:rPr>
-          <w:rFonts w:hint="cs"/>
-          <w:strike/>
-          <w:rtl/>
-        </w:rPr>
-        <w:t>תשנה את כל ה-</w:t>
-      </w:r>
-      <w:r>
-        <w:rPr>
-          <w:strike/>
-        </w:rPr>
-        <w:t>analysis</w:t>
-      </w:r>
-      <w:r>
-        <w:rPr>
-          <w:rFonts w:hint="cs"/>
-          <w:strike/>
-          <w:rtl/>
-        </w:rPr>
-        <w:t xml:space="preserve"> ככה שבהתחלה מכניסים לו סוג </w:t>
-      </w:r>
-      <w:r>
-        <w:rPr>
-          <w:strike/>
-        </w:rPr>
-        <w:t>traj</w:t>
-      </w:r>
-      <w:r>
-        <w:rPr>
-          <w:rFonts w:hint="cs"/>
-          <w:strike/>
-          <w:rtl/>
-        </w:rPr>
-        <w:t xml:space="preserve"> ואז הוא עושה חישובים רק עליו.</w:t>
-      </w:r>
-    </w:p>
-    <w:p>
-      <w:pPr>
-        <w:pStyle w:val="ListParagraph"/>
-        <w:numPr>
-          <w:ilvl w:val="0"/>
-          <w:numId w:val="1"/>
-        </w:numPr>
-        <w:rPr>
-          <w:strike/>
-        </w:rPr>
-      </w:pPr>
-      <w:r>
-        <w:rPr>
-          <w:rFonts w:hint="cs"/>
-          <w:strike/>
-          <w:rtl/>
-        </w:rPr>
-        <w:t xml:space="preserve">לנתח </w:t>
-      </w:r>
-      <w:r>
-        <w:rPr>
-          <w:strike/>
-        </w:rPr>
-        <w:t>variance</w:t>
-      </w:r>
-      <w:r>
-        <w:rPr>
-          <w:rFonts w:hint="cs"/>
-          <w:strike/>
-          <w:rtl/>
-        </w:rPr>
-        <w:t xml:space="preserve"> של מסלול.</w:t>
-      </w:r>
-    </w:p>
-    <w:p>
-      <w:pPr>
-        <w:pStyle w:val="ListParagraph"/>
-        <w:numPr>
-          <w:ilvl w:val="0"/>
-          <w:numId w:val="1"/>
-        </w:numPr>
-        <w:rPr>
-          <w:strike/>
-        </w:rPr>
-      </w:pPr>
-      <w:r>
-        <w:rPr>
-          <w:rFonts w:hint="cs"/>
-          <w:strike/>
-          <w:rtl/>
-        </w:rPr>
         <w:t xml:space="preserve">לנתח </w:t>
       </w:r>
       <w:r>
@@ -11384,11 +12351,19 @@
           <w:strike/>
         </w:rPr>
       </w:pPr>
-      <w:r>
-        <w:rPr>
-          <w:strike/>
-        </w:rPr>
-        <w:t>Pas rating</w:t>
+      <w:proofErr w:type="gramStart"/>
+      <w:r>
+        <w:rPr>
+          <w:strike/>
+        </w:rPr>
+        <w:t>Pas</w:t>
+      </w:r>
+      <w:proofErr w:type="gramEnd"/>
+      <w:r>
+        <w:rPr>
+          <w:strike/>
+        </w:rPr>
+        <w:t xml:space="preserve"> rating</w:t>
       </w:r>
       <w:r>
         <w:rPr>
@@ -11592,8 +12567,16 @@
         <w:rPr>
           <w:strike/>
         </w:rPr>
-        <w:t>Add lines connecting sub's points to reach are and MAD</w:t>
-      </w:r>
+        <w:t xml:space="preserve">Add lines connecting sub's points to reach are and </w:t>
+      </w:r>
+      <w:proofErr w:type="gramStart"/>
+      <w:r>
+        <w:rPr>
+          <w:strike/>
+        </w:rPr>
+        <w:t>MAD</w:t>
+      </w:r>
+      <w:proofErr w:type="gramEnd"/>
     </w:p>
     <w:p>
       <w:pPr>
@@ -11622,8 +12605,16 @@
         <w:rPr>
           <w:strike/>
         </w:rPr>
-        <w:t>graph to left and right</w:t>
-      </w:r>
+        <w:t xml:space="preserve">graph to left and </w:t>
+      </w:r>
+      <w:proofErr w:type="gramStart"/>
+      <w:r>
+        <w:rPr>
+          <w:strike/>
+        </w:rPr>
+        <w:t>right</w:t>
+      </w:r>
+      <w:proofErr w:type="gramEnd"/>
     </w:p>
     <w:p>
       <w:pPr>
@@ -11664,7 +12655,6 @@
           <w:rFonts w:hint="cs"/>
           <w:rtl/>
         </w:rPr>
-        <w:lastRenderedPageBreak/>
         <w:t xml:space="preserve">שנה את </w:t>
       </w:r>
       <w:r>
@@ -12169,6 +13159,7 @@
           <w:noProof/>
           <w:rtl/>
         </w:rPr>
+        <w:lastRenderedPageBreak/>
         <w:drawing>
           <wp:inline distT="0" distB="0" distL="0" distR="0" wp14:anchorId="44EB4286" wp14:editId="41F9AA41">
             <wp:extent cx="2719450" cy="1507813"/>
@@ -12613,7 +13604,6 @@
           <w:strike/>
           <w:rtl/>
         </w:rPr>
-        <w:lastRenderedPageBreak/>
         <w:t>הפרש בין מסלולים</w:t>
       </w:r>
     </w:p>
@@ -12801,6 +13791,7 @@
           <w:rFonts w:hint="cs"/>
           <w:rtl/>
         </w:rPr>
+        <w:lastRenderedPageBreak/>
         <w:t>ניתוח זווית (כיוון) בכל נקודה בזמן.</w:t>
       </w:r>
     </w:p>
@@ -12859,6 +13850,205 @@
       <w:pPr>
         <w:pStyle w:val="ListParagraph"/>
         <w:numPr>
+          <w:ilvl w:val="0"/>
+          <w:numId w:val="1"/>
+        </w:numPr>
+        <w:rPr>
+          <w:strike/>
+        </w:rPr>
+      </w:pPr>
+      <w:r>
+        <w:rPr>
+          <w:rFonts w:hint="cs"/>
+          <w:strike/>
+          <w:rtl/>
+        </w:rPr>
+        <w:t>לתקן ב-</w:t>
+      </w:r>
+      <w:r>
+        <w:rPr>
+          <w:strike/>
+        </w:rPr>
+        <w:t>forced response</w:t>
+      </w:r>
+      <w:r>
+        <w:rPr>
+          <w:rFonts w:hint="cs"/>
+          <w:strike/>
+        </w:rPr>
+        <w:t xml:space="preserve"> </w:t>
+      </w:r>
+      <w:r>
+        <w:rPr>
+          <w:strike/>
+          <w:rtl/>
+        </w:rPr>
+        <w:t>–</w:t>
+      </w:r>
+      <w:r>
+        <w:rPr>
+          <w:rFonts w:hint="cs"/>
+          <w:strike/>
+          <w:rtl/>
+        </w:rPr>
+        <w:t xml:space="preserve"> הבדיקה של המובהקות אמורה לבדוק הםא זה שונה מ-50%.</w:t>
+      </w:r>
+    </w:p>
+    <w:p>
+      <w:pPr>
+        <w:pStyle w:val="ListParagraph"/>
+        <w:numPr>
+          <w:ilvl w:val="0"/>
+          <w:numId w:val="1"/>
+        </w:numPr>
+        <w:rPr>
+          <w:strike/>
+        </w:rPr>
+      </w:pPr>
+      <w:r>
+        <w:rPr>
+          <w:rFonts w:hint="cs"/>
+          <w:strike/>
+          <w:rtl/>
+        </w:rPr>
+        <w:t xml:space="preserve">האם יש לחפש </w:t>
+      </w:r>
+      <w:r>
+        <w:rPr>
+          <w:strike/>
+        </w:rPr>
+        <w:t>anova</w:t>
+      </w:r>
+      <w:r>
+        <w:rPr>
+          <w:rFonts w:hint="cs"/>
+          <w:strike/>
+        </w:rPr>
+        <w:t xml:space="preserve"> </w:t>
+      </w:r>
+      <w:r>
+        <w:rPr>
+          <w:rFonts w:hint="cs"/>
+          <w:strike/>
+          <w:rtl/>
+        </w:rPr>
+        <w:t>עבור תנועות לצד ימין בנפרד ותנועות לצד שמאל בנפרד?</w:t>
+      </w:r>
+      <w:r>
+        <w:rPr>
+          <w:rFonts w:hint="cs"/>
+          <w:strike/>
+          <w:rtl/>
+        </w:rPr>
+        <w:t xml:space="preserve"> </w:t>
+      </w:r>
+      <w:r>
+        <w:rPr>
+          <w:strike/>
+          <w:rtl/>
+        </w:rPr>
+        <w:t>–</w:t>
+      </w:r>
+      <w:r>
+        <w:rPr>
+          <w:rFonts w:hint="cs"/>
+          <w:strike/>
+          <w:rtl/>
+        </w:rPr>
+        <w:t xml:space="preserve"> לא, כי הכנסתי את ימין ושמאל בתור משתנה  נוסף ל-</w:t>
+      </w:r>
+      <w:r>
+        <w:rPr>
+          <w:strike/>
+        </w:rPr>
+        <w:t>ANOVA</w:t>
+      </w:r>
+      <w:r>
+        <w:rPr>
+          <w:rFonts w:hint="cs"/>
+          <w:strike/>
+          <w:rtl/>
+        </w:rPr>
+        <w:t xml:space="preserve">, והתוצאה שאני מסתכל עליה היא האפקט רק של </w:t>
+      </w:r>
+      <w:r>
+        <w:rPr>
+          <w:strike/>
+        </w:rPr>
+        <w:t>same/diff</w:t>
+      </w:r>
+      <w:r>
+        <w:rPr>
+          <w:rFonts w:hint="cs"/>
+          <w:strike/>
+          <w:rtl/>
+        </w:rPr>
+        <w:t>. אם אני אסתכל על האפקט של ימין/שמאל אני אראה שהוא מובהק.</w:t>
+      </w:r>
+    </w:p>
+    <w:p>
+      <w:pPr>
+        <w:pStyle w:val="ListParagraph"/>
+        <w:numPr>
+          <w:ilvl w:val="0"/>
+          <w:numId w:val="1"/>
+        </w:numPr>
+      </w:pPr>
+      <w:r>
+        <w:rPr>
+          <w:rFonts w:hint="cs"/>
+          <w:rtl/>
+        </w:rPr>
+        <w:t>טרייל 424 אצל נבדק 14, לא יושב טוב על הפונקציה שהתאמנו לו כי הסוף שלו והסוף שלה לא זהים.</w:t>
+      </w:r>
+    </w:p>
+    <w:p>
+      <w:pPr>
+        <w:rPr>
+          <w:strike/>
+          <w:rtl/>
+        </w:rPr>
+      </w:pPr>
+    </w:p>
+    <w:p>
+      <w:pPr>
+        <w:rPr>
+          <w:strike/>
+          <w:rtl/>
+        </w:rPr>
+      </w:pPr>
+    </w:p>
+    <w:p>
+      <w:pPr>
+        <w:rPr>
+          <w:strike/>
+        </w:rPr>
+      </w:pPr>
+    </w:p>
+    <w:p/>
+    <w:p>
+      <w:pPr>
+        <w:pStyle w:val="ListParagraph"/>
+        <w:numPr>
+          <w:ilvl w:val="0"/>
+          <w:numId w:val="1"/>
+        </w:numPr>
+        <w:rPr>
+          <w:rtl/>
+        </w:rPr>
+      </w:pPr>
+      <w:r>
+        <w:rPr>
+          <w:rFonts w:hint="cs"/>
+          <w:rtl/>
+        </w:rPr>
+        <w:t>הערות לשלב הבא של הניסוי:</w:t>
+      </w:r>
+    </w:p>
+    <w:p>
+      <w:pPr>
+        <w:pStyle w:val="ListParagraph"/>
+        <w:numPr>
           <w:ilvl w:val="1"/>
           <w:numId w:val="1"/>
         </w:numPr>
@@ -12868,987 +14058,35 @@
           <w:rFonts w:hint="cs"/>
           <w:rtl/>
         </w:rPr>
-        <w:t>ניסוי שגוי?</w:t>
+        <w:t>יחיד / רבים זו קטגוריה סמנטית (אם כי זו לא המטלה הראשית).</w:t>
       </w:r>
     </w:p>
     <w:p>
       <w:pPr>
         <w:pStyle w:val="ListParagraph"/>
         <w:numPr>
-          <w:ilvl w:val="2"/>
-          <w:numId w:val="1"/>
-        </w:numPr>
-        <w:rPr>
-          <w:strike/>
-        </w:rPr>
-      </w:pPr>
-      <w:r>
-        <w:rPr>
-          <w:rFonts w:hint="cs"/>
-          <w:strike/>
-          <w:rtl/>
-        </w:rPr>
-        <w:t>ל</w:t>
-      </w:r>
-      <w:r>
-        <w:rPr>
-          <w:rFonts w:hint="cs"/>
-          <w:strike/>
-          <w:rtl/>
-        </w:rPr>
-        <w:t>פצל ול</w:t>
-      </w:r>
-      <w:r>
-        <w:rPr>
-          <w:rFonts w:hint="cs"/>
-          <w:strike/>
-          <w:rtl/>
-        </w:rPr>
-        <w:t>קצר את זמני ההושטה</w:t>
+          <w:ilvl w:val="1"/>
+          <w:numId w:val="1"/>
+        </w:numPr>
+      </w:pPr>
+      <w:r>
+        <w:rPr>
+          <w:rFonts w:hint="cs"/>
+          <w:rtl/>
+        </w:rPr>
+        <w:t>שבתאי לא טבעי אולי?</w:t>
       </w:r>
     </w:p>
     <w:p>
       <w:pPr>
         <w:pStyle w:val="ListParagraph"/>
-        <w:ind w:left="2160"/>
-        <w:rPr>
-          <w:strike/>
-          <w:rtl/>
-        </w:rPr>
-      </w:pPr>
-      <w:r>
-        <w:rPr>
-          <w:rFonts w:hint="cs"/>
-          <w:strike/>
-          <w:rtl/>
-        </w:rPr>
-        <w:t xml:space="preserve">קרייג מצא אפקט עד </w:t>
-      </w:r>
-      <w:r>
-        <w:rPr>
-          <w:strike/>
-        </w:rPr>
-        <w:t>700ms</w:t>
-      </w:r>
-      <w:r>
-        <w:rPr>
-          <w:rFonts w:hint="cs"/>
-          <w:strike/>
-          <w:rtl/>
-        </w:rPr>
-        <w:t>. סביר שאפקט לא מודע לא ישרוד הרבה זמן.</w:t>
-      </w:r>
-    </w:p>
-    <w:p>
-      <w:pPr>
-        <w:pStyle w:val="ListParagraph"/>
-        <w:ind w:left="2160"/>
-        <w:rPr>
-          <w:strike/>
-        </w:rPr>
-      </w:pPr>
-      <w:r>
-        <w:rPr>
-          <w:rFonts w:hint="cs"/>
-          <w:strike/>
-          <w:rtl/>
-        </w:rPr>
-        <w:t xml:space="preserve">להגביל את </w:t>
-      </w:r>
-      <w:r>
-        <w:rPr>
-          <w:strike/>
-        </w:rPr>
-        <w:t>Reaction time</w:t>
-      </w:r>
-      <w:r>
-        <w:rPr>
-          <w:rFonts w:hint="cs"/>
-          <w:strike/>
-          <w:rtl/>
-        </w:rPr>
-        <w:t xml:space="preserve"> </w:t>
-      </w:r>
-      <w:r>
-        <w:rPr>
-          <w:rFonts w:hint="cs"/>
-          <w:strike/>
-          <w:rtl/>
-        </w:rPr>
-        <w:t>ל-</w:t>
-      </w:r>
-      <w:r>
-        <w:rPr>
-          <w:strike/>
-        </w:rPr>
-        <w:t>400ms</w:t>
-      </w:r>
-      <w:r>
-        <w:rPr>
-          <w:rFonts w:hint="cs"/>
-          <w:strike/>
-          <w:rtl/>
-        </w:rPr>
-        <w:t xml:space="preserve"> ואת </w:t>
-      </w:r>
-      <w:r>
-        <w:rPr>
-          <w:strike/>
-        </w:rPr>
-        <w:t>Movement time</w:t>
-      </w:r>
-      <w:r>
-        <w:rPr>
-          <w:rFonts w:hint="cs"/>
-          <w:strike/>
-          <w:rtl/>
-        </w:rPr>
-        <w:t xml:space="preserve"> ל-</w:t>
-      </w:r>
-      <w:r>
-        <w:rPr>
-          <w:strike/>
-        </w:rPr>
-        <w:t>300ms</w:t>
-      </w:r>
-      <w:r>
-        <w:rPr>
-          <w:rFonts w:hint="cs"/>
-          <w:strike/>
-          <w:rtl/>
-        </w:rPr>
-        <w:t xml:space="preserve"> (תבדוק זמנים במאמרים שלו)</w:t>
-      </w:r>
-      <w:r>
-        <w:rPr>
-          <w:rFonts w:hint="cs"/>
-          <w:strike/>
-          <w:rtl/>
-        </w:rPr>
-        <w:t>.</w:t>
-      </w:r>
-    </w:p>
-    <w:p>
-      <w:pPr>
-        <w:pStyle w:val="ListParagraph"/>
-        <w:numPr>
-          <w:ilvl w:val="3"/>
-          <w:numId w:val="1"/>
-        </w:numPr>
-        <w:rPr>
-          <w:strike/>
-        </w:rPr>
-      </w:pPr>
-      <w:r>
-        <w:rPr>
-          <w:rFonts w:hint="cs"/>
-          <w:strike/>
-          <w:rtl/>
-        </w:rPr>
-        <w:t xml:space="preserve">מה החלוקה הנכונה לזמנים? </w:t>
-      </w:r>
-    </w:p>
-    <w:p>
-      <w:pPr>
-        <w:pStyle w:val="ListParagraph"/>
-        <w:ind w:left="2880"/>
-        <w:rPr>
-          <w:strike/>
-          <w:rtl/>
-        </w:rPr>
-      </w:pPr>
-      <w:r>
-        <w:rPr>
-          <w:strike/>
-        </w:rPr>
-        <w:t>Dotan 2018</w:t>
-      </w:r>
-      <w:r>
-        <w:rPr>
-          <w:rFonts w:hint="cs"/>
-          <w:strike/>
-          <w:rtl/>
-        </w:rPr>
-        <w:t xml:space="preserve"> </w:t>
-      </w:r>
-      <w:r>
-        <w:rPr>
-          <w:strike/>
-          <w:rtl/>
-        </w:rPr>
-        <w:t>–</w:t>
-      </w:r>
-      <w:r>
-        <w:rPr>
-          <w:rFonts w:hint="cs"/>
-          <w:strike/>
-          <w:rtl/>
-        </w:rPr>
-        <w:t xml:space="preserve"> לא ברור.</w:t>
-      </w:r>
-      <w:r>
-        <w:rPr>
-          <w:rFonts w:hint="cs"/>
-          <w:strike/>
-          <w:rtl/>
-        </w:rPr>
-        <w:t xml:space="preserve"> בפרדיגמה הגירוי ממשיך להשתנות עד 1200</w:t>
-      </w:r>
-      <w:r>
-        <w:rPr>
-          <w:strike/>
-        </w:rPr>
-        <w:t>ms</w:t>
-      </w:r>
-      <w:r>
-        <w:rPr>
-          <w:rFonts w:hint="cs"/>
-          <w:strike/>
-          <w:rtl/>
-        </w:rPr>
-        <w:t xml:space="preserve">, אז אין בדיוק </w:t>
-      </w:r>
-    </w:p>
-    <w:p>
-      <w:pPr>
-        <w:pStyle w:val="ListParagraph"/>
-        <w:ind w:left="3600" w:firstLine="720"/>
-        <w:rPr>
-          <w:strike/>
-          <w:rtl/>
-        </w:rPr>
-      </w:pPr>
-      <w:r>
-        <w:rPr>
-          <w:rFonts w:hint="cs"/>
-          <w:strike/>
-          <w:rtl/>
-        </w:rPr>
-        <w:t>הגבלה.</w:t>
-      </w:r>
-    </w:p>
-    <w:p>
-      <w:pPr>
-        <w:pStyle w:val="ListParagraph"/>
-        <w:ind w:left="2880"/>
-        <w:rPr>
-          <w:strike/>
-          <w:rtl/>
-        </w:rPr>
-      </w:pPr>
-      <w:r>
-        <w:rPr>
-          <w:strike/>
-        </w:rPr>
-        <w:t>Gallivan 2014</w:t>
-      </w:r>
-      <w:r>
-        <w:rPr>
-          <w:rFonts w:hint="cs"/>
-          <w:strike/>
-          <w:rtl/>
-        </w:rPr>
-        <w:t xml:space="preserve"> </w:t>
-      </w:r>
-      <w:r>
-        <w:rPr>
-          <w:strike/>
-          <w:rtl/>
-        </w:rPr>
-        <w:t>–</w:t>
-      </w:r>
-      <w:r>
-        <w:rPr>
-          <w:rFonts w:hint="cs"/>
-          <w:strike/>
-          <w:rtl/>
-        </w:rPr>
-        <w:t xml:space="preserve"> תחילת תנועה עד </w:t>
-      </w:r>
-      <w:r>
-        <w:rPr>
-          <w:strike/>
-        </w:rPr>
-        <w:t>325ms</w:t>
-      </w:r>
-      <w:r>
-        <w:rPr>
-          <w:rFonts w:hint="cs"/>
-          <w:strike/>
-          <w:rtl/>
-        </w:rPr>
-        <w:t xml:space="preserve">, משך תנועה עוד </w:t>
-      </w:r>
-      <w:r>
-        <w:rPr>
-          <w:strike/>
-        </w:rPr>
-        <w:t>425ms</w:t>
-      </w:r>
-      <w:r>
-        <w:rPr>
-          <w:rFonts w:hint="cs"/>
-          <w:strike/>
-          <w:rtl/>
-        </w:rPr>
-        <w:t>.</w:t>
-      </w:r>
-    </w:p>
-    <w:p>
-      <w:pPr>
-        <w:pStyle w:val="ListParagraph"/>
-        <w:ind w:left="2880"/>
-        <w:rPr>
-          <w:strike/>
-          <w:rtl/>
-        </w:rPr>
-      </w:pPr>
-      <w:r>
-        <w:rPr>
-          <w:strike/>
-        </w:rPr>
-        <w:t>Cressman 2007</w:t>
-      </w:r>
-      <w:r>
-        <w:rPr>
-          <w:rFonts w:hint="cs"/>
-          <w:strike/>
-          <w:rtl/>
-        </w:rPr>
-        <w:t xml:space="preserve"> הגביל את כל התנועה ל-300-500</w:t>
-      </w:r>
-      <w:r>
-        <w:rPr>
-          <w:strike/>
-        </w:rPr>
-        <w:t>ms</w:t>
-      </w:r>
-      <w:r>
-        <w:rPr>
-          <w:rFonts w:hint="cs"/>
-          <w:strike/>
-          <w:rtl/>
-        </w:rPr>
-        <w:t>, אצלו נבדקים התחילו תנועה מתי שרצו.</w:t>
-      </w:r>
-    </w:p>
-    <w:p>
-      <w:pPr>
-        <w:pStyle w:val="ListParagraph"/>
-        <w:numPr>
-          <w:ilvl w:val="2"/>
-          <w:numId w:val="1"/>
-        </w:numPr>
-        <w:rPr>
-          <w:strike/>
-        </w:rPr>
-      </w:pPr>
-      <w:r>
-        <w:rPr>
-          <w:rFonts w:hint="cs"/>
-          <w:strike/>
-          <w:rtl/>
-        </w:rPr>
-        <w:t xml:space="preserve">הצגת </w:t>
-      </w:r>
-      <w:r>
-        <w:rPr>
-          <w:rFonts w:hint="cs"/>
-          <w:strike/>
-          <w:rtl/>
-        </w:rPr>
-        <w:t xml:space="preserve">הקטגוריות כבר עם </w:t>
-      </w:r>
-      <w:r>
-        <w:rPr>
-          <w:rFonts w:hint="cs"/>
-          <w:strike/>
-          <w:rtl/>
-        </w:rPr>
-        <w:t xml:space="preserve">המטרה כך </w:t>
-      </w:r>
-      <w:r>
-        <w:rPr>
-          <w:rFonts w:hint="cs"/>
-          <w:strike/>
-          <w:rtl/>
-        </w:rPr>
-        <w:t xml:space="preserve">שהם לא יצטרכו </w:t>
-      </w:r>
-      <w:r>
-        <w:rPr>
-          <w:rFonts w:hint="cs"/>
-          <w:strike/>
-          <w:rtl/>
-        </w:rPr>
-        <w:t xml:space="preserve">לעבד </w:t>
-      </w:r>
-      <w:r>
-        <w:rPr>
-          <w:rFonts w:hint="cs"/>
-          <w:strike/>
-          <w:rtl/>
-        </w:rPr>
-        <w:t>את זה</w:t>
-      </w:r>
-      <w:r>
-        <w:rPr>
-          <w:rFonts w:hint="cs"/>
-          <w:strike/>
-          <w:rtl/>
-        </w:rPr>
-        <w:t>.</w:t>
-      </w:r>
-    </w:p>
-    <w:p>
-      <w:pPr>
-        <w:pStyle w:val="ListParagraph"/>
-        <w:numPr>
-          <w:ilvl w:val="3"/>
-          <w:numId w:val="1"/>
-        </w:numPr>
-        <w:rPr>
-          <w:strike/>
-          <w:rtl/>
-        </w:rPr>
-      </w:pPr>
-      <w:r>
-        <w:rPr>
-          <w:rFonts w:hint="cs"/>
-          <w:strike/>
-          <w:rtl/>
-        </w:rPr>
-        <w:t>צור מסיכות חדשות.</w:t>
-      </w:r>
-    </w:p>
-    <w:p>
-      <w:pPr>
-        <w:pStyle w:val="ListParagraph"/>
-        <w:numPr>
-          <w:ilvl w:val="2"/>
-          <w:numId w:val="1"/>
-        </w:numPr>
-        <w:rPr>
-          <w:rtl/>
-        </w:rPr>
-      </w:pPr>
-      <w:r>
-        <w:rPr>
-          <w:rFonts w:hint="cs"/>
-          <w:rtl/>
-        </w:rPr>
-        <w:t>להכניס סיגנל אודיאוטורי של התחלת תנועה</w:t>
-      </w:r>
-      <w:r>
-        <w:rPr>
-          <w:rFonts w:hint="cs"/>
-          <w:rtl/>
-        </w:rPr>
-        <w:t>?</w:t>
-      </w:r>
-    </w:p>
-    <w:p>
-      <w:pPr>
-        <w:pStyle w:val="ListParagraph"/>
-        <w:numPr>
-          <w:ilvl w:val="2"/>
-          <w:numId w:val="1"/>
-        </w:numPr>
-        <w:rPr>
-          <w:strike/>
-          <w:rtl/>
-        </w:rPr>
-      </w:pPr>
-      <w:r>
-        <w:rPr>
-          <w:rFonts w:hint="cs"/>
-          <w:strike/>
-          <w:rtl/>
-        </w:rPr>
-        <w:t xml:space="preserve">הוספת </w:t>
-      </w:r>
-      <w:r>
-        <w:rPr>
-          <w:rFonts w:hint="cs"/>
-          <w:strike/>
-          <w:rtl/>
-        </w:rPr>
-        <w:t xml:space="preserve">בלוק אימון ללא </w:t>
-      </w:r>
-      <w:r>
-        <w:rPr>
-          <w:strike/>
-        </w:rPr>
-        <w:t>prime</w:t>
-      </w:r>
-      <w:r>
-        <w:rPr>
-          <w:rFonts w:hint="cs"/>
-          <w:strike/>
-          <w:rtl/>
-        </w:rPr>
-        <w:t xml:space="preserve">, </w:t>
-      </w:r>
-      <w:r>
-        <w:rPr>
-          <w:rFonts w:hint="cs"/>
-          <w:strike/>
-          <w:rtl/>
-        </w:rPr>
-        <w:t>כדי לתרגל תגובה מהירה.</w:t>
-      </w:r>
-    </w:p>
-    <w:p>
-      <w:pPr>
-        <w:pStyle w:val="ListParagraph"/>
-        <w:numPr>
-          <w:ilvl w:val="2"/>
-          <w:numId w:val="1"/>
-        </w:numPr>
-        <w:rPr>
-          <w:strike/>
-          <w:rtl/>
-        </w:rPr>
-      </w:pPr>
-      <w:r>
-        <w:rPr>
-          <w:rFonts w:hint="cs"/>
-          <w:strike/>
-          <w:rtl/>
-        </w:rPr>
-        <w:t xml:space="preserve">לקצר את מרחק ההושטה ל-35 </w:t>
-      </w:r>
-      <w:r>
-        <w:rPr>
-          <w:rFonts w:hint="cs"/>
-          <w:strike/>
-          <w:rtl/>
-        </w:rPr>
-        <w:t>(</w:t>
-      </w:r>
-      <w:r>
-        <w:rPr>
-          <w:rFonts w:hint="cs"/>
-          <w:strike/>
-          <w:rtl/>
-        </w:rPr>
-        <w:t>כי אין הרבה זמן</w:t>
-      </w:r>
-      <w:r>
-        <w:rPr>
-          <w:rFonts w:hint="cs"/>
-          <w:strike/>
-          <w:rtl/>
-        </w:rPr>
-        <w:t>)</w:t>
-      </w:r>
-      <w:r>
-        <w:rPr>
-          <w:rFonts w:hint="cs"/>
-          <w:strike/>
-          <w:rtl/>
-        </w:rPr>
-        <w:t>.</w:t>
-      </w:r>
-    </w:p>
-    <w:p>
-      <w:pPr>
-        <w:pStyle w:val="ListParagraph"/>
-        <w:numPr>
-          <w:ilvl w:val="2"/>
-          <w:numId w:val="1"/>
-        </w:numPr>
-        <w:rPr>
-          <w:strike/>
-        </w:rPr>
-      </w:pPr>
-      <w:r>
-        <w:rPr>
-          <w:rFonts w:hint="cs"/>
-          <w:strike/>
-          <w:rtl/>
-        </w:rPr>
-        <w:t>להגדיל מטרה</w:t>
-      </w:r>
-    </w:p>
-    <w:p>
-      <w:pPr>
-        <w:pStyle w:val="ListParagraph"/>
-        <w:ind w:left="2160"/>
-        <w:rPr>
-          <w:strike/>
-          <w:rtl/>
-        </w:rPr>
-      </w:pPr>
-      <w:r>
-        <w:rPr>
-          <w:rFonts w:hint="cs"/>
-          <w:strike/>
-          <w:rtl/>
-        </w:rPr>
-        <w:t xml:space="preserve">התכנון </w:t>
-      </w:r>
-      <w:r>
-        <w:rPr>
-          <w:rFonts w:hint="cs"/>
-          <w:strike/>
-          <w:rtl/>
-        </w:rPr>
-        <w:t>והריכוז הדרוש ל</w:t>
-      </w:r>
-      <w:r>
-        <w:rPr>
-          <w:rFonts w:hint="cs"/>
-          <w:strike/>
-          <w:rtl/>
-        </w:rPr>
-        <w:t>תנועה מדויקת</w:t>
-      </w:r>
-      <w:r>
-        <w:rPr>
-          <w:rFonts w:hint="cs"/>
-          <w:strike/>
-          <w:rtl/>
-        </w:rPr>
-        <w:t xml:space="preserve"> </w:t>
-      </w:r>
-      <w:r>
-        <w:rPr>
-          <w:rFonts w:hint="cs"/>
-          <w:strike/>
-          <w:rtl/>
-        </w:rPr>
-        <w:t xml:space="preserve">יכול </w:t>
-      </w:r>
-      <w:r>
-        <w:rPr>
-          <w:rFonts w:hint="cs"/>
-          <w:strike/>
-          <w:rtl/>
-        </w:rPr>
-        <w:t>לדרוס אפקט לא מודעים.</w:t>
-      </w:r>
-    </w:p>
-    <w:p>
-      <w:pPr>
-        <w:pStyle w:val="ListParagraph"/>
-        <w:numPr>
-          <w:ilvl w:val="2"/>
-          <w:numId w:val="1"/>
-        </w:numPr>
-        <w:rPr>
-          <w:strike/>
-          <w:rtl/>
-        </w:rPr>
-      </w:pPr>
-      <w:r>
-        <w:rPr>
-          <w:rFonts w:hint="cs"/>
-          <w:strike/>
-          <w:rtl/>
-        </w:rPr>
-        <w:t>ניסוי המשך אפשר לשנות מטרה תוך כדי תנועה ואז לראות אם אפשר להשפיע עליהם אחרי שהם כבר התחילו.</w:t>
-      </w:r>
-    </w:p>
-    <w:p>
-      <w:pPr>
-        <w:pStyle w:val="ListParagraph"/>
-        <w:numPr>
-          <w:ilvl w:val="2"/>
-          <w:numId w:val="1"/>
-        </w:numPr>
-        <w:rPr>
-          <w:strike/>
-        </w:rPr>
-      </w:pPr>
-      <w:r>
-        <w:rPr>
-          <w:rFonts w:hint="cs"/>
-          <w:strike/>
-          <w:rtl/>
-        </w:rPr>
-        <w:t>לעדכן פריים של מצגת שהקטגוריזציה והמטרה מופיעים יחד.</w:t>
-      </w:r>
-    </w:p>
-    <w:p>
-      <w:pPr>
-        <w:pStyle w:val="ListParagraph"/>
         <w:numPr>
           <w:ilvl w:val="0"/>
           <w:numId w:val="1"/>
         </w:numPr>
         <w:rPr>
           <w:strike/>
-        </w:rPr>
-      </w:pPr>
-      <w:r>
-        <w:rPr>
-          <w:rFonts w:hint="cs"/>
-          <w:strike/>
-          <w:rtl/>
-        </w:rPr>
-        <w:t>לתקן ב-</w:t>
-      </w:r>
-      <w:r>
-        <w:rPr>
-          <w:strike/>
-        </w:rPr>
-        <w:t>forced response</w:t>
-      </w:r>
-      <w:r>
-        <w:rPr>
-          <w:rFonts w:hint="cs"/>
-          <w:strike/>
-        </w:rPr>
-        <w:t xml:space="preserve"> </w:t>
-      </w:r>
-      <w:r>
-        <w:rPr>
-          <w:strike/>
-          <w:rtl/>
-        </w:rPr>
-        <w:t>–</w:t>
-      </w:r>
-      <w:r>
-        <w:rPr>
-          <w:rFonts w:hint="cs"/>
-          <w:strike/>
-          <w:rtl/>
-        </w:rPr>
-        <w:t xml:space="preserve"> הבדיקה של המובהקות אמורה לבדוק הםא זה שונה מ-50%.</w:t>
-      </w:r>
-    </w:p>
-    <w:p>
-      <w:pPr>
-        <w:pStyle w:val="ListParagraph"/>
-        <w:numPr>
-          <w:ilvl w:val="0"/>
-          <w:numId w:val="1"/>
-        </w:numPr>
-        <w:rPr>
-          <w:strike/>
-        </w:rPr>
-      </w:pPr>
-      <w:r>
-        <w:rPr>
-          <w:rFonts w:hint="cs"/>
-          <w:strike/>
-          <w:rtl/>
-        </w:rPr>
-        <w:t xml:space="preserve">האם יש לחפש </w:t>
-      </w:r>
-      <w:r>
-        <w:rPr>
-          <w:strike/>
-        </w:rPr>
-        <w:t>anova</w:t>
-      </w:r>
-      <w:r>
-        <w:rPr>
-          <w:rFonts w:hint="cs"/>
-          <w:strike/>
-        </w:rPr>
-        <w:t xml:space="preserve"> </w:t>
-      </w:r>
-      <w:r>
-        <w:rPr>
-          <w:rFonts w:hint="cs"/>
-          <w:strike/>
-          <w:rtl/>
-        </w:rPr>
-        <w:t>עבור תנועות לצד ימין בנפרד ותנועות לצד שמאל בנפרד?</w:t>
-      </w:r>
-      <w:r>
-        <w:rPr>
-          <w:rFonts w:hint="cs"/>
-          <w:strike/>
-          <w:rtl/>
-        </w:rPr>
-        <w:t xml:space="preserve"> </w:t>
-      </w:r>
-      <w:r>
-        <w:rPr>
-          <w:strike/>
-          <w:rtl/>
-        </w:rPr>
-        <w:t>–</w:t>
-      </w:r>
-      <w:r>
-        <w:rPr>
-          <w:rFonts w:hint="cs"/>
-          <w:strike/>
-          <w:rtl/>
-        </w:rPr>
-        <w:t xml:space="preserve"> לא, כי הכנסתי את ימין ושמאל בתור משתנה  נוסף ל-</w:t>
-      </w:r>
-      <w:r>
-        <w:rPr>
-          <w:strike/>
-        </w:rPr>
-        <w:t>ANOVA</w:t>
-      </w:r>
-      <w:r>
-        <w:rPr>
-          <w:rFonts w:hint="cs"/>
-          <w:strike/>
-          <w:rtl/>
-        </w:rPr>
-        <w:t xml:space="preserve">, והתוצאה שאני מסתכל עליה היא האפקט רק של </w:t>
-      </w:r>
-      <w:r>
-        <w:rPr>
-          <w:strike/>
-        </w:rPr>
-        <w:t>same/diff</w:t>
-      </w:r>
-      <w:r>
-        <w:rPr>
-          <w:rFonts w:hint="cs"/>
-          <w:strike/>
-          <w:rtl/>
-        </w:rPr>
-        <w:t>. אם אני אסתכל על האפקט של ימין/שמאל אני אראה שהוא מובהק.</w:t>
-      </w:r>
-    </w:p>
-    <w:p>
-      <w:pPr>
-        <w:pStyle w:val="ListParagraph"/>
-        <w:numPr>
-          <w:ilvl w:val="0"/>
-          <w:numId w:val="1"/>
-        </w:numPr>
-      </w:pPr>
-      <w:r>
-        <w:lastRenderedPageBreak/>
-        <w:t>timing</w:t>
-      </w:r>
-    </w:p>
-    <w:p>
-      <w:pPr>
-        <w:pStyle w:val="ListParagraph"/>
-        <w:numPr>
-          <w:ilvl w:val="1"/>
-          <w:numId w:val="1"/>
-        </w:numPr>
-      </w:pPr>
-      <w:r>
-        <w:rPr>
-          <w:rFonts w:hint="cs"/>
-          <w:rtl/>
-        </w:rPr>
-        <w:t>לשלוח מייל ל-</w:t>
-      </w:r>
-      <w:r>
-        <w:t>VPIXX</w:t>
-      </w:r>
-      <w:r>
-        <w:rPr>
-          <w:rFonts w:hint="cs"/>
-          <w:rtl/>
-        </w:rPr>
-        <w:t xml:space="preserve"> לגבי פספוס </w:t>
-      </w:r>
-      <w:r>
-        <w:t>flips</w:t>
-      </w:r>
-    </w:p>
-    <w:p>
-      <w:pPr>
-        <w:pStyle w:val="ListParagraph"/>
-        <w:numPr>
-          <w:ilvl w:val="1"/>
-          <w:numId w:val="1"/>
-        </w:numPr>
-      </w:pPr>
-      <w:r>
-        <w:rPr>
-          <w:rFonts w:hint="cs"/>
-          <w:rtl/>
-        </w:rPr>
-        <w:t>לשאול את אורי ואיתי לגבי הקוד שלי? או אולי להריץ משהו במשך שעה כשהוא מאוד יעיל ולראות אם יש בעיה.</w:t>
-      </w:r>
-    </w:p>
-    <w:p/>
-    <w:p>
-      <w:pPr>
-        <w:pStyle w:val="ListParagraph"/>
-        <w:numPr>
-          <w:ilvl w:val="0"/>
-          <w:numId w:val="1"/>
-        </w:numPr>
-        <w:rPr>
-          <w:rtl/>
-        </w:rPr>
-      </w:pPr>
-      <w:r>
-        <w:rPr>
-          <w:rFonts w:hint="cs"/>
-          <w:rtl/>
-        </w:rPr>
-        <w:t>הערות לשלב הבא של הניסוי:</w:t>
-      </w:r>
-    </w:p>
-    <w:p>
-      <w:pPr>
-        <w:pStyle w:val="ListParagraph"/>
-        <w:numPr>
-          <w:ilvl w:val="1"/>
-          <w:numId w:val="1"/>
-        </w:numPr>
-      </w:pPr>
-      <w:r>
-        <w:rPr>
-          <w:rFonts w:hint="cs"/>
-          <w:rtl/>
-        </w:rPr>
-        <w:t>יחיד / רבים זו קטגוריה סמנטית (אם כי זו לא המטלה הראשית).</w:t>
-      </w:r>
-    </w:p>
-    <w:p>
-      <w:pPr>
-        <w:pStyle w:val="ListParagraph"/>
-        <w:numPr>
-          <w:ilvl w:val="1"/>
-          <w:numId w:val="1"/>
-        </w:numPr>
-      </w:pPr>
-      <w:r>
-        <w:rPr>
-          <w:rFonts w:hint="cs"/>
-          <w:rtl/>
-        </w:rPr>
-        <w:t>שבתאי לא טבעי אולי?</w:t>
-      </w:r>
-    </w:p>
-    <w:p>
-      <w:pPr>
-        <w:pStyle w:val="ListParagraph"/>
-        <w:numPr>
-          <w:ilvl w:val="0"/>
-          <w:numId w:val="1"/>
-        </w:numPr>
-        <w:rPr>
-          <w:highlight w:val="yellow"/>
-        </w:rPr>
-      </w:pPr>
-      <w:r>
-        <w:rPr>
-          <w:rFonts w:hint="cs"/>
-          <w:highlight w:val="yellow"/>
-          <w:rtl/>
-        </w:rPr>
-        <w:t>טרייל 424 אצל נבדק 14, לא יושב טוב על הפונקציה שהתאמנו לו כי הסוף שלו והסוף שלה לא זהים.</w:t>
-      </w:r>
-    </w:p>
-    <w:p>
-      <w:pPr>
-        <w:pStyle w:val="ListParagraph"/>
-        <w:numPr>
-          <w:ilvl w:val="0"/>
-          <w:numId w:val="1"/>
-        </w:numPr>
-        <w:rPr>
-          <w:strike/>
+          <w:rtl/>
         </w:rPr>
       </w:pPr>
       <w:r>
@@ -13859,38 +14097,6 @@
         </w:rPr>
         <w:t>למה קרייג מחלץ פעמיים נקודות מתוך הפונקציה?</w:t>
       </w:r>
-    </w:p>
-    <w:p>
-      <w:pPr>
-        <w:pStyle w:val="ListParagraph"/>
-        <w:numPr>
-          <w:ilvl w:val="0"/>
-          <w:numId w:val="1"/>
-        </w:numPr>
-      </w:pPr>
-      <w:r>
-        <w:rPr>
-          <w:rFonts w:hint="cs"/>
-          <w:rtl/>
-        </w:rPr>
-        <w:t>האם הגדרת סיום תנועה ברגע שמהירות יורדת מתחת לסף לא בעייתית? ייתכן שנבדק יאט באמצע תנועה ואז ימשיך.</w:t>
-      </w:r>
-    </w:p>
-    <w:p>
-      <w:pPr>
-        <w:pStyle w:val="NoSpacing"/>
-      </w:pPr>
-      <w:r>
-        <w:t xml:space="preserve"> </w:t>
-      </w:r>
-    </w:p>
-    <w:p>
-      <w:pPr>
-        <w:pStyle w:val="NoSpacing"/>
-        <w:rPr>
-          <w:rtl/>
-        </w:rPr>
-      </w:pPr>
     </w:p>
     <w:p>
       <w:pPr>
@@ -14203,6 +14409,7 @@
           <w:sz w:val="14"/>
           <w:szCs w:val="14"/>
         </w:rPr>
+        <w:lastRenderedPageBreak/>
         <mc:AlternateContent>
           <mc:Choice Requires="wps">
             <w:drawing>
@@ -14478,8 +14685,18 @@
                                 <w:sz w:val="14"/>
                                 <w:szCs w:val="14"/>
                               </w:rPr>
-                              <w:t xml:space="preserve">    Desired_duration    Mean_duration      STD       Deviation_of_mean_from_desired</w:t>
+                              <w:t xml:space="preserve">    Desired_duration    Mean_duration      STD       Deviation_of_mean_from_</w:t>
                             </w:r>
+                            <w:proofErr w:type="gramStart"/>
+                            <w:r>
+                              <w:rPr>
+                                <w:rFonts w:ascii="Courier New" w:hAnsi="Courier New" w:cs="Courier New"/>
+                                <w:sz w:val="14"/>
+                                <w:szCs w:val="14"/>
+                              </w:rPr>
+                              <w:t>desired</w:t>
+                            </w:r>
+                            <w:proofErr w:type="gramEnd"/>
                           </w:p>
                           <w:p>
                             <w:pPr>
@@ -14669,8 +14886,18 @@
                                 <w:sz w:val="14"/>
                                 <w:szCs w:val="14"/>
                               </w:rPr>
-                              <w:t>categor_time has no values in trials: 283</w:t>
+                              <w:t xml:space="preserve">categor_time has no values in trials: </w:t>
                             </w:r>
+                            <w:proofErr w:type="gramStart"/>
+                            <w:r>
+                              <w:rPr>
+                                <w:rFonts w:ascii="Courier New" w:hAnsi="Courier New" w:cs="Courier New"/>
+                                <w:sz w:val="14"/>
+                                <w:szCs w:val="14"/>
+                              </w:rPr>
+                              <w:t>283</w:t>
+                            </w:r>
+                            <w:proofErr w:type="gramEnd"/>
                           </w:p>
                           <w:p>
                             <w:pPr>
@@ -14851,8 +15078,18 @@
                                 <w:sz w:val="14"/>
                                 <w:szCs w:val="14"/>
                               </w:rPr>
-                              <w:t xml:space="preserve">                    prime_alter: 1</w:t>
+                              <w:t xml:space="preserve">                    prime_alter: </w:t>
                             </w:r>
+                            <w:proofErr w:type="gramStart"/>
+                            <w:r>
+                              <w:rPr>
+                                <w:rFonts w:ascii="Courier New" w:hAnsi="Courier New" w:cs="Courier New"/>
+                                <w:sz w:val="14"/>
+                                <w:szCs w:val="14"/>
+                              </w:rPr>
+                              <w:t>1</w:t>
+                            </w:r>
+                            <w:proofErr w:type="gramEnd"/>
                           </w:p>
                           <w:p>
                             <w:pPr>
@@ -15984,7 +16221,6 @@
           <w:noProof/>
           <w:rtl/>
         </w:rPr>
-        <w:lastRenderedPageBreak/>
         <w:drawing>
           <wp:inline distT="0" distB="0" distL="0" distR="0" wp14:anchorId="3233F370" wp14:editId="2CE96F3F">
             <wp:extent cx="5302250" cy="3307524"/>
@@ -16133,6 +16369,7 @@
           <w:noProof/>
           <w:rtl/>
         </w:rPr>
+        <w:lastRenderedPageBreak/>
         <w:drawing>
           <wp:inline distT="0" distB="0" distL="0" distR="0" wp14:anchorId="4CAE09A2" wp14:editId="50BB437C">
             <wp:extent cx="5276850" cy="2268557"/>

</xml_diff>